<commit_message>
Added my understanding on Template method and strategy Next step: To solve the exercise and update the journal accordingly
</commit_message>
<xml_diff>
--- a/22200673_ Journal.docx
+++ b/22200673_ Journal.docx
@@ -70,16 +70,7 @@
         <w:fldChar w:fldCharType="end"/>
       </w:r>
       <w:r>
-        <w:t>Vivek Murarka</w:t>
-      </w:r>
-      <w:r>
-        <w:t xml:space="preserve"> (</w:t>
-      </w:r>
-      <w:r>
-        <w:t>22200673</w:t>
-      </w:r>
-      <w:r>
-        <w:t>)</w:t>
+        <w:t>Vivek Murarka (22200673)</w:t>
       </w:r>
     </w:p>
     <w:p>
@@ -170,6 +161,7 @@
       </w:pPr>
       <w:r>
         <w:rPr>
+          <w:noProof/>
           <w:lang w:val="en-US"/>
         </w:rPr>
         <w:drawing>
@@ -261,21 +253,7 @@
           <w:sz w:val="24"/>
           <w:szCs w:val="24"/>
         </w:rPr>
-        <w:t>Sep</w:t>
-      </w:r>
-      <w:r>
-        <w:rPr>
-          <w:sz w:val="24"/>
-          <w:szCs w:val="24"/>
-        </w:rPr>
-        <w:t xml:space="preserve"> 20</w:t>
-      </w:r>
-      <w:r>
-        <w:rPr>
-          <w:sz w:val="24"/>
-          <w:szCs w:val="24"/>
-        </w:rPr>
-        <w:t>22</w:t>
+        <w:t>Sep 2022</w:t>
       </w:r>
     </w:p>
     <w:p>
@@ -316,7 +294,7 @@
           <w:numId w:val="0"/>
         </w:numPr>
       </w:pPr>
-      <w:bookmarkStart w:id="4" w:name="_Toc115556480"/>
+      <w:bookmarkStart w:id="4" w:name="_Toc116234205"/>
       <w:r>
         <w:lastRenderedPageBreak/>
         <w:t>Table of Contents</w:t>
@@ -343,7 +321,7 @@
       <w:r>
         <w:fldChar w:fldCharType="separate"/>
       </w:r>
-      <w:hyperlink w:anchor="_Toc115556480" w:history="1">
+      <w:hyperlink w:anchor="_Toc116234205" w:history="1">
         <w:r>
           <w:rPr>
             <w:rStyle w:val="Hyperlink"/>
@@ -370,7 +348,7 @@
             <w:noProof/>
             <w:webHidden/>
           </w:rPr>
-          <w:instrText xml:space="preserve"> PAGEREF _Toc115556480 \h </w:instrText>
+          <w:instrText xml:space="preserve"> PAGEREF _Toc116234205 \h </w:instrText>
         </w:r>
         <w:r>
           <w:rPr>
@@ -412,7 +390,7 @@
           <w:lang w:val="en-IN" w:eastAsia="en-IN"/>
         </w:rPr>
       </w:pPr>
-      <w:hyperlink w:anchor="_Toc115556481" w:history="1">
+      <w:hyperlink w:anchor="_Toc116234206" w:history="1">
         <w:r>
           <w:rPr>
             <w:rStyle w:val="Hyperlink"/>
@@ -439,7 +417,7 @@
             <w:noProof/>
             <w:webHidden/>
           </w:rPr>
-          <w:instrText xml:space="preserve"> PAGEREF _Toc115556481 \h </w:instrText>
+          <w:instrText xml:space="preserve"> PAGEREF _Toc116234206 \h </w:instrText>
         </w:r>
         <w:r>
           <w:rPr>
@@ -480,7 +458,7 @@
           <w:lang w:val="en-IN" w:eastAsia="en-IN"/>
         </w:rPr>
       </w:pPr>
-      <w:hyperlink w:anchor="_Toc115556482" w:history="1">
+      <w:hyperlink w:anchor="_Toc116234207" w:history="1">
         <w:r>
           <w:rPr>
             <w:rStyle w:val="Hyperlink"/>
@@ -523,7 +501,7 @@
             <w:noProof/>
             <w:webHidden/>
           </w:rPr>
-          <w:instrText xml:space="preserve"> PAGEREF _Toc115556482 \h </w:instrText>
+          <w:instrText xml:space="preserve"> PAGEREF _Toc116234207 \h </w:instrText>
         </w:r>
         <w:r>
           <w:rPr>
@@ -564,7 +542,7 @@
           <w:lang w:val="en-IN" w:eastAsia="en-IN"/>
         </w:rPr>
       </w:pPr>
-      <w:hyperlink w:anchor="_Toc115556483" w:history="1">
+      <w:hyperlink w:anchor="_Toc116234208" w:history="1">
         <w:r>
           <w:rPr>
             <w:rStyle w:val="Hyperlink"/>
@@ -607,7 +585,7 @@
             <w:noProof/>
             <w:webHidden/>
           </w:rPr>
-          <w:instrText xml:space="preserve"> PAGEREF _Toc115556483 \h </w:instrText>
+          <w:instrText xml:space="preserve"> PAGEREF _Toc116234208 \h </w:instrText>
         </w:r>
         <w:r>
           <w:rPr>
@@ -649,7 +627,7 @@
           <w:lang w:val="en-IN" w:eastAsia="en-IN"/>
         </w:rPr>
       </w:pPr>
-      <w:hyperlink w:anchor="_Toc115556484" w:history="1">
+      <w:hyperlink w:anchor="_Toc116234209" w:history="1">
         <w:r>
           <w:rPr>
             <w:rStyle w:val="Hyperlink"/>
@@ -676,7 +654,7 @@
             <w:noProof/>
             <w:webHidden/>
           </w:rPr>
-          <w:instrText xml:space="preserve"> PAGEREF _Toc115556484 \h </w:instrText>
+          <w:instrText xml:space="preserve"> PAGEREF _Toc116234209 \h </w:instrText>
         </w:r>
         <w:r>
           <w:rPr>
@@ -717,7 +695,7 @@
           <w:lang w:val="en-IN" w:eastAsia="en-IN"/>
         </w:rPr>
       </w:pPr>
-      <w:hyperlink w:anchor="_Toc115556485" w:history="1">
+      <w:hyperlink w:anchor="_Toc116234210" w:history="1">
         <w:r>
           <w:rPr>
             <w:rStyle w:val="Hyperlink"/>
@@ -760,7 +738,7 @@
             <w:noProof/>
             <w:webHidden/>
           </w:rPr>
-          <w:instrText xml:space="preserve"> PAGEREF _Toc115556485 \h </w:instrText>
+          <w:instrText xml:space="preserve"> PAGEREF _Toc116234210 \h </w:instrText>
         </w:r>
         <w:r>
           <w:rPr>
@@ -801,7 +779,7 @@
           <w:lang w:val="en-IN" w:eastAsia="en-IN"/>
         </w:rPr>
       </w:pPr>
-      <w:hyperlink w:anchor="_Toc115556486" w:history="1">
+      <w:hyperlink w:anchor="_Toc116234211" w:history="1">
         <w:r>
           <w:rPr>
             <w:rStyle w:val="Hyperlink"/>
@@ -844,7 +822,7 @@
             <w:noProof/>
             <w:webHidden/>
           </w:rPr>
-          <w:instrText xml:space="preserve"> PAGEREF _Toc115556486 \h </w:instrText>
+          <w:instrText xml:space="preserve"> PAGEREF _Toc116234211 \h </w:instrText>
         </w:r>
         <w:r>
           <w:rPr>
@@ -886,13 +864,13 @@
           <w:lang w:val="en-IN" w:eastAsia="en-IN"/>
         </w:rPr>
       </w:pPr>
-      <w:hyperlink w:anchor="_Toc115556487" w:history="1">
+      <w:hyperlink w:anchor="_Toc116234212" w:history="1">
         <w:r>
           <w:rPr>
             <w:rStyle w:val="Hyperlink"/>
             <w:noProof/>
           </w:rPr>
-          <w:t>References</w:t>
+          <w:t>Practical 3: Template method and Strategy</w:t>
         </w:r>
         <w:r>
           <w:rPr>
@@ -913,7 +891,7 @@
             <w:noProof/>
             <w:webHidden/>
           </w:rPr>
-          <w:instrText xml:space="preserve"> PAGEREF _Toc115556487 \h </w:instrText>
+          <w:instrText xml:space="preserve"> PAGEREF _Toc116234212 \h </w:instrText>
         </w:r>
         <w:r>
           <w:rPr>
@@ -967,14 +945,11 @@
         </w:numPr>
       </w:pPr>
       <w:bookmarkStart w:id="5" w:name="_Practical_1:_Solid"/>
-      <w:bookmarkStart w:id="6" w:name="_Toc115556481"/>
+      <w:bookmarkStart w:id="6" w:name="_Toc116234206"/>
       <w:bookmarkEnd w:id="5"/>
       <w:r>
         <w:lastRenderedPageBreak/>
-        <w:t xml:space="preserve">Practical 1: </w:t>
-      </w:r>
-      <w:r>
-        <w:t>Solid Principle</w:t>
+        <w:t>Practical 1: Solid Principle</w:t>
       </w:r>
       <w:bookmarkEnd w:id="6"/>
     </w:p>
@@ -983,13 +958,7 @@
         <w:rPr>
           <w:lang w:val="en-GB"/>
         </w:rPr>
-        <w:t xml:space="preserve">This practical involved </w:t>
-      </w:r>
-      <w:r>
-        <w:rPr>
-          <w:lang w:val="en-GB"/>
-        </w:rPr>
-        <w:t xml:space="preserve">understanding object-oriented </w:t>
+        <w:t xml:space="preserve">This practical involved understanding object-oriented </w:t>
       </w:r>
       <w:r>
         <w:rPr>
@@ -1386,7 +1355,7 @@
       <w:pPr>
         <w:pStyle w:val="Heading2"/>
       </w:pPr>
-      <w:bookmarkStart w:id="17" w:name="_Toc115556482"/>
+      <w:bookmarkStart w:id="17" w:name="_Toc116234207"/>
       <w:r>
         <w:t>Work Done</w:t>
       </w:r>
@@ -1455,7 +1424,7 @@
       <w:pPr>
         <w:pStyle w:val="Heading2"/>
       </w:pPr>
-      <w:bookmarkStart w:id="18" w:name="_Toc115556483"/>
+      <w:bookmarkStart w:id="18" w:name="_Toc116234208"/>
       <w:r>
         <w:t>Reflections</w:t>
       </w:r>
@@ -1550,10 +1519,7 @@
         <w:t xml:space="preserve"> a class should not be dependent on its users</w:t>
       </w:r>
       <w:r>
-        <w:t xml:space="preserve">: </w:t>
-      </w:r>
-      <w:r>
-        <w:t>OCP is 5 as client is dependent on server but server is not dependent on client hence server can be modified without affecting the client functionality and client can still communicate with server as public interface is stable.</w:t>
+        <w:t>: OCP is 5 as client is dependent on server but server is not dependent on client hence server can be modified without affecting the client functionality and client can still communicate with server as public interface is stable.</w:t>
       </w:r>
     </w:p>
     <w:p>
@@ -1606,10 +1572,7 @@
         <w:t>:</w:t>
       </w:r>
       <w:r>
-        <w:t xml:space="preserve"> </w:t>
-      </w:r>
-      <w:r>
-        <w:t>Here the arguments that class requires need to be limited that means precondition should be weaker-LSP</w:t>
+        <w:t xml:space="preserve"> Here the arguments that class requires need to be limited that means precondition should be weaker-LSP</w:t>
       </w:r>
       <w:r>
         <w:t xml:space="preserve">. Hence, LSP is rated 5 and others are not relevant. </w:t>
@@ -1702,10 +1665,7 @@
         <w:t xml:space="preserve"> ASCII description, etc.).</w:t>
       </w:r>
       <w:r>
-        <w:t xml:space="preserve">: </w:t>
-      </w:r>
-      <w:r>
-        <w:t xml:space="preserve">SRP is rated 2 because although it </w:t>
+        <w:t xml:space="preserve">: SRP is rated 2 because although it </w:t>
       </w:r>
       <w:r>
         <w:t>talks</w:t>
@@ -1794,10 +1754,7 @@
         <w:t xml:space="preserve"> of a class.</w:t>
       </w:r>
       <w:r>
-        <w:t xml:space="preserve">: </w:t>
-      </w:r>
-      <w:r>
-        <w:t xml:space="preserve">DIP is rated 5 because it speaks about abstraction should not depend on details, instead details </w:t>
+        <w:t xml:space="preserve">: DIP is rated 5 because it speaks about abstraction should not depend on details, instead details </w:t>
       </w:r>
       <w:r>
         <w:t>should</w:t>
@@ -2049,14 +2006,7 @@
           <w:i/>
           <w:iCs/>
         </w:rPr>
-        <w:t>). [If a set of methods operate on a proper subset of the data members of a class (i.e., non-communicating), consider putting them in a class on their own.]</w:t>
-      </w:r>
-      <w:r>
-        <w:rPr>
-          <w:i/>
-          <w:iCs/>
-        </w:rPr>
-        <w:t>:</w:t>
+        <w:t>). [If a set of methods operate on a proper subset of the data members of a class (i.e., non-communicating), consider putting them in a class on their own.]:</w:t>
       </w:r>
       <w:r>
         <w:t xml:space="preserve"> </w:t>
@@ -2096,20 +2046,10 @@
           <w:i/>
           <w:iCs/>
         </w:rPr>
-        <w:t>Be sure the abstractions that you model are classes and not simply the roles objects play.</w:t>
-      </w:r>
-      <w:r>
-        <w:rPr>
-          <w:i/>
-          <w:iCs/>
-        </w:rPr>
-        <w:t>:</w:t>
-      </w:r>
-      <w:r>
-        <w:t xml:space="preserve"> </w:t>
-      </w:r>
-      <w:r>
-        <w:t xml:space="preserve">ISP is </w:t>
+        <w:t>Be sure the abstractions that you model are classes and not simply the roles objects play.:</w:t>
+      </w:r>
+      <w:r>
+        <w:t xml:space="preserve"> ISP is </w:t>
       </w:r>
       <w:r>
         <w:t>4. Abstraction</w:t>
@@ -2141,19 +2081,10 @@
           <w:numId w:val="0"/>
         </w:numPr>
       </w:pPr>
-      <w:bookmarkStart w:id="19" w:name="_Toc115556484"/>
+      <w:bookmarkStart w:id="19" w:name="_Toc116234209"/>
       <w:r>
         <w:lastRenderedPageBreak/>
-        <w:t xml:space="preserve">Practical </w:t>
-      </w:r>
-      <w:r>
-        <w:t>2</w:t>
-      </w:r>
-      <w:r>
-        <w:t>: Solid Principle</w:t>
-      </w:r>
-      <w:r>
-        <w:t>-Part 2</w:t>
+        <w:t>Practical 2: Solid Principle-Part 2</w:t>
       </w:r>
       <w:bookmarkEnd w:id="19"/>
     </w:p>
@@ -2239,12 +2170,9 @@
       <w:pPr>
         <w:pStyle w:val="Heading2"/>
       </w:pPr>
-      <w:bookmarkStart w:id="20" w:name="_Toc115556485"/>
-      <w:r>
-        <w:t>Work Don</w:t>
-      </w:r>
-      <w:r>
-        <w:t>e</w:t>
+      <w:bookmarkStart w:id="20" w:name="_Toc116234210"/>
+      <w:r>
+        <w:t>Work Done</w:t>
       </w:r>
       <w:bookmarkEnd w:id="20"/>
     </w:p>
@@ -2482,7 +2410,7 @@
       <w:pPr>
         <w:pStyle w:val="Heading2"/>
       </w:pPr>
-      <w:bookmarkStart w:id="21" w:name="_Toc115556486"/>
+      <w:bookmarkStart w:id="21" w:name="_Toc116234211"/>
       <w:r>
         <w:t>Reflections</w:t>
       </w:r>
@@ -2905,13 +2833,7 @@
         <w:rPr>
           <w:u w:val="single"/>
         </w:rPr>
-        <w:t>:</w:t>
-      </w:r>
-      <w:r>
-        <w:rPr>
-          <w:u w:val="single"/>
-        </w:rPr>
-        <w:t xml:space="preserve"> </w:t>
+        <w:t xml:space="preserve">: </w:t>
       </w:r>
       <w:r>
         <w:t xml:space="preserve">We both believe this heuristic is strong related to SRP. There were no difference and no </w:t>
@@ -3022,6 +2944,629 @@
       </w:r>
       <w:r>
         <w:t>agree that this heuristic is not related to any given five principles. Instead, it talks about achieving generalization with the help of inheritance. So instead of designing on basis of roles that model will play, we must categorize into what characterises the model and create a super-class on basis of characters and define roles in sub-classes. None of the principle speak very specific on this theory, but are somewhat related.</w:t>
+      </w:r>
+    </w:p>
+    <w:p>
+      <w:pPr>
+        <w:spacing w:before="0" w:after="160" w:line="259" w:lineRule="auto"/>
+        <w:jc w:val="left"/>
+        <w:rPr>
+          <w:rFonts w:cstheme="majorHAnsi"/>
+          <w:szCs w:val="22"/>
+          <w:lang w:val="en-GB"/>
+        </w:rPr>
+      </w:pPr>
+      <w:r>
+        <w:rPr>
+          <w:rFonts w:cstheme="majorHAnsi"/>
+          <w:szCs w:val="22"/>
+          <w:lang w:val="en-GB"/>
+        </w:rPr>
+        <w:br w:type="page"/>
+      </w:r>
+    </w:p>
+    <w:p>
+      <w:pPr>
+        <w:pStyle w:val="Heading1"/>
+        <w:numPr>
+          <w:ilvl w:val="0"/>
+          <w:numId w:val="0"/>
+        </w:numPr>
+      </w:pPr>
+      <w:bookmarkStart w:id="22" w:name="_Toc116234212"/>
+      <w:r>
+        <w:lastRenderedPageBreak/>
+        <w:t>Practical 3: Template method and Strategy</w:t>
+      </w:r>
+      <w:bookmarkEnd w:id="22"/>
+    </w:p>
+    <w:p>
+      <w:r>
+        <w:rPr>
+          <w:lang w:val="en-GB"/>
+        </w:rPr>
+        <w:t>Firstly, we will start with understanding the concept behind following design pattern</w:t>
+      </w:r>
+      <w:r>
+        <w:t>:</w:t>
+      </w:r>
+    </w:p>
+    <w:p>
+      <w:pPr>
+        <w:pStyle w:val="ListParagraph"/>
+        <w:numPr>
+          <w:ilvl w:val="0"/>
+          <w:numId w:val="12"/>
+        </w:numPr>
+        <w:rPr>
+          <w:szCs w:val="22"/>
+        </w:rPr>
+      </w:pPr>
+      <w:r>
+        <w:rPr>
+          <w:b/>
+          <w:bCs/>
+        </w:rPr>
+        <w:t>Template Method</w:t>
+      </w:r>
+      <w:r>
+        <w:rPr>
+          <w:b/>
+          <w:bCs/>
+        </w:rPr>
+        <w:t>:</w:t>
+      </w:r>
+      <w:r>
+        <w:rPr>
+          <w:szCs w:val="22"/>
+        </w:rPr>
+        <w:t xml:space="preserve"> </w:t>
+      </w:r>
+      <w:r>
+        <w:rPr>
+          <w:szCs w:val="22"/>
+        </w:rPr>
+        <w:t>This design is usually adapted when there are multiple entities using similar logic to generate different outputs. All involved entities end up looking the same, having similar code base, hence might have similar issue/error.  Therefore, they are hard to maintain and adapt to changing needs. It becomes even more manual work when the new but similar entities is involved and needs to be introduced as separate feature.</w:t>
+      </w:r>
+    </w:p>
+    <w:p>
+      <w:pPr>
+        <w:pStyle w:val="ListParagraph"/>
+        <w:rPr>
+          <w:b/>
+          <w:bCs/>
+        </w:rPr>
+      </w:pPr>
+    </w:p>
+    <w:p>
+      <w:pPr>
+        <w:pStyle w:val="ListParagraph"/>
+        <w:rPr>
+          <w:rFonts w:cstheme="majorHAnsi"/>
+          <w:i/>
+          <w:iCs/>
+          <w:color w:val="000000" w:themeColor="text1"/>
+          <w:szCs w:val="22"/>
+          <w:shd w:val="clear" w:color="auto" w:fill="FFFFFF"/>
+        </w:rPr>
+      </w:pPr>
+      <w:r>
+        <w:rPr>
+          <w:rFonts w:cstheme="majorHAnsi"/>
+          <w:i/>
+          <w:iCs/>
+          <w:color w:val="000000" w:themeColor="text1"/>
+          <w:szCs w:val="22"/>
+          <w:shd w:val="clear" w:color="auto" w:fill="FFFFFF"/>
+        </w:rPr>
+        <w:t>The Template Method pattern suggests that you break down an algorithm into a series of steps, turn these steps into methods, and put a series of calls to these methods inside a single </w:t>
+      </w:r>
+      <w:r>
+        <w:rPr>
+          <w:rStyle w:val="Emphasis"/>
+          <w:rFonts w:cstheme="majorHAnsi"/>
+          <w:i w:val="0"/>
+          <w:iCs w:val="0"/>
+          <w:color w:val="000000" w:themeColor="text1"/>
+          <w:szCs w:val="22"/>
+          <w:shd w:val="clear" w:color="auto" w:fill="FFFFFF"/>
+        </w:rPr>
+        <w:t>template method.</w:t>
+      </w:r>
+      <w:r>
+        <w:rPr>
+          <w:rFonts w:cstheme="majorHAnsi"/>
+          <w:i/>
+          <w:iCs/>
+          <w:color w:val="000000" w:themeColor="text1"/>
+          <w:szCs w:val="22"/>
+          <w:shd w:val="clear" w:color="auto" w:fill="FFFFFF"/>
+        </w:rPr>
+        <w:t> The steps may either be </w:t>
+      </w:r>
+      <w:r>
+        <w:rPr>
+          <w:rStyle w:val="HTMLCode"/>
+          <w:rFonts w:asciiTheme="majorHAnsi" w:hAnsiTheme="majorHAnsi" w:cstheme="majorHAnsi"/>
+          <w:i/>
+          <w:iCs/>
+          <w:color w:val="000000" w:themeColor="text1"/>
+          <w:sz w:val="22"/>
+          <w:szCs w:val="22"/>
+          <w:shd w:val="clear" w:color="auto" w:fill="EEEEEE"/>
+        </w:rPr>
+        <w:t>abstract</w:t>
+      </w:r>
+      <w:r>
+        <w:rPr>
+          <w:rFonts w:cstheme="majorHAnsi"/>
+          <w:i/>
+          <w:iCs/>
+          <w:color w:val="000000" w:themeColor="text1"/>
+          <w:szCs w:val="22"/>
+          <w:shd w:val="clear" w:color="auto" w:fill="FFFFFF"/>
+        </w:rPr>
+        <w:t>, or have some default implementation. To use the algorithm, the client is supposed to provide its own subclass, implement all abstract steps, and override some of the optional ones if needed (but not the template method itself).</w:t>
+      </w:r>
+      <w:sdt>
+        <w:sdtPr>
+          <w:rPr>
+            <w:rFonts w:cstheme="majorHAnsi"/>
+            <w:i/>
+            <w:iCs/>
+            <w:color w:val="000000" w:themeColor="text1"/>
+            <w:szCs w:val="22"/>
+            <w:shd w:val="clear" w:color="auto" w:fill="FFFFFF"/>
+          </w:rPr>
+          <w:id w:val="1166201017"/>
+          <w:citation/>
+        </w:sdtPr>
+        <w:sdtContent>
+          <w:r>
+            <w:rPr>
+              <w:rFonts w:cstheme="majorHAnsi"/>
+              <w:i/>
+              <w:iCs/>
+              <w:color w:val="000000" w:themeColor="text1"/>
+              <w:szCs w:val="22"/>
+              <w:shd w:val="clear" w:color="auto" w:fill="FFFFFF"/>
+            </w:rPr>
+            <w:fldChar w:fldCharType="begin"/>
+          </w:r>
+          <w:r>
+            <w:rPr>
+              <w:rFonts w:cstheme="majorHAnsi"/>
+              <w:i/>
+              <w:iCs/>
+              <w:color w:val="000000" w:themeColor="text1"/>
+              <w:szCs w:val="22"/>
+              <w:shd w:val="clear" w:color="auto" w:fill="FFFFFF"/>
+              <w:lang w:val="en-US"/>
+            </w:rPr>
+            <w:instrText xml:space="preserve"> CITATION Ref \l 1033 </w:instrText>
+          </w:r>
+          <w:r>
+            <w:rPr>
+              <w:rFonts w:cstheme="majorHAnsi"/>
+              <w:i/>
+              <w:iCs/>
+              <w:color w:val="000000" w:themeColor="text1"/>
+              <w:szCs w:val="22"/>
+              <w:shd w:val="clear" w:color="auto" w:fill="FFFFFF"/>
+            </w:rPr>
+            <w:fldChar w:fldCharType="separate"/>
+          </w:r>
+          <w:r>
+            <w:rPr>
+              <w:rFonts w:cstheme="majorHAnsi"/>
+              <w:i/>
+              <w:iCs/>
+              <w:noProof/>
+              <w:color w:val="000000" w:themeColor="text1"/>
+              <w:szCs w:val="22"/>
+              <w:shd w:val="clear" w:color="auto" w:fill="FFFFFF"/>
+              <w:lang w:val="en-US"/>
+            </w:rPr>
+            <w:t xml:space="preserve"> </w:t>
+          </w:r>
+          <w:r>
+            <w:rPr>
+              <w:rFonts w:cstheme="majorHAnsi"/>
+              <w:noProof/>
+              <w:color w:val="000000" w:themeColor="text1"/>
+              <w:szCs w:val="22"/>
+              <w:shd w:val="clear" w:color="auto" w:fill="FFFFFF"/>
+              <w:lang w:val="en-US"/>
+            </w:rPr>
+            <w:t>[4]</w:t>
+          </w:r>
+          <w:r>
+            <w:rPr>
+              <w:rFonts w:cstheme="majorHAnsi"/>
+              <w:i/>
+              <w:iCs/>
+              <w:color w:val="000000" w:themeColor="text1"/>
+              <w:szCs w:val="22"/>
+              <w:shd w:val="clear" w:color="auto" w:fill="FFFFFF"/>
+            </w:rPr>
+            <w:fldChar w:fldCharType="end"/>
+          </w:r>
+        </w:sdtContent>
+      </w:sdt>
+    </w:p>
+    <w:p>
+      <w:pPr>
+        <w:pStyle w:val="ListParagraph"/>
+        <w:rPr>
+          <w:rFonts w:cstheme="majorHAnsi"/>
+          <w:b/>
+          <w:bCs/>
+          <w:i/>
+          <w:iCs/>
+          <w:color w:val="000000" w:themeColor="text1"/>
+          <w:szCs w:val="22"/>
+        </w:rPr>
+      </w:pPr>
+    </w:p>
+    <w:p>
+      <w:pPr>
+        <w:pStyle w:val="ListParagraph"/>
+        <w:rPr>
+          <w:rFonts w:cstheme="majorHAnsi"/>
+          <w:color w:val="000000" w:themeColor="text1"/>
+          <w:szCs w:val="22"/>
+        </w:rPr>
+      </w:pPr>
+      <w:r>
+        <w:rPr>
+          <w:rFonts w:cstheme="majorHAnsi"/>
+          <w:color w:val="000000" w:themeColor="text1"/>
+          <w:szCs w:val="22"/>
+        </w:rPr>
+        <w:t>Steps that are followed to adopt this pattern.</w:t>
+      </w:r>
+    </w:p>
+    <w:p>
+      <w:pPr>
+        <w:pStyle w:val="ListParagraph"/>
+        <w:numPr>
+          <w:ilvl w:val="0"/>
+          <w:numId w:val="13"/>
+        </w:numPr>
+        <w:rPr>
+          <w:rFonts w:cstheme="majorHAnsi"/>
+          <w:color w:val="000000" w:themeColor="text1"/>
+          <w:szCs w:val="22"/>
+        </w:rPr>
+      </w:pPr>
+      <w:r>
+        <w:rPr>
+          <w:rFonts w:cstheme="majorHAnsi"/>
+          <w:color w:val="000000" w:themeColor="text1"/>
+          <w:szCs w:val="22"/>
+        </w:rPr>
+        <w:t>Create superclass, and create abstract method that needs to be overridden by all sub-classes. This sub-class will write their own logic here which is very specific to its needs.</w:t>
+      </w:r>
+    </w:p>
+    <w:p>
+      <w:pPr>
+        <w:pStyle w:val="ListParagraph"/>
+        <w:numPr>
+          <w:ilvl w:val="0"/>
+          <w:numId w:val="13"/>
+        </w:numPr>
+        <w:rPr>
+          <w:rFonts w:cstheme="majorHAnsi"/>
+          <w:color w:val="000000" w:themeColor="text1"/>
+          <w:szCs w:val="22"/>
+        </w:rPr>
+      </w:pPr>
+      <w:r>
+        <w:rPr>
+          <w:rFonts w:cstheme="majorHAnsi"/>
+          <w:color w:val="000000" w:themeColor="text1"/>
+          <w:szCs w:val="22"/>
+        </w:rPr>
+        <w:t>Identify duplicate codes that can implemented in superclass as default method. Sub-class can override these methods if they need.</w:t>
+      </w:r>
+    </w:p>
+    <w:p>
+      <w:pPr>
+        <w:pStyle w:val="ListParagraph"/>
+        <w:numPr>
+          <w:ilvl w:val="0"/>
+          <w:numId w:val="13"/>
+        </w:numPr>
+        <w:rPr>
+          <w:rFonts w:cstheme="majorHAnsi"/>
+          <w:color w:val="000000" w:themeColor="text1"/>
+          <w:szCs w:val="22"/>
+        </w:rPr>
+      </w:pPr>
+      <w:r>
+        <w:rPr>
+          <w:rFonts w:cstheme="majorHAnsi"/>
+          <w:color w:val="000000" w:themeColor="text1"/>
+          <w:szCs w:val="22"/>
+        </w:rPr>
+        <w:t xml:space="preserve">Implement optional hook methods. These methods are empty and need not be overridden by all sub class. The intention behind this is to give extension for some sub-class which might override it. </w:t>
+      </w:r>
+    </w:p>
+    <w:p>
+      <w:pPr>
+        <w:pStyle w:val="ListParagraph"/>
+        <w:ind w:left="1440"/>
+        <w:rPr>
+          <w:rFonts w:cstheme="majorHAnsi"/>
+          <w:color w:val="000000" w:themeColor="text1"/>
+          <w:szCs w:val="22"/>
+        </w:rPr>
+      </w:pPr>
+    </w:p>
+    <w:p>
+      <w:pPr>
+        <w:pStyle w:val="ListParagraph"/>
+        <w:numPr>
+          <w:ilvl w:val="0"/>
+          <w:numId w:val="12"/>
+        </w:numPr>
+        <w:rPr>
+          <w:rFonts w:cstheme="majorHAnsi"/>
+          <w:color w:val="000000" w:themeColor="text1"/>
+          <w:szCs w:val="22"/>
+        </w:rPr>
+      </w:pPr>
+      <w:r>
+        <w:rPr>
+          <w:b/>
+          <w:bCs/>
+        </w:rPr>
+        <w:t xml:space="preserve">Strategy: </w:t>
+      </w:r>
+      <w:r>
+        <w:t xml:space="preserve"> This design is adapted when our class is trying to solve similar business needs for more than one client. If we start adapting the same method for different client it can become quite messy to adapt and error prone. Also, it becomes quiet dependent on client which is not always a pleasant scenario.</w:t>
+      </w:r>
+    </w:p>
+    <w:p>
+      <w:pPr>
+        <w:pStyle w:val="ListParagraph"/>
+        <w:rPr>
+          <w:b/>
+          <w:bCs/>
+        </w:rPr>
+      </w:pPr>
+    </w:p>
+    <w:p>
+      <w:pPr>
+        <w:pStyle w:val="ListParagraph"/>
+        <w:rPr>
+          <w:rFonts w:cstheme="majorHAnsi"/>
+          <w:i/>
+          <w:iCs/>
+          <w:color w:val="000000" w:themeColor="text1"/>
+          <w:shd w:val="clear" w:color="auto" w:fill="FFFFFF"/>
+        </w:rPr>
+      </w:pPr>
+      <w:r>
+        <w:rPr>
+          <w:rFonts w:cstheme="majorHAnsi"/>
+          <w:i/>
+          <w:iCs/>
+          <w:color w:val="000000" w:themeColor="text1"/>
+          <w:shd w:val="clear" w:color="auto" w:fill="FFFFFF"/>
+        </w:rPr>
+        <w:t>The Strategy pattern suggests that you take a class that does something specific in a lot of different ways and extract all of these algorithms into separate classes called </w:t>
+      </w:r>
+      <w:r>
+        <w:rPr>
+          <w:rStyle w:val="Emphasis"/>
+          <w:rFonts w:cstheme="majorHAnsi"/>
+          <w:i w:val="0"/>
+          <w:iCs w:val="0"/>
+          <w:color w:val="000000" w:themeColor="text1"/>
+          <w:shd w:val="clear" w:color="auto" w:fill="FFFFFF"/>
+        </w:rPr>
+        <w:t>strategies</w:t>
+      </w:r>
+      <w:r>
+        <w:rPr>
+          <w:rFonts w:cstheme="majorHAnsi"/>
+          <w:i/>
+          <w:iCs/>
+          <w:color w:val="000000" w:themeColor="text1"/>
+          <w:shd w:val="clear" w:color="auto" w:fill="FFFFFF"/>
+        </w:rPr>
+        <w:t>.</w:t>
+      </w:r>
+      <w:sdt>
+        <w:sdtPr>
+          <w:rPr>
+            <w:rFonts w:cstheme="majorHAnsi"/>
+            <w:i/>
+            <w:iCs/>
+            <w:color w:val="000000" w:themeColor="text1"/>
+            <w:shd w:val="clear" w:color="auto" w:fill="FFFFFF"/>
+          </w:rPr>
+          <w:id w:val="207070204"/>
+          <w:citation/>
+        </w:sdtPr>
+        <w:sdtContent>
+          <w:r>
+            <w:rPr>
+              <w:rFonts w:cstheme="majorHAnsi"/>
+              <w:i/>
+              <w:iCs/>
+              <w:color w:val="000000" w:themeColor="text1"/>
+              <w:shd w:val="clear" w:color="auto" w:fill="FFFFFF"/>
+            </w:rPr>
+            <w:fldChar w:fldCharType="begin"/>
+          </w:r>
+          <w:r>
+            <w:rPr>
+              <w:rFonts w:cstheme="majorHAnsi"/>
+              <w:i/>
+              <w:iCs/>
+              <w:color w:val="000000" w:themeColor="text1"/>
+              <w:shd w:val="clear" w:color="auto" w:fill="FFFFFF"/>
+              <w:lang w:val="en-US"/>
+            </w:rPr>
+            <w:instrText xml:space="preserve"> CITATION Ref1 \l 1033 </w:instrText>
+          </w:r>
+          <w:r>
+            <w:rPr>
+              <w:rFonts w:cstheme="majorHAnsi"/>
+              <w:i/>
+              <w:iCs/>
+              <w:color w:val="000000" w:themeColor="text1"/>
+              <w:shd w:val="clear" w:color="auto" w:fill="FFFFFF"/>
+            </w:rPr>
+            <w:fldChar w:fldCharType="separate"/>
+          </w:r>
+          <w:r>
+            <w:rPr>
+              <w:rFonts w:cstheme="majorHAnsi"/>
+              <w:i/>
+              <w:iCs/>
+              <w:noProof/>
+              <w:color w:val="000000" w:themeColor="text1"/>
+              <w:shd w:val="clear" w:color="auto" w:fill="FFFFFF"/>
+              <w:lang w:val="en-US"/>
+            </w:rPr>
+            <w:t xml:space="preserve"> </w:t>
+          </w:r>
+          <w:r>
+            <w:rPr>
+              <w:rFonts w:cstheme="majorHAnsi"/>
+              <w:noProof/>
+              <w:color w:val="000000" w:themeColor="text1"/>
+              <w:shd w:val="clear" w:color="auto" w:fill="FFFFFF"/>
+              <w:lang w:val="en-US"/>
+            </w:rPr>
+            <w:t>[5]</w:t>
+          </w:r>
+          <w:r>
+            <w:rPr>
+              <w:rFonts w:cstheme="majorHAnsi"/>
+              <w:i/>
+              <w:iCs/>
+              <w:color w:val="000000" w:themeColor="text1"/>
+              <w:shd w:val="clear" w:color="auto" w:fill="FFFFFF"/>
+            </w:rPr>
+            <w:fldChar w:fldCharType="end"/>
+          </w:r>
+        </w:sdtContent>
+      </w:sdt>
+    </w:p>
+    <w:p>
+      <w:pPr>
+        <w:pStyle w:val="ListParagraph"/>
+        <w:rPr>
+          <w:rFonts w:cstheme="majorHAnsi"/>
+          <w:i/>
+          <w:iCs/>
+          <w:color w:val="000000" w:themeColor="text1"/>
+          <w:szCs w:val="22"/>
+        </w:rPr>
+      </w:pPr>
+    </w:p>
+    <w:p>
+      <w:pPr>
+        <w:pStyle w:val="ListParagraph"/>
+        <w:rPr>
+          <w:rFonts w:cstheme="majorHAnsi"/>
+          <w:color w:val="000000" w:themeColor="text1"/>
+          <w:szCs w:val="22"/>
+        </w:rPr>
+      </w:pPr>
+      <w:r>
+        <w:rPr>
+          <w:rFonts w:cstheme="majorHAnsi"/>
+          <w:color w:val="000000" w:themeColor="text1"/>
+          <w:szCs w:val="22"/>
+        </w:rPr>
+        <w:t>Steps that are followed to adopt this pattern.</w:t>
+      </w:r>
+    </w:p>
+    <w:p>
+      <w:pPr>
+        <w:pStyle w:val="ListParagraph"/>
+        <w:numPr>
+          <w:ilvl w:val="1"/>
+          <w:numId w:val="12"/>
+        </w:numPr>
+        <w:rPr>
+          <w:szCs w:val="22"/>
+        </w:rPr>
+      </w:pPr>
+      <w:r>
+        <w:rPr>
+          <w:szCs w:val="22"/>
+        </w:rPr>
+        <w:t>Create interface which gives the overview of what common function will adopted by implementing classes.</w:t>
+      </w:r>
+    </w:p>
+    <w:p>
+      <w:pPr>
+        <w:pStyle w:val="ListParagraph"/>
+        <w:numPr>
+          <w:ilvl w:val="1"/>
+          <w:numId w:val="12"/>
+        </w:numPr>
+        <w:rPr>
+          <w:szCs w:val="22"/>
+        </w:rPr>
+      </w:pPr>
+      <w:r>
+        <w:rPr>
+          <w:szCs w:val="22"/>
+        </w:rPr>
+        <w:t>Client will call the context class and provide the details at run time which strategy it wants to invoke.</w:t>
+      </w:r>
+    </w:p>
+    <w:p>
+      <w:pPr>
+        <w:pStyle w:val="ListParagraph"/>
+        <w:numPr>
+          <w:ilvl w:val="1"/>
+          <w:numId w:val="12"/>
+        </w:numPr>
+        <w:rPr>
+          <w:szCs w:val="22"/>
+        </w:rPr>
+      </w:pPr>
+      <w:r>
+        <w:rPr>
+          <w:szCs w:val="22"/>
+        </w:rPr>
+        <w:t xml:space="preserve">The Context class will refer to interface and set the strategy </w:t>
+      </w:r>
+      <w:r>
+        <w:rPr>
+          <w:szCs w:val="22"/>
+        </w:rPr>
+        <w:t>requested by the client.</w:t>
+      </w:r>
+    </w:p>
+    <w:p>
+      <w:pPr>
+        <w:pStyle w:val="ListParagraph"/>
+        <w:rPr>
+          <w:szCs w:val="22"/>
+        </w:rPr>
+      </w:pPr>
+    </w:p>
+    <w:p>
+      <w:pPr>
+        <w:pStyle w:val="ListParagraph"/>
+        <w:rPr>
+          <w:szCs w:val="22"/>
+        </w:rPr>
+      </w:pPr>
+      <w:r>
+        <w:rPr>
+          <w:szCs w:val="22"/>
+        </w:rPr>
+        <w:t>This allows dynamic selection of the strategy at run time and avoid tight coupling.</w:t>
       </w:r>
     </w:p>
     <w:p>
@@ -3046,9 +3591,12 @@
         <w:br w:type="page"/>
       </w:r>
     </w:p>
-    <w:bookmarkStart w:id="22" w:name="_Toc115556487" w:displacedByCustomXml="next"/>
     <w:sdt>
       <w:sdtPr>
+        <w:rPr>
+          <w:b/>
+          <w:bCs/>
+        </w:rPr>
         <w:id w:val="-1936504184"/>
         <w:docPartObj>
           <w:docPartGallery w:val="Bibliographies"/>
@@ -3059,15 +3607,15 @@
         <w:rPr>
           <w:b w:val="0"/>
           <w:bCs w:val="0"/>
-          <w:kern w:val="0"/>
-          <w:sz w:val="22"/>
-          <w:szCs w:val="24"/>
-          <w:lang w:val="en-IE"/>
         </w:rPr>
       </w:sdtEndPr>
       <w:sdtContent>
         <w:sdt>
           <w:sdtPr>
+            <w:rPr>
+              <w:b/>
+              <w:bCs/>
+            </w:rPr>
             <w:id w:val="-573587230"/>
             <w:bibliography/>
           </w:sdtPr>
@@ -3075,20 +3623,11 @@
             <w:rPr>
               <w:b w:val="0"/>
               <w:bCs w:val="0"/>
-              <w:kern w:val="0"/>
-              <w:sz w:val="22"/>
-              <w:szCs w:val="24"/>
-              <w:lang w:val="en-IE"/>
             </w:rPr>
           </w:sdtEndPr>
           <w:sdtContent>
             <w:p>
               <w:pPr>
-                <w:pStyle w:val="Heading1"/>
-                <w:numPr>
-                  <w:ilvl w:val="0"/>
-                  <w:numId w:val="0"/>
-                </w:numPr>
                 <w:rPr>
                   <w:rFonts w:asciiTheme="minorHAnsi" w:eastAsiaTheme="minorHAnsi" w:hAnsiTheme="minorHAnsi" w:cstheme="minorBidi"/>
                   <w:noProof/>
@@ -3097,20 +3636,14 @@
                 </w:rPr>
               </w:pPr>
               <w:r>
-                <w:t>References</w:t>
-              </w:r>
-              <w:bookmarkEnd w:id="22"/>
-              <w:r>
-                <w:rPr>
-                  <w:b w:val="0"/>
-                  <w:bCs w:val="0"/>
-                </w:rPr>
-                <w:t xml:space="preserve"> </w:t>
+                <w:t xml:space="preserve">References </w:t>
               </w:r>
               <w:r>
                 <w:rPr>
-                  <w:b w:val="0"/>
-                  <w:bCs w:val="0"/>
+                  <w:kern w:val="32"/>
+                  <w:sz w:val="36"/>
+                  <w:szCs w:val="32"/>
+                  <w:lang w:val="en-GB"/>
                 </w:rPr>
                 <w:fldChar w:fldCharType="begin"/>
               </w:r>
@@ -3119,8 +3652,10 @@
               </w:r>
               <w:r>
                 <w:rPr>
-                  <w:b w:val="0"/>
-                  <w:bCs w:val="0"/>
+                  <w:kern w:val="32"/>
+                  <w:sz w:val="36"/>
+                  <w:szCs w:val="32"/>
+                  <w:lang w:val="en-GB"/>
                 </w:rPr>
                 <w:fldChar w:fldCharType="separate"/>
               </w:r>
@@ -3143,7 +3678,7 @@
               </w:tblGrid>
               <w:tr>
                 <w:trPr>
-                  <w:divId w:val="1229607690"/>
+                  <w:divId w:val="1608388226"/>
                   <w:tblCellSpacing w:w="15" w:type="dxa"/>
                 </w:trPr>
                 <w:tc>
@@ -3194,7 +3729,7 @@
               </w:tr>
               <w:tr>
                 <w:trPr>
-                  <w:divId w:val="1229607690"/>
+                  <w:divId w:val="1608388226"/>
                   <w:tblCellSpacing w:w="15" w:type="dxa"/>
                 </w:trPr>
                 <w:tc>
@@ -3244,7 +3779,7 @@
               </w:tr>
               <w:tr>
                 <w:trPr>
-                  <w:divId w:val="1229607690"/>
+                  <w:divId w:val="1608388226"/>
                   <w:tblCellSpacing w:w="15" w:type="dxa"/>
                 </w:trPr>
                 <w:tc>
@@ -3292,10 +3827,110 @@
                   </w:p>
                 </w:tc>
               </w:tr>
+              <w:tr>
+                <w:trPr>
+                  <w:divId w:val="1608388226"/>
+                  <w:tblCellSpacing w:w="15" w:type="dxa"/>
+                </w:trPr>
+                <w:tc>
+                  <w:tcPr>
+                    <w:tcW w:w="50" w:type="pct"/>
+                    <w:hideMark/>
+                  </w:tcPr>
+                  <w:p>
+                    <w:pPr>
+                      <w:pStyle w:val="Bibliography"/>
+                      <w:rPr>
+                        <w:noProof/>
+                        <w:lang w:val="en-GB"/>
+                      </w:rPr>
+                    </w:pPr>
+                    <w:r>
+                      <w:rPr>
+                        <w:noProof/>
+                        <w:lang w:val="en-GB"/>
+                      </w:rPr>
+                      <w:t xml:space="preserve">[4] </w:t>
+                    </w:r>
+                  </w:p>
+                </w:tc>
+                <w:tc>
+                  <w:tcPr>
+                    <w:tcW w:w="0" w:type="auto"/>
+                    <w:hideMark/>
+                  </w:tcPr>
+                  <w:p>
+                    <w:pPr>
+                      <w:pStyle w:val="Bibliography"/>
+                      <w:rPr>
+                        <w:noProof/>
+                        <w:lang w:val="en-GB"/>
+                      </w:rPr>
+                    </w:pPr>
+                    <w:r>
+                      <w:rPr>
+                        <w:noProof/>
+                        <w:lang w:val="en-GB"/>
+                      </w:rPr>
+                      <w:t>Refactoring.Guru. , “Template Method,” Refactoring.Guru. , [Online]. Available: https://refactoring.guru/design-patterns/template-method.</w:t>
+                    </w:r>
+                  </w:p>
+                </w:tc>
+              </w:tr>
+              <w:tr>
+                <w:trPr>
+                  <w:divId w:val="1608388226"/>
+                  <w:tblCellSpacing w:w="15" w:type="dxa"/>
+                </w:trPr>
+                <w:tc>
+                  <w:tcPr>
+                    <w:tcW w:w="50" w:type="pct"/>
+                    <w:hideMark/>
+                  </w:tcPr>
+                  <w:p>
+                    <w:pPr>
+                      <w:pStyle w:val="Bibliography"/>
+                      <w:rPr>
+                        <w:noProof/>
+                        <w:lang w:val="en-GB"/>
+                      </w:rPr>
+                    </w:pPr>
+                    <w:r>
+                      <w:rPr>
+                        <w:noProof/>
+                        <w:lang w:val="en-GB"/>
+                      </w:rPr>
+                      <w:t xml:space="preserve">[5] </w:t>
+                    </w:r>
+                  </w:p>
+                </w:tc>
+                <w:tc>
+                  <w:tcPr>
+                    <w:tcW w:w="0" w:type="auto"/>
+                    <w:hideMark/>
+                  </w:tcPr>
+                  <w:p>
+                    <w:pPr>
+                      <w:pStyle w:val="Bibliography"/>
+                      <w:rPr>
+                        <w:noProof/>
+                        <w:lang w:val="en-GB"/>
+                      </w:rPr>
+                    </w:pPr>
+                    <w:r>
+                      <w:rPr>
+                        <w:noProof/>
+                        <w:lang w:val="en-GB"/>
+                      </w:rPr>
+                      <w:t>Refactoring.Guru., “Strategy,” Refactoring.Guru., [Online]. Available: https://refactoring.guru/design-patterns/strategy.</w:t>
+                    </w:r>
+                  </w:p>
+                </w:tc>
+              </w:tr>
             </w:tbl>
             <w:p>
               <w:pPr>
-                <w:divId w:val="1229607690"/>
+                <w:divId w:val="1608388226"/>
                 <w:rPr>
                   <w:noProof/>
                 </w:rPr>
@@ -4073,6 +4708,119 @@
     </w:lvl>
   </w:abstractNum>
   <w:abstractNum w:abstractNumId="6" w15:restartNumberingAfterBreak="0">
+    <w:nsid w:val="66A179E2"/>
+    <w:multiLevelType w:val="hybridMultilevel"/>
+    <w:tmpl w:val="440CDBBE"/>
+    <w:lvl w:ilvl="0" w:tplc="40090001">
+      <w:start w:val="1"/>
+      <w:numFmt w:val="bullet"/>
+      <w:lvlText w:val=""/>
+      <w:lvlJc w:val="left"/>
+      <w:pPr>
+        <w:ind w:left="1440" w:hanging="360"/>
+      </w:pPr>
+      <w:rPr>
+        <w:rFonts w:ascii="Symbol" w:hAnsi="Symbol" w:hint="default"/>
+      </w:rPr>
+    </w:lvl>
+    <w:lvl w:ilvl="1" w:tplc="40090003" w:tentative="1">
+      <w:start w:val="1"/>
+      <w:numFmt w:val="bullet"/>
+      <w:lvlText w:val="o"/>
+      <w:lvlJc w:val="left"/>
+      <w:pPr>
+        <w:ind w:left="2160" w:hanging="360"/>
+      </w:pPr>
+      <w:rPr>
+        <w:rFonts w:ascii="Courier New" w:hAnsi="Courier New" w:cs="Courier New" w:hint="default"/>
+      </w:rPr>
+    </w:lvl>
+    <w:lvl w:ilvl="2" w:tplc="40090005" w:tentative="1">
+      <w:start w:val="1"/>
+      <w:numFmt w:val="bullet"/>
+      <w:lvlText w:val=""/>
+      <w:lvlJc w:val="left"/>
+      <w:pPr>
+        <w:ind w:left="2880" w:hanging="360"/>
+      </w:pPr>
+      <w:rPr>
+        <w:rFonts w:ascii="Wingdings" w:hAnsi="Wingdings" w:hint="default"/>
+      </w:rPr>
+    </w:lvl>
+    <w:lvl w:ilvl="3" w:tplc="40090001" w:tentative="1">
+      <w:start w:val="1"/>
+      <w:numFmt w:val="bullet"/>
+      <w:lvlText w:val=""/>
+      <w:lvlJc w:val="left"/>
+      <w:pPr>
+        <w:ind w:left="3600" w:hanging="360"/>
+      </w:pPr>
+      <w:rPr>
+        <w:rFonts w:ascii="Symbol" w:hAnsi="Symbol" w:hint="default"/>
+      </w:rPr>
+    </w:lvl>
+    <w:lvl w:ilvl="4" w:tplc="40090003" w:tentative="1">
+      <w:start w:val="1"/>
+      <w:numFmt w:val="bullet"/>
+      <w:lvlText w:val="o"/>
+      <w:lvlJc w:val="left"/>
+      <w:pPr>
+        <w:ind w:left="4320" w:hanging="360"/>
+      </w:pPr>
+      <w:rPr>
+        <w:rFonts w:ascii="Courier New" w:hAnsi="Courier New" w:cs="Courier New" w:hint="default"/>
+      </w:rPr>
+    </w:lvl>
+    <w:lvl w:ilvl="5" w:tplc="40090005" w:tentative="1">
+      <w:start w:val="1"/>
+      <w:numFmt w:val="bullet"/>
+      <w:lvlText w:val=""/>
+      <w:lvlJc w:val="left"/>
+      <w:pPr>
+        <w:ind w:left="5040" w:hanging="360"/>
+      </w:pPr>
+      <w:rPr>
+        <w:rFonts w:ascii="Wingdings" w:hAnsi="Wingdings" w:hint="default"/>
+      </w:rPr>
+    </w:lvl>
+    <w:lvl w:ilvl="6" w:tplc="40090001" w:tentative="1">
+      <w:start w:val="1"/>
+      <w:numFmt w:val="bullet"/>
+      <w:lvlText w:val=""/>
+      <w:lvlJc w:val="left"/>
+      <w:pPr>
+        <w:ind w:left="5760" w:hanging="360"/>
+      </w:pPr>
+      <w:rPr>
+        <w:rFonts w:ascii="Symbol" w:hAnsi="Symbol" w:hint="default"/>
+      </w:rPr>
+    </w:lvl>
+    <w:lvl w:ilvl="7" w:tplc="40090003" w:tentative="1">
+      <w:start w:val="1"/>
+      <w:numFmt w:val="bullet"/>
+      <w:lvlText w:val="o"/>
+      <w:lvlJc w:val="left"/>
+      <w:pPr>
+        <w:ind w:left="6480" w:hanging="360"/>
+      </w:pPr>
+      <w:rPr>
+        <w:rFonts w:ascii="Courier New" w:hAnsi="Courier New" w:cs="Courier New" w:hint="default"/>
+      </w:rPr>
+    </w:lvl>
+    <w:lvl w:ilvl="8" w:tplc="40090005" w:tentative="1">
+      <w:start w:val="1"/>
+      <w:numFmt w:val="bullet"/>
+      <w:lvlText w:val=""/>
+      <w:lvlJc w:val="left"/>
+      <w:pPr>
+        <w:ind w:left="7200" w:hanging="360"/>
+      </w:pPr>
+      <w:rPr>
+        <w:rFonts w:ascii="Wingdings" w:hAnsi="Wingdings" w:hint="default"/>
+      </w:rPr>
+    </w:lvl>
+  </w:abstractNum>
+  <w:abstractNum w:abstractNumId="7" w15:restartNumberingAfterBreak="0">
     <w:nsid w:val="6971703D"/>
     <w:multiLevelType w:val="hybridMultilevel"/>
     <w:tmpl w:val="350EB218"/>
@@ -4185,7 +4933,7 @@
       </w:rPr>
     </w:lvl>
   </w:abstractNum>
-  <w:abstractNum w:abstractNumId="7" w15:restartNumberingAfterBreak="0">
+  <w:abstractNum w:abstractNumId="8" w15:restartNumberingAfterBreak="0">
     <w:nsid w:val="709430E9"/>
     <w:multiLevelType w:val="hybridMultilevel"/>
     <w:tmpl w:val="54E2EC4A"/>
@@ -4274,7 +5022,7 @@
       </w:pPr>
     </w:lvl>
   </w:abstractNum>
-  <w:abstractNum w:abstractNumId="8" w15:restartNumberingAfterBreak="0">
+  <w:abstractNum w:abstractNumId="9" w15:restartNumberingAfterBreak="0">
     <w:nsid w:val="75B020CE"/>
     <w:multiLevelType w:val="hybridMultilevel"/>
     <w:tmpl w:val="76FE486C"/>
@@ -4358,6 +5106,119 @@
       <w:pPr>
         <w:ind w:left="6528" w:hanging="180"/>
       </w:pPr>
+    </w:lvl>
+  </w:abstractNum>
+  <w:abstractNum w:abstractNumId="10" w15:restartNumberingAfterBreak="0">
+    <w:nsid w:val="768E7250"/>
+    <w:multiLevelType w:val="hybridMultilevel"/>
+    <w:tmpl w:val="0CF0B3DA"/>
+    <w:lvl w:ilvl="0" w:tplc="FFFFFFFF">
+      <w:start w:val="1"/>
+      <w:numFmt w:val="decimal"/>
+      <w:lvlText w:val="%1."/>
+      <w:lvlJc w:val="left"/>
+      <w:pPr>
+        <w:ind w:left="720" w:hanging="360"/>
+      </w:pPr>
+      <w:rPr>
+        <w:rFonts w:hint="default"/>
+      </w:rPr>
+    </w:lvl>
+    <w:lvl w:ilvl="1" w:tplc="40090001">
+      <w:start w:val="1"/>
+      <w:numFmt w:val="bullet"/>
+      <w:lvlText w:val=""/>
+      <w:lvlJc w:val="left"/>
+      <w:pPr>
+        <w:ind w:left="1440" w:hanging="360"/>
+      </w:pPr>
+      <w:rPr>
+        <w:rFonts w:ascii="Symbol" w:hAnsi="Symbol" w:hint="default"/>
+      </w:rPr>
+    </w:lvl>
+    <w:lvl w:ilvl="2" w:tplc="FFFFFFFF" w:tentative="1">
+      <w:start w:val="1"/>
+      <w:numFmt w:val="bullet"/>
+      <w:lvlText w:val=""/>
+      <w:lvlJc w:val="left"/>
+      <w:pPr>
+        <w:ind w:left="2160" w:hanging="360"/>
+      </w:pPr>
+      <w:rPr>
+        <w:rFonts w:ascii="Wingdings" w:hAnsi="Wingdings" w:hint="default"/>
+      </w:rPr>
+    </w:lvl>
+    <w:lvl w:ilvl="3" w:tplc="FFFFFFFF" w:tentative="1">
+      <w:start w:val="1"/>
+      <w:numFmt w:val="bullet"/>
+      <w:lvlText w:val=""/>
+      <w:lvlJc w:val="left"/>
+      <w:pPr>
+        <w:ind w:left="2880" w:hanging="360"/>
+      </w:pPr>
+      <w:rPr>
+        <w:rFonts w:ascii="Symbol" w:hAnsi="Symbol" w:hint="default"/>
+      </w:rPr>
+    </w:lvl>
+    <w:lvl w:ilvl="4" w:tplc="FFFFFFFF" w:tentative="1">
+      <w:start w:val="1"/>
+      <w:numFmt w:val="bullet"/>
+      <w:lvlText w:val="o"/>
+      <w:lvlJc w:val="left"/>
+      <w:pPr>
+        <w:ind w:left="3600" w:hanging="360"/>
+      </w:pPr>
+      <w:rPr>
+        <w:rFonts w:ascii="Courier New" w:hAnsi="Courier New" w:cs="Courier New" w:hint="default"/>
+      </w:rPr>
+    </w:lvl>
+    <w:lvl w:ilvl="5" w:tplc="FFFFFFFF" w:tentative="1">
+      <w:start w:val="1"/>
+      <w:numFmt w:val="bullet"/>
+      <w:lvlText w:val=""/>
+      <w:lvlJc w:val="left"/>
+      <w:pPr>
+        <w:ind w:left="4320" w:hanging="360"/>
+      </w:pPr>
+      <w:rPr>
+        <w:rFonts w:ascii="Wingdings" w:hAnsi="Wingdings" w:hint="default"/>
+      </w:rPr>
+    </w:lvl>
+    <w:lvl w:ilvl="6" w:tplc="FFFFFFFF" w:tentative="1">
+      <w:start w:val="1"/>
+      <w:numFmt w:val="bullet"/>
+      <w:lvlText w:val=""/>
+      <w:lvlJc w:val="left"/>
+      <w:pPr>
+        <w:ind w:left="5040" w:hanging="360"/>
+      </w:pPr>
+      <w:rPr>
+        <w:rFonts w:ascii="Symbol" w:hAnsi="Symbol" w:hint="default"/>
+      </w:rPr>
+    </w:lvl>
+    <w:lvl w:ilvl="7" w:tplc="FFFFFFFF" w:tentative="1">
+      <w:start w:val="1"/>
+      <w:numFmt w:val="bullet"/>
+      <w:lvlText w:val="o"/>
+      <w:lvlJc w:val="left"/>
+      <w:pPr>
+        <w:ind w:left="5760" w:hanging="360"/>
+      </w:pPr>
+      <w:rPr>
+        <w:rFonts w:ascii="Courier New" w:hAnsi="Courier New" w:cs="Courier New" w:hint="default"/>
+      </w:rPr>
+    </w:lvl>
+    <w:lvl w:ilvl="8" w:tplc="FFFFFFFF" w:tentative="1">
+      <w:start w:val="1"/>
+      <w:numFmt w:val="bullet"/>
+      <w:lvlText w:val=""/>
+      <w:lvlJc w:val="left"/>
+      <w:pPr>
+        <w:ind w:left="6480" w:hanging="360"/>
+      </w:pPr>
+      <w:rPr>
+        <w:rFonts w:ascii="Wingdings" w:hAnsi="Wingdings" w:hint="default"/>
+      </w:rPr>
     </w:lvl>
   </w:abstractNum>
   <w:num w:numId="1" w16cid:durableId="1734573567">
@@ -4367,7 +5228,7 @@
     <w:abstractNumId w:val="4"/>
   </w:num>
   <w:num w:numId="3" w16cid:durableId="1278944661">
-    <w:abstractNumId w:val="8"/>
+    <w:abstractNumId w:val="9"/>
   </w:num>
   <w:num w:numId="4" w16cid:durableId="384841049">
     <w:abstractNumId w:val="5"/>
@@ -4397,13 +5258,19 @@
     <w:abstractNumId w:val="1"/>
   </w:num>
   <w:num w:numId="9" w16cid:durableId="577204305">
-    <w:abstractNumId w:val="7"/>
+    <w:abstractNumId w:val="8"/>
   </w:num>
   <w:num w:numId="10" w16cid:durableId="1243298371">
-    <w:abstractNumId w:val="6"/>
+    <w:abstractNumId w:val="7"/>
   </w:num>
   <w:num w:numId="11" w16cid:durableId="1703365124">
     <w:abstractNumId w:val="0"/>
+  </w:num>
+  <w:num w:numId="12" w16cid:durableId="57285127">
+    <w:abstractNumId w:val="10"/>
+  </w:num>
+  <w:num w:numId="13" w16cid:durableId="810832961">
+    <w:abstractNumId w:val="6"/>
   </w:num>
 </w:numbering>
 </file>
@@ -4990,6 +5857,7 @@
   <w:style w:type="character" w:default="1" w:styleId="DefaultParagraphFont">
     <w:name w:val="Default Paragraph Font"/>
     <w:uiPriority w:val="1"/>
+    <w:semiHidden/>
     <w:unhideWhenUsed/>
   </w:style>
   <w:style w:type="table" w:default="1" w:styleId="TableNormal">
@@ -5437,6 +6305,30 @@
     <w:unhideWhenUsed/>
     <w:rsid w:val="00281639"/>
   </w:style>
+  <w:style w:type="character" w:styleId="Emphasis">
+    <w:name w:val="Emphasis"/>
+    <w:basedOn w:val="DefaultParagraphFont"/>
+    <w:uiPriority w:val="20"/>
+    <w:qFormat/>
+    <w:rsid w:val="000171F7"/>
+    <w:rPr>
+      <w:i/>
+      <w:iCs/>
+    </w:rPr>
+  </w:style>
+  <w:style w:type="character" w:styleId="HTMLCode">
+    <w:name w:val="HTML Code"/>
+    <w:basedOn w:val="DefaultParagraphFont"/>
+    <w:uiPriority w:val="99"/>
+    <w:semiHidden/>
+    <w:unhideWhenUsed/>
+    <w:rsid w:val="000171F7"/>
+    <w:rPr>
+      <w:rFonts w:ascii="Courier New" w:eastAsia="Times New Roman" w:hAnsi="Courier New" w:cs="Courier New"/>
+      <w:sz w:val="20"/>
+      <w:szCs w:val="20"/>
+    </w:rPr>
+  </w:style>
 </w:styles>
 </file>
 
@@ -5781,11 +6673,39 @@
     <b:URL>https://stackify.com/solid-design-principles/</b:URL>
     <b:RefOrder>2</b:RefOrder>
   </b:Source>
+  <b:Source>
+    <b:Tag>Ref</b:Tag>
+    <b:SourceType>InternetSite</b:SourceType>
+    <b:Guid>{56F50F3C-6DDF-480E-868E-EA09A26FEFEC}</b:Guid>
+    <b:Author>
+      <b:Author>
+        <b:Corporate>Refactoring.Guru. </b:Corporate>
+      </b:Author>
+    </b:Author>
+    <b:Title>Template Method</b:Title>
+    <b:ProductionCompany>Refactoring.Guru. </b:ProductionCompany>
+    <b:URL>https://refactoring.guru/design-patterns/template-method</b:URL>
+    <b:RefOrder>4</b:RefOrder>
+  </b:Source>
+  <b:Source>
+    <b:Tag>Ref1</b:Tag>
+    <b:SourceType>InternetSite</b:SourceType>
+    <b:Guid>{B00F2B08-F0AE-4647-BFF4-1457F484CD42}</b:Guid>
+    <b:Author>
+      <b:Author>
+        <b:Corporate>Refactoring.Guru.</b:Corporate>
+      </b:Author>
+    </b:Author>
+    <b:Title>Strategy</b:Title>
+    <b:ProductionCompany>Refactoring.Guru.</b:ProductionCompany>
+    <b:URL>https://refactoring.guru/design-patterns/strategy</b:URL>
+    <b:RefOrder>5</b:RefOrder>
+  </b:Source>
 </b:Sources>
 </file>
 
 <file path=customXml/itemProps1.xml><?xml version="1.0" encoding="utf-8"?>
-<ds:datastoreItem xmlns:ds="http://schemas.openxmlformats.org/officeDocument/2006/customXml" ds:itemID="{FDF451C5-2974-42D2-9CF8-F6409B0F515F}">
+<ds:datastoreItem xmlns:ds="http://schemas.openxmlformats.org/officeDocument/2006/customXml" ds:itemID="{E496BED5-7EBD-4F4F-A7EA-6DE27F0044B6}">
   <ds:schemaRefs>
     <ds:schemaRef ds:uri="http://schemas.openxmlformats.org/officeDocument/2006/bibliography"/>
   </ds:schemaRefs>

</xml_diff>

<commit_message>
Working code on Template and strategy design exercise Added UML diagram Journal Updated Things to do: Add more test case Add my reflection on this exercise and final thoughts in Journal
</commit_message>
<xml_diff>
--- a/22200673_ Journal.docx
+++ b/22200673_ Journal.docx
@@ -294,7 +294,7 @@
           <w:numId w:val="0"/>
         </w:numPr>
       </w:pPr>
-      <w:bookmarkStart w:id="4" w:name="_Toc116234205"/>
+      <w:bookmarkStart w:id="4" w:name="_Toc116280782"/>
       <w:r>
         <w:lastRenderedPageBreak/>
         <w:t>Table of Contents</w:t>
@@ -321,7 +321,7 @@
       <w:r>
         <w:fldChar w:fldCharType="separate"/>
       </w:r>
-      <w:hyperlink w:anchor="_Toc116234205" w:history="1">
+      <w:hyperlink w:anchor="_Toc116280782" w:history="1">
         <w:r>
           <w:rPr>
             <w:rStyle w:val="Hyperlink"/>
@@ -348,7 +348,7 @@
             <w:noProof/>
             <w:webHidden/>
           </w:rPr>
-          <w:instrText xml:space="preserve"> PAGEREF _Toc116234205 \h </w:instrText>
+          <w:instrText xml:space="preserve"> PAGEREF _Toc116280782 \h </w:instrText>
         </w:r>
         <w:r>
           <w:rPr>
@@ -390,7 +390,7 @@
           <w:lang w:val="en-IN" w:eastAsia="en-IN"/>
         </w:rPr>
       </w:pPr>
-      <w:hyperlink w:anchor="_Toc116234206" w:history="1">
+      <w:hyperlink w:anchor="_Toc116280783" w:history="1">
         <w:r>
           <w:rPr>
             <w:rStyle w:val="Hyperlink"/>
@@ -417,7 +417,7 @@
             <w:noProof/>
             <w:webHidden/>
           </w:rPr>
-          <w:instrText xml:space="preserve"> PAGEREF _Toc116234206 \h </w:instrText>
+          <w:instrText xml:space="preserve"> PAGEREF _Toc116280783 \h </w:instrText>
         </w:r>
         <w:r>
           <w:rPr>
@@ -458,7 +458,7 @@
           <w:lang w:val="en-IN" w:eastAsia="en-IN"/>
         </w:rPr>
       </w:pPr>
-      <w:hyperlink w:anchor="_Toc116234207" w:history="1">
+      <w:hyperlink w:anchor="_Toc116280784" w:history="1">
         <w:r>
           <w:rPr>
             <w:rStyle w:val="Hyperlink"/>
@@ -501,7 +501,7 @@
             <w:noProof/>
             <w:webHidden/>
           </w:rPr>
-          <w:instrText xml:space="preserve"> PAGEREF _Toc116234207 \h </w:instrText>
+          <w:instrText xml:space="preserve"> PAGEREF _Toc116280784 \h </w:instrText>
         </w:r>
         <w:r>
           <w:rPr>
@@ -542,7 +542,7 @@
           <w:lang w:val="en-IN" w:eastAsia="en-IN"/>
         </w:rPr>
       </w:pPr>
-      <w:hyperlink w:anchor="_Toc116234208" w:history="1">
+      <w:hyperlink w:anchor="_Toc116280785" w:history="1">
         <w:r>
           <w:rPr>
             <w:rStyle w:val="Hyperlink"/>
@@ -585,7 +585,7 @@
             <w:noProof/>
             <w:webHidden/>
           </w:rPr>
-          <w:instrText xml:space="preserve"> PAGEREF _Toc116234208 \h </w:instrText>
+          <w:instrText xml:space="preserve"> PAGEREF _Toc116280785 \h </w:instrText>
         </w:r>
         <w:r>
           <w:rPr>
@@ -627,7 +627,7 @@
           <w:lang w:val="en-IN" w:eastAsia="en-IN"/>
         </w:rPr>
       </w:pPr>
-      <w:hyperlink w:anchor="_Toc116234209" w:history="1">
+      <w:hyperlink w:anchor="_Toc116280786" w:history="1">
         <w:r>
           <w:rPr>
             <w:rStyle w:val="Hyperlink"/>
@@ -654,7 +654,7 @@
             <w:noProof/>
             <w:webHidden/>
           </w:rPr>
-          <w:instrText xml:space="preserve"> PAGEREF _Toc116234209 \h </w:instrText>
+          <w:instrText xml:space="preserve"> PAGEREF _Toc116280786 \h </w:instrText>
         </w:r>
         <w:r>
           <w:rPr>
@@ -695,7 +695,7 @@
           <w:lang w:val="en-IN" w:eastAsia="en-IN"/>
         </w:rPr>
       </w:pPr>
-      <w:hyperlink w:anchor="_Toc116234210" w:history="1">
+      <w:hyperlink w:anchor="_Toc116280787" w:history="1">
         <w:r>
           <w:rPr>
             <w:rStyle w:val="Hyperlink"/>
@@ -738,7 +738,7 @@
             <w:noProof/>
             <w:webHidden/>
           </w:rPr>
-          <w:instrText xml:space="preserve"> PAGEREF _Toc116234210 \h </w:instrText>
+          <w:instrText xml:space="preserve"> PAGEREF _Toc116280787 \h </w:instrText>
         </w:r>
         <w:r>
           <w:rPr>
@@ -779,7 +779,7 @@
           <w:lang w:val="en-IN" w:eastAsia="en-IN"/>
         </w:rPr>
       </w:pPr>
-      <w:hyperlink w:anchor="_Toc116234211" w:history="1">
+      <w:hyperlink w:anchor="_Toc116280788" w:history="1">
         <w:r>
           <w:rPr>
             <w:rStyle w:val="Hyperlink"/>
@@ -822,7 +822,7 @@
             <w:noProof/>
             <w:webHidden/>
           </w:rPr>
-          <w:instrText xml:space="preserve"> PAGEREF _Toc116234211 \h </w:instrText>
+          <w:instrText xml:space="preserve"> PAGEREF _Toc116280788 \h </w:instrText>
         </w:r>
         <w:r>
           <w:rPr>
@@ -864,7 +864,7 @@
           <w:lang w:val="en-IN" w:eastAsia="en-IN"/>
         </w:rPr>
       </w:pPr>
-      <w:hyperlink w:anchor="_Toc116234212" w:history="1">
+      <w:hyperlink w:anchor="_Toc116280789" w:history="1">
         <w:r>
           <w:rPr>
             <w:rStyle w:val="Hyperlink"/>
@@ -891,7 +891,7 @@
             <w:noProof/>
             <w:webHidden/>
           </w:rPr>
-          <w:instrText xml:space="preserve"> PAGEREF _Toc116234212 \h </w:instrText>
+          <w:instrText xml:space="preserve"> PAGEREF _Toc116280789 \h </w:instrText>
         </w:r>
         <w:r>
           <w:rPr>
@@ -912,6 +912,90 @@
             <w:webHidden/>
           </w:rPr>
           <w:t>7</w:t>
+        </w:r>
+        <w:r>
+          <w:rPr>
+            <w:noProof/>
+            <w:webHidden/>
+          </w:rPr>
+          <w:fldChar w:fldCharType="end"/>
+        </w:r>
+      </w:hyperlink>
+    </w:p>
+    <w:p>
+      <w:pPr>
+        <w:pStyle w:val="TOC2"/>
+        <w:rPr>
+          <w:rFonts w:asciiTheme="minorHAnsi" w:eastAsiaTheme="minorEastAsia" w:hAnsiTheme="minorHAnsi" w:cstheme="minorBidi"/>
+          <w:noProof/>
+          <w:szCs w:val="22"/>
+          <w:lang w:val="en-IN" w:eastAsia="en-IN"/>
+        </w:rPr>
+      </w:pPr>
+      <w:hyperlink w:anchor="_Toc116280790" w:history="1">
+        <w:r>
+          <w:rPr>
+            <w:rStyle w:val="Hyperlink"/>
+            <w:noProof/>
+          </w:rPr>
+          <w:t>3.1</w:t>
+        </w:r>
+        <w:r>
+          <w:rPr>
+            <w:rFonts w:asciiTheme="minorHAnsi" w:eastAsiaTheme="minorEastAsia" w:hAnsiTheme="minorHAnsi" w:cstheme="minorBidi"/>
+            <w:noProof/>
+            <w:szCs w:val="22"/>
+            <w:lang w:val="en-IN" w:eastAsia="en-IN"/>
+          </w:rPr>
+          <w:tab/>
+        </w:r>
+        <w:r>
+          <w:rPr>
+            <w:rStyle w:val="Hyperlink"/>
+            <w:noProof/>
+          </w:rPr>
+          <w:t>Work Done</w:t>
+        </w:r>
+        <w:r>
+          <w:rPr>
+            <w:noProof/>
+            <w:webHidden/>
+          </w:rPr>
+          <w:tab/>
+        </w:r>
+        <w:r>
+          <w:rPr>
+            <w:noProof/>
+            <w:webHidden/>
+          </w:rPr>
+          <w:fldChar w:fldCharType="begin"/>
+        </w:r>
+        <w:r>
+          <w:rPr>
+            <w:noProof/>
+            <w:webHidden/>
+          </w:rPr>
+          <w:instrText xml:space="preserve"> PAGEREF _Toc116280790 \h </w:instrText>
+        </w:r>
+        <w:r>
+          <w:rPr>
+            <w:noProof/>
+            <w:webHidden/>
+          </w:rPr>
+        </w:r>
+        <w:r>
+          <w:rPr>
+            <w:noProof/>
+            <w:webHidden/>
+          </w:rPr>
+          <w:fldChar w:fldCharType="separate"/>
+        </w:r>
+        <w:r>
+          <w:rPr>
+            <w:noProof/>
+            <w:webHidden/>
+          </w:rPr>
+          <w:t>8</w:t>
         </w:r>
         <w:r>
           <w:rPr>
@@ -945,7 +1029,7 @@
         </w:numPr>
       </w:pPr>
       <w:bookmarkStart w:id="5" w:name="_Practical_1:_Solid"/>
-      <w:bookmarkStart w:id="6" w:name="_Toc116234206"/>
+      <w:bookmarkStart w:id="6" w:name="_Toc116280783"/>
       <w:bookmarkEnd w:id="5"/>
       <w:r>
         <w:lastRenderedPageBreak/>
@@ -1136,21 +1220,12 @@
       </w:pPr>
       <w:bookmarkStart w:id="11" w:name="_Toc115534494"/>
       <w:bookmarkStart w:id="12" w:name="_Toc115554906"/>
-      <w:proofErr w:type="spellStart"/>
       <w:r>
         <w:rPr>
           <w:b/>
           <w:bCs/>
         </w:rPr>
-        <w:t>Liskov</w:t>
-      </w:r>
-      <w:proofErr w:type="spellEnd"/>
-      <w:r>
-        <w:rPr>
-          <w:b/>
-          <w:bCs/>
-        </w:rPr>
-        <w:t xml:space="preserve"> Substitution Principle</w:t>
+        <w:t>Liskov Substitution Principle</w:t>
       </w:r>
       <w:r>
         <w:rPr>
@@ -1355,7 +1430,7 @@
       <w:pPr>
         <w:pStyle w:val="Heading2"/>
       </w:pPr>
-      <w:bookmarkStart w:id="17" w:name="_Toc116234207"/>
+      <w:bookmarkStart w:id="17" w:name="_Toc116280784"/>
       <w:r>
         <w:t>Work Done</w:t>
       </w:r>
@@ -1424,7 +1499,7 @@
       <w:pPr>
         <w:pStyle w:val="Heading2"/>
       </w:pPr>
-      <w:bookmarkStart w:id="18" w:name="_Toc116234208"/>
+      <w:bookmarkStart w:id="18" w:name="_Toc116280785"/>
       <w:r>
         <w:t>Reflections</w:t>
       </w:r>
@@ -2081,7 +2156,7 @@
           <w:numId w:val="0"/>
         </w:numPr>
       </w:pPr>
-      <w:bookmarkStart w:id="19" w:name="_Toc116234209"/>
+      <w:bookmarkStart w:id="19" w:name="_Toc116280786"/>
       <w:r>
         <w:lastRenderedPageBreak/>
         <w:t>Practical 2: Solid Principle-Part 2</w:t>
@@ -2170,7 +2245,7 @@
       <w:pPr>
         <w:pStyle w:val="Heading2"/>
       </w:pPr>
-      <w:bookmarkStart w:id="20" w:name="_Toc116234210"/>
+      <w:bookmarkStart w:id="20" w:name="_Toc116280787"/>
       <w:r>
         <w:t>Work Done</w:t>
       </w:r>
@@ -2340,21 +2415,7 @@
         <w:rPr>
           <w:lang w:val="en-GB"/>
         </w:rPr>
-        <w:t xml:space="preserve"> We also referred explanation of Solid Design Principle by </w:t>
-      </w:r>
-      <w:proofErr w:type="spellStart"/>
-      <w:r>
-        <w:rPr>
-          <w:lang w:val="en-GB"/>
-        </w:rPr>
-        <w:t>Thorben</w:t>
-      </w:r>
-      <w:proofErr w:type="spellEnd"/>
-      <w:r>
-        <w:rPr>
-          <w:lang w:val="en-GB"/>
-        </w:rPr>
-        <w:t xml:space="preserve"> Janssen</w:t>
+        <w:t xml:space="preserve"> We also referred explanation of Solid Design Principle by Thorben Janssen</w:t>
       </w:r>
       <w:sdt>
         <w:sdtPr>
@@ -2410,7 +2471,7 @@
       <w:pPr>
         <w:pStyle w:val="Heading2"/>
       </w:pPr>
-      <w:bookmarkStart w:id="21" w:name="_Toc116234211"/>
+      <w:bookmarkStart w:id="21" w:name="_Toc116280788"/>
       <w:r>
         <w:t>Reflections</w:t>
       </w:r>
@@ -2973,7 +3034,7 @@
           <w:numId w:val="0"/>
         </w:numPr>
       </w:pPr>
-      <w:bookmarkStart w:id="22" w:name="_Toc116234212"/>
+      <w:bookmarkStart w:id="22" w:name="_Toc116280789"/>
       <w:r>
         <w:lastRenderedPageBreak/>
         <w:t>Practical 3: Template method and Strategy</w:t>
@@ -3571,12 +3632,1007 @@
     </w:p>
     <w:p>
       <w:pPr>
+        <w:spacing w:before="0" w:after="160" w:line="259" w:lineRule="auto"/>
+        <w:jc w:val="left"/>
+        <w:rPr>
+          <w:szCs w:val="22"/>
+        </w:rPr>
+      </w:pPr>
+      <w:r>
+        <w:rPr>
+          <w:szCs w:val="22"/>
+        </w:rPr>
+        <w:br w:type="page"/>
+      </w:r>
+    </w:p>
+    <w:p>
+      <w:pPr>
+        <w:pStyle w:val="ListParagraph"/>
+        <w:rPr>
+          <w:szCs w:val="22"/>
+        </w:rPr>
+      </w:pPr>
+    </w:p>
+    <w:p>
+      <w:pPr>
+        <w:rPr>
+          <w:szCs w:val="22"/>
+        </w:rPr>
+      </w:pPr>
+      <w:r>
+        <w:rPr>
+          <w:szCs w:val="22"/>
+        </w:rPr>
+        <w:t xml:space="preserve">Now, we will discuss on the exercise on hand. Here, we are provided with a Scala application. It models a game where an oracle thinks of a number in a certain range and each participant makes a number of guesses to find out what the number is. After each guess, the oracle tells the participant if they are or not, and if not, whether their guess was too big or too small. Each participant </w:t>
+      </w:r>
+      <w:r>
+        <w:rPr>
+          <w:szCs w:val="22"/>
+        </w:rPr>
+        <w:t>uses</w:t>
+      </w:r>
+      <w:r>
+        <w:rPr>
+          <w:szCs w:val="22"/>
+        </w:rPr>
+        <w:t xml:space="preserve"> different strategy to guess.</w:t>
+      </w:r>
+    </w:p>
+    <w:p>
+      <w:pPr>
+        <w:pStyle w:val="ListParagraph"/>
+        <w:keepNext/>
+        <w:numPr>
+          <w:ilvl w:val="0"/>
+          <w:numId w:val="1"/>
+        </w:numPr>
+        <w:spacing w:before="600"/>
+        <w:ind w:left="431" w:hanging="431"/>
+        <w:contextualSpacing w:val="0"/>
+        <w:outlineLvl w:val="0"/>
+        <w:rPr>
+          <w:b/>
+          <w:bCs/>
+          <w:vanish/>
+          <w:kern w:val="32"/>
+          <w:sz w:val="36"/>
+          <w:szCs w:val="32"/>
+          <w:lang w:val="en-GB"/>
+        </w:rPr>
+      </w:pPr>
+    </w:p>
+    <w:p>
+      <w:pPr>
+        <w:pStyle w:val="Heading2"/>
+      </w:pPr>
+      <w:bookmarkStart w:id="23" w:name="_Toc116280790"/>
+      <w:r>
+        <w:t>Work Done</w:t>
+      </w:r>
+      <w:bookmarkEnd w:id="23"/>
+    </w:p>
+    <w:p>
+      <w:pPr>
+        <w:rPr>
+          <w:lang w:val="en-GB"/>
+        </w:rPr>
+      </w:pPr>
+      <w:r>
+        <w:rPr>
+          <w:lang w:val="en-GB"/>
+        </w:rPr>
+        <w:t>I</w:t>
+      </w:r>
+      <w:r>
+        <w:rPr>
+          <w:lang w:val="en-GB"/>
+        </w:rPr>
+        <w:t>n the code walkthrough, I tried to understand the flow of code. To understand what sorts of method are available and how they are inter-linked. I also tried to identify if there is an existing design pattern in place. Mostly, it was associated as single responsibility principle, as far as I can tell.</w:t>
+      </w:r>
+    </w:p>
+    <w:p>
+      <w:pPr>
+        <w:rPr>
+          <w:lang w:val="en-GB"/>
+        </w:rPr>
+      </w:pPr>
+      <w:r>
+        <w:rPr>
+          <w:lang w:val="en-GB"/>
+        </w:rPr>
+        <w:t>Below, I will list down all the issues which were identified</w:t>
+      </w:r>
+      <w:r>
+        <w:rPr>
+          <w:lang w:val="en-GB"/>
+        </w:rPr>
+        <w:t xml:space="preserve"> in three classes present in code</w:t>
+      </w:r>
+      <w:r>
+        <w:rPr>
+          <w:lang w:val="en-GB"/>
+        </w:rPr>
+        <w:t>, and steps taken to resolve them.</w:t>
+      </w:r>
+    </w:p>
+    <w:p>
+      <w:pPr>
+        <w:pStyle w:val="ListParagraph"/>
+        <w:numPr>
+          <w:ilvl w:val="0"/>
+          <w:numId w:val="16"/>
+        </w:numPr>
+        <w:rPr>
+          <w:lang w:val="en-GB"/>
+        </w:rPr>
+      </w:pPr>
+      <w:r>
+        <w:rPr>
+          <w:u w:val="single"/>
+          <w:lang w:val="en-GB"/>
+        </w:rPr>
+        <w:t>main.scala</w:t>
+      </w:r>
+      <w:r>
+        <w:rPr>
+          <w:lang w:val="en-GB"/>
+        </w:rPr>
+        <w:t xml:space="preserve"> : This class forms the crux of the application. It contains multiple calls to Participant class. The code has repetitive behaviour. Large part of code does exactly the same thing does make it look cumbersome.</w:t>
+      </w:r>
+      <w:r>
+        <w:rPr>
+          <w:lang w:val="en-GB"/>
+        </w:rPr>
+        <w:t xml:space="preserve"> Adding new participant in a game would need duplicating codes.</w:t>
+      </w:r>
+    </w:p>
+    <w:p>
+      <w:pPr>
+        <w:pStyle w:val="ListParagraph"/>
+        <w:numPr>
+          <w:ilvl w:val="0"/>
+          <w:numId w:val="16"/>
+        </w:numPr>
+        <w:rPr>
+          <w:lang w:val="en-GB"/>
+        </w:rPr>
+      </w:pPr>
+      <w:r>
+        <w:rPr>
+          <w:u w:val="single"/>
+          <w:lang w:val="en-GB"/>
+        </w:rPr>
+        <w:t>Oracle.scala</w:t>
+      </w:r>
+      <w:r>
+        <w:rPr>
+          <w:lang w:val="en-GB"/>
+        </w:rPr>
+        <w:t>: Sort class, with just one implementation and that is to identify the guess of participant was correct or near to it.</w:t>
+      </w:r>
+      <w:r>
+        <w:rPr>
+          <w:lang w:val="en-GB"/>
+        </w:rPr>
+        <w:t xml:space="preserve"> There is not much change or fix required in this class as this class basically adheres to Single responsibility principle and doesn’t have duplicate codes.</w:t>
+      </w:r>
+    </w:p>
+    <w:p>
+      <w:pPr>
+        <w:pStyle w:val="ListParagraph"/>
+        <w:numPr>
+          <w:ilvl w:val="0"/>
+          <w:numId w:val="16"/>
+        </w:numPr>
+        <w:rPr>
+          <w:lang w:val="en-GB"/>
+        </w:rPr>
+      </w:pPr>
+      <w:r>
+        <w:rPr>
+          <w:u w:val="single"/>
+          <w:lang w:val="en-GB"/>
+        </w:rPr>
+        <w:t>Participant.scala</w:t>
+      </w:r>
+      <w:r>
+        <w:rPr>
+          <w:lang w:val="en-GB"/>
+        </w:rPr>
+        <w:t>: Another big class. What makes it really fuzzy, is that all the strategy used by the participant is written in this one giant class.</w:t>
+      </w:r>
+      <w:r>
+        <w:rPr>
+          <w:lang w:val="en-GB"/>
+        </w:rPr>
+        <w:t xml:space="preserve"> It also definiens some utility method along with other logic.</w:t>
+      </w:r>
+      <w:r>
+        <w:rPr>
+          <w:lang w:val="en-GB"/>
+        </w:rPr>
+        <w:t xml:space="preserve"> If I have to add a new participant which uses different logic like “Reverse Linear Search” then we need to lot of duplication again.</w:t>
+      </w:r>
+    </w:p>
+    <w:p>
+      <w:pPr>
+        <w:rPr>
+          <w:lang w:val="en-GB"/>
+        </w:rPr>
+      </w:pPr>
+      <w:r>
+        <w:rPr>
+          <w:lang w:val="en-GB"/>
+        </w:rPr>
+        <w:t>Now, I will discuss the steps I took to redesign the code and reasons behind it.</w:t>
+      </w:r>
+    </w:p>
+    <w:p>
+      <w:pPr>
+        <w:pStyle w:val="ListParagraph"/>
+        <w:numPr>
+          <w:ilvl w:val="0"/>
+          <w:numId w:val="17"/>
+        </w:numPr>
+        <w:rPr>
+          <w:lang w:val="en-GB"/>
+        </w:rPr>
+      </w:pPr>
+      <w:r>
+        <w:rPr>
+          <w:lang w:val="en-GB"/>
+        </w:rPr>
+        <w:t xml:space="preserve">The core business logic of this games depends </w:t>
+      </w:r>
+      <w:r>
+        <w:rPr>
+          <w:lang w:val="en-GB"/>
+        </w:rPr>
+        <w:t xml:space="preserve">on </w:t>
+      </w:r>
+      <w:r>
+        <w:rPr>
+          <w:lang w:val="en-GB"/>
+        </w:rPr>
+        <w:t xml:space="preserve">each participant using different strategy to guess the number in least possible tries. Hence, based on this logic I </w:t>
+      </w:r>
+      <w:r>
+        <w:rPr>
+          <w:lang w:val="en-GB"/>
+        </w:rPr>
+        <w:t xml:space="preserve">used the Strategy design pattern to break the class and </w:t>
+      </w:r>
+      <w:r>
+        <w:rPr>
+          <w:lang w:val="en-GB"/>
+        </w:rPr>
+        <w:t xml:space="preserve">created a Strategy </w:t>
+      </w:r>
+      <w:r>
+        <w:rPr>
+          <w:lang w:val="en-GB"/>
+        </w:rPr>
+        <w:t>Interface (</w:t>
+      </w:r>
+      <w:r>
+        <w:rPr>
+          <w:i/>
+          <w:iCs/>
+          <w:lang w:val="en-GB"/>
+        </w:rPr>
+        <w:t>Trait</w:t>
+      </w:r>
+      <w:r>
+        <w:rPr>
+          <w:lang w:val="en-GB"/>
+        </w:rPr>
+        <w:t>)</w:t>
+      </w:r>
+      <w:r>
+        <w:rPr>
+          <w:lang w:val="en-GB"/>
+        </w:rPr>
+        <w:t xml:space="preserve">. This Strategy </w:t>
+      </w:r>
+      <w:r>
+        <w:rPr>
+          <w:lang w:val="en-GB"/>
+        </w:rPr>
+        <w:t>interface</w:t>
+      </w:r>
+      <w:r>
+        <w:rPr>
+          <w:lang w:val="en-GB"/>
+        </w:rPr>
+        <w:t xml:space="preserve"> has two </w:t>
+      </w:r>
+      <w:r>
+        <w:rPr>
+          <w:i/>
+          <w:iCs/>
+          <w:lang w:val="en-GB"/>
+        </w:rPr>
+        <w:t>default</w:t>
+      </w:r>
+      <w:r>
+        <w:rPr>
+          <w:lang w:val="en-GB"/>
+        </w:rPr>
+        <w:t xml:space="preserve"> methods – </w:t>
+      </w:r>
+      <w:r>
+        <w:rPr>
+          <w:i/>
+          <w:iCs/>
+          <w:lang w:val="en-GB"/>
+        </w:rPr>
+        <w:t>isSuccessfulGuess()</w:t>
+      </w:r>
+      <w:r>
+        <w:rPr>
+          <w:lang w:val="en-GB"/>
+        </w:rPr>
+        <w:t xml:space="preserve"> and </w:t>
+      </w:r>
+      <w:r>
+        <w:rPr>
+          <w:i/>
+          <w:iCs/>
+          <w:lang w:val="en-GB"/>
+        </w:rPr>
+        <w:t>reset()</w:t>
+      </w:r>
+      <w:r>
+        <w:rPr>
+          <w:lang w:val="en-GB"/>
+        </w:rPr>
+        <w:t xml:space="preserve"> , which is used by all the Implementation class</w:t>
+      </w:r>
+      <w:r>
+        <w:rPr>
+          <w:lang w:val="en-GB"/>
+        </w:rPr>
+        <w:t xml:space="preserve"> and is not overridden</w:t>
+      </w:r>
+      <w:r>
+        <w:rPr>
+          <w:lang w:val="en-GB"/>
+        </w:rPr>
+        <w:t>. The</w:t>
+      </w:r>
+      <w:r>
+        <w:rPr>
+          <w:lang w:val="en-GB"/>
+        </w:rPr>
+        <w:t xml:space="preserve"> </w:t>
+      </w:r>
+      <w:r>
+        <w:rPr>
+          <w:i/>
+          <w:iCs/>
+          <w:lang w:val="en-GB"/>
+        </w:rPr>
+        <w:t>abstract</w:t>
+      </w:r>
+      <w:r>
+        <w:rPr>
+          <w:lang w:val="en-GB"/>
+        </w:rPr>
+        <w:t xml:space="preserve"> method which is necessarily over-ridden is </w:t>
+      </w:r>
+      <w:r>
+        <w:rPr>
+          <w:i/>
+          <w:iCs/>
+          <w:lang w:val="en-GB"/>
+        </w:rPr>
+        <w:t>useStrategy()</w:t>
+      </w:r>
+      <w:r>
+        <w:rPr>
+          <w:lang w:val="en-GB"/>
+        </w:rPr>
+        <w:t xml:space="preserve"> – this method is where each concrete class defines its own logic on how to guess.</w:t>
+      </w:r>
+    </w:p>
+    <w:p>
+      <w:pPr>
+        <w:pStyle w:val="ListParagraph"/>
+        <w:rPr>
+          <w:lang w:val="en-GB"/>
+        </w:rPr>
+      </w:pPr>
+      <w:r>
+        <w:rPr>
+          <w:lang w:val="en-GB"/>
+        </w:rPr>
+        <w:t xml:space="preserve">There </w:t>
+      </w:r>
+      <w:r>
+        <w:rPr>
+          <w:lang w:val="en-GB"/>
+        </w:rPr>
+        <w:t>is</w:t>
+      </w:r>
+      <w:r>
+        <w:rPr>
+          <w:lang w:val="en-GB"/>
+        </w:rPr>
+        <w:t xml:space="preserve"> other class variable which is available for concrete class to use.</w:t>
+      </w:r>
+    </w:p>
+    <w:p>
+      <w:pPr>
+        <w:pStyle w:val="ListParagraph"/>
+        <w:rPr>
+          <w:lang w:val="en-GB"/>
+        </w:rPr>
+      </w:pPr>
+      <w:r>
+        <w:rPr>
+          <w:lang w:val="en-GB"/>
+        </w:rPr>
+        <w:t xml:space="preserve"> </w:t>
+      </w:r>
+      <w:r>
+        <w:rPr>
+          <w:noProof/>
+        </w:rPr>
+        <w:drawing>
+          <wp:anchor distT="0" distB="0" distL="114300" distR="114300" simplePos="0" relativeHeight="251658240" behindDoc="0" locked="0" layoutInCell="1" allowOverlap="1" wp14:anchorId="2425B9C0" wp14:editId="438AE729">
+            <wp:simplePos x="0" y="0"/>
+            <wp:positionH relativeFrom="margin">
+              <wp:align>center</wp:align>
+            </wp:positionH>
+            <wp:positionV relativeFrom="paragraph">
+              <wp:posOffset>236220</wp:posOffset>
+            </wp:positionV>
+            <wp:extent cx="2529840" cy="2256230"/>
+            <wp:effectExtent l="0" t="0" r="3810" b="0"/>
+            <wp:wrapTopAndBottom/>
+            <wp:docPr id="3" name="Picture 3"/>
+            <wp:cNvGraphicFramePr>
+              <a:graphicFrameLocks xmlns:a="http://schemas.openxmlformats.org/drawingml/2006/main" noChangeAspect="1"/>
+            </wp:cNvGraphicFramePr>
+            <a:graphic xmlns:a="http://schemas.openxmlformats.org/drawingml/2006/main">
+              <a:graphicData uri="http://schemas.openxmlformats.org/drawingml/2006/picture">
+                <pic:pic xmlns:pic="http://schemas.openxmlformats.org/drawingml/2006/picture">
+                  <pic:nvPicPr>
+                    <pic:cNvPr id="0" name="Picture 5"/>
+                    <pic:cNvPicPr>
+                      <a:picLocks noChangeAspect="1" noChangeArrowheads="1"/>
+                    </pic:cNvPicPr>
+                  </pic:nvPicPr>
+                  <pic:blipFill>
+                    <a:blip r:embed="rId11">
+                      <a:extLst>
+                        <a:ext uri="{28A0092B-C50C-407E-A947-70E740481C1C}">
+                          <a14:useLocalDpi xmlns:a14="http://schemas.microsoft.com/office/drawing/2010/main" val="0"/>
+                        </a:ext>
+                      </a:extLst>
+                    </a:blip>
+                    <a:srcRect/>
+                    <a:stretch>
+                      <a:fillRect/>
+                    </a:stretch>
+                  </pic:blipFill>
+                  <pic:spPr bwMode="auto">
+                    <a:xfrm>
+                      <a:off x="0" y="0"/>
+                      <a:ext cx="2529840" cy="2256230"/>
+                    </a:xfrm>
+                    <a:prstGeom prst="rect">
+                      <a:avLst/>
+                    </a:prstGeom>
+                    <a:noFill/>
+                    <a:ln>
+                      <a:noFill/>
+                    </a:ln>
+                  </pic:spPr>
+                </pic:pic>
+              </a:graphicData>
+            </a:graphic>
+            <wp14:sizeRelH relativeFrom="page">
+              <wp14:pctWidth>0</wp14:pctWidth>
+            </wp14:sizeRelH>
+            <wp14:sizeRelV relativeFrom="page">
+              <wp14:pctHeight>0</wp14:pctHeight>
+            </wp14:sizeRelV>
+          </wp:anchor>
+        </w:drawing>
+      </w:r>
+    </w:p>
+    <w:p>
+      <w:pPr>
+        <w:pStyle w:val="ListParagraph"/>
+        <w:rPr>
+          <w:lang w:val="en-GB"/>
+        </w:rPr>
+      </w:pPr>
+    </w:p>
+    <w:p>
+      <w:pPr>
+        <w:pStyle w:val="ListParagraph"/>
+        <w:numPr>
+          <w:ilvl w:val="0"/>
+          <w:numId w:val="17"/>
+        </w:numPr>
+        <w:rPr>
+          <w:lang w:val="en-GB"/>
+        </w:rPr>
+      </w:pPr>
+      <w:r>
+        <w:rPr>
+          <w:lang w:val="en-GB"/>
+        </w:rPr>
+        <w:t xml:space="preserve">The Strategy interface is implemented(extended) by five class as depicted in below diagram. </w:t>
+      </w:r>
+    </w:p>
+    <w:p>
+      <w:pPr>
+        <w:jc w:val="center"/>
         <w:rPr>
           <w:rFonts w:cstheme="majorHAnsi"/>
           <w:szCs w:val="22"/>
           <w:lang w:val="en-GB"/>
         </w:rPr>
       </w:pPr>
+      <w:r>
+        <w:rPr>
+          <w:noProof/>
+        </w:rPr>
+        <w:drawing>
+          <wp:inline distT="0" distB="0" distL="0" distR="0" wp14:anchorId="03550532" wp14:editId="520AEB21">
+            <wp:extent cx="5731510" cy="1271905"/>
+            <wp:effectExtent l="0" t="0" r="2540" b="4445"/>
+            <wp:docPr id="2" name="Picture 2"/>
+            <wp:cNvGraphicFramePr>
+              <a:graphicFrameLocks xmlns:a="http://schemas.openxmlformats.org/drawingml/2006/main" noChangeAspect="1"/>
+            </wp:cNvGraphicFramePr>
+            <a:graphic xmlns:a="http://schemas.openxmlformats.org/drawingml/2006/main">
+              <a:graphicData uri="http://schemas.openxmlformats.org/drawingml/2006/picture">
+                <pic:pic xmlns:pic="http://schemas.openxmlformats.org/drawingml/2006/picture">
+                  <pic:nvPicPr>
+                    <pic:cNvPr id="0" name="Picture 3"/>
+                    <pic:cNvPicPr>
+                      <a:picLocks noChangeAspect="1" noChangeArrowheads="1"/>
+                    </pic:cNvPicPr>
+                  </pic:nvPicPr>
+                  <pic:blipFill>
+                    <a:blip r:embed="rId12" cstate="print">
+                      <a:extLst>
+                        <a:ext uri="{28A0092B-C50C-407E-A947-70E740481C1C}">
+                          <a14:useLocalDpi xmlns:a14="http://schemas.microsoft.com/office/drawing/2010/main" val="0"/>
+                        </a:ext>
+                      </a:extLst>
+                    </a:blip>
+                    <a:srcRect/>
+                    <a:stretch>
+                      <a:fillRect/>
+                    </a:stretch>
+                  </pic:blipFill>
+                  <pic:spPr bwMode="auto">
+                    <a:xfrm>
+                      <a:off x="0" y="0"/>
+                      <a:ext cx="5731510" cy="1271905"/>
+                    </a:xfrm>
+                    <a:prstGeom prst="rect">
+                      <a:avLst/>
+                    </a:prstGeom>
+                    <a:noFill/>
+                    <a:ln>
+                      <a:noFill/>
+                    </a:ln>
+                  </pic:spPr>
+                </pic:pic>
+              </a:graphicData>
+            </a:graphic>
+          </wp:inline>
+        </w:drawing>
+      </w:r>
+    </w:p>
+    <w:p>
+      <w:pPr>
+        <w:pStyle w:val="ListParagraph"/>
+        <w:numPr>
+          <w:ilvl w:val="0"/>
+          <w:numId w:val="17"/>
+        </w:numPr>
+        <w:rPr>
+          <w:rFonts w:cstheme="majorHAnsi"/>
+          <w:szCs w:val="22"/>
+          <w:lang w:val="en-GB"/>
+        </w:rPr>
+      </w:pPr>
+      <w:r>
+        <w:rPr>
+          <w:rFonts w:cstheme="majorHAnsi"/>
+          <w:szCs w:val="22"/>
+          <w:lang w:val="en-GB"/>
+        </w:rPr>
+        <w:t xml:space="preserve">Now since each participant were using the common logic to start guessing, using Template design pattern I brought the duplicate code in </w:t>
+      </w:r>
+      <w:r>
+        <w:rPr>
+          <w:rFonts w:cstheme="majorHAnsi"/>
+          <w:szCs w:val="22"/>
+          <w:lang w:val="en-GB"/>
+        </w:rPr>
+        <w:t>Participant class</w:t>
+      </w:r>
+      <w:r>
+        <w:rPr>
+          <w:rFonts w:cstheme="majorHAnsi"/>
+          <w:szCs w:val="22"/>
+          <w:lang w:val="en-GB"/>
+        </w:rPr>
+        <w:t xml:space="preserve"> under </w:t>
+      </w:r>
+      <w:r>
+        <w:rPr>
+          <w:rFonts w:cstheme="majorHAnsi"/>
+          <w:i/>
+          <w:iCs/>
+          <w:szCs w:val="22"/>
+          <w:lang w:val="en-GB"/>
+        </w:rPr>
+        <w:t>play(</w:t>
+      </w:r>
+      <w:r>
+        <w:rPr>
+          <w:rFonts w:cstheme="majorHAnsi"/>
+          <w:i/>
+          <w:iCs/>
+          <w:szCs w:val="22"/>
+          <w:lang w:val="en-GB"/>
+        </w:rPr>
+        <w:t>Strategy</w:t>
+      </w:r>
+      <w:r>
+        <w:rPr>
+          <w:rFonts w:cstheme="majorHAnsi"/>
+          <w:i/>
+          <w:iCs/>
+          <w:szCs w:val="22"/>
+          <w:lang w:val="en-GB"/>
+        </w:rPr>
+        <w:t>)</w:t>
+      </w:r>
+      <w:r>
+        <w:rPr>
+          <w:rFonts w:cstheme="majorHAnsi"/>
+          <w:szCs w:val="22"/>
+          <w:lang w:val="en-GB"/>
+        </w:rPr>
+        <w:t xml:space="preserve"> method.</w:t>
+      </w:r>
+      <w:r>
+        <w:rPr>
+          <w:rFonts w:cstheme="majorHAnsi"/>
+          <w:szCs w:val="22"/>
+          <w:lang w:val="en-GB"/>
+        </w:rPr>
+        <w:t xml:space="preserve"> Now this class is not created as abstract class for simple reason that in current implementation we don’t need to override or define hook method in sub class, as I feel it will be an </w:t>
+      </w:r>
+      <w:r>
+        <w:rPr>
+          <w:rFonts w:cstheme="majorHAnsi"/>
+          <w:szCs w:val="22"/>
+          <w:lang w:val="en-GB"/>
+        </w:rPr>
+        <w:t>overengineering</w:t>
+      </w:r>
+      <w:r>
+        <w:rPr>
+          <w:rFonts w:cstheme="majorHAnsi"/>
+          <w:szCs w:val="22"/>
+          <w:lang w:val="en-GB"/>
+        </w:rPr>
+        <w:t>. I</w:t>
+      </w:r>
+      <w:r>
+        <w:rPr>
+          <w:rFonts w:cstheme="majorHAnsi"/>
+          <w:szCs w:val="22"/>
+          <w:lang w:val="en-GB"/>
+        </w:rPr>
+        <w:t xml:space="preserve">nstead now I use this </w:t>
+      </w:r>
+      <w:r>
+        <w:rPr>
+          <w:rFonts w:cstheme="majorHAnsi"/>
+          <w:szCs w:val="22"/>
+          <w:lang w:val="en-GB"/>
+        </w:rPr>
+        <w:t>as ou</w:t>
+      </w:r>
+      <w:r>
+        <w:rPr>
+          <w:rFonts w:cstheme="majorHAnsi"/>
+          <w:szCs w:val="22"/>
+          <w:lang w:val="en-GB"/>
+        </w:rPr>
+        <w:t>r</w:t>
+      </w:r>
+      <w:r>
+        <w:rPr>
+          <w:rFonts w:cstheme="majorHAnsi"/>
+          <w:szCs w:val="22"/>
+          <w:lang w:val="en-GB"/>
+        </w:rPr>
+        <w:t xml:space="preserve"> Context class which defines a </w:t>
+      </w:r>
+      <w:r>
+        <w:rPr>
+          <w:rFonts w:cstheme="majorHAnsi"/>
+          <w:i/>
+          <w:iCs/>
+          <w:szCs w:val="22"/>
+          <w:lang w:val="en-GB"/>
+        </w:rPr>
+        <w:t>play(</w:t>
+      </w:r>
+      <w:r>
+        <w:rPr>
+          <w:rFonts w:cstheme="majorHAnsi"/>
+          <w:i/>
+          <w:iCs/>
+          <w:szCs w:val="22"/>
+          <w:lang w:val="en-GB"/>
+        </w:rPr>
+        <w:t>Strategy</w:t>
+      </w:r>
+      <w:r>
+        <w:rPr>
+          <w:rFonts w:cstheme="majorHAnsi"/>
+          <w:i/>
+          <w:iCs/>
+          <w:szCs w:val="22"/>
+          <w:lang w:val="en-GB"/>
+        </w:rPr>
+        <w:t>)</w:t>
+      </w:r>
+      <w:r>
+        <w:rPr>
+          <w:rFonts w:cstheme="majorHAnsi"/>
+          <w:szCs w:val="22"/>
+          <w:lang w:val="en-GB"/>
+        </w:rPr>
+        <w:t xml:space="preserve"> method </w:t>
+      </w:r>
+      <w:r>
+        <w:rPr>
+          <w:rFonts w:cstheme="majorHAnsi"/>
+          <w:szCs w:val="22"/>
+          <w:lang w:val="en-GB"/>
+        </w:rPr>
+        <w:t>taking</w:t>
+      </w:r>
+      <w:r>
+        <w:rPr>
+          <w:rFonts w:cstheme="majorHAnsi"/>
+          <w:szCs w:val="22"/>
+          <w:lang w:val="en-GB"/>
+        </w:rPr>
+        <w:t xml:space="preserve"> Strategy as argument. This Strategy is decided by client at run time. So each participant call play() and provide what sort of strategy it wants to use to guess the number.</w:t>
+      </w:r>
+    </w:p>
+    <w:p>
+      <w:pPr>
+        <w:pStyle w:val="ListParagraph"/>
+        <w:rPr>
+          <w:rFonts w:cstheme="majorHAnsi"/>
+          <w:szCs w:val="22"/>
+          <w:lang w:val="en-GB"/>
+        </w:rPr>
+      </w:pPr>
+    </w:p>
+    <w:p>
+      <w:pPr>
+        <w:pStyle w:val="ListParagraph"/>
+        <w:jc w:val="center"/>
+        <w:rPr>
+          <w:rFonts w:cstheme="majorHAnsi"/>
+          <w:szCs w:val="22"/>
+          <w:lang w:val="en-GB"/>
+        </w:rPr>
+      </w:pPr>
+      <w:r>
+        <w:rPr>
+          <w:noProof/>
+        </w:rPr>
+        <w:drawing>
+          <wp:inline distT="0" distB="0" distL="0" distR="0" wp14:anchorId="5CC7F7DC" wp14:editId="0A96FD6F">
+            <wp:extent cx="2735580" cy="1819183"/>
+            <wp:effectExtent l="0" t="0" r="7620" b="0"/>
+            <wp:docPr id="7" name="Picture 7"/>
+            <wp:cNvGraphicFramePr>
+              <a:graphicFrameLocks xmlns:a="http://schemas.openxmlformats.org/drawingml/2006/main" noChangeAspect="1"/>
+            </wp:cNvGraphicFramePr>
+            <a:graphic xmlns:a="http://schemas.openxmlformats.org/drawingml/2006/main">
+              <a:graphicData uri="http://schemas.openxmlformats.org/drawingml/2006/picture">
+                <pic:pic xmlns:pic="http://schemas.openxmlformats.org/drawingml/2006/picture">
+                  <pic:nvPicPr>
+                    <pic:cNvPr id="0" name="Picture 11"/>
+                    <pic:cNvPicPr>
+                      <a:picLocks noChangeAspect="1" noChangeArrowheads="1"/>
+                    </pic:cNvPicPr>
+                  </pic:nvPicPr>
+                  <pic:blipFill>
+                    <a:blip r:embed="rId13">
+                      <a:extLst>
+                        <a:ext uri="{28A0092B-C50C-407E-A947-70E740481C1C}">
+                          <a14:useLocalDpi xmlns:a14="http://schemas.microsoft.com/office/drawing/2010/main" val="0"/>
+                        </a:ext>
+                      </a:extLst>
+                    </a:blip>
+                    <a:srcRect/>
+                    <a:stretch>
+                      <a:fillRect/>
+                    </a:stretch>
+                  </pic:blipFill>
+                  <pic:spPr bwMode="auto">
+                    <a:xfrm>
+                      <a:off x="0" y="0"/>
+                      <a:ext cx="2754754" cy="1831934"/>
+                    </a:xfrm>
+                    <a:prstGeom prst="rect">
+                      <a:avLst/>
+                    </a:prstGeom>
+                    <a:noFill/>
+                    <a:ln>
+                      <a:noFill/>
+                    </a:ln>
+                  </pic:spPr>
+                </pic:pic>
+              </a:graphicData>
+            </a:graphic>
+          </wp:inline>
+        </w:drawing>
+      </w:r>
+    </w:p>
+    <w:p>
+      <w:pPr>
+        <w:pStyle w:val="ListParagraph"/>
+        <w:jc w:val="center"/>
+        <w:rPr>
+          <w:rFonts w:cstheme="majorHAnsi"/>
+          <w:szCs w:val="22"/>
+          <w:lang w:val="en-GB"/>
+        </w:rPr>
+      </w:pPr>
+    </w:p>
+    <w:p>
+      <w:pPr>
+        <w:pStyle w:val="ListParagraph"/>
+        <w:numPr>
+          <w:ilvl w:val="0"/>
+          <w:numId w:val="17"/>
+        </w:numPr>
+        <w:rPr>
+          <w:rFonts w:cstheme="majorHAnsi"/>
+          <w:szCs w:val="22"/>
+          <w:lang w:val="en-GB"/>
+        </w:rPr>
+      </w:pPr>
+      <w:r>
+        <w:rPr>
+          <w:rFonts w:cstheme="majorHAnsi"/>
+          <w:szCs w:val="22"/>
+          <w:lang w:val="en-GB"/>
+        </w:rPr>
+        <w:t>Now our main method is the one which interact to client directly. Each participant now use</w:t>
+      </w:r>
+      <w:r>
+        <w:rPr>
+          <w:rFonts w:cstheme="majorHAnsi"/>
+          <w:szCs w:val="22"/>
+          <w:lang w:val="en-GB"/>
+        </w:rPr>
+        <w:t>s</w:t>
+      </w:r>
+      <w:r>
+        <w:rPr>
+          <w:rFonts w:cstheme="majorHAnsi"/>
+          <w:szCs w:val="22"/>
+          <w:lang w:val="en-GB"/>
+        </w:rPr>
+        <w:t xml:space="preserve"> the template </w:t>
+      </w:r>
+      <w:r>
+        <w:rPr>
+          <w:rFonts w:cstheme="majorHAnsi"/>
+          <w:szCs w:val="22"/>
+          <w:lang w:val="en-GB"/>
+        </w:rPr>
+        <w:t>provided</w:t>
+      </w:r>
+      <w:r>
+        <w:rPr>
+          <w:rFonts w:cstheme="majorHAnsi"/>
+          <w:szCs w:val="22"/>
+          <w:lang w:val="en-GB"/>
+        </w:rPr>
+        <w:t xml:space="preserve"> as play method in Participant class and just provide which strategy they want to use at run time as argument. </w:t>
+      </w:r>
+      <w:r>
+        <w:rPr>
+          <w:rFonts w:cstheme="majorHAnsi"/>
+          <w:szCs w:val="22"/>
+          <w:lang w:val="en-GB"/>
+        </w:rPr>
+        <w:t xml:space="preserve"> The flow could be understood from this UML diagram</w:t>
+      </w:r>
+      <w:r>
+        <w:rPr>
+          <w:rFonts w:cstheme="majorHAnsi"/>
+          <w:szCs w:val="22"/>
+          <w:lang w:val="en-GB"/>
+        </w:rPr>
+        <w:t>.</w:t>
+      </w:r>
+    </w:p>
+    <w:p>
+      <w:pPr>
+        <w:rPr>
+          <w:rFonts w:cstheme="majorHAnsi"/>
+          <w:szCs w:val="22"/>
+          <w:lang w:val="en-GB"/>
+        </w:rPr>
+      </w:pPr>
+      <w:r>
+        <w:rPr>
+          <w:noProof/>
+        </w:rPr>
+        <w:drawing>
+          <wp:inline distT="0" distB="0" distL="0" distR="0" wp14:anchorId="43675739" wp14:editId="5B2DA13D">
+            <wp:extent cx="5731510" cy="1990090"/>
+            <wp:effectExtent l="0" t="0" r="2540" b="0"/>
+            <wp:docPr id="6" name="Picture 6"/>
+            <wp:cNvGraphicFramePr>
+              <a:graphicFrameLocks xmlns:a="http://schemas.openxmlformats.org/drawingml/2006/main" noChangeAspect="1"/>
+            </wp:cNvGraphicFramePr>
+            <a:graphic xmlns:a="http://schemas.openxmlformats.org/drawingml/2006/main">
+              <a:graphicData uri="http://schemas.openxmlformats.org/drawingml/2006/picture">
+                <pic:pic xmlns:pic="http://schemas.openxmlformats.org/drawingml/2006/picture">
+                  <pic:nvPicPr>
+                    <pic:cNvPr id="0" name="Picture 9"/>
+                    <pic:cNvPicPr>
+                      <a:picLocks noChangeAspect="1" noChangeArrowheads="1"/>
+                    </pic:cNvPicPr>
+                  </pic:nvPicPr>
+                  <pic:blipFill>
+                    <a:blip r:embed="rId14">
+                      <a:extLst>
+                        <a:ext uri="{28A0092B-C50C-407E-A947-70E740481C1C}">
+                          <a14:useLocalDpi xmlns:a14="http://schemas.microsoft.com/office/drawing/2010/main" val="0"/>
+                        </a:ext>
+                      </a:extLst>
+                    </a:blip>
+                    <a:srcRect/>
+                    <a:stretch>
+                      <a:fillRect/>
+                    </a:stretch>
+                  </pic:blipFill>
+                  <pic:spPr bwMode="auto">
+                    <a:xfrm>
+                      <a:off x="0" y="0"/>
+                      <a:ext cx="5731510" cy="1990090"/>
+                    </a:xfrm>
+                    <a:prstGeom prst="rect">
+                      <a:avLst/>
+                    </a:prstGeom>
+                    <a:noFill/>
+                    <a:ln>
+                      <a:noFill/>
+                    </a:ln>
+                  </pic:spPr>
+                </pic:pic>
+              </a:graphicData>
+            </a:graphic>
+          </wp:inline>
+        </w:drawing>
+      </w:r>
     </w:p>
     <w:p>
       <w:pPr>
@@ -4129,6 +5185,205 @@
 <file path=word/numbering.xml><?xml version="1.0" encoding="utf-8"?>
 <w:numbering xmlns:wpc="http://schemas.microsoft.com/office/word/2010/wordprocessingCanvas" xmlns:cx="http://schemas.microsoft.com/office/drawing/2014/chartex" xmlns:cx1="http://schemas.microsoft.com/office/drawing/2015/9/8/chartex" xmlns:cx2="http://schemas.microsoft.com/office/drawing/2015/10/21/chartex" xmlns:cx3="http://schemas.microsoft.com/office/drawing/2016/5/9/chartex" xmlns:cx4="http://schemas.microsoft.com/office/drawing/2016/5/10/chartex" xmlns:cx5="http://schemas.microsoft.com/office/drawing/2016/5/11/chartex" xmlns:cx6="http://schemas.microsoft.com/office/drawing/2016/5/12/chartex" xmlns:cx7="http://schemas.microsoft.com/office/drawing/2016/5/13/chartex" xmlns:cx8="http://schemas.microsoft.com/office/drawing/2016/5/14/chartex" xmlns:mc="http://schemas.openxmlformats.org/markup-compatibility/2006" xmlns:aink="http://schemas.microsoft.com/office/drawing/2016/ink" xmlns:am3d="http://schemas.microsoft.com/office/drawing/2017/model3d" xmlns:o="urn:schemas-microsoft-com:office:office" xmlns:oel="http://schemas.microsoft.com/office/2019/extlst" xmlns:r="http://schemas.openxmlformats.org/officeDocument/2006/relationships" xmlns:m="http://schemas.openxmlformats.org/officeDocument/2006/math" xmlns:v="urn:schemas-microsoft-com:vml" xmlns:wp14="http://schemas.microsoft.com/office/word/2010/wordprocessingDrawing" xmlns:wp="http://schemas.openxmlformats.org/drawingml/2006/wordprocessingDrawing" xmlns:w10="urn:schemas-microsoft-com:office:word" xmlns:w="http://schemas.openxmlformats.org/wordprocessingml/2006/main" xmlns:w14="http://schemas.microsoft.com/office/word/2010/wordml" xmlns:w15="http://schemas.microsoft.com/office/word/2012/wordml" xmlns:w16cex="http://schemas.microsoft.com/office/word/2018/wordml/cex" xmlns:w16cid="http://schemas.microsoft.com/office/word/2016/wordml/cid" xmlns:w16="http://schemas.microsoft.com/office/word/2018/wordml" xmlns:w16sdtdh="http://schemas.microsoft.com/office/word/2020/wordml/sdtdatahash" xmlns:w16se="http://schemas.microsoft.com/office/word/2015/wordml/symex" xmlns:wpg="http://schemas.microsoft.com/office/word/2010/wordprocessingGroup" xmlns:wpi="http://schemas.microsoft.com/office/word/2010/wordprocessingInk" xmlns:wne="http://schemas.microsoft.com/office/word/2006/wordml" xmlns:wps="http://schemas.microsoft.com/office/word/2010/wordprocessingShape" mc:Ignorable="w14 w15 w16se w16cid w16 w16cex w16sdtdh wp14">
   <w:abstractNum w:abstractNumId="0" w15:restartNumberingAfterBreak="0">
+    <w:nsid w:val="0E3F41D9"/>
+    <w:multiLevelType w:val="hybridMultilevel"/>
+    <w:tmpl w:val="EC0C3266"/>
+    <w:lvl w:ilvl="0" w:tplc="40090001">
+      <w:start w:val="1"/>
+      <w:numFmt w:val="bullet"/>
+      <w:lvlText w:val=""/>
+      <w:lvlJc w:val="left"/>
+      <w:pPr>
+        <w:ind w:left="720" w:hanging="360"/>
+      </w:pPr>
+      <w:rPr>
+        <w:rFonts w:ascii="Symbol" w:hAnsi="Symbol" w:hint="default"/>
+      </w:rPr>
+    </w:lvl>
+    <w:lvl w:ilvl="1" w:tplc="40090003" w:tentative="1">
+      <w:start w:val="1"/>
+      <w:numFmt w:val="bullet"/>
+      <w:lvlText w:val="o"/>
+      <w:lvlJc w:val="left"/>
+      <w:pPr>
+        <w:ind w:left="1440" w:hanging="360"/>
+      </w:pPr>
+      <w:rPr>
+        <w:rFonts w:ascii="Courier New" w:hAnsi="Courier New" w:cs="Courier New" w:hint="default"/>
+      </w:rPr>
+    </w:lvl>
+    <w:lvl w:ilvl="2" w:tplc="40090005" w:tentative="1">
+      <w:start w:val="1"/>
+      <w:numFmt w:val="bullet"/>
+      <w:lvlText w:val=""/>
+      <w:lvlJc w:val="left"/>
+      <w:pPr>
+        <w:ind w:left="2160" w:hanging="360"/>
+      </w:pPr>
+      <w:rPr>
+        <w:rFonts w:ascii="Wingdings" w:hAnsi="Wingdings" w:hint="default"/>
+      </w:rPr>
+    </w:lvl>
+    <w:lvl w:ilvl="3" w:tplc="40090001" w:tentative="1">
+      <w:start w:val="1"/>
+      <w:numFmt w:val="bullet"/>
+      <w:lvlText w:val=""/>
+      <w:lvlJc w:val="left"/>
+      <w:pPr>
+        <w:ind w:left="2880" w:hanging="360"/>
+      </w:pPr>
+      <w:rPr>
+        <w:rFonts w:ascii="Symbol" w:hAnsi="Symbol" w:hint="default"/>
+      </w:rPr>
+    </w:lvl>
+    <w:lvl w:ilvl="4" w:tplc="40090003" w:tentative="1">
+      <w:start w:val="1"/>
+      <w:numFmt w:val="bullet"/>
+      <w:lvlText w:val="o"/>
+      <w:lvlJc w:val="left"/>
+      <w:pPr>
+        <w:ind w:left="3600" w:hanging="360"/>
+      </w:pPr>
+      <w:rPr>
+        <w:rFonts w:ascii="Courier New" w:hAnsi="Courier New" w:cs="Courier New" w:hint="default"/>
+      </w:rPr>
+    </w:lvl>
+    <w:lvl w:ilvl="5" w:tplc="40090005" w:tentative="1">
+      <w:start w:val="1"/>
+      <w:numFmt w:val="bullet"/>
+      <w:lvlText w:val=""/>
+      <w:lvlJc w:val="left"/>
+      <w:pPr>
+        <w:ind w:left="4320" w:hanging="360"/>
+      </w:pPr>
+      <w:rPr>
+        <w:rFonts w:ascii="Wingdings" w:hAnsi="Wingdings" w:hint="default"/>
+      </w:rPr>
+    </w:lvl>
+    <w:lvl w:ilvl="6" w:tplc="40090001" w:tentative="1">
+      <w:start w:val="1"/>
+      <w:numFmt w:val="bullet"/>
+      <w:lvlText w:val=""/>
+      <w:lvlJc w:val="left"/>
+      <w:pPr>
+        <w:ind w:left="5040" w:hanging="360"/>
+      </w:pPr>
+      <w:rPr>
+        <w:rFonts w:ascii="Symbol" w:hAnsi="Symbol" w:hint="default"/>
+      </w:rPr>
+    </w:lvl>
+    <w:lvl w:ilvl="7" w:tplc="40090003" w:tentative="1">
+      <w:start w:val="1"/>
+      <w:numFmt w:val="bullet"/>
+      <w:lvlText w:val="o"/>
+      <w:lvlJc w:val="left"/>
+      <w:pPr>
+        <w:ind w:left="5760" w:hanging="360"/>
+      </w:pPr>
+      <w:rPr>
+        <w:rFonts w:ascii="Courier New" w:hAnsi="Courier New" w:cs="Courier New" w:hint="default"/>
+      </w:rPr>
+    </w:lvl>
+    <w:lvl w:ilvl="8" w:tplc="40090005" w:tentative="1">
+      <w:start w:val="1"/>
+      <w:numFmt w:val="bullet"/>
+      <w:lvlText w:val=""/>
+      <w:lvlJc w:val="left"/>
+      <w:pPr>
+        <w:ind w:left="6480" w:hanging="360"/>
+      </w:pPr>
+      <w:rPr>
+        <w:rFonts w:ascii="Wingdings" w:hAnsi="Wingdings" w:hint="default"/>
+      </w:rPr>
+    </w:lvl>
+  </w:abstractNum>
+  <w:abstractNum w:abstractNumId="1" w15:restartNumberingAfterBreak="0">
+    <w:nsid w:val="131D7FFA"/>
+    <w:multiLevelType w:val="hybridMultilevel"/>
+    <w:tmpl w:val="FA10F53E"/>
+    <w:lvl w:ilvl="0" w:tplc="4009000F">
+      <w:start w:val="1"/>
+      <w:numFmt w:val="decimal"/>
+      <w:lvlText w:val="%1."/>
+      <w:lvlJc w:val="left"/>
+      <w:pPr>
+        <w:ind w:left="720" w:hanging="360"/>
+      </w:pPr>
+    </w:lvl>
+    <w:lvl w:ilvl="1" w:tplc="40090019" w:tentative="1">
+      <w:start w:val="1"/>
+      <w:numFmt w:val="lowerLetter"/>
+      <w:lvlText w:val="%2."/>
+      <w:lvlJc w:val="left"/>
+      <w:pPr>
+        <w:ind w:left="1440" w:hanging="360"/>
+      </w:pPr>
+    </w:lvl>
+    <w:lvl w:ilvl="2" w:tplc="4009001B" w:tentative="1">
+      <w:start w:val="1"/>
+      <w:numFmt w:val="lowerRoman"/>
+      <w:lvlText w:val="%3."/>
+      <w:lvlJc w:val="right"/>
+      <w:pPr>
+        <w:ind w:left="2160" w:hanging="180"/>
+      </w:pPr>
+    </w:lvl>
+    <w:lvl w:ilvl="3" w:tplc="4009000F" w:tentative="1">
+      <w:start w:val="1"/>
+      <w:numFmt w:val="decimal"/>
+      <w:lvlText w:val="%4."/>
+      <w:lvlJc w:val="left"/>
+      <w:pPr>
+        <w:ind w:left="2880" w:hanging="360"/>
+      </w:pPr>
+    </w:lvl>
+    <w:lvl w:ilvl="4" w:tplc="40090019" w:tentative="1">
+      <w:start w:val="1"/>
+      <w:numFmt w:val="lowerLetter"/>
+      <w:lvlText w:val="%5."/>
+      <w:lvlJc w:val="left"/>
+      <w:pPr>
+        <w:ind w:left="3600" w:hanging="360"/>
+      </w:pPr>
+    </w:lvl>
+    <w:lvl w:ilvl="5" w:tplc="4009001B" w:tentative="1">
+      <w:start w:val="1"/>
+      <w:numFmt w:val="lowerRoman"/>
+      <w:lvlText w:val="%6."/>
+      <w:lvlJc w:val="right"/>
+      <w:pPr>
+        <w:ind w:left="4320" w:hanging="180"/>
+      </w:pPr>
+    </w:lvl>
+    <w:lvl w:ilvl="6" w:tplc="4009000F" w:tentative="1">
+      <w:start w:val="1"/>
+      <w:numFmt w:val="decimal"/>
+      <w:lvlText w:val="%7."/>
+      <w:lvlJc w:val="left"/>
+      <w:pPr>
+        <w:ind w:left="5040" w:hanging="360"/>
+      </w:pPr>
+    </w:lvl>
+    <w:lvl w:ilvl="7" w:tplc="40090019" w:tentative="1">
+      <w:start w:val="1"/>
+      <w:numFmt w:val="lowerLetter"/>
+      <w:lvlText w:val="%8."/>
+      <w:lvlJc w:val="left"/>
+      <w:pPr>
+        <w:ind w:left="5760" w:hanging="360"/>
+      </w:pPr>
+    </w:lvl>
+    <w:lvl w:ilvl="8" w:tplc="4009001B" w:tentative="1">
+      <w:start w:val="1"/>
+      <w:numFmt w:val="lowerRoman"/>
+      <w:lvlText w:val="%9."/>
+      <w:lvlJc w:val="right"/>
+      <w:pPr>
+        <w:ind w:left="6480" w:hanging="180"/>
+      </w:pPr>
+    </w:lvl>
+  </w:abstractNum>
+  <w:abstractNum w:abstractNumId="2" w15:restartNumberingAfterBreak="0">
     <w:nsid w:val="14B764F9"/>
     <w:multiLevelType w:val="hybridMultilevel"/>
     <w:tmpl w:val="50367F52"/>
@@ -4241,7 +5496,179 @@
       </w:rPr>
     </w:lvl>
   </w:abstractNum>
-  <w:abstractNum w:abstractNumId="1" w15:restartNumberingAfterBreak="0">
+  <w:abstractNum w:abstractNumId="3" w15:restartNumberingAfterBreak="0">
+    <w:nsid w:val="1A8D448D"/>
+    <w:multiLevelType w:val="hybridMultilevel"/>
+    <w:tmpl w:val="BD98E8AC"/>
+    <w:lvl w:ilvl="0" w:tplc="4009000F">
+      <w:start w:val="1"/>
+      <w:numFmt w:val="decimal"/>
+      <w:lvlText w:val="%1."/>
+      <w:lvlJc w:val="left"/>
+      <w:pPr>
+        <w:ind w:left="720" w:hanging="360"/>
+      </w:pPr>
+    </w:lvl>
+    <w:lvl w:ilvl="1" w:tplc="40090019">
+      <w:start w:val="1"/>
+      <w:numFmt w:val="lowerLetter"/>
+      <w:lvlText w:val="%2."/>
+      <w:lvlJc w:val="left"/>
+      <w:pPr>
+        <w:ind w:left="1440" w:hanging="360"/>
+      </w:pPr>
+    </w:lvl>
+    <w:lvl w:ilvl="2" w:tplc="4009001B" w:tentative="1">
+      <w:start w:val="1"/>
+      <w:numFmt w:val="lowerRoman"/>
+      <w:lvlText w:val="%3."/>
+      <w:lvlJc w:val="right"/>
+      <w:pPr>
+        <w:ind w:left="2160" w:hanging="180"/>
+      </w:pPr>
+    </w:lvl>
+    <w:lvl w:ilvl="3" w:tplc="4009000F" w:tentative="1">
+      <w:start w:val="1"/>
+      <w:numFmt w:val="decimal"/>
+      <w:lvlText w:val="%4."/>
+      <w:lvlJc w:val="left"/>
+      <w:pPr>
+        <w:ind w:left="2880" w:hanging="360"/>
+      </w:pPr>
+    </w:lvl>
+    <w:lvl w:ilvl="4" w:tplc="40090019" w:tentative="1">
+      <w:start w:val="1"/>
+      <w:numFmt w:val="lowerLetter"/>
+      <w:lvlText w:val="%5."/>
+      <w:lvlJc w:val="left"/>
+      <w:pPr>
+        <w:ind w:left="3600" w:hanging="360"/>
+      </w:pPr>
+    </w:lvl>
+    <w:lvl w:ilvl="5" w:tplc="4009001B" w:tentative="1">
+      <w:start w:val="1"/>
+      <w:numFmt w:val="lowerRoman"/>
+      <w:lvlText w:val="%6."/>
+      <w:lvlJc w:val="right"/>
+      <w:pPr>
+        <w:ind w:left="4320" w:hanging="180"/>
+      </w:pPr>
+    </w:lvl>
+    <w:lvl w:ilvl="6" w:tplc="4009000F" w:tentative="1">
+      <w:start w:val="1"/>
+      <w:numFmt w:val="decimal"/>
+      <w:lvlText w:val="%7."/>
+      <w:lvlJc w:val="left"/>
+      <w:pPr>
+        <w:ind w:left="5040" w:hanging="360"/>
+      </w:pPr>
+    </w:lvl>
+    <w:lvl w:ilvl="7" w:tplc="40090019" w:tentative="1">
+      <w:start w:val="1"/>
+      <w:numFmt w:val="lowerLetter"/>
+      <w:lvlText w:val="%8."/>
+      <w:lvlJc w:val="left"/>
+      <w:pPr>
+        <w:ind w:left="5760" w:hanging="360"/>
+      </w:pPr>
+    </w:lvl>
+    <w:lvl w:ilvl="8" w:tplc="4009001B" w:tentative="1">
+      <w:start w:val="1"/>
+      <w:numFmt w:val="lowerRoman"/>
+      <w:lvlText w:val="%9."/>
+      <w:lvlJc w:val="right"/>
+      <w:pPr>
+        <w:ind w:left="6480" w:hanging="180"/>
+      </w:pPr>
+    </w:lvl>
+  </w:abstractNum>
+  <w:abstractNum w:abstractNumId="4" w15:restartNumberingAfterBreak="0">
+    <w:nsid w:val="4579645B"/>
+    <w:multiLevelType w:val="hybridMultilevel"/>
+    <w:tmpl w:val="91F4D088"/>
+    <w:lvl w:ilvl="0" w:tplc="4009000F">
+      <w:start w:val="1"/>
+      <w:numFmt w:val="decimal"/>
+      <w:lvlText w:val="%1."/>
+      <w:lvlJc w:val="left"/>
+      <w:pPr>
+        <w:ind w:left="720" w:hanging="360"/>
+      </w:pPr>
+    </w:lvl>
+    <w:lvl w:ilvl="1" w:tplc="40090019" w:tentative="1">
+      <w:start w:val="1"/>
+      <w:numFmt w:val="lowerLetter"/>
+      <w:lvlText w:val="%2."/>
+      <w:lvlJc w:val="left"/>
+      <w:pPr>
+        <w:ind w:left="1440" w:hanging="360"/>
+      </w:pPr>
+    </w:lvl>
+    <w:lvl w:ilvl="2" w:tplc="4009001B" w:tentative="1">
+      <w:start w:val="1"/>
+      <w:numFmt w:val="lowerRoman"/>
+      <w:lvlText w:val="%3."/>
+      <w:lvlJc w:val="right"/>
+      <w:pPr>
+        <w:ind w:left="2160" w:hanging="180"/>
+      </w:pPr>
+    </w:lvl>
+    <w:lvl w:ilvl="3" w:tplc="4009000F" w:tentative="1">
+      <w:start w:val="1"/>
+      <w:numFmt w:val="decimal"/>
+      <w:lvlText w:val="%4."/>
+      <w:lvlJc w:val="left"/>
+      <w:pPr>
+        <w:ind w:left="2880" w:hanging="360"/>
+      </w:pPr>
+    </w:lvl>
+    <w:lvl w:ilvl="4" w:tplc="40090019" w:tentative="1">
+      <w:start w:val="1"/>
+      <w:numFmt w:val="lowerLetter"/>
+      <w:lvlText w:val="%5."/>
+      <w:lvlJc w:val="left"/>
+      <w:pPr>
+        <w:ind w:left="3600" w:hanging="360"/>
+      </w:pPr>
+    </w:lvl>
+    <w:lvl w:ilvl="5" w:tplc="4009001B" w:tentative="1">
+      <w:start w:val="1"/>
+      <w:numFmt w:val="lowerRoman"/>
+      <w:lvlText w:val="%6."/>
+      <w:lvlJc w:val="right"/>
+      <w:pPr>
+        <w:ind w:left="4320" w:hanging="180"/>
+      </w:pPr>
+    </w:lvl>
+    <w:lvl w:ilvl="6" w:tplc="4009000F" w:tentative="1">
+      <w:start w:val="1"/>
+      <w:numFmt w:val="decimal"/>
+      <w:lvlText w:val="%7."/>
+      <w:lvlJc w:val="left"/>
+      <w:pPr>
+        <w:ind w:left="5040" w:hanging="360"/>
+      </w:pPr>
+    </w:lvl>
+    <w:lvl w:ilvl="7" w:tplc="40090019" w:tentative="1">
+      <w:start w:val="1"/>
+      <w:numFmt w:val="lowerLetter"/>
+      <w:lvlText w:val="%8."/>
+      <w:lvlJc w:val="left"/>
+      <w:pPr>
+        <w:ind w:left="5760" w:hanging="360"/>
+      </w:pPr>
+    </w:lvl>
+    <w:lvl w:ilvl="8" w:tplc="4009001B" w:tentative="1">
+      <w:start w:val="1"/>
+      <w:numFmt w:val="lowerRoman"/>
+      <w:lvlText w:val="%9."/>
+      <w:lvlJc w:val="right"/>
+      <w:pPr>
+        <w:ind w:left="6480" w:hanging="180"/>
+      </w:pPr>
+    </w:lvl>
+  </w:abstractNum>
+  <w:abstractNum w:abstractNumId="5" w15:restartNumberingAfterBreak="0">
     <w:nsid w:val="52095B00"/>
     <w:multiLevelType w:val="hybridMultilevel"/>
     <w:tmpl w:val="9A4E2DBC"/>
@@ -4327,7 +5754,7 @@
       </w:pPr>
     </w:lvl>
   </w:abstractNum>
-  <w:abstractNum w:abstractNumId="2" w15:restartNumberingAfterBreak="0">
+  <w:abstractNum w:abstractNumId="6" w15:restartNumberingAfterBreak="0">
     <w:nsid w:val="572742C0"/>
     <w:multiLevelType w:val="hybridMultilevel"/>
     <w:tmpl w:val="DE6EA0F2"/>
@@ -4413,7 +5840,7 @@
       </w:pPr>
     </w:lvl>
   </w:abstractNum>
-  <w:abstractNum w:abstractNumId="3" w15:restartNumberingAfterBreak="0">
+  <w:abstractNum w:abstractNumId="7" w15:restartNumberingAfterBreak="0">
     <w:nsid w:val="59CB04E0"/>
     <w:multiLevelType w:val="multilevel"/>
     <w:tmpl w:val="23387C0A"/>
@@ -4535,7 +5962,7 @@
       </w:pPr>
     </w:lvl>
   </w:abstractNum>
-  <w:abstractNum w:abstractNumId="4" w15:restartNumberingAfterBreak="0">
+  <w:abstractNum w:abstractNumId="8" w15:restartNumberingAfterBreak="0">
     <w:nsid w:val="5F7557EA"/>
     <w:multiLevelType w:val="hybridMultilevel"/>
     <w:tmpl w:val="307E97AE"/>
@@ -4621,7 +6048,7 @@
       </w:pPr>
     </w:lvl>
   </w:abstractNum>
-  <w:abstractNum w:abstractNumId="5" w15:restartNumberingAfterBreak="0">
+  <w:abstractNum w:abstractNumId="9" w15:restartNumberingAfterBreak="0">
     <w:nsid w:val="66701F65"/>
     <w:multiLevelType w:val="hybridMultilevel"/>
     <w:tmpl w:val="49FCD8AE"/>
@@ -4707,7 +6134,7 @@
       </w:pPr>
     </w:lvl>
   </w:abstractNum>
-  <w:abstractNum w:abstractNumId="6" w15:restartNumberingAfterBreak="0">
+  <w:abstractNum w:abstractNumId="10" w15:restartNumberingAfterBreak="0">
     <w:nsid w:val="66A179E2"/>
     <w:multiLevelType w:val="hybridMultilevel"/>
     <w:tmpl w:val="440CDBBE"/>
@@ -4820,7 +6247,7 @@
       </w:rPr>
     </w:lvl>
   </w:abstractNum>
-  <w:abstractNum w:abstractNumId="7" w15:restartNumberingAfterBreak="0">
+  <w:abstractNum w:abstractNumId="11" w15:restartNumberingAfterBreak="0">
     <w:nsid w:val="6971703D"/>
     <w:multiLevelType w:val="hybridMultilevel"/>
     <w:tmpl w:val="350EB218"/>
@@ -4933,7 +6360,7 @@
       </w:rPr>
     </w:lvl>
   </w:abstractNum>
-  <w:abstractNum w:abstractNumId="8" w15:restartNumberingAfterBreak="0">
+  <w:abstractNum w:abstractNumId="12" w15:restartNumberingAfterBreak="0">
     <w:nsid w:val="709430E9"/>
     <w:multiLevelType w:val="hybridMultilevel"/>
     <w:tmpl w:val="54E2EC4A"/>
@@ -5022,7 +6449,7 @@
       </w:pPr>
     </w:lvl>
   </w:abstractNum>
-  <w:abstractNum w:abstractNumId="9" w15:restartNumberingAfterBreak="0">
+  <w:abstractNum w:abstractNumId="13" w15:restartNumberingAfterBreak="0">
     <w:nsid w:val="75B020CE"/>
     <w:multiLevelType w:val="hybridMultilevel"/>
     <w:tmpl w:val="76FE486C"/>
@@ -5108,7 +6535,7 @@
       </w:pPr>
     </w:lvl>
   </w:abstractNum>
-  <w:abstractNum w:abstractNumId="10" w15:restartNumberingAfterBreak="0">
+  <w:abstractNum w:abstractNumId="14" w15:restartNumberingAfterBreak="0">
     <w:nsid w:val="768E7250"/>
     <w:multiLevelType w:val="hybridMultilevel"/>
     <w:tmpl w:val="0CF0B3DA"/>
@@ -5222,22 +6649,22 @@
     </w:lvl>
   </w:abstractNum>
   <w:num w:numId="1" w16cid:durableId="1734573567">
-    <w:abstractNumId w:val="3"/>
+    <w:abstractNumId w:val="7"/>
   </w:num>
   <w:num w:numId="2" w16cid:durableId="1487630225">
-    <w:abstractNumId w:val="4"/>
+    <w:abstractNumId w:val="8"/>
   </w:num>
   <w:num w:numId="3" w16cid:durableId="1278944661">
+    <w:abstractNumId w:val="13"/>
+  </w:num>
+  <w:num w:numId="4" w16cid:durableId="384841049">
     <w:abstractNumId w:val="9"/>
   </w:num>
-  <w:num w:numId="4" w16cid:durableId="384841049">
-    <w:abstractNumId w:val="5"/>
-  </w:num>
   <w:num w:numId="5" w16cid:durableId="85351059">
-    <w:abstractNumId w:val="2"/>
+    <w:abstractNumId w:val="6"/>
   </w:num>
   <w:num w:numId="6" w16cid:durableId="1428498342">
-    <w:abstractNumId w:val="3"/>
+    <w:abstractNumId w:val="7"/>
     <w:lvlOverride w:ilvl="0">
       <w:startOverride w:val="2"/>
     </w:lvlOverride>
@@ -5246,7 +6673,7 @@
     </w:lvlOverride>
   </w:num>
   <w:num w:numId="7" w16cid:durableId="1974752789">
-    <w:abstractNumId w:val="3"/>
+    <w:abstractNumId w:val="7"/>
     <w:lvlOverride w:ilvl="0">
       <w:startOverride w:val="2"/>
     </w:lvlOverride>
@@ -5255,22 +6682,34 @@
     </w:lvlOverride>
   </w:num>
   <w:num w:numId="8" w16cid:durableId="410591525">
+    <w:abstractNumId w:val="5"/>
+  </w:num>
+  <w:num w:numId="9" w16cid:durableId="577204305">
+    <w:abstractNumId w:val="12"/>
+  </w:num>
+  <w:num w:numId="10" w16cid:durableId="1243298371">
+    <w:abstractNumId w:val="11"/>
+  </w:num>
+  <w:num w:numId="11" w16cid:durableId="1703365124">
+    <w:abstractNumId w:val="2"/>
+  </w:num>
+  <w:num w:numId="12" w16cid:durableId="57285127">
+    <w:abstractNumId w:val="14"/>
+  </w:num>
+  <w:num w:numId="13" w16cid:durableId="810832961">
+    <w:abstractNumId w:val="10"/>
+  </w:num>
+  <w:num w:numId="14" w16cid:durableId="1912890411">
+    <w:abstractNumId w:val="0"/>
+  </w:num>
+  <w:num w:numId="15" w16cid:durableId="2056418118">
+    <w:abstractNumId w:val="3"/>
+  </w:num>
+  <w:num w:numId="16" w16cid:durableId="1172448201">
     <w:abstractNumId w:val="1"/>
   </w:num>
-  <w:num w:numId="9" w16cid:durableId="577204305">
-    <w:abstractNumId w:val="8"/>
-  </w:num>
-  <w:num w:numId="10" w16cid:durableId="1243298371">
-    <w:abstractNumId w:val="7"/>
-  </w:num>
-  <w:num w:numId="11" w16cid:durableId="1703365124">
-    <w:abstractNumId w:val="0"/>
-  </w:num>
-  <w:num w:numId="12" w16cid:durableId="57285127">
-    <w:abstractNumId w:val="10"/>
-  </w:num>
-  <w:num w:numId="13" w16cid:durableId="810832961">
-    <w:abstractNumId w:val="6"/>
+  <w:num w:numId="17" w16cid:durableId="1676614852">
+    <w:abstractNumId w:val="4"/>
   </w:num>
 </w:numbering>
 </file>

</xml_diff>

<commit_message>
FInal Complete for Template and Strategy Exercise Updated the journal Fixeed test cases. Code refinement done.
</commit_message>
<xml_diff>
--- a/22200673_ Journal.docx
+++ b/22200673_ Journal.docx
@@ -294,7 +294,7 @@
           <w:numId w:val="0"/>
         </w:numPr>
       </w:pPr>
-      <w:bookmarkStart w:id="4" w:name="_Toc116280782"/>
+      <w:bookmarkStart w:id="4" w:name="_Toc116829188"/>
       <w:r>
         <w:lastRenderedPageBreak/>
         <w:t>Table of Contents</w:t>
@@ -321,7 +321,7 @@
       <w:r>
         <w:fldChar w:fldCharType="separate"/>
       </w:r>
-      <w:hyperlink w:anchor="_Toc116280782" w:history="1">
+      <w:hyperlink w:anchor="_Toc116829188" w:history="1">
         <w:r>
           <w:rPr>
             <w:rStyle w:val="Hyperlink"/>
@@ -348,7 +348,7 @@
             <w:noProof/>
             <w:webHidden/>
           </w:rPr>
-          <w:instrText xml:space="preserve"> PAGEREF _Toc116280782 \h </w:instrText>
+          <w:instrText xml:space="preserve"> PAGEREF _Toc116829188 \h </w:instrText>
         </w:r>
         <w:r>
           <w:rPr>
@@ -390,7 +390,7 @@
           <w:lang w:val="en-IN" w:eastAsia="en-IN"/>
         </w:rPr>
       </w:pPr>
-      <w:hyperlink w:anchor="_Toc116280783" w:history="1">
+      <w:hyperlink w:anchor="_Toc116829189" w:history="1">
         <w:r>
           <w:rPr>
             <w:rStyle w:val="Hyperlink"/>
@@ -417,7 +417,7 @@
             <w:noProof/>
             <w:webHidden/>
           </w:rPr>
-          <w:instrText xml:space="preserve"> PAGEREF _Toc116280783 \h </w:instrText>
+          <w:instrText xml:space="preserve"> PAGEREF _Toc116829189 \h </w:instrText>
         </w:r>
         <w:r>
           <w:rPr>
@@ -458,7 +458,7 @@
           <w:lang w:val="en-IN" w:eastAsia="en-IN"/>
         </w:rPr>
       </w:pPr>
-      <w:hyperlink w:anchor="_Toc116280784" w:history="1">
+      <w:hyperlink w:anchor="_Toc116829190" w:history="1">
         <w:r>
           <w:rPr>
             <w:rStyle w:val="Hyperlink"/>
@@ -501,7 +501,7 @@
             <w:noProof/>
             <w:webHidden/>
           </w:rPr>
-          <w:instrText xml:space="preserve"> PAGEREF _Toc116280784 \h </w:instrText>
+          <w:instrText xml:space="preserve"> PAGEREF _Toc116829190 \h </w:instrText>
         </w:r>
         <w:r>
           <w:rPr>
@@ -542,7 +542,7 @@
           <w:lang w:val="en-IN" w:eastAsia="en-IN"/>
         </w:rPr>
       </w:pPr>
-      <w:hyperlink w:anchor="_Toc116280785" w:history="1">
+      <w:hyperlink w:anchor="_Toc116829191" w:history="1">
         <w:r>
           <w:rPr>
             <w:rStyle w:val="Hyperlink"/>
@@ -585,7 +585,7 @@
             <w:noProof/>
             <w:webHidden/>
           </w:rPr>
-          <w:instrText xml:space="preserve"> PAGEREF _Toc116280785 \h </w:instrText>
+          <w:instrText xml:space="preserve"> PAGEREF _Toc116829191 \h </w:instrText>
         </w:r>
         <w:r>
           <w:rPr>
@@ -627,7 +627,7 @@
           <w:lang w:val="en-IN" w:eastAsia="en-IN"/>
         </w:rPr>
       </w:pPr>
-      <w:hyperlink w:anchor="_Toc116280786" w:history="1">
+      <w:hyperlink w:anchor="_Toc116829192" w:history="1">
         <w:r>
           <w:rPr>
             <w:rStyle w:val="Hyperlink"/>
@@ -654,7 +654,7 @@
             <w:noProof/>
             <w:webHidden/>
           </w:rPr>
-          <w:instrText xml:space="preserve"> PAGEREF _Toc116280786 \h </w:instrText>
+          <w:instrText xml:space="preserve"> PAGEREF _Toc116829192 \h </w:instrText>
         </w:r>
         <w:r>
           <w:rPr>
@@ -695,7 +695,7 @@
           <w:lang w:val="en-IN" w:eastAsia="en-IN"/>
         </w:rPr>
       </w:pPr>
-      <w:hyperlink w:anchor="_Toc116280787" w:history="1">
+      <w:hyperlink w:anchor="_Toc116829193" w:history="1">
         <w:r>
           <w:rPr>
             <w:rStyle w:val="Hyperlink"/>
@@ -738,7 +738,7 @@
             <w:noProof/>
             <w:webHidden/>
           </w:rPr>
-          <w:instrText xml:space="preserve"> PAGEREF _Toc116280787 \h </w:instrText>
+          <w:instrText xml:space="preserve"> PAGEREF _Toc116829193 \h </w:instrText>
         </w:r>
         <w:r>
           <w:rPr>
@@ -779,7 +779,7 @@
           <w:lang w:val="en-IN" w:eastAsia="en-IN"/>
         </w:rPr>
       </w:pPr>
-      <w:hyperlink w:anchor="_Toc116280788" w:history="1">
+      <w:hyperlink w:anchor="_Toc116829194" w:history="1">
         <w:r>
           <w:rPr>
             <w:rStyle w:val="Hyperlink"/>
@@ -822,7 +822,7 @@
             <w:noProof/>
             <w:webHidden/>
           </w:rPr>
-          <w:instrText xml:space="preserve"> PAGEREF _Toc116280788 \h </w:instrText>
+          <w:instrText xml:space="preserve"> PAGEREF _Toc116829194 \h </w:instrText>
         </w:r>
         <w:r>
           <w:rPr>
@@ -864,7 +864,7 @@
           <w:lang w:val="en-IN" w:eastAsia="en-IN"/>
         </w:rPr>
       </w:pPr>
-      <w:hyperlink w:anchor="_Toc116280789" w:history="1">
+      <w:hyperlink w:anchor="_Toc116829195" w:history="1">
         <w:r>
           <w:rPr>
             <w:rStyle w:val="Hyperlink"/>
@@ -891,7 +891,7 @@
             <w:noProof/>
             <w:webHidden/>
           </w:rPr>
-          <w:instrText xml:space="preserve"> PAGEREF _Toc116280789 \h </w:instrText>
+          <w:instrText xml:space="preserve"> PAGEREF _Toc116829195 \h </w:instrText>
         </w:r>
         <w:r>
           <w:rPr>
@@ -932,7 +932,7 @@
           <w:lang w:val="en-IN" w:eastAsia="en-IN"/>
         </w:rPr>
       </w:pPr>
-      <w:hyperlink w:anchor="_Toc116280790" w:history="1">
+      <w:hyperlink w:anchor="_Toc116829196" w:history="1">
         <w:r>
           <w:rPr>
             <w:rStyle w:val="Hyperlink"/>
@@ -975,7 +975,7 @@
             <w:noProof/>
             <w:webHidden/>
           </w:rPr>
-          <w:instrText xml:space="preserve"> PAGEREF _Toc116280790 \h </w:instrText>
+          <w:instrText xml:space="preserve"> PAGEREF _Toc116829196 \h </w:instrText>
         </w:r>
         <w:r>
           <w:rPr>
@@ -996,6 +996,90 @@
             <w:webHidden/>
           </w:rPr>
           <w:t>8</w:t>
+        </w:r>
+        <w:r>
+          <w:rPr>
+            <w:noProof/>
+            <w:webHidden/>
+          </w:rPr>
+          <w:fldChar w:fldCharType="end"/>
+        </w:r>
+      </w:hyperlink>
+    </w:p>
+    <w:p>
+      <w:pPr>
+        <w:pStyle w:val="TOC2"/>
+        <w:rPr>
+          <w:rFonts w:asciiTheme="minorHAnsi" w:eastAsiaTheme="minorEastAsia" w:hAnsiTheme="minorHAnsi" w:cstheme="minorBidi"/>
+          <w:noProof/>
+          <w:szCs w:val="22"/>
+          <w:lang w:val="en-IN" w:eastAsia="en-IN"/>
+        </w:rPr>
+      </w:pPr>
+      <w:hyperlink w:anchor="_Toc116829197" w:history="1">
+        <w:r>
+          <w:rPr>
+            <w:rStyle w:val="Hyperlink"/>
+            <w:noProof/>
+          </w:rPr>
+          <w:t>3.2</w:t>
+        </w:r>
+        <w:r>
+          <w:rPr>
+            <w:rFonts w:asciiTheme="minorHAnsi" w:eastAsiaTheme="minorEastAsia" w:hAnsiTheme="minorHAnsi" w:cstheme="minorBidi"/>
+            <w:noProof/>
+            <w:szCs w:val="22"/>
+            <w:lang w:val="en-IN" w:eastAsia="en-IN"/>
+          </w:rPr>
+          <w:tab/>
+        </w:r>
+        <w:r>
+          <w:rPr>
+            <w:rStyle w:val="Hyperlink"/>
+            <w:noProof/>
+          </w:rPr>
+          <w:t>Reflections</w:t>
+        </w:r>
+        <w:r>
+          <w:rPr>
+            <w:noProof/>
+            <w:webHidden/>
+          </w:rPr>
+          <w:tab/>
+        </w:r>
+        <w:r>
+          <w:rPr>
+            <w:noProof/>
+            <w:webHidden/>
+          </w:rPr>
+          <w:fldChar w:fldCharType="begin"/>
+        </w:r>
+        <w:r>
+          <w:rPr>
+            <w:noProof/>
+            <w:webHidden/>
+          </w:rPr>
+          <w:instrText xml:space="preserve"> PAGEREF _Toc116829197 \h </w:instrText>
+        </w:r>
+        <w:r>
+          <w:rPr>
+            <w:noProof/>
+            <w:webHidden/>
+          </w:rPr>
+        </w:r>
+        <w:r>
+          <w:rPr>
+            <w:noProof/>
+            <w:webHidden/>
+          </w:rPr>
+          <w:fldChar w:fldCharType="separate"/>
+        </w:r>
+        <w:r>
+          <w:rPr>
+            <w:noProof/>
+            <w:webHidden/>
+          </w:rPr>
+          <w:t>10</w:t>
         </w:r>
         <w:r>
           <w:rPr>
@@ -1029,7 +1113,7 @@
         </w:numPr>
       </w:pPr>
       <w:bookmarkStart w:id="5" w:name="_Practical_1:_Solid"/>
-      <w:bookmarkStart w:id="6" w:name="_Toc116280783"/>
+      <w:bookmarkStart w:id="6" w:name="_Toc116829189"/>
       <w:bookmarkEnd w:id="5"/>
       <w:r>
         <w:lastRenderedPageBreak/>
@@ -1220,12 +1304,21 @@
       </w:pPr>
       <w:bookmarkStart w:id="11" w:name="_Toc115534494"/>
       <w:bookmarkStart w:id="12" w:name="_Toc115554906"/>
+      <w:proofErr w:type="spellStart"/>
       <w:r>
         <w:rPr>
           <w:b/>
           <w:bCs/>
         </w:rPr>
-        <w:t>Liskov Substitution Principle</w:t>
+        <w:t>Liskov</w:t>
+      </w:r>
+      <w:proofErr w:type="spellEnd"/>
+      <w:r>
+        <w:rPr>
+          <w:b/>
+          <w:bCs/>
+        </w:rPr>
+        <w:t xml:space="preserve"> Substitution Principle</w:t>
       </w:r>
       <w:r>
         <w:rPr>
@@ -1430,7 +1523,7 @@
       <w:pPr>
         <w:pStyle w:val="Heading2"/>
       </w:pPr>
-      <w:bookmarkStart w:id="17" w:name="_Toc116280784"/>
+      <w:bookmarkStart w:id="17" w:name="_Toc116829190"/>
       <w:r>
         <w:t>Work Done</w:t>
       </w:r>
@@ -1499,7 +1592,7 @@
       <w:pPr>
         <w:pStyle w:val="Heading2"/>
       </w:pPr>
-      <w:bookmarkStart w:id="18" w:name="_Toc116280785"/>
+      <w:bookmarkStart w:id="18" w:name="_Toc116829191"/>
       <w:r>
         <w:t>Reflections</w:t>
       </w:r>
@@ -2156,7 +2249,7 @@
           <w:numId w:val="0"/>
         </w:numPr>
       </w:pPr>
-      <w:bookmarkStart w:id="19" w:name="_Toc116280786"/>
+      <w:bookmarkStart w:id="19" w:name="_Toc116829192"/>
       <w:r>
         <w:lastRenderedPageBreak/>
         <w:t>Practical 2: Solid Principle-Part 2</w:t>
@@ -2245,7 +2338,7 @@
       <w:pPr>
         <w:pStyle w:val="Heading2"/>
       </w:pPr>
-      <w:bookmarkStart w:id="20" w:name="_Toc116280787"/>
+      <w:bookmarkStart w:id="20" w:name="_Toc116829193"/>
       <w:r>
         <w:t>Work Done</w:t>
       </w:r>
@@ -2415,7 +2508,21 @@
         <w:rPr>
           <w:lang w:val="en-GB"/>
         </w:rPr>
-        <w:t xml:space="preserve"> We also referred explanation of Solid Design Principle by Thorben Janssen</w:t>
+        <w:t xml:space="preserve"> We also referred explanation of Solid Design Principle by </w:t>
+      </w:r>
+      <w:proofErr w:type="spellStart"/>
+      <w:r>
+        <w:rPr>
+          <w:lang w:val="en-GB"/>
+        </w:rPr>
+        <w:t>Thorben</w:t>
+      </w:r>
+      <w:proofErr w:type="spellEnd"/>
+      <w:r>
+        <w:rPr>
+          <w:lang w:val="en-GB"/>
+        </w:rPr>
+        <w:t xml:space="preserve"> Janssen</w:t>
       </w:r>
       <w:sdt>
         <w:sdtPr>
@@ -2471,7 +2578,7 @@
       <w:pPr>
         <w:pStyle w:val="Heading2"/>
       </w:pPr>
-      <w:bookmarkStart w:id="21" w:name="_Toc116280788"/>
+      <w:bookmarkStart w:id="21" w:name="_Toc116829194"/>
       <w:r>
         <w:t>Reflections</w:t>
       </w:r>
@@ -2932,7 +3039,23 @@
         <w:t>.:</w:t>
       </w:r>
       <w:r>
-        <w:t xml:space="preserve"> Initially I believed that this is some what related to SRP, but after understanding the heuristic, its quite clear that when talked about related data and behaviour, it symbolises about single responsibility, and all single responsibility shout be kept under one class. Hence, I have changed my rating as it is strongly related to SRP. </w:t>
+        <w:t xml:space="preserve"> Initially I believed that this is </w:t>
+      </w:r>
+      <w:proofErr w:type="spellStart"/>
+      <w:r>
+        <w:t>some what</w:t>
+      </w:r>
+      <w:proofErr w:type="spellEnd"/>
+      <w:r>
+        <w:t xml:space="preserve"> related to SRP, but after understanding the heuristic, </w:t>
+      </w:r>
+      <w:proofErr w:type="spellStart"/>
+      <w:r>
+        <w:t>its</w:t>
+      </w:r>
+      <w:proofErr w:type="spellEnd"/>
+      <w:r>
+        <w:t xml:space="preserve"> quite clear that when talked about related data and behaviour, it symbolises about single responsibility, and all single responsibility shout be kept under one class. Hence, I have changed my rating as it is strongly related to SRP. </w:t>
       </w:r>
     </w:p>
     <w:p>
@@ -3034,7 +3157,7 @@
           <w:numId w:val="0"/>
         </w:numPr>
       </w:pPr>
-      <w:bookmarkStart w:id="22" w:name="_Toc116280789"/>
+      <w:bookmarkStart w:id="22" w:name="_Toc116829195"/>
       <w:r>
         <w:lastRenderedPageBreak/>
         <w:t>Practical 3: Template method and Strategy</w:t>
@@ -3663,7 +3786,19 @@
         <w:rPr>
           <w:szCs w:val="22"/>
         </w:rPr>
-        <w:t xml:space="preserve">Now, we will discuss on the exercise on hand. Here, we are provided with a Scala application. It models a game where an oracle thinks of a number in a certain range and each participant makes a number of guesses to find out what the number is. After each guess, the oracle tells the participant if they are or not, and if not, whether their guess was too big or too small. Each participant </w:t>
+        <w:t xml:space="preserve">Now, </w:t>
+      </w:r>
+      <w:r>
+        <w:rPr>
+          <w:szCs w:val="22"/>
+        </w:rPr>
+        <w:t>I</w:t>
+      </w:r>
+      <w:r>
+        <w:rPr>
+          <w:szCs w:val="22"/>
+        </w:rPr>
+        <w:t xml:space="preserve"> will discuss on the exercise on hand. Here, we are provided with a Scala application. It models a game where an oracle thinks of a number in a certain range and each participant makes a number of guesses to find out what the number is. After each guess, the oracle tells the participant if they are or not, and if not, whether their guess was too big or too small. Each participant </w:t>
       </w:r>
       <w:r>
         <w:rPr>
@@ -3705,7 +3840,7 @@
       <w:pPr>
         <w:pStyle w:val="Heading2"/>
       </w:pPr>
-      <w:bookmarkStart w:id="23" w:name="_Toc116280790"/>
+      <w:bookmarkStart w:id="23" w:name="_Toc116829196"/>
       <w:r>
         <w:t>Work Done</w:t>
       </w:r>
@@ -3766,6 +3901,8 @@
           <w:lang w:val="en-GB"/>
         </w:rPr>
       </w:pPr>
+      <w:proofErr w:type="spellStart"/>
+      <w:proofErr w:type="gramStart"/>
       <w:r>
         <w:rPr>
           <w:u w:val="single"/>
@@ -3773,6 +3910,8 @@
         </w:rPr>
         <w:t>main.scala</w:t>
       </w:r>
+      <w:proofErr w:type="spellEnd"/>
+      <w:proofErr w:type="gramEnd"/>
       <w:r>
         <w:rPr>
           <w:lang w:val="en-GB"/>
@@ -3783,7 +3922,31 @@
         <w:rPr>
           <w:lang w:val="en-GB"/>
         </w:rPr>
-        <w:t xml:space="preserve"> Adding new participant in a game would need duplicating codes.</w:t>
+        <w:t xml:space="preserve"> Adding new participant in a game would </w:t>
+      </w:r>
+      <w:r>
+        <w:rPr>
+          <w:lang w:val="en-GB"/>
+        </w:rPr>
+        <w:t>require</w:t>
+      </w:r>
+      <w:r>
+        <w:rPr>
+          <w:lang w:val="en-GB"/>
+        </w:rPr>
+        <w:t xml:space="preserve"> duplicati</w:t>
+      </w:r>
+      <w:r>
+        <w:rPr>
+          <w:lang w:val="en-GB"/>
+        </w:rPr>
+        <w:t>on of</w:t>
+      </w:r>
+      <w:r>
+        <w:rPr>
+          <w:lang w:val="en-GB"/>
+        </w:rPr>
+        <w:t xml:space="preserve"> codes.</w:t>
       </w:r>
     </w:p>
     <w:p>
@@ -3797,6 +3960,7 @@
           <w:lang w:val="en-GB"/>
         </w:rPr>
       </w:pPr>
+      <w:proofErr w:type="spellStart"/>
       <w:r>
         <w:rPr>
           <w:u w:val="single"/>
@@ -3804,6 +3968,7 @@
         </w:rPr>
         <w:t>Oracle.scala</w:t>
       </w:r>
+      <w:proofErr w:type="spellEnd"/>
       <w:r>
         <w:rPr>
           <w:lang w:val="en-GB"/>
@@ -3828,6 +3993,7 @@
           <w:lang w:val="en-GB"/>
         </w:rPr>
       </w:pPr>
+      <w:proofErr w:type="spellStart"/>
       <w:r>
         <w:rPr>
           <w:u w:val="single"/>
@@ -3835,6 +4001,7 @@
         </w:rPr>
         <w:t>Participant.scala</w:t>
       </w:r>
+      <w:proofErr w:type="spellEnd"/>
       <w:r>
         <w:rPr>
           <w:lang w:val="en-GB"/>
@@ -3960,65 +4127,39 @@
         </w:rPr>
         <w:t xml:space="preserve"> methods – </w:t>
       </w:r>
+      <w:proofErr w:type="spellStart"/>
+      <w:proofErr w:type="gramStart"/>
       <w:r>
         <w:rPr>
           <w:i/>
           <w:iCs/>
           <w:lang w:val="en-GB"/>
         </w:rPr>
-        <w:t>isSuccessfulGuess()</w:t>
-      </w:r>
-      <w:r>
-        <w:rPr>
-          <w:lang w:val="en-GB"/>
-        </w:rPr>
-        <w:t xml:space="preserve"> and </w:t>
-      </w:r>
+        <w:t>isSuccessfulGuess</w:t>
+      </w:r>
+      <w:proofErr w:type="spellEnd"/>
       <w:r>
         <w:rPr>
           <w:i/>
           <w:iCs/>
           <w:lang w:val="en-GB"/>
         </w:rPr>
-        <w:t>reset()</w:t>
-      </w:r>
-      <w:r>
-        <w:rPr>
-          <w:lang w:val="en-GB"/>
-        </w:rPr>
-        <w:t xml:space="preserve"> , which is used by all the Implementation class</w:t>
-      </w:r>
-      <w:r>
-        <w:rPr>
-          <w:lang w:val="en-GB"/>
-        </w:rPr>
-        <w:t xml:space="preserve"> and is not overridden</w:t>
-      </w:r>
-      <w:r>
-        <w:rPr>
-          <w:lang w:val="en-GB"/>
-        </w:rPr>
-        <w:t>. The</w:t>
-      </w:r>
-      <w:r>
-        <w:rPr>
-          <w:lang w:val="en-GB"/>
-        </w:rPr>
-        <w:t xml:space="preserve"> </w:t>
-      </w:r>
+        <w:t>(</w:t>
+      </w:r>
+      <w:proofErr w:type="gramEnd"/>
       <w:r>
         <w:rPr>
           <w:i/>
           <w:iCs/>
           <w:lang w:val="en-GB"/>
         </w:rPr>
-        <w:t>abstract</w:t>
-      </w:r>
-      <w:r>
-        <w:rPr>
-          <w:lang w:val="en-GB"/>
-        </w:rPr>
-        <w:t xml:space="preserve"> method which is necessarily over-ridden is </w:t>
+        <w:t>)</w:t>
+      </w:r>
+      <w:r>
+        <w:rPr>
+          <w:lang w:val="en-GB"/>
+        </w:rPr>
+        <w:t xml:space="preserve"> and </w:t>
       </w:r>
       <w:r>
         <w:rPr>
@@ -4026,7 +4167,73 @@
           <w:iCs/>
           <w:lang w:val="en-GB"/>
         </w:rPr>
-        <w:t>useStrategy()</w:t>
+        <w:t>reset()</w:t>
+      </w:r>
+      <w:r>
+        <w:rPr>
+          <w:lang w:val="en-GB"/>
+        </w:rPr>
+        <w:t xml:space="preserve"> , which is used by all the Implementation class</w:t>
+      </w:r>
+      <w:r>
+        <w:rPr>
+          <w:lang w:val="en-GB"/>
+        </w:rPr>
+        <w:t xml:space="preserve"> and is not overridden</w:t>
+      </w:r>
+      <w:r>
+        <w:rPr>
+          <w:lang w:val="en-GB"/>
+        </w:rPr>
+        <w:t>. The</w:t>
+      </w:r>
+      <w:r>
+        <w:rPr>
+          <w:lang w:val="en-GB"/>
+        </w:rPr>
+        <w:t xml:space="preserve"> </w:t>
+      </w:r>
+      <w:r>
+        <w:rPr>
+          <w:i/>
+          <w:iCs/>
+          <w:lang w:val="en-GB"/>
+        </w:rPr>
+        <w:t>abstract</w:t>
+      </w:r>
+      <w:r>
+        <w:rPr>
+          <w:lang w:val="en-GB"/>
+        </w:rPr>
+        <w:t xml:space="preserve"> method which is necessarily over-ridden is </w:t>
+      </w:r>
+      <w:proofErr w:type="spellStart"/>
+      <w:proofErr w:type="gramStart"/>
+      <w:r>
+        <w:rPr>
+          <w:i/>
+          <w:iCs/>
+          <w:lang w:val="en-GB"/>
+        </w:rPr>
+        <w:t>useStrategy</w:t>
+      </w:r>
+      <w:proofErr w:type="spellEnd"/>
+      <w:r>
+        <w:rPr>
+          <w:i/>
+          <w:iCs/>
+          <w:lang w:val="en-GB"/>
+        </w:rPr>
+        <w:t>(</w:t>
+      </w:r>
+      <w:proofErr w:type="gramEnd"/>
+      <w:r>
+        <w:rPr>
+          <w:i/>
+          <w:iCs/>
+          <w:lang w:val="en-GB"/>
+        </w:rPr>
+        <w:t>)</w:t>
       </w:r>
       <w:r>
         <w:rPr>
@@ -4268,6 +4475,7 @@
         </w:rPr>
         <w:t xml:space="preserve"> under </w:t>
       </w:r>
+      <w:proofErr w:type="gramStart"/>
       <w:r>
         <w:rPr>
           <w:rFonts w:cstheme="majorHAnsi"/>
@@ -4278,6 +4486,7 @@
         </w:rPr>
         <w:t>play(</w:t>
       </w:r>
+      <w:proofErr w:type="gramEnd"/>
       <w:r>
         <w:rPr>
           <w:rFonts w:cstheme="majorHAnsi"/>
@@ -4362,6 +4571,7 @@
         </w:rPr>
         <w:t xml:space="preserve"> Context class which defines a </w:t>
       </w:r>
+      <w:proofErr w:type="gramStart"/>
       <w:r>
         <w:rPr>
           <w:rFonts w:cstheme="majorHAnsi"/>
@@ -4372,6 +4582,7 @@
         </w:rPr>
         <w:t>play(</w:t>
       </w:r>
+      <w:proofErr w:type="gramEnd"/>
       <w:r>
         <w:rPr>
           <w:rFonts w:cstheme="majorHAnsi"/>
@@ -4414,7 +4625,25 @@
           <w:szCs w:val="22"/>
           <w:lang w:val="en-GB"/>
         </w:rPr>
-        <w:t xml:space="preserve"> Strategy as argument. This Strategy is decided by client at run time. So each participant call play() and provide what sort of strategy it wants to use to guess the number.</w:t>
+        <w:t xml:space="preserve"> Strategy as argument. This Strategy is decided by client at run time. So each participant call </w:t>
+      </w:r>
+      <w:proofErr w:type="gramStart"/>
+      <w:r>
+        <w:rPr>
+          <w:rFonts w:cstheme="majorHAnsi"/>
+          <w:szCs w:val="22"/>
+          <w:lang w:val="en-GB"/>
+        </w:rPr>
+        <w:t>play(</w:t>
+      </w:r>
+      <w:proofErr w:type="gramEnd"/>
+      <w:r>
+        <w:rPr>
+          <w:rFonts w:cstheme="majorHAnsi"/>
+          <w:szCs w:val="22"/>
+          <w:lang w:val="en-GB"/>
+        </w:rPr>
+        <w:t>) and provide what sort of strategy it wants to use to guess the number.</w:t>
       </w:r>
     </w:p>
     <w:p>
@@ -4574,6 +4803,16 @@
     </w:p>
     <w:p>
       <w:pPr>
+        <w:pStyle w:val="ListParagraph"/>
+        <w:rPr>
+          <w:rFonts w:cstheme="majorHAnsi"/>
+          <w:szCs w:val="22"/>
+          <w:lang w:val="en-GB"/>
+        </w:rPr>
+      </w:pPr>
+    </w:p>
+    <w:p>
+      <w:pPr>
         <w:rPr>
           <w:rFonts w:cstheme="majorHAnsi"/>
           <w:szCs w:val="22"/>
@@ -4585,7 +4824,7 @@
           <w:noProof/>
         </w:rPr>
         <w:drawing>
-          <wp:inline distT="0" distB="0" distL="0" distR="0" wp14:anchorId="43675739" wp14:editId="5B2DA13D">
+          <wp:inline distT="0" distB="0" distL="0" distR="0" wp14:anchorId="2E190A09" wp14:editId="5D1409F9">
             <wp:extent cx="5731510" cy="1990090"/>
             <wp:effectExtent l="0" t="0" r="2540" b="0"/>
             <wp:docPr id="6" name="Picture 6"/>
@@ -4636,16 +4875,338 @@
     </w:p>
     <w:p>
       <w:pPr>
-        <w:pStyle w:val="Heading1"/>
+        <w:pStyle w:val="ListParagraph"/>
+        <w:rPr>
+          <w:rFonts w:cstheme="majorHAnsi"/>
+          <w:szCs w:val="22"/>
+          <w:lang w:val="en-GB"/>
+        </w:rPr>
+      </w:pPr>
+    </w:p>
+    <w:p>
+      <w:pPr>
+        <w:pStyle w:val="ListParagraph"/>
         <w:numPr>
           <w:ilvl w:val="0"/>
-          <w:numId w:val="0"/>
+          <w:numId w:val="17"/>
         </w:numPr>
-        <w:ind w:left="431" w:hanging="431"/>
-      </w:pPr>
-      <w:r>
+        <w:rPr>
+          <w:rFonts w:cstheme="majorHAnsi"/>
+          <w:szCs w:val="22"/>
+          <w:lang w:val="en-GB"/>
+        </w:rPr>
+      </w:pPr>
+      <w:r>
+        <w:rPr>
+          <w:rFonts w:cstheme="majorHAnsi"/>
+          <w:szCs w:val="22"/>
+          <w:lang w:val="en-GB"/>
+        </w:rPr>
+        <w:t>I added another strategy implementation. That is “</w:t>
+      </w:r>
+      <w:r>
+        <w:rPr>
+          <w:rFonts w:cstheme="majorHAnsi"/>
+          <w:i/>
+          <w:iCs/>
+          <w:szCs w:val="22"/>
+          <w:lang w:val="en-GB"/>
+        </w:rPr>
+        <w:t>ReverseLinearStrategy</w:t>
+      </w:r>
+      <w:r>
+        <w:rPr>
+          <w:rFonts w:cstheme="majorHAnsi"/>
+          <w:szCs w:val="22"/>
+          <w:lang w:val="en-GB"/>
+        </w:rPr>
+        <w:t>”. Basically, it guesses the number order in decrementing order.</w:t>
+      </w:r>
+    </w:p>
+    <w:p>
+      <w:pPr>
+        <w:rPr>
+          <w:rFonts w:cstheme="majorHAnsi"/>
+          <w:szCs w:val="22"/>
+          <w:lang w:val="en-GB"/>
+        </w:rPr>
+      </w:pPr>
+    </w:p>
+    <w:p>
+      <w:pPr>
+        <w:pStyle w:val="Heading2"/>
+      </w:pPr>
+      <w:bookmarkStart w:id="24" w:name="_Toc116829197"/>
+      <w:r>
+        <w:t>Reflections</w:t>
+      </w:r>
+      <w:bookmarkEnd w:id="24"/>
+    </w:p>
+    <w:p>
+      <w:pPr>
+        <w:rPr>
+          <w:lang w:val="en-GB"/>
+        </w:rPr>
+      </w:pPr>
+      <w:r>
+        <w:rPr>
+          <w:lang w:val="en-GB"/>
+        </w:rPr>
+        <w:t xml:space="preserve">So, I started with understanding the need of Template and Strategy design pattern. The use case where they can fit and how to implement such solution in Scala. What was observed that Strategy design pattern has an edge over Template as we </w:t>
+      </w:r>
+      <w:r>
+        <w:rPr>
+          <w:lang w:val="en-GB"/>
+        </w:rPr>
+        <w:t xml:space="preserve">usually </w:t>
+      </w:r>
+      <w:r>
+        <w:rPr>
+          <w:lang w:val="en-GB"/>
+        </w:rPr>
+        <w:t xml:space="preserve">use interface for implementing Strategy pattern and abstract class for Template. Be it Java or Scala, class can only have one abstract class but class can implement multiple interfaces. Hence </w:t>
+      </w:r>
+      <w:r>
+        <w:rPr>
+          <w:lang w:val="en-GB"/>
+        </w:rPr>
+        <w:t>“</w:t>
+      </w:r>
+      <w:r>
+        <w:rPr>
+          <w:i/>
+          <w:iCs/>
+          <w:lang w:val="en-GB"/>
+        </w:rPr>
+        <w:t>Traits are more flexible to compose-you can mix in multiple traits, but only extend one class</w:t>
+      </w:r>
+      <w:r>
+        <w:rPr>
+          <w:lang w:val="en-GB"/>
+        </w:rPr>
+        <w:t>”</w:t>
+      </w:r>
+      <w:sdt>
+        <w:sdtPr>
+          <w:rPr>
+            <w:lang w:val="en-GB"/>
+          </w:rPr>
+          <w:id w:val="622813338"/>
+          <w:citation/>
+        </w:sdtPr>
+        <w:sdtContent>
+          <w:r>
+            <w:rPr>
+              <w:lang w:val="en-GB"/>
+            </w:rPr>
+            <w:fldChar w:fldCharType="begin"/>
+          </w:r>
+          <w:r>
+            <w:rPr>
+              <w:lang w:val="en-IN"/>
+            </w:rPr>
+            <w:instrText xml:space="preserve">CITATION Sca \l 16393 </w:instrText>
+          </w:r>
+          <w:r>
+            <w:rPr>
+              <w:lang w:val="en-GB"/>
+            </w:rPr>
+            <w:fldChar w:fldCharType="separate"/>
+          </w:r>
+          <w:r>
+            <w:rPr>
+              <w:noProof/>
+              <w:lang w:val="en-IN"/>
+            </w:rPr>
+            <w:t xml:space="preserve"> </w:t>
+          </w:r>
+          <w:r>
+            <w:rPr>
+              <w:noProof/>
+              <w:lang w:val="en-IN"/>
+            </w:rPr>
+            <w:t>[6]</w:t>
+          </w:r>
+          <w:r>
+            <w:rPr>
+              <w:lang w:val="en-GB"/>
+            </w:rPr>
+            <w:fldChar w:fldCharType="end"/>
+          </w:r>
+        </w:sdtContent>
+      </w:sdt>
+      <w:r>
+        <w:rPr>
+          <w:lang w:val="en-GB"/>
+        </w:rPr>
+        <w:t>. Also, while working with the exercise, creating interface for Strategy made more sense than creating abstract class, as it lays the design that each implementing class should take care.</w:t>
+      </w:r>
+    </w:p>
+    <w:p>
+      <w:pPr>
+        <w:rPr>
+          <w:rFonts w:cstheme="majorHAnsi"/>
+          <w:szCs w:val="22"/>
+          <w:lang w:val="en-GB"/>
+        </w:rPr>
+      </w:pPr>
+      <w:r>
+        <w:rPr>
+          <w:rFonts w:cstheme="majorHAnsi"/>
+          <w:szCs w:val="22"/>
+          <w:lang w:val="en-GB"/>
+        </w:rPr>
+        <w:t xml:space="preserve">Now, I </w:t>
+      </w:r>
+      <w:r>
+        <w:rPr>
+          <w:rFonts w:cstheme="majorHAnsi"/>
+          <w:szCs w:val="22"/>
+          <w:lang w:val="en-GB"/>
+        </w:rPr>
+        <w:t xml:space="preserve">also </w:t>
+      </w:r>
+      <w:r>
+        <w:rPr>
+          <w:rFonts w:cstheme="majorHAnsi"/>
+          <w:szCs w:val="22"/>
+          <w:lang w:val="en-GB"/>
+        </w:rPr>
+        <w:t xml:space="preserve">explored to fit Template Strategy, using Participant as abstract class and then creating sub class for each participant (Bart, Lista…etc;) but then this would only make sense if each of this participant are doing something </w:t>
+      </w:r>
+      <w:r>
+        <w:rPr>
+          <w:rFonts w:cstheme="majorHAnsi"/>
+          <w:szCs w:val="22"/>
+          <w:lang w:val="en-GB"/>
+        </w:rPr>
+        <w:t>beyond</w:t>
+      </w:r>
+      <w:r>
+        <w:rPr>
+          <w:rFonts w:cstheme="majorHAnsi"/>
+          <w:szCs w:val="22"/>
+          <w:lang w:val="en-GB"/>
+        </w:rPr>
+        <w:t xml:space="preserve"> than what Participant class </w:t>
+      </w:r>
+      <w:r>
+        <w:rPr>
+          <w:rFonts w:cstheme="majorHAnsi"/>
+          <w:szCs w:val="22"/>
+          <w:lang w:val="en-GB"/>
+        </w:rPr>
+        <w:t>is already</w:t>
+      </w:r>
+      <w:r>
+        <w:rPr>
+          <w:rFonts w:cstheme="majorHAnsi"/>
+          <w:szCs w:val="22"/>
+          <w:lang w:val="en-GB"/>
+        </w:rPr>
+        <w:t xml:space="preserve"> doing. Currently they all fit as object of Participant and each such object can be created in main itself.</w:t>
+      </w:r>
+      <w:r>
+        <w:rPr>
+          <w:rFonts w:cstheme="majorHAnsi"/>
+          <w:szCs w:val="22"/>
+          <w:lang w:val="en-GB"/>
+        </w:rPr>
+        <w:t xml:space="preserve"> </w:t>
+      </w:r>
+      <w:r>
+        <w:rPr>
+          <w:rFonts w:cstheme="majorHAnsi"/>
+          <w:szCs w:val="22"/>
+          <w:lang w:val="en-GB"/>
+        </w:rPr>
+        <w:t>Let’s</w:t>
+      </w:r>
+      <w:r>
+        <w:rPr>
+          <w:rFonts w:cstheme="majorHAnsi"/>
+          <w:szCs w:val="22"/>
+          <w:lang w:val="en-GB"/>
+        </w:rPr>
+        <w:t xml:space="preserve"> say in future each participant </w:t>
+      </w:r>
+      <w:r>
+        <w:rPr>
+          <w:rFonts w:cstheme="majorHAnsi"/>
+          <w:szCs w:val="22"/>
+          <w:lang w:val="en-GB"/>
+        </w:rPr>
+        <w:t>tries</w:t>
+      </w:r>
+      <w:r>
+        <w:rPr>
+          <w:rFonts w:cstheme="majorHAnsi"/>
+          <w:szCs w:val="22"/>
+          <w:lang w:val="en-GB"/>
+        </w:rPr>
+        <w:t xml:space="preserve"> to do something </w:t>
+      </w:r>
+      <w:r>
+        <w:rPr>
+          <w:rFonts w:cstheme="majorHAnsi"/>
+          <w:szCs w:val="22"/>
+          <w:lang w:val="en-GB"/>
+        </w:rPr>
+        <w:t>beyond</w:t>
+      </w:r>
+      <w:r>
+        <w:rPr>
+          <w:rFonts w:cstheme="majorHAnsi"/>
+          <w:szCs w:val="22"/>
+          <w:lang w:val="en-GB"/>
+        </w:rPr>
+        <w:t xml:space="preserve"> after it has got the guess then we could think of creating sub class to fit such use cases. </w:t>
+      </w:r>
+    </w:p>
+    <w:p>
+      <w:pPr>
+        <w:rPr>
+          <w:rFonts w:cstheme="majorHAnsi"/>
+          <w:szCs w:val="22"/>
+          <w:lang w:val="en-GB"/>
+        </w:rPr>
+      </w:pPr>
+    </w:p>
+    <w:p>
+      <w:pPr>
+        <w:rPr>
+          <w:lang w:val="en-GB"/>
+        </w:rPr>
+      </w:pPr>
+    </w:p>
+    <w:p>
+      <w:pPr>
+        <w:spacing w:before="0" w:after="160" w:line="259" w:lineRule="auto"/>
+        <w:jc w:val="left"/>
+        <w:rPr>
+          <w:rFonts w:cstheme="majorHAnsi"/>
+          <w:szCs w:val="22"/>
+          <w:lang w:val="en-GB"/>
+        </w:rPr>
+      </w:pPr>
+      <w:r>
+        <w:rPr>
+          <w:rFonts w:cstheme="majorHAnsi"/>
+          <w:szCs w:val="22"/>
+          <w:lang w:val="en-GB"/>
+        </w:rPr>
         <w:br w:type="page"/>
       </w:r>
+    </w:p>
+    <w:p>
+      <w:pPr>
+        <w:ind w:left="360"/>
+        <w:rPr>
+          <w:rFonts w:cstheme="majorHAnsi"/>
+          <w:szCs w:val="22"/>
+          <w:lang w:val="en-GB"/>
+        </w:rPr>
+      </w:pPr>
     </w:p>
     <w:sdt>
       <w:sdtPr>
@@ -4692,7 +5253,13 @@
                 </w:rPr>
               </w:pPr>
               <w:r>
-                <w:t xml:space="preserve">References </w:t>
+                <w:rPr>
+                  <w:rStyle w:val="Heading2Char"/>
+                </w:rPr>
+                <w:t>References</w:t>
+              </w:r>
+              <w:r>
+                <w:t xml:space="preserve"> </w:t>
               </w:r>
               <w:r>
                 <w:rPr>
@@ -4734,7 +5301,7 @@
               </w:tblGrid>
               <w:tr>
                 <w:trPr>
-                  <w:divId w:val="1608388226"/>
+                  <w:divId w:val="1120339675"/>
                   <w:tblCellSpacing w:w="15" w:type="dxa"/>
                 </w:trPr>
                 <w:tc>
@@ -4748,13 +5315,11 @@
                       <w:rPr>
                         <w:noProof/>
                         <w:sz w:val="24"/>
-                        <w:lang w:val="en-GB"/>
                       </w:rPr>
                     </w:pPr>
                     <w:r>
                       <w:rPr>
                         <w:noProof/>
-                        <w:lang w:val="en-GB"/>
                       </w:rPr>
                       <w:t xml:space="preserve">[1] </w:t>
                     </w:r>
@@ -4770,13 +5335,11 @@
                       <w:pStyle w:val="Bibliography"/>
                       <w:rPr>
                         <w:noProof/>
-                        <w:lang w:val="en-GB"/>
                       </w:rPr>
                     </w:pPr>
                     <w:r>
                       <w:rPr>
                         <w:noProof/>
-                        <w:lang w:val="en-GB"/>
                       </w:rPr>
                       <w:t>COSC427 wiki., “Riel's heuristics,” [Online]. Available: https://oowisdom.csse.canterbury.ac.nz/index.php/Riel%27s_heuristics.</w:t>
                     </w:r>
@@ -4785,7 +5348,7 @@
               </w:tr>
               <w:tr>
                 <w:trPr>
-                  <w:divId w:val="1608388226"/>
+                  <w:divId w:val="1120339675"/>
                   <w:tblCellSpacing w:w="15" w:type="dxa"/>
                 </w:trPr>
                 <w:tc>
@@ -4798,13 +5361,11 @@
                       <w:pStyle w:val="Bibliography"/>
                       <w:rPr>
                         <w:noProof/>
-                        <w:lang w:val="en-GB"/>
                       </w:rPr>
                     </w:pPr>
                     <w:r>
                       <w:rPr>
                         <w:noProof/>
-                        <w:lang w:val="en-GB"/>
                       </w:rPr>
                       <w:t xml:space="preserve">[2] </w:t>
                     </w:r>
@@ -4820,13 +5381,11 @@
                       <w:pStyle w:val="Bibliography"/>
                       <w:rPr>
                         <w:noProof/>
-                        <w:lang w:val="en-GB"/>
                       </w:rPr>
                     </w:pPr>
                     <w:r>
                       <w:rPr>
                         <w:noProof/>
-                        <w:lang w:val="en-GB"/>
                       </w:rPr>
                       <w:t>T. Janssen, “SOLID Design Principles Explained,” [Online]. Available: https://stackify.com/solid-design-principles/.</w:t>
                     </w:r>
@@ -4835,7 +5394,7 @@
               </w:tr>
               <w:tr>
                 <w:trPr>
-                  <w:divId w:val="1608388226"/>
+                  <w:divId w:val="1120339675"/>
                   <w:tblCellSpacing w:w="15" w:type="dxa"/>
                 </w:trPr>
                 <w:tc>
@@ -4848,13 +5407,11 @@
                       <w:pStyle w:val="Bibliography"/>
                       <w:rPr>
                         <w:noProof/>
-                        <w:lang w:val="en-GB"/>
                       </w:rPr>
                     </w:pPr>
                     <w:r>
                       <w:rPr>
                         <w:noProof/>
-                        <w:lang w:val="en-GB"/>
                       </w:rPr>
                       <w:t xml:space="preserve">[3] </w:t>
                     </w:r>
@@ -4870,13 +5427,11 @@
                       <w:pStyle w:val="Bibliography"/>
                       <w:rPr>
                         <w:noProof/>
-                        <w:lang w:val="en-GB"/>
                       </w:rPr>
                     </w:pPr>
                     <w:r>
                       <w:rPr>
                         <w:noProof/>
-                        <w:lang w:val="en-GB"/>
                       </w:rPr>
                       <w:t>COSC427 wiki., “Minimize number of methods,” [Online]. Available: https://oowisdom.csse.canterbury.ac.nz/index.php/Minimize_number_of_methods.</w:t>
                     </w:r>
@@ -4885,7 +5440,7 @@
               </w:tr>
               <w:tr>
                 <w:trPr>
-                  <w:divId w:val="1608388226"/>
+                  <w:divId w:val="1120339675"/>
                   <w:tblCellSpacing w:w="15" w:type="dxa"/>
                 </w:trPr>
                 <w:tc>
@@ -4898,13 +5453,11 @@
                       <w:pStyle w:val="Bibliography"/>
                       <w:rPr>
                         <w:noProof/>
-                        <w:lang w:val="en-GB"/>
                       </w:rPr>
                     </w:pPr>
                     <w:r>
                       <w:rPr>
                         <w:noProof/>
-                        <w:lang w:val="en-GB"/>
                       </w:rPr>
                       <w:t xml:space="preserve">[4] </w:t>
                     </w:r>
@@ -4920,13 +5473,11 @@
                       <w:pStyle w:val="Bibliography"/>
                       <w:rPr>
                         <w:noProof/>
-                        <w:lang w:val="en-GB"/>
                       </w:rPr>
                     </w:pPr>
                     <w:r>
                       <w:rPr>
                         <w:noProof/>
-                        <w:lang w:val="en-GB"/>
                       </w:rPr>
                       <w:t>Refactoring.Guru. , “Template Method,” Refactoring.Guru. , [Online]. Available: https://refactoring.guru/design-patterns/template-method.</w:t>
                     </w:r>
@@ -4935,7 +5486,7 @@
               </w:tr>
               <w:tr>
                 <w:trPr>
-                  <w:divId w:val="1608388226"/>
+                  <w:divId w:val="1120339675"/>
                   <w:tblCellSpacing w:w="15" w:type="dxa"/>
                 </w:trPr>
                 <w:tc>
@@ -4948,13 +5499,11 @@
                       <w:pStyle w:val="Bibliography"/>
                       <w:rPr>
                         <w:noProof/>
-                        <w:lang w:val="en-GB"/>
                       </w:rPr>
                     </w:pPr>
                     <w:r>
                       <w:rPr>
                         <w:noProof/>
-                        <w:lang w:val="en-GB"/>
                       </w:rPr>
                       <w:t xml:space="preserve">[5] </w:t>
                     </w:r>
@@ -4970,15 +5519,59 @@
                       <w:pStyle w:val="Bibliography"/>
                       <w:rPr>
                         <w:noProof/>
-                        <w:lang w:val="en-GB"/>
                       </w:rPr>
                     </w:pPr>
                     <w:r>
                       <w:rPr>
                         <w:noProof/>
-                        <w:lang w:val="en-GB"/>
                       </w:rPr>
                       <w:t>Refactoring.Guru., “Strategy,” Refactoring.Guru., [Online]. Available: https://refactoring.guru/design-patterns/strategy.</w:t>
+                    </w:r>
+                  </w:p>
+                </w:tc>
+              </w:tr>
+              <w:tr>
+                <w:trPr>
+                  <w:divId w:val="1120339675"/>
+                  <w:tblCellSpacing w:w="15" w:type="dxa"/>
+                </w:trPr>
+                <w:tc>
+                  <w:tcPr>
+                    <w:tcW w:w="50" w:type="pct"/>
+                    <w:hideMark/>
+                  </w:tcPr>
+                  <w:p>
+                    <w:pPr>
+                      <w:pStyle w:val="Bibliography"/>
+                      <w:rPr>
+                        <w:noProof/>
+                      </w:rPr>
+                    </w:pPr>
+                    <w:r>
+                      <w:rPr>
+                        <w:noProof/>
+                      </w:rPr>
+                      <w:t xml:space="preserve">[6] </w:t>
+                    </w:r>
+                  </w:p>
+                </w:tc>
+                <w:tc>
+                  <w:tcPr>
+                    <w:tcW w:w="0" w:type="auto"/>
+                    <w:hideMark/>
+                  </w:tcPr>
+                  <w:p>
+                    <w:pPr>
+                      <w:pStyle w:val="Bibliography"/>
+                      <w:rPr>
+                        <w:noProof/>
+                      </w:rPr>
+                    </w:pPr>
+                    <w:r>
+                      <w:rPr>
+                        <w:noProof/>
+                      </w:rPr>
+                      <w:t>Scala Docs, “Scala Book - Abstract class,” [Online]. Available: https://docs.scala-lang.org/scala3/book/domain-modeling-tools.html#abstract-classes.</w:t>
                     </w:r>
                   </w:p>
                 </w:tc>
@@ -4986,7 +5579,7 @@
             </w:tbl>
             <w:p>
               <w:pPr>
-                <w:divId w:val="1608388226"/>
+                <w:divId w:val="1120339675"/>
                 <w:rPr>
                   <w:noProof/>
                 </w:rPr>
@@ -5585,7 +6178,7 @@
   <w:abstractNum w:abstractNumId="4" w15:restartNumberingAfterBreak="0">
     <w:nsid w:val="4579645B"/>
     <w:multiLevelType w:val="hybridMultilevel"/>
-    <w:tmpl w:val="91F4D088"/>
+    <w:tmpl w:val="63B20322"/>
     <w:lvl w:ilvl="0" w:tplc="4009000F">
       <w:start w:val="1"/>
       <w:numFmt w:val="decimal"/>
@@ -6049,6 +6642,92 @@
     </w:lvl>
   </w:abstractNum>
   <w:abstractNum w:abstractNumId="9" w15:restartNumberingAfterBreak="0">
+    <w:nsid w:val="62D24F4D"/>
+    <w:multiLevelType w:val="hybridMultilevel"/>
+    <w:tmpl w:val="63B20322"/>
+    <w:lvl w:ilvl="0" w:tplc="FFFFFFFF">
+      <w:start w:val="1"/>
+      <w:numFmt w:val="decimal"/>
+      <w:lvlText w:val="%1."/>
+      <w:lvlJc w:val="left"/>
+      <w:pPr>
+        <w:ind w:left="720" w:hanging="360"/>
+      </w:pPr>
+    </w:lvl>
+    <w:lvl w:ilvl="1" w:tplc="FFFFFFFF" w:tentative="1">
+      <w:start w:val="1"/>
+      <w:numFmt w:val="lowerLetter"/>
+      <w:lvlText w:val="%2."/>
+      <w:lvlJc w:val="left"/>
+      <w:pPr>
+        <w:ind w:left="1440" w:hanging="360"/>
+      </w:pPr>
+    </w:lvl>
+    <w:lvl w:ilvl="2" w:tplc="FFFFFFFF" w:tentative="1">
+      <w:start w:val="1"/>
+      <w:numFmt w:val="lowerRoman"/>
+      <w:lvlText w:val="%3."/>
+      <w:lvlJc w:val="right"/>
+      <w:pPr>
+        <w:ind w:left="2160" w:hanging="180"/>
+      </w:pPr>
+    </w:lvl>
+    <w:lvl w:ilvl="3" w:tplc="FFFFFFFF" w:tentative="1">
+      <w:start w:val="1"/>
+      <w:numFmt w:val="decimal"/>
+      <w:lvlText w:val="%4."/>
+      <w:lvlJc w:val="left"/>
+      <w:pPr>
+        <w:ind w:left="2880" w:hanging="360"/>
+      </w:pPr>
+    </w:lvl>
+    <w:lvl w:ilvl="4" w:tplc="FFFFFFFF" w:tentative="1">
+      <w:start w:val="1"/>
+      <w:numFmt w:val="lowerLetter"/>
+      <w:lvlText w:val="%5."/>
+      <w:lvlJc w:val="left"/>
+      <w:pPr>
+        <w:ind w:left="3600" w:hanging="360"/>
+      </w:pPr>
+    </w:lvl>
+    <w:lvl w:ilvl="5" w:tplc="FFFFFFFF" w:tentative="1">
+      <w:start w:val="1"/>
+      <w:numFmt w:val="lowerRoman"/>
+      <w:lvlText w:val="%6."/>
+      <w:lvlJc w:val="right"/>
+      <w:pPr>
+        <w:ind w:left="4320" w:hanging="180"/>
+      </w:pPr>
+    </w:lvl>
+    <w:lvl w:ilvl="6" w:tplc="FFFFFFFF" w:tentative="1">
+      <w:start w:val="1"/>
+      <w:numFmt w:val="decimal"/>
+      <w:lvlText w:val="%7."/>
+      <w:lvlJc w:val="left"/>
+      <w:pPr>
+        <w:ind w:left="5040" w:hanging="360"/>
+      </w:pPr>
+    </w:lvl>
+    <w:lvl w:ilvl="7" w:tplc="FFFFFFFF" w:tentative="1">
+      <w:start w:val="1"/>
+      <w:numFmt w:val="lowerLetter"/>
+      <w:lvlText w:val="%8."/>
+      <w:lvlJc w:val="left"/>
+      <w:pPr>
+        <w:ind w:left="5760" w:hanging="360"/>
+      </w:pPr>
+    </w:lvl>
+    <w:lvl w:ilvl="8" w:tplc="FFFFFFFF" w:tentative="1">
+      <w:start w:val="1"/>
+      <w:numFmt w:val="lowerRoman"/>
+      <w:lvlText w:val="%9."/>
+      <w:lvlJc w:val="right"/>
+      <w:pPr>
+        <w:ind w:left="6480" w:hanging="180"/>
+      </w:pPr>
+    </w:lvl>
+  </w:abstractNum>
+  <w:abstractNum w:abstractNumId="10" w15:restartNumberingAfterBreak="0">
     <w:nsid w:val="66701F65"/>
     <w:multiLevelType w:val="hybridMultilevel"/>
     <w:tmpl w:val="49FCD8AE"/>
@@ -6134,7 +6813,7 @@
       </w:pPr>
     </w:lvl>
   </w:abstractNum>
-  <w:abstractNum w:abstractNumId="10" w15:restartNumberingAfterBreak="0">
+  <w:abstractNum w:abstractNumId="11" w15:restartNumberingAfterBreak="0">
     <w:nsid w:val="66A179E2"/>
     <w:multiLevelType w:val="hybridMultilevel"/>
     <w:tmpl w:val="440CDBBE"/>
@@ -6247,7 +6926,7 @@
       </w:rPr>
     </w:lvl>
   </w:abstractNum>
-  <w:abstractNum w:abstractNumId="11" w15:restartNumberingAfterBreak="0">
+  <w:abstractNum w:abstractNumId="12" w15:restartNumberingAfterBreak="0">
     <w:nsid w:val="6971703D"/>
     <w:multiLevelType w:val="hybridMultilevel"/>
     <w:tmpl w:val="350EB218"/>
@@ -6360,7 +7039,7 @@
       </w:rPr>
     </w:lvl>
   </w:abstractNum>
-  <w:abstractNum w:abstractNumId="12" w15:restartNumberingAfterBreak="0">
+  <w:abstractNum w:abstractNumId="13" w15:restartNumberingAfterBreak="0">
     <w:nsid w:val="709430E9"/>
     <w:multiLevelType w:val="hybridMultilevel"/>
     <w:tmpl w:val="54E2EC4A"/>
@@ -6449,7 +7128,7 @@
       </w:pPr>
     </w:lvl>
   </w:abstractNum>
-  <w:abstractNum w:abstractNumId="13" w15:restartNumberingAfterBreak="0">
+  <w:abstractNum w:abstractNumId="14" w15:restartNumberingAfterBreak="0">
     <w:nsid w:val="75B020CE"/>
     <w:multiLevelType w:val="hybridMultilevel"/>
     <w:tmpl w:val="76FE486C"/>
@@ -6535,10 +7214,10 @@
       </w:pPr>
     </w:lvl>
   </w:abstractNum>
-  <w:abstractNum w:abstractNumId="14" w15:restartNumberingAfterBreak="0">
+  <w:abstractNum w:abstractNumId="15" w15:restartNumberingAfterBreak="0">
     <w:nsid w:val="768E7250"/>
     <w:multiLevelType w:val="hybridMultilevel"/>
-    <w:tmpl w:val="0CF0B3DA"/>
+    <w:tmpl w:val="BD5AE132"/>
     <w:lvl w:ilvl="0" w:tplc="FFFFFFFF">
       <w:start w:val="1"/>
       <w:numFmt w:val="decimal"/>
@@ -6655,10 +7334,10 @@
     <w:abstractNumId w:val="8"/>
   </w:num>
   <w:num w:numId="3" w16cid:durableId="1278944661">
-    <w:abstractNumId w:val="13"/>
+    <w:abstractNumId w:val="14"/>
   </w:num>
   <w:num w:numId="4" w16cid:durableId="384841049">
-    <w:abstractNumId w:val="9"/>
+    <w:abstractNumId w:val="10"/>
   </w:num>
   <w:num w:numId="5" w16cid:durableId="85351059">
     <w:abstractNumId w:val="6"/>
@@ -6685,19 +7364,19 @@
     <w:abstractNumId w:val="5"/>
   </w:num>
   <w:num w:numId="9" w16cid:durableId="577204305">
-    <w:abstractNumId w:val="12"/>
+    <w:abstractNumId w:val="13"/>
   </w:num>
   <w:num w:numId="10" w16cid:durableId="1243298371">
-    <w:abstractNumId w:val="11"/>
+    <w:abstractNumId w:val="12"/>
   </w:num>
   <w:num w:numId="11" w16cid:durableId="1703365124">
     <w:abstractNumId w:val="2"/>
   </w:num>
   <w:num w:numId="12" w16cid:durableId="57285127">
-    <w:abstractNumId w:val="14"/>
+    <w:abstractNumId w:val="15"/>
   </w:num>
   <w:num w:numId="13" w16cid:durableId="810832961">
-    <w:abstractNumId w:val="10"/>
+    <w:abstractNumId w:val="11"/>
   </w:num>
   <w:num w:numId="14" w16cid:durableId="1912890411">
     <w:abstractNumId w:val="0"/>
@@ -6710,6 +7389,9 @@
   </w:num>
   <w:num w:numId="17" w16cid:durableId="1676614852">
     <w:abstractNumId w:val="4"/>
+  </w:num>
+  <w:num w:numId="18" w16cid:durableId="165174757">
+    <w:abstractNumId w:val="9"/>
   </w:num>
 </w:numbering>
 </file>
@@ -8140,11 +8822,24 @@
     <b:URL>https://refactoring.guru/design-patterns/strategy</b:URL>
     <b:RefOrder>5</b:RefOrder>
   </b:Source>
+  <b:Source>
+    <b:Tag>Sca</b:Tag>
+    <b:SourceType>InternetSite</b:SourceType>
+    <b:Guid>{42D82655-1E9B-4A04-AA08-27D99839D158}</b:Guid>
+    <b:Author>
+      <b:Author>
+        <b:Corporate>Scala Docs</b:Corporate>
+      </b:Author>
+    </b:Author>
+    <b:Title>Scala Book - Abstract class</b:Title>
+    <b:URL>https://docs.scala-lang.org/scala3/book/domain-modeling-tools.html#abstract-classes</b:URL>
+    <b:RefOrder>6</b:RefOrder>
+  </b:Source>
 </b:Sources>
 </file>
 
 <file path=customXml/itemProps1.xml><?xml version="1.0" encoding="utf-8"?>
-<ds:datastoreItem xmlns:ds="http://schemas.openxmlformats.org/officeDocument/2006/customXml" ds:itemID="{E496BED5-7EBD-4F4F-A7EA-6DE27F0044B6}">
+<ds:datastoreItem xmlns:ds="http://schemas.openxmlformats.org/officeDocument/2006/customXml" ds:itemID="{2220F428-8593-4C1E-890F-983ED2B1869F}">
   <ds:schemaRefs>
     <ds:schemaRef ds:uri="http://schemas.openxmlformats.org/officeDocument/2006/bibliography"/>
   </ds:schemaRefs>

</xml_diff>

<commit_message>
Implemented Obeserver Pattern Added extra strategy "CheaterStarategy" Updated Journal
</commit_message>
<xml_diff>
--- a/22200673_ Journal.docx
+++ b/22200673_ Journal.docx
@@ -294,7 +294,7 @@
           <w:numId w:val="0"/>
         </w:numPr>
       </w:pPr>
-      <w:bookmarkStart w:id="4" w:name="_Toc116829188"/>
+      <w:bookmarkStart w:id="4" w:name="_Toc117698403"/>
       <w:r>
         <w:lastRenderedPageBreak/>
         <w:t>Table of Contents</w:t>
@@ -321,7 +321,7 @@
       <w:r>
         <w:fldChar w:fldCharType="separate"/>
       </w:r>
-      <w:hyperlink w:anchor="_Toc116829188" w:history="1">
+      <w:hyperlink w:anchor="_Toc117698403" w:history="1">
         <w:r>
           <w:rPr>
             <w:rStyle w:val="Hyperlink"/>
@@ -348,7 +348,7 @@
             <w:noProof/>
             <w:webHidden/>
           </w:rPr>
-          <w:instrText xml:space="preserve"> PAGEREF _Toc116829188 \h </w:instrText>
+          <w:instrText xml:space="preserve"> PAGEREF _Toc117698403 \h </w:instrText>
         </w:r>
         <w:r>
           <w:rPr>
@@ -390,7 +390,7 @@
           <w:lang w:val="en-IN" w:eastAsia="en-IN"/>
         </w:rPr>
       </w:pPr>
-      <w:hyperlink w:anchor="_Toc116829189" w:history="1">
+      <w:hyperlink w:anchor="_Toc117698404" w:history="1">
         <w:r>
           <w:rPr>
             <w:rStyle w:val="Hyperlink"/>
@@ -417,7 +417,7 @@
             <w:noProof/>
             <w:webHidden/>
           </w:rPr>
-          <w:instrText xml:space="preserve"> PAGEREF _Toc116829189 \h </w:instrText>
+          <w:instrText xml:space="preserve"> PAGEREF _Toc117698404 \h </w:instrText>
         </w:r>
         <w:r>
           <w:rPr>
@@ -458,7 +458,7 @@
           <w:lang w:val="en-IN" w:eastAsia="en-IN"/>
         </w:rPr>
       </w:pPr>
-      <w:hyperlink w:anchor="_Toc116829190" w:history="1">
+      <w:hyperlink w:anchor="_Toc117698405" w:history="1">
         <w:r>
           <w:rPr>
             <w:rStyle w:val="Hyperlink"/>
@@ -501,7 +501,7 @@
             <w:noProof/>
             <w:webHidden/>
           </w:rPr>
-          <w:instrText xml:space="preserve"> PAGEREF _Toc116829190 \h </w:instrText>
+          <w:instrText xml:space="preserve"> PAGEREF _Toc117698405 \h </w:instrText>
         </w:r>
         <w:r>
           <w:rPr>
@@ -542,7 +542,7 @@
           <w:lang w:val="en-IN" w:eastAsia="en-IN"/>
         </w:rPr>
       </w:pPr>
-      <w:hyperlink w:anchor="_Toc116829191" w:history="1">
+      <w:hyperlink w:anchor="_Toc117698406" w:history="1">
         <w:r>
           <w:rPr>
             <w:rStyle w:val="Hyperlink"/>
@@ -585,7 +585,7 @@
             <w:noProof/>
             <w:webHidden/>
           </w:rPr>
-          <w:instrText xml:space="preserve"> PAGEREF _Toc116829191 \h </w:instrText>
+          <w:instrText xml:space="preserve"> PAGEREF _Toc117698406 \h </w:instrText>
         </w:r>
         <w:r>
           <w:rPr>
@@ -627,7 +627,7 @@
           <w:lang w:val="en-IN" w:eastAsia="en-IN"/>
         </w:rPr>
       </w:pPr>
-      <w:hyperlink w:anchor="_Toc116829192" w:history="1">
+      <w:hyperlink w:anchor="_Toc117698407" w:history="1">
         <w:r>
           <w:rPr>
             <w:rStyle w:val="Hyperlink"/>
@@ -654,7 +654,7 @@
             <w:noProof/>
             <w:webHidden/>
           </w:rPr>
-          <w:instrText xml:space="preserve"> PAGEREF _Toc116829192 \h </w:instrText>
+          <w:instrText xml:space="preserve"> PAGEREF _Toc117698407 \h </w:instrText>
         </w:r>
         <w:r>
           <w:rPr>
@@ -695,7 +695,7 @@
           <w:lang w:val="en-IN" w:eastAsia="en-IN"/>
         </w:rPr>
       </w:pPr>
-      <w:hyperlink w:anchor="_Toc116829193" w:history="1">
+      <w:hyperlink w:anchor="_Toc117698408" w:history="1">
         <w:r>
           <w:rPr>
             <w:rStyle w:val="Hyperlink"/>
@@ -738,7 +738,7 @@
             <w:noProof/>
             <w:webHidden/>
           </w:rPr>
-          <w:instrText xml:space="preserve"> PAGEREF _Toc116829193 \h </w:instrText>
+          <w:instrText xml:space="preserve"> PAGEREF _Toc117698408 \h </w:instrText>
         </w:r>
         <w:r>
           <w:rPr>
@@ -779,7 +779,7 @@
           <w:lang w:val="en-IN" w:eastAsia="en-IN"/>
         </w:rPr>
       </w:pPr>
-      <w:hyperlink w:anchor="_Toc116829194" w:history="1">
+      <w:hyperlink w:anchor="_Toc117698409" w:history="1">
         <w:r>
           <w:rPr>
             <w:rStyle w:val="Hyperlink"/>
@@ -822,7 +822,7 @@
             <w:noProof/>
             <w:webHidden/>
           </w:rPr>
-          <w:instrText xml:space="preserve"> PAGEREF _Toc116829194 \h </w:instrText>
+          <w:instrText xml:space="preserve"> PAGEREF _Toc117698409 \h </w:instrText>
         </w:r>
         <w:r>
           <w:rPr>
@@ -864,7 +864,7 @@
           <w:lang w:val="en-IN" w:eastAsia="en-IN"/>
         </w:rPr>
       </w:pPr>
-      <w:hyperlink w:anchor="_Toc116829195" w:history="1">
+      <w:hyperlink w:anchor="_Toc117698410" w:history="1">
         <w:r>
           <w:rPr>
             <w:rStyle w:val="Hyperlink"/>
@@ -891,7 +891,7 @@
             <w:noProof/>
             <w:webHidden/>
           </w:rPr>
-          <w:instrText xml:space="preserve"> PAGEREF _Toc116829195 \h </w:instrText>
+          <w:instrText xml:space="preserve"> PAGEREF _Toc117698410 \h </w:instrText>
         </w:r>
         <w:r>
           <w:rPr>
@@ -932,7 +932,7 @@
           <w:lang w:val="en-IN" w:eastAsia="en-IN"/>
         </w:rPr>
       </w:pPr>
-      <w:hyperlink w:anchor="_Toc116829196" w:history="1">
+      <w:hyperlink w:anchor="_Toc117698411" w:history="1">
         <w:r>
           <w:rPr>
             <w:rStyle w:val="Hyperlink"/>
@@ -975,7 +975,7 @@
             <w:noProof/>
             <w:webHidden/>
           </w:rPr>
-          <w:instrText xml:space="preserve"> PAGEREF _Toc116829196 \h </w:instrText>
+          <w:instrText xml:space="preserve"> PAGEREF _Toc117698411 \h </w:instrText>
         </w:r>
         <w:r>
           <w:rPr>
@@ -1016,7 +1016,7 @@
           <w:lang w:val="en-IN" w:eastAsia="en-IN"/>
         </w:rPr>
       </w:pPr>
-      <w:hyperlink w:anchor="_Toc116829197" w:history="1">
+      <w:hyperlink w:anchor="_Toc117698412" w:history="1">
         <w:r>
           <w:rPr>
             <w:rStyle w:val="Hyperlink"/>
@@ -1059,7 +1059,7 @@
             <w:noProof/>
             <w:webHidden/>
           </w:rPr>
-          <w:instrText xml:space="preserve"> PAGEREF _Toc116829197 \h </w:instrText>
+          <w:instrText xml:space="preserve"> PAGEREF _Toc117698412 \h </w:instrText>
         </w:r>
         <w:r>
           <w:rPr>
@@ -1091,6 +1091,75 @@
       </w:hyperlink>
     </w:p>
     <w:p>
+      <w:pPr>
+        <w:pStyle w:val="TOC1"/>
+        <w:rPr>
+          <w:rFonts w:asciiTheme="minorHAnsi" w:eastAsiaTheme="minorEastAsia" w:hAnsiTheme="minorHAnsi" w:cstheme="minorBidi"/>
+          <w:bCs w:val="0"/>
+          <w:noProof/>
+          <w:szCs w:val="22"/>
+          <w:lang w:val="en-IN" w:eastAsia="en-IN"/>
+        </w:rPr>
+      </w:pPr>
+      <w:hyperlink w:anchor="_Toc117698413" w:history="1">
+        <w:r>
+          <w:rPr>
+            <w:rStyle w:val="Hyperlink"/>
+            <w:noProof/>
+          </w:rPr>
+          <w:t>Practical 4: Observer Pattern</w:t>
+        </w:r>
+        <w:r>
+          <w:rPr>
+            <w:noProof/>
+            <w:webHidden/>
+          </w:rPr>
+          <w:tab/>
+        </w:r>
+        <w:r>
+          <w:rPr>
+            <w:noProof/>
+            <w:webHidden/>
+          </w:rPr>
+          <w:fldChar w:fldCharType="begin"/>
+        </w:r>
+        <w:r>
+          <w:rPr>
+            <w:noProof/>
+            <w:webHidden/>
+          </w:rPr>
+          <w:instrText xml:space="preserve"> PAGEREF _Toc117698413 \h </w:instrText>
+        </w:r>
+        <w:r>
+          <w:rPr>
+            <w:noProof/>
+            <w:webHidden/>
+          </w:rPr>
+        </w:r>
+        <w:r>
+          <w:rPr>
+            <w:noProof/>
+            <w:webHidden/>
+          </w:rPr>
+          <w:fldChar w:fldCharType="separate"/>
+        </w:r>
+        <w:r>
+          <w:rPr>
+            <w:noProof/>
+            <w:webHidden/>
+          </w:rPr>
+          <w:t>11</w:t>
+        </w:r>
+        <w:r>
+          <w:rPr>
+            <w:noProof/>
+            <w:webHidden/>
+          </w:rPr>
+          <w:fldChar w:fldCharType="end"/>
+        </w:r>
+      </w:hyperlink>
+    </w:p>
+    <w:p>
       <w:r>
         <w:fldChar w:fldCharType="end"/>
       </w:r>
@@ -1113,7 +1182,7 @@
         </w:numPr>
       </w:pPr>
       <w:bookmarkStart w:id="5" w:name="_Practical_1:_Solid"/>
-      <w:bookmarkStart w:id="6" w:name="_Toc116829189"/>
+      <w:bookmarkStart w:id="6" w:name="_Toc117698404"/>
       <w:bookmarkEnd w:id="5"/>
       <w:r>
         <w:lastRenderedPageBreak/>
@@ -1304,21 +1373,12 @@
       </w:pPr>
       <w:bookmarkStart w:id="11" w:name="_Toc115534494"/>
       <w:bookmarkStart w:id="12" w:name="_Toc115554906"/>
-      <w:proofErr w:type="spellStart"/>
       <w:r>
         <w:rPr>
           <w:b/>
           <w:bCs/>
         </w:rPr>
-        <w:t>Liskov</w:t>
-      </w:r>
-      <w:proofErr w:type="spellEnd"/>
-      <w:r>
-        <w:rPr>
-          <w:b/>
-          <w:bCs/>
-        </w:rPr>
-        <w:t xml:space="preserve"> Substitution Principle</w:t>
+        <w:t>Liskov Substitution Principle</w:t>
       </w:r>
       <w:r>
         <w:rPr>
@@ -1523,7 +1583,7 @@
       <w:pPr>
         <w:pStyle w:val="Heading2"/>
       </w:pPr>
-      <w:bookmarkStart w:id="17" w:name="_Toc116829190"/>
+      <w:bookmarkStart w:id="17" w:name="_Toc117698405"/>
       <w:r>
         <w:t>Work Done</w:t>
       </w:r>
@@ -1592,7 +1652,7 @@
       <w:pPr>
         <w:pStyle w:val="Heading2"/>
       </w:pPr>
-      <w:bookmarkStart w:id="18" w:name="_Toc116829191"/>
+      <w:bookmarkStart w:id="18" w:name="_Toc117698406"/>
       <w:r>
         <w:t>Reflections</w:t>
       </w:r>
@@ -2249,7 +2309,7 @@
           <w:numId w:val="0"/>
         </w:numPr>
       </w:pPr>
-      <w:bookmarkStart w:id="19" w:name="_Toc116829192"/>
+      <w:bookmarkStart w:id="19" w:name="_Toc117698407"/>
       <w:r>
         <w:lastRenderedPageBreak/>
         <w:t>Practical 2: Solid Principle-Part 2</w:t>
@@ -2338,7 +2398,7 @@
       <w:pPr>
         <w:pStyle w:val="Heading2"/>
       </w:pPr>
-      <w:bookmarkStart w:id="20" w:name="_Toc116829193"/>
+      <w:bookmarkStart w:id="20" w:name="_Toc117698408"/>
       <w:r>
         <w:t>Work Done</w:t>
       </w:r>
@@ -2508,21 +2568,7 @@
         <w:rPr>
           <w:lang w:val="en-GB"/>
         </w:rPr>
-        <w:t xml:space="preserve"> We also referred explanation of Solid Design Principle by </w:t>
-      </w:r>
-      <w:proofErr w:type="spellStart"/>
-      <w:r>
-        <w:rPr>
-          <w:lang w:val="en-GB"/>
-        </w:rPr>
-        <w:t>Thorben</w:t>
-      </w:r>
-      <w:proofErr w:type="spellEnd"/>
-      <w:r>
-        <w:rPr>
-          <w:lang w:val="en-GB"/>
-        </w:rPr>
-        <w:t xml:space="preserve"> Janssen</w:t>
+        <w:t xml:space="preserve"> We also referred explanation of Solid Design Principle by Thorben Janssen</w:t>
       </w:r>
       <w:sdt>
         <w:sdtPr>
@@ -2578,7 +2624,7 @@
       <w:pPr>
         <w:pStyle w:val="Heading2"/>
       </w:pPr>
-      <w:bookmarkStart w:id="21" w:name="_Toc116829194"/>
+      <w:bookmarkStart w:id="21" w:name="_Toc117698409"/>
       <w:r>
         <w:t>Reflections</w:t>
       </w:r>
@@ -3039,23 +3085,7 @@
         <w:t>.:</w:t>
       </w:r>
       <w:r>
-        <w:t xml:space="preserve"> Initially I believed that this is </w:t>
-      </w:r>
-      <w:proofErr w:type="spellStart"/>
-      <w:r>
-        <w:t>some what</w:t>
-      </w:r>
-      <w:proofErr w:type="spellEnd"/>
-      <w:r>
-        <w:t xml:space="preserve"> related to SRP, but after understanding the heuristic, </w:t>
-      </w:r>
-      <w:proofErr w:type="spellStart"/>
-      <w:r>
-        <w:t>its</w:t>
-      </w:r>
-      <w:proofErr w:type="spellEnd"/>
-      <w:r>
-        <w:t xml:space="preserve"> quite clear that when talked about related data and behaviour, it symbolises about single responsibility, and all single responsibility shout be kept under one class. Hence, I have changed my rating as it is strongly related to SRP. </w:t>
+        <w:t xml:space="preserve"> Initially I believed that this is some what related to SRP, but after understanding the heuristic, its quite clear that when talked about related data and behaviour, it symbolises about single responsibility, and all single responsibility shout be kept under one class. Hence, I have changed my rating as it is strongly related to SRP. </w:t>
       </w:r>
     </w:p>
     <w:p>
@@ -3157,7 +3187,7 @@
           <w:numId w:val="0"/>
         </w:numPr>
       </w:pPr>
-      <w:bookmarkStart w:id="22" w:name="_Toc116829195"/>
+      <w:bookmarkStart w:id="22" w:name="_Toc117698410"/>
       <w:r>
         <w:lastRenderedPageBreak/>
         <w:t>Practical 3: Template method and Strategy</w:t>
@@ -3840,7 +3870,7 @@
       <w:pPr>
         <w:pStyle w:val="Heading2"/>
       </w:pPr>
-      <w:bookmarkStart w:id="23" w:name="_Toc116829196"/>
+      <w:bookmarkStart w:id="23" w:name="_Toc117698411"/>
       <w:r>
         <w:t>Work Done</w:t>
       </w:r>
@@ -3901,8 +3931,6 @@
           <w:lang w:val="en-GB"/>
         </w:rPr>
       </w:pPr>
-      <w:proofErr w:type="spellStart"/>
-      <w:proofErr w:type="gramStart"/>
       <w:r>
         <w:rPr>
           <w:u w:val="single"/>
@@ -3910,8 +3938,6 @@
         </w:rPr>
         <w:t>main.scala</w:t>
       </w:r>
-      <w:proofErr w:type="spellEnd"/>
-      <w:proofErr w:type="gramEnd"/>
       <w:r>
         <w:rPr>
           <w:lang w:val="en-GB"/>
@@ -3960,7 +3986,6 @@
           <w:lang w:val="en-GB"/>
         </w:rPr>
       </w:pPr>
-      <w:proofErr w:type="spellStart"/>
       <w:r>
         <w:rPr>
           <w:u w:val="single"/>
@@ -3968,7 +3993,6 @@
         </w:rPr>
         <w:t>Oracle.scala</w:t>
       </w:r>
-      <w:proofErr w:type="spellEnd"/>
       <w:r>
         <w:rPr>
           <w:lang w:val="en-GB"/>
@@ -3993,7 +4017,6 @@
           <w:lang w:val="en-GB"/>
         </w:rPr>
       </w:pPr>
-      <w:proofErr w:type="spellStart"/>
       <w:r>
         <w:rPr>
           <w:u w:val="single"/>
@@ -4001,7 +4024,6 @@
         </w:rPr>
         <w:t>Participant.scala</w:t>
       </w:r>
-      <w:proofErr w:type="spellEnd"/>
       <w:r>
         <w:rPr>
           <w:lang w:val="en-GB"/>
@@ -4127,39 +4149,65 @@
         </w:rPr>
         <w:t xml:space="preserve"> methods – </w:t>
       </w:r>
-      <w:proofErr w:type="spellStart"/>
-      <w:proofErr w:type="gramStart"/>
       <w:r>
         <w:rPr>
           <w:i/>
           <w:iCs/>
           <w:lang w:val="en-GB"/>
         </w:rPr>
-        <w:t>isSuccessfulGuess</w:t>
-      </w:r>
-      <w:proofErr w:type="spellEnd"/>
+        <w:t>isSuccessfulGuess()</w:t>
+      </w:r>
+      <w:r>
+        <w:rPr>
+          <w:lang w:val="en-GB"/>
+        </w:rPr>
+        <w:t xml:space="preserve"> and </w:t>
+      </w:r>
       <w:r>
         <w:rPr>
           <w:i/>
           <w:iCs/>
           <w:lang w:val="en-GB"/>
         </w:rPr>
-        <w:t>(</w:t>
-      </w:r>
-      <w:proofErr w:type="gramEnd"/>
+        <w:t>reset()</w:t>
+      </w:r>
+      <w:r>
+        <w:rPr>
+          <w:lang w:val="en-GB"/>
+        </w:rPr>
+        <w:t xml:space="preserve"> , which is used by all the Implementation class</w:t>
+      </w:r>
+      <w:r>
+        <w:rPr>
+          <w:lang w:val="en-GB"/>
+        </w:rPr>
+        <w:t xml:space="preserve"> and is not overridden</w:t>
+      </w:r>
+      <w:r>
+        <w:rPr>
+          <w:lang w:val="en-GB"/>
+        </w:rPr>
+        <w:t>. The</w:t>
+      </w:r>
+      <w:r>
+        <w:rPr>
+          <w:lang w:val="en-GB"/>
+        </w:rPr>
+        <w:t xml:space="preserve"> </w:t>
+      </w:r>
       <w:r>
         <w:rPr>
           <w:i/>
           <w:iCs/>
           <w:lang w:val="en-GB"/>
         </w:rPr>
-        <w:t>)</w:t>
-      </w:r>
-      <w:r>
-        <w:rPr>
-          <w:lang w:val="en-GB"/>
-        </w:rPr>
-        <w:t xml:space="preserve"> and </w:t>
+        <w:t>abstract</w:t>
+      </w:r>
+      <w:r>
+        <w:rPr>
+          <w:lang w:val="en-GB"/>
+        </w:rPr>
+        <w:t xml:space="preserve"> method which is necessarily over-ridden is </w:t>
       </w:r>
       <w:r>
         <w:rPr>
@@ -4167,73 +4215,7 @@
           <w:iCs/>
           <w:lang w:val="en-GB"/>
         </w:rPr>
-        <w:t>reset()</w:t>
-      </w:r>
-      <w:r>
-        <w:rPr>
-          <w:lang w:val="en-GB"/>
-        </w:rPr>
-        <w:t xml:space="preserve"> , which is used by all the Implementation class</w:t>
-      </w:r>
-      <w:r>
-        <w:rPr>
-          <w:lang w:val="en-GB"/>
-        </w:rPr>
-        <w:t xml:space="preserve"> and is not overridden</w:t>
-      </w:r>
-      <w:r>
-        <w:rPr>
-          <w:lang w:val="en-GB"/>
-        </w:rPr>
-        <w:t>. The</w:t>
-      </w:r>
-      <w:r>
-        <w:rPr>
-          <w:lang w:val="en-GB"/>
-        </w:rPr>
-        <w:t xml:space="preserve"> </w:t>
-      </w:r>
-      <w:r>
-        <w:rPr>
-          <w:i/>
-          <w:iCs/>
-          <w:lang w:val="en-GB"/>
-        </w:rPr>
-        <w:t>abstract</w:t>
-      </w:r>
-      <w:r>
-        <w:rPr>
-          <w:lang w:val="en-GB"/>
-        </w:rPr>
-        <w:t xml:space="preserve"> method which is necessarily over-ridden is </w:t>
-      </w:r>
-      <w:proofErr w:type="spellStart"/>
-      <w:proofErr w:type="gramStart"/>
-      <w:r>
-        <w:rPr>
-          <w:i/>
-          <w:iCs/>
-          <w:lang w:val="en-GB"/>
-        </w:rPr>
-        <w:t>useStrategy</w:t>
-      </w:r>
-      <w:proofErr w:type="spellEnd"/>
-      <w:r>
-        <w:rPr>
-          <w:i/>
-          <w:iCs/>
-          <w:lang w:val="en-GB"/>
-        </w:rPr>
-        <w:t>(</w:t>
-      </w:r>
-      <w:proofErr w:type="gramEnd"/>
-      <w:r>
-        <w:rPr>
-          <w:i/>
-          <w:iCs/>
-          <w:lang w:val="en-GB"/>
-        </w:rPr>
-        <w:t>)</w:t>
+        <w:t>useStrategy()</w:t>
       </w:r>
       <w:r>
         <w:rPr>
@@ -4475,7 +4457,6 @@
         </w:rPr>
         <w:t xml:space="preserve"> under </w:t>
       </w:r>
-      <w:proofErr w:type="gramStart"/>
       <w:r>
         <w:rPr>
           <w:rFonts w:cstheme="majorHAnsi"/>
@@ -4486,7 +4467,6 @@
         </w:rPr>
         <w:t>play(</w:t>
       </w:r>
-      <w:proofErr w:type="gramEnd"/>
       <w:r>
         <w:rPr>
           <w:rFonts w:cstheme="majorHAnsi"/>
@@ -4571,7 +4551,6 @@
         </w:rPr>
         <w:t xml:space="preserve"> Context class which defines a </w:t>
       </w:r>
-      <w:proofErr w:type="gramStart"/>
       <w:r>
         <w:rPr>
           <w:rFonts w:cstheme="majorHAnsi"/>
@@ -4582,7 +4561,6 @@
         </w:rPr>
         <w:t>play(</w:t>
       </w:r>
-      <w:proofErr w:type="gramEnd"/>
       <w:r>
         <w:rPr>
           <w:rFonts w:cstheme="majorHAnsi"/>
@@ -4625,25 +4603,7 @@
           <w:szCs w:val="22"/>
           <w:lang w:val="en-GB"/>
         </w:rPr>
-        <w:t xml:space="preserve"> Strategy as argument. This Strategy is decided by client at run time. So each participant call </w:t>
-      </w:r>
-      <w:proofErr w:type="gramStart"/>
-      <w:r>
-        <w:rPr>
-          <w:rFonts w:cstheme="majorHAnsi"/>
-          <w:szCs w:val="22"/>
-          <w:lang w:val="en-GB"/>
-        </w:rPr>
-        <w:t>play(</w:t>
-      </w:r>
-      <w:proofErr w:type="gramEnd"/>
-      <w:r>
-        <w:rPr>
-          <w:rFonts w:cstheme="majorHAnsi"/>
-          <w:szCs w:val="22"/>
-          <w:lang w:val="en-GB"/>
-        </w:rPr>
-        <w:t>) and provide what sort of strategy it wants to use to guess the number.</w:t>
+        <w:t xml:space="preserve"> Strategy as argument. This Strategy is decided by client at run time. So each participant call play() and provide what sort of strategy it wants to use to guess the number.</w:t>
       </w:r>
     </w:p>
     <w:p>
@@ -4936,7 +4896,7 @@
       <w:pPr>
         <w:pStyle w:val="Heading2"/>
       </w:pPr>
-      <w:bookmarkStart w:id="24" w:name="_Toc116829197"/>
+      <w:bookmarkStart w:id="24" w:name="_Toc117698412"/>
       <w:r>
         <w:t>Reflections</w:t>
       </w:r>
@@ -5165,19 +5125,1428 @@
     </w:p>
     <w:p>
       <w:pPr>
+        <w:spacing w:before="0" w:after="160" w:line="259" w:lineRule="auto"/>
+        <w:jc w:val="left"/>
         <w:rPr>
           <w:rFonts w:cstheme="majorHAnsi"/>
           <w:szCs w:val="22"/>
           <w:lang w:val="en-GB"/>
         </w:rPr>
       </w:pPr>
-    </w:p>
-    <w:p>
-      <w:pPr>
-        <w:rPr>
-          <w:lang w:val="en-GB"/>
-        </w:rPr>
-      </w:pPr>
+      <w:r>
+        <w:rPr>
+          <w:rFonts w:cstheme="majorHAnsi"/>
+          <w:szCs w:val="22"/>
+          <w:lang w:val="en-GB"/>
+        </w:rPr>
+        <w:br w:type="page"/>
+      </w:r>
+    </w:p>
+    <w:p>
+      <w:pPr>
+        <w:pStyle w:val="Heading1"/>
+        <w:numPr>
+          <w:ilvl w:val="0"/>
+          <w:numId w:val="0"/>
+        </w:numPr>
+      </w:pPr>
+      <w:bookmarkStart w:id="25" w:name="_Toc117698413"/>
+      <w:r>
+        <w:lastRenderedPageBreak/>
+        <w:t>Practical 4: Observer Pattern</w:t>
+      </w:r>
+      <w:bookmarkEnd w:id="25"/>
+    </w:p>
+    <w:p>
+      <w:pPr>
+        <w:rPr>
+          <w:lang w:val="en-GB"/>
+        </w:rPr>
+      </w:pPr>
+      <w:r>
+        <w:rPr>
+          <w:lang w:val="en-GB"/>
+        </w:rPr>
+        <w:t>We will start with understanding the Observer Pattern and different implementation associated with it.</w:t>
+      </w:r>
+    </w:p>
+    <w:p>
+      <w:pPr>
+        <w:rPr>
+          <w:lang w:val="en-GB"/>
+        </w:rPr>
+      </w:pPr>
+      <w:r>
+        <w:rPr>
+          <w:lang w:val="en-GB"/>
+        </w:rPr>
+        <w:t>In a nutshell, observer pattern is used when we want to inform multiple users, also known as observer, about the change of certain state of certain object which is often called as subject. The observer may or may not take any action based on information passed to them. This pattern closely resembles Publisher-Subscriber model, where publisher is subject, which publishes data</w:t>
+      </w:r>
+      <w:r>
+        <w:rPr>
+          <w:lang w:val="en-GB"/>
+        </w:rPr>
+        <w:t xml:space="preserve"> to a subscriber interface, to avoid tight coupling with observers, and observer which implement this interface, are called concrete subscribers. Concrete subscriber can anytime register itself to publisher, which maintains the list of all concrete subscriber, and whenever there is an event which trigger change in state, publisher uses this list to disseminate information. This list of information can also be maintained by event manager.</w:t>
+      </w:r>
+    </w:p>
+    <w:p>
+      <w:pPr>
+        <w:rPr>
+          <w:lang w:val="en-GB"/>
+        </w:rPr>
+      </w:pPr>
+      <w:r>
+        <w:rPr>
+          <w:lang w:val="en-GB"/>
+        </w:rPr>
+        <w:t>Steps breakdown</w:t>
+      </w:r>
+      <w:sdt>
+        <w:sdtPr>
+          <w:rPr>
+            <w:lang w:val="en-GB"/>
+          </w:rPr>
+          <w:id w:val="-526722947"/>
+          <w:citation/>
+        </w:sdtPr>
+        <w:sdtContent>
+          <w:r>
+            <w:rPr>
+              <w:lang w:val="en-GB"/>
+            </w:rPr>
+            <w:fldChar w:fldCharType="begin"/>
+          </w:r>
+          <w:r>
+            <w:rPr>
+              <w:lang w:val="en-IN"/>
+            </w:rPr>
+            <w:instrText xml:space="preserve"> CITATION ref \l 16393 </w:instrText>
+          </w:r>
+          <w:r>
+            <w:rPr>
+              <w:lang w:val="en-GB"/>
+            </w:rPr>
+            <w:fldChar w:fldCharType="separate"/>
+          </w:r>
+          <w:r>
+            <w:rPr>
+              <w:noProof/>
+              <w:lang w:val="en-IN"/>
+            </w:rPr>
+            <w:t xml:space="preserve"> </w:t>
+          </w:r>
+          <w:r>
+            <w:rPr>
+              <w:noProof/>
+              <w:lang w:val="en-IN"/>
+            </w:rPr>
+            <w:t>[7]</w:t>
+          </w:r>
+          <w:r>
+            <w:rPr>
+              <w:lang w:val="en-GB"/>
+            </w:rPr>
+            <w:fldChar w:fldCharType="end"/>
+          </w:r>
+        </w:sdtContent>
+      </w:sdt>
+      <w:r>
+        <w:rPr>
+          <w:lang w:val="en-GB"/>
+        </w:rPr>
+        <w:t>:</w:t>
+      </w:r>
+    </w:p>
+    <w:p>
+      <w:pPr>
+        <w:pStyle w:val="ListParagraph"/>
+        <w:numPr>
+          <w:ilvl w:val="0"/>
+          <w:numId w:val="19"/>
+        </w:numPr>
+        <w:rPr>
+          <w:lang w:val="en-GB"/>
+        </w:rPr>
+      </w:pPr>
+      <w:r>
+        <w:rPr>
+          <w:lang w:val="en-GB"/>
+        </w:rPr>
+        <w:t xml:space="preserve">The publisher issue event of interest to other objects. These events occur when the publisher change its state or execute some </w:t>
+      </w:r>
+      <w:r>
+        <w:rPr>
+          <w:lang w:val="en-GB"/>
+        </w:rPr>
+        <w:t>behaviours</w:t>
+      </w:r>
+      <w:r>
+        <w:rPr>
+          <w:lang w:val="en-GB"/>
+        </w:rPr>
+        <w:t>. Publisher contains a subscription infrastructure that lets new subscriber join and current subscriber leave the list.</w:t>
+      </w:r>
+    </w:p>
+    <w:p>
+      <w:pPr>
+        <w:pStyle w:val="ListParagraph"/>
+        <w:numPr>
+          <w:ilvl w:val="0"/>
+          <w:numId w:val="19"/>
+        </w:numPr>
+        <w:rPr>
+          <w:lang w:val="en-GB"/>
+        </w:rPr>
+      </w:pPr>
+      <w:r>
+        <w:rPr>
+          <w:lang w:val="en-GB"/>
+        </w:rPr>
+        <w:t xml:space="preserve">When new even </w:t>
+      </w:r>
+      <w:r>
+        <w:rPr>
+          <w:lang w:val="en-GB"/>
+        </w:rPr>
+        <w:t>happens,</w:t>
+      </w:r>
+      <w:r>
+        <w:rPr>
+          <w:lang w:val="en-GB"/>
+        </w:rPr>
+        <w:t xml:space="preserve"> the publisher goes over the subscription list and calls the notification method declared in the subscriber interface on each subscriber object.</w:t>
+      </w:r>
+    </w:p>
+    <w:p>
+      <w:pPr>
+        <w:pStyle w:val="ListParagraph"/>
+        <w:numPr>
+          <w:ilvl w:val="0"/>
+          <w:numId w:val="19"/>
+        </w:numPr>
+        <w:rPr>
+          <w:lang w:val="en-GB"/>
+        </w:rPr>
+      </w:pPr>
+      <w:r>
+        <w:rPr>
+          <w:lang w:val="en-GB"/>
+        </w:rPr>
+        <w:t xml:space="preserve">The subscriber interface declares the notification interface. In most cases, it </w:t>
+      </w:r>
+      <w:r>
+        <w:rPr>
+          <w:lang w:val="en-GB"/>
+        </w:rPr>
+        <w:t>consists</w:t>
+      </w:r>
+      <w:r>
+        <w:rPr>
+          <w:lang w:val="en-GB"/>
+        </w:rPr>
+        <w:t xml:space="preserve"> of single update method. The method may have several </w:t>
+      </w:r>
+      <w:r>
+        <w:rPr>
+          <w:lang w:val="en-GB"/>
+        </w:rPr>
+        <w:t>parameters</w:t>
+      </w:r>
+      <w:r>
+        <w:rPr>
+          <w:lang w:val="en-GB"/>
+        </w:rPr>
+        <w:t xml:space="preserve"> that let the publisher pass some event details with the update.</w:t>
+      </w:r>
+    </w:p>
+    <w:p>
+      <w:pPr>
+        <w:pStyle w:val="ListParagraph"/>
+        <w:numPr>
+          <w:ilvl w:val="0"/>
+          <w:numId w:val="19"/>
+        </w:numPr>
+        <w:rPr>
+          <w:lang w:val="en-GB"/>
+        </w:rPr>
+      </w:pPr>
+      <w:r>
+        <w:rPr>
+          <w:lang w:val="en-GB"/>
+        </w:rPr>
+        <w:t xml:space="preserve">Concrete subscriber </w:t>
+      </w:r>
+      <w:r>
+        <w:rPr>
+          <w:lang w:val="en-GB"/>
+        </w:rPr>
+        <w:t>performs</w:t>
+      </w:r>
+      <w:r>
+        <w:rPr>
+          <w:lang w:val="en-GB"/>
+        </w:rPr>
+        <w:t xml:space="preserve"> some action in response to notification </w:t>
+      </w:r>
+      <w:r>
+        <w:rPr>
+          <w:lang w:val="en-GB"/>
+        </w:rPr>
+        <w:t>issued</w:t>
+      </w:r>
+      <w:r>
+        <w:rPr>
+          <w:lang w:val="en-GB"/>
+        </w:rPr>
+        <w:t xml:space="preserve"> by </w:t>
+      </w:r>
+      <w:r>
+        <w:rPr>
+          <w:lang w:val="en-GB"/>
+        </w:rPr>
+        <w:t>the publisher. All of these classes must implement the same interface so the publisher isn’t coupled to concrete classes.</w:t>
+      </w:r>
+    </w:p>
+    <w:p>
+      <w:pPr>
+        <w:pStyle w:val="ListParagraph"/>
+        <w:numPr>
+          <w:ilvl w:val="0"/>
+          <w:numId w:val="19"/>
+        </w:numPr>
+        <w:rPr>
+          <w:lang w:val="en-GB"/>
+        </w:rPr>
+      </w:pPr>
+      <w:r>
+        <w:rPr>
+          <w:lang w:val="en-GB"/>
+        </w:rPr>
+        <w:t>The client creates publisher and subscriber objects separately and then register subscriber for publisher update.</w:t>
+      </w:r>
+    </w:p>
+    <w:p>
+      <w:pPr>
+        <w:rPr>
+          <w:lang w:val="en-GB"/>
+        </w:rPr>
+      </w:pPr>
+      <w:r>
+        <w:rPr>
+          <w:lang w:val="en-GB"/>
+        </w:rPr>
+        <w:t xml:space="preserve">Communication Mechanism: There are two </w:t>
+      </w:r>
+      <w:r>
+        <w:rPr>
+          <w:lang w:val="en-GB"/>
+        </w:rPr>
+        <w:t>protocols</w:t>
+      </w:r>
+      <w:r>
+        <w:rPr>
+          <w:lang w:val="en-GB"/>
+        </w:rPr>
+        <w:t xml:space="preserve"> by which the observer </w:t>
+      </w:r>
+      <w:r>
+        <w:rPr>
+          <w:lang w:val="en-GB"/>
+        </w:rPr>
+        <w:t>interacts</w:t>
+      </w:r>
+      <w:r>
+        <w:rPr>
+          <w:lang w:val="en-GB"/>
+        </w:rPr>
+        <w:t xml:space="preserve"> with the subject</w:t>
+      </w:r>
+      <w:r>
+        <w:rPr>
+          <w:lang w:val="en-GB"/>
+        </w:rPr>
+        <w:t>.</w:t>
+      </w:r>
+    </w:p>
+    <w:p>
+      <w:pPr>
+        <w:pStyle w:val="ListParagraph"/>
+        <w:numPr>
+          <w:ilvl w:val="0"/>
+          <w:numId w:val="20"/>
+        </w:numPr>
+        <w:rPr>
+          <w:lang w:val="en-GB"/>
+        </w:rPr>
+      </w:pPr>
+      <w:r>
+        <w:rPr>
+          <w:lang w:val="en-GB"/>
+        </w:rPr>
+        <w:t xml:space="preserve">Push model: To me, the push model is where subject sends the message about change of state, even if observer is not ready. The subject continuously notifies the observer without direct action on the observer’s part </w:t>
+      </w:r>
+      <w:sdt>
+        <w:sdtPr>
+          <w:rPr>
+            <w:lang w:val="en-GB"/>
+          </w:rPr>
+          <w:id w:val="-683514167"/>
+          <w:citation/>
+        </w:sdtPr>
+        <w:sdtContent>
+          <w:r>
+            <w:rPr>
+              <w:lang w:val="en-GB"/>
+            </w:rPr>
+            <w:fldChar w:fldCharType="begin"/>
+          </w:r>
+          <w:r>
+            <w:rPr>
+              <w:lang w:val="en-IN"/>
+            </w:rPr>
+            <w:instrText xml:space="preserve"> CITATION Jes \l 16393 </w:instrText>
+          </w:r>
+          <w:r>
+            <w:rPr>
+              <w:lang w:val="en-GB"/>
+            </w:rPr>
+            <w:fldChar w:fldCharType="separate"/>
+          </w:r>
+          <w:r>
+            <w:rPr>
+              <w:noProof/>
+              <w:lang w:val="en-IN"/>
+            </w:rPr>
+            <w:t>[8]</w:t>
+          </w:r>
+          <w:r>
+            <w:rPr>
+              <w:lang w:val="en-GB"/>
+            </w:rPr>
+            <w:fldChar w:fldCharType="end"/>
+          </w:r>
+        </w:sdtContent>
+      </w:sdt>
+      <w:r>
+        <w:rPr>
+          <w:lang w:val="en-GB"/>
+        </w:rPr>
+        <w:t>. Works like how console immediately logs the information even if user is not paying attention to that. This reduces coupling with publisher and subscribers.</w:t>
+      </w:r>
+    </w:p>
+    <w:p>
+      <w:pPr>
+        <w:pStyle w:val="ListParagraph"/>
+        <w:numPr>
+          <w:ilvl w:val="0"/>
+          <w:numId w:val="20"/>
+        </w:numPr>
+        <w:rPr>
+          <w:lang w:val="en-GB"/>
+        </w:rPr>
+      </w:pPr>
+      <w:r>
+        <w:rPr>
+          <w:lang w:val="en-GB"/>
+        </w:rPr>
+        <w:t>Pull model: This is when observer is notified about the change in state, and it is up to the observer to find about details of change of state.</w:t>
+      </w:r>
+    </w:p>
+    <w:p>
+      <w:pPr>
+        <w:spacing w:before="0" w:after="160" w:line="259" w:lineRule="auto"/>
+        <w:jc w:val="left"/>
+        <w:rPr>
+          <w:lang w:val="en-GB"/>
+        </w:rPr>
+      </w:pPr>
+      <w:r>
+        <w:rPr>
+          <w:lang w:val="en-GB"/>
+        </w:rPr>
+        <w:br w:type="page"/>
+      </w:r>
+    </w:p>
+    <w:p>
+      <w:pPr>
+        <w:spacing w:before="0" w:after="160" w:line="259" w:lineRule="auto"/>
+        <w:jc w:val="left"/>
+        <w:rPr>
+          <w:lang w:val="en-GB"/>
+        </w:rPr>
+      </w:pPr>
+      <w:r>
+        <w:rPr>
+          <w:lang w:val="en-GB"/>
+        </w:rPr>
+        <w:lastRenderedPageBreak/>
+        <w:t xml:space="preserve">Now, we will discuss on Observer pattern exercise. The task was to pick the implementation from practical 3 and apply observer pattern on </w:t>
+      </w:r>
+      <w:r>
+        <w:rPr>
+          <w:lang w:val="en-GB"/>
+        </w:rPr>
+        <w:t xml:space="preserve">top of </w:t>
+      </w:r>
+      <w:r>
+        <w:rPr>
+          <w:lang w:val="en-GB"/>
+        </w:rPr>
+        <w:t>it. The observer, here Auditor, will observe the game flow and raise alarm if it finds something suspicious.</w:t>
+      </w:r>
+    </w:p>
+    <w:p>
+      <w:pPr>
+        <w:pStyle w:val="ListParagraph"/>
+        <w:keepNext/>
+        <w:numPr>
+          <w:ilvl w:val="0"/>
+          <w:numId w:val="22"/>
+        </w:numPr>
+        <w:spacing w:before="600"/>
+        <w:contextualSpacing w:val="0"/>
+        <w:outlineLvl w:val="0"/>
+        <w:rPr>
+          <w:b/>
+          <w:bCs/>
+          <w:vanish/>
+          <w:kern w:val="32"/>
+          <w:sz w:val="36"/>
+          <w:szCs w:val="32"/>
+          <w:lang w:val="en-GB"/>
+        </w:rPr>
+      </w:pPr>
+    </w:p>
+    <w:p>
+      <w:pPr>
+        <w:pStyle w:val="Heading2"/>
+        <w:numPr>
+          <w:ilvl w:val="1"/>
+          <w:numId w:val="22"/>
+        </w:numPr>
+      </w:pPr>
+      <w:r>
+        <w:t>Work Done</w:t>
+      </w:r>
+    </w:p>
+    <w:p>
+      <w:pPr>
+        <w:rPr>
+          <w:lang w:val="en-GB"/>
+        </w:rPr>
+      </w:pPr>
+      <w:r>
+        <w:rPr>
+          <w:lang w:val="en-GB"/>
+        </w:rPr>
+        <w:t>The first step that I decided was to analyse who can be the subject</w:t>
+      </w:r>
+      <w:r>
+        <w:rPr>
+          <w:lang w:val="en-GB"/>
+        </w:rPr>
+        <w:t xml:space="preserve"> </w:t>
+      </w:r>
+      <w:r>
+        <w:rPr>
+          <w:lang w:val="en-GB"/>
+        </w:rPr>
+        <w:t xml:space="preserve">(“the one which is to be observed”) and who will be the observer. In our case it was obvious that multiple Auditor extend Observer, but </w:t>
+      </w:r>
+      <w:r>
+        <w:rPr>
+          <w:lang w:val="en-GB"/>
+        </w:rPr>
+        <w:t>tricky part was</w:t>
+      </w:r>
+      <w:r>
+        <w:rPr>
+          <w:lang w:val="en-GB"/>
+        </w:rPr>
+        <w:t xml:space="preserve"> which class can extend Observable. Initially, I forced Participant class to extend Observable trait. The problem with this approach was that, Participant will be tightly coupled with Auditors. What if we don’t need to have Auditor in future, we need to remove observers</w:t>
+      </w:r>
+      <w:r>
+        <w:rPr>
+          <w:lang w:val="en-GB"/>
+        </w:rPr>
+        <w:t xml:space="preserve"> and need to remove the notification method. For me, this looked like a big issue in terms of flexibility.</w:t>
+      </w:r>
+    </w:p>
+    <w:p>
+      <w:pPr>
+        <w:rPr>
+          <w:lang w:val="en-GB"/>
+        </w:rPr>
+      </w:pPr>
+      <w:r>
+        <w:rPr>
+          <w:lang w:val="en-GB"/>
+        </w:rPr>
+        <w:t xml:space="preserve">Hence, I made the client, here Main, to extend Observable. The benefit of this is that I can add or remove observer more freely, and if the client decides not to notify the observer, it can either remove the observer or not call </w:t>
+      </w:r>
+      <w:r>
+        <w:rPr>
+          <w:i/>
+          <w:iCs/>
+          <w:lang w:val="en-GB"/>
+        </w:rPr>
+        <w:t>notify</w:t>
+      </w:r>
+      <w:r>
+        <w:rPr>
+          <w:i/>
+          <w:iCs/>
+          <w:lang w:val="en-GB"/>
+        </w:rPr>
+        <w:t>O</w:t>
+      </w:r>
+      <w:r>
+        <w:rPr>
+          <w:i/>
+          <w:iCs/>
+          <w:lang w:val="en-GB"/>
+        </w:rPr>
+        <w:t>bservers</w:t>
+      </w:r>
+      <w:r>
+        <w:rPr>
+          <w:i/>
+          <w:iCs/>
+          <w:lang w:val="en-GB"/>
+        </w:rPr>
+        <w:t>()</w:t>
+      </w:r>
+      <w:r>
+        <w:rPr>
+          <w:lang w:val="en-GB"/>
+        </w:rPr>
+        <w:t xml:space="preserve"> method</w:t>
+      </w:r>
+      <w:r>
+        <w:rPr>
+          <w:lang w:val="en-GB"/>
+        </w:rPr>
+        <w:t>. Also, now active Auditor can monitor when the new participant is added to the game, and easily monitor their game.</w:t>
+      </w:r>
+    </w:p>
+    <w:p>
+      <w:pPr>
+        <w:rPr>
+          <w:lang w:val="en-GB"/>
+        </w:rPr>
+      </w:pPr>
+      <w:r>
+        <w:rPr>
+          <w:lang w:val="en-GB"/>
+        </w:rPr>
+        <w:t>Another dilemma that I faced was, whether Auditor should observe every guess that participant makes or it should observe the average number of attempts it took for the participant to guess correctly. I decided to go with latter, as this will allow the auditor to let the game flow naturally and only raise alarm i</w:t>
+      </w:r>
+      <w:r>
+        <w:rPr>
+          <w:lang w:val="en-GB"/>
+        </w:rPr>
+        <w:t>f</w:t>
+      </w:r>
+      <w:r>
+        <w:rPr>
+          <w:lang w:val="en-GB"/>
+        </w:rPr>
+        <w:t xml:space="preserve"> it find</w:t>
+      </w:r>
+      <w:r>
+        <w:rPr>
+          <w:lang w:val="en-GB"/>
+        </w:rPr>
+        <w:t>s</w:t>
+      </w:r>
+      <w:r>
+        <w:rPr>
+          <w:lang w:val="en-GB"/>
+        </w:rPr>
+        <w:t xml:space="preserve"> suspicious activity in the end. </w:t>
+      </w:r>
+      <w:r>
+        <w:rPr>
+          <w:lang w:val="en-GB"/>
+        </w:rPr>
+        <w:t>For example,</w:t>
+      </w:r>
+      <w:r>
+        <w:rPr>
+          <w:lang w:val="en-GB"/>
+        </w:rPr>
+        <w:t xml:space="preserve"> if the participant </w:t>
+      </w:r>
+      <w:r>
+        <w:rPr>
+          <w:lang w:val="en-GB"/>
+        </w:rPr>
+        <w:t>took less than</w:t>
+      </w:r>
+      <w:r>
+        <w:rPr>
+          <w:lang w:val="en-GB"/>
+        </w:rPr>
+        <w:t xml:space="preserve"> average number of attempts </w:t>
+      </w:r>
+      <w:r>
+        <w:rPr>
+          <w:lang w:val="en-GB"/>
+        </w:rPr>
+        <w:t xml:space="preserve">using certain strategy, then that participant might be </w:t>
+      </w:r>
+      <w:r>
+        <w:rPr>
+          <w:lang w:val="en-GB"/>
+        </w:rPr>
+        <w:t xml:space="preserve">a </w:t>
+      </w:r>
+      <w:r>
+        <w:rPr>
+          <w:lang w:val="en-GB"/>
+        </w:rPr>
+        <w:t>possible cheat</w:t>
+      </w:r>
+      <w:r>
+        <w:rPr>
+          <w:lang w:val="en-GB"/>
+        </w:rPr>
+        <w:t>er</w:t>
+      </w:r>
+      <w:r>
+        <w:rPr>
+          <w:lang w:val="en-GB"/>
+        </w:rPr>
+        <w:t>, and this is what Auditor will check and report.</w:t>
+      </w:r>
+    </w:p>
+    <w:p>
+      <w:pPr>
+        <w:rPr>
+          <w:lang w:val="en-GB"/>
+        </w:rPr>
+      </w:pPr>
+      <w:r>
+        <w:rPr>
+          <w:lang w:val="en-GB"/>
+        </w:rPr>
+        <w:t>Now, lets talk about the design.</w:t>
+      </w:r>
+    </w:p>
+    <w:p>
+      <w:pPr>
+        <w:rPr>
+          <w:lang w:val="en-GB"/>
+        </w:rPr>
+      </w:pPr>
+      <w:r>
+        <w:rPr>
+          <w:lang w:val="en-GB"/>
+        </w:rPr>
+        <w:t>To implement Observer trait, I created three Auditor class which extends it. The dependency, looks as below.</w:t>
+      </w:r>
+    </w:p>
+    <w:p>
+      <w:pPr>
+        <w:spacing w:before="0" w:after="160" w:line="259" w:lineRule="auto"/>
+        <w:jc w:val="center"/>
+        <w:rPr>
+          <w:lang w:val="en-GB"/>
+        </w:rPr>
+      </w:pPr>
+      <w:r>
+        <w:rPr>
+          <w:noProof/>
+          <w:lang w:val="en-GB"/>
+        </w:rPr>
+        <w:drawing>
+          <wp:inline distT="0" distB="0" distL="0" distR="0" wp14:anchorId="3BD0D09D" wp14:editId="6D05EEA4">
+            <wp:extent cx="5722620" cy="1752600"/>
+            <wp:effectExtent l="0" t="0" r="0" b="0"/>
+            <wp:docPr id="1" name="Picture 1"/>
+            <wp:cNvGraphicFramePr>
+              <a:graphicFrameLocks xmlns:a="http://schemas.openxmlformats.org/drawingml/2006/main" noChangeAspect="1"/>
+            </wp:cNvGraphicFramePr>
+            <a:graphic xmlns:a="http://schemas.openxmlformats.org/drawingml/2006/main">
+              <a:graphicData uri="http://schemas.openxmlformats.org/drawingml/2006/picture">
+                <pic:pic xmlns:pic="http://schemas.openxmlformats.org/drawingml/2006/picture">
+                  <pic:nvPicPr>
+                    <pic:cNvPr id="0" name="Picture 1"/>
+                    <pic:cNvPicPr>
+                      <a:picLocks noChangeAspect="1" noChangeArrowheads="1"/>
+                    </pic:cNvPicPr>
+                  </pic:nvPicPr>
+                  <pic:blipFill>
+                    <a:blip r:embed="rId15" cstate="print">
+                      <a:extLst>
+                        <a:ext uri="{28A0092B-C50C-407E-A947-70E740481C1C}">
+                          <a14:useLocalDpi xmlns:a14="http://schemas.microsoft.com/office/drawing/2010/main" val="0"/>
+                        </a:ext>
+                      </a:extLst>
+                    </a:blip>
+                    <a:srcRect/>
+                    <a:stretch>
+                      <a:fillRect/>
+                    </a:stretch>
+                  </pic:blipFill>
+                  <pic:spPr bwMode="auto">
+                    <a:xfrm>
+                      <a:off x="0" y="0"/>
+                      <a:ext cx="5722620" cy="1752600"/>
+                    </a:xfrm>
+                    <a:prstGeom prst="rect">
+                      <a:avLst/>
+                    </a:prstGeom>
+                    <a:noFill/>
+                    <a:ln>
+                      <a:noFill/>
+                    </a:ln>
+                  </pic:spPr>
+                </pic:pic>
+              </a:graphicData>
+            </a:graphic>
+          </wp:inline>
+        </w:drawing>
+      </w:r>
+    </w:p>
+    <w:p>
+      <w:pPr>
+        <w:spacing w:before="0" w:after="160" w:line="259" w:lineRule="auto"/>
+        <w:jc w:val="left"/>
+        <w:rPr>
+          <w:lang w:val="en-GB"/>
+        </w:rPr>
+      </w:pPr>
+      <w:r>
+        <w:rPr>
+          <w:lang w:val="en-GB"/>
+        </w:rPr>
+        <w:t>Here, we got three Auditors which are extending Observer trait.</w:t>
+      </w:r>
+    </w:p>
+    <w:p>
+      <w:pPr>
+        <w:pStyle w:val="ListParagraph"/>
+        <w:numPr>
+          <w:ilvl w:val="0"/>
+          <w:numId w:val="23"/>
+        </w:numPr>
+        <w:spacing w:before="0" w:after="160" w:line="259" w:lineRule="auto"/>
+        <w:jc w:val="left"/>
+        <w:rPr>
+          <w:lang w:val="en-GB"/>
+        </w:rPr>
+      </w:pPr>
+      <w:r>
+        <w:rPr>
+          <w:lang w:val="en-GB"/>
+        </w:rPr>
+        <w:t>StrategyAuditor: Observe average number of attempts taken by participant to make a guess. Raise alarm if it</w:t>
+      </w:r>
+      <w:r>
+        <w:rPr>
+          <w:lang w:val="en-GB"/>
+        </w:rPr>
+        <w:t xml:space="preserve"> is</w:t>
+      </w:r>
+      <w:r>
+        <w:rPr>
+          <w:lang w:val="en-GB"/>
+        </w:rPr>
+        <w:t xml:space="preserve"> less than the minimum expected number of attempts.</w:t>
+      </w:r>
+    </w:p>
+    <w:p>
+      <w:pPr>
+        <w:pStyle w:val="ListParagraph"/>
+        <w:numPr>
+          <w:ilvl w:val="0"/>
+          <w:numId w:val="23"/>
+        </w:numPr>
+        <w:spacing w:before="0" w:after="160" w:line="259" w:lineRule="auto"/>
+        <w:jc w:val="left"/>
+        <w:rPr>
+          <w:lang w:val="en-GB"/>
+        </w:rPr>
+      </w:pPr>
+      <w:r>
+        <w:rPr>
+          <w:lang w:val="en-GB"/>
+        </w:rPr>
+        <w:t>AgeAuditor: Observes the age of participants. If the age of participant is less than 18 or beyond 60, it raises alarm, by logging that “</w:t>
+      </w:r>
+      <w:r>
+        <w:rPr>
+          <w:i/>
+          <w:iCs/>
+          <w:lang w:val="en-GB"/>
+        </w:rPr>
+        <w:t>legal age is 18-60</w:t>
+      </w:r>
+      <w:r>
+        <w:rPr>
+          <w:lang w:val="en-GB"/>
+        </w:rPr>
+        <w:t>”</w:t>
+      </w:r>
+    </w:p>
+    <w:p>
+      <w:pPr>
+        <w:pStyle w:val="ListParagraph"/>
+        <w:numPr>
+          <w:ilvl w:val="0"/>
+          <w:numId w:val="23"/>
+        </w:numPr>
+        <w:spacing w:before="0" w:after="160" w:line="259" w:lineRule="auto"/>
+        <w:jc w:val="left"/>
+        <w:rPr>
+          <w:lang w:val="en-GB"/>
+        </w:rPr>
+      </w:pPr>
+      <w:r>
+        <w:rPr>
+          <w:lang w:val="en-GB"/>
+        </w:rPr>
+        <w:t>NameAuditor: Observes the name of participants. It stores the name of participant and number of times the participant of same name has played, in mutable Map&lt;Sting, Int&gt;. If participant with same names plays more than two times, it raises alarm, that participant of such name has already played the game.</w:t>
+      </w:r>
+    </w:p>
+    <w:p>
+      <w:pPr>
+        <w:spacing w:before="0" w:after="160" w:line="259" w:lineRule="auto"/>
+        <w:jc w:val="left"/>
+        <w:rPr>
+          <w:lang w:val="en-GB"/>
+        </w:rPr>
+      </w:pPr>
+      <w:r>
+        <w:rPr>
+          <w:lang w:val="en-GB"/>
+        </w:rPr>
+        <w:lastRenderedPageBreak/>
+        <w:t>Now, we will see how subject implements Observable trait.</w:t>
+      </w:r>
+    </w:p>
+    <w:p>
+      <w:pPr>
+        <w:spacing w:before="0" w:after="160" w:line="259" w:lineRule="auto"/>
+        <w:jc w:val="left"/>
+        <w:rPr>
+          <w:lang w:val="en-GB"/>
+        </w:rPr>
+      </w:pPr>
+      <w:r>
+        <w:rPr>
+          <w:lang w:val="en-GB"/>
+        </w:rPr>
+        <w:t>First let’s see the structure of Observable trait.</w:t>
+      </w:r>
+    </w:p>
+    <w:p>
+      <w:pPr>
+        <w:spacing w:before="0" w:after="160" w:line="259" w:lineRule="auto"/>
+        <w:jc w:val="center"/>
+        <w:rPr>
+          <w:lang w:val="en-GB"/>
+        </w:rPr>
+      </w:pPr>
+      <w:r>
+        <w:rPr>
+          <w:noProof/>
+          <w:lang w:val="en-GB"/>
+        </w:rPr>
+        <w:drawing>
+          <wp:inline distT="0" distB="0" distL="0" distR="0" wp14:anchorId="696CA53C" wp14:editId="24377D33">
+            <wp:extent cx="4983480" cy="2545080"/>
+            <wp:effectExtent l="0" t="0" r="7620" b="7620"/>
+            <wp:docPr id="4" name="Picture 4"/>
+            <wp:cNvGraphicFramePr>
+              <a:graphicFrameLocks xmlns:a="http://schemas.openxmlformats.org/drawingml/2006/main" noChangeAspect="1"/>
+            </wp:cNvGraphicFramePr>
+            <a:graphic xmlns:a="http://schemas.openxmlformats.org/drawingml/2006/main">
+              <a:graphicData uri="http://schemas.openxmlformats.org/drawingml/2006/picture">
+                <pic:pic xmlns:pic="http://schemas.openxmlformats.org/drawingml/2006/picture">
+                  <pic:nvPicPr>
+                    <pic:cNvPr id="0" name="Picture 2"/>
+                    <pic:cNvPicPr>
+                      <a:picLocks noChangeAspect="1" noChangeArrowheads="1"/>
+                    </pic:cNvPicPr>
+                  </pic:nvPicPr>
+                  <pic:blipFill>
+                    <a:blip r:embed="rId16">
+                      <a:extLst>
+                        <a:ext uri="{28A0092B-C50C-407E-A947-70E740481C1C}">
+                          <a14:useLocalDpi xmlns:a14="http://schemas.microsoft.com/office/drawing/2010/main" val="0"/>
+                        </a:ext>
+                      </a:extLst>
+                    </a:blip>
+                    <a:srcRect/>
+                    <a:stretch>
+                      <a:fillRect/>
+                    </a:stretch>
+                  </pic:blipFill>
+                  <pic:spPr bwMode="auto">
+                    <a:xfrm>
+                      <a:off x="0" y="0"/>
+                      <a:ext cx="4983480" cy="2545080"/>
+                    </a:xfrm>
+                    <a:prstGeom prst="rect">
+                      <a:avLst/>
+                    </a:prstGeom>
+                    <a:noFill/>
+                    <a:ln>
+                      <a:noFill/>
+                    </a:ln>
+                  </pic:spPr>
+                </pic:pic>
+              </a:graphicData>
+            </a:graphic>
+          </wp:inline>
+        </w:drawing>
+      </w:r>
+    </w:p>
+    <w:p>
+      <w:pPr>
+        <w:spacing w:before="0" w:after="160" w:line="259" w:lineRule="auto"/>
+        <w:jc w:val="left"/>
+        <w:rPr>
+          <w:lang w:val="en-GB"/>
+        </w:rPr>
+      </w:pPr>
+    </w:p>
+    <w:p>
+      <w:pPr>
+        <w:spacing w:before="0" w:after="160" w:line="259" w:lineRule="auto"/>
+        <w:jc w:val="left"/>
+        <w:rPr>
+          <w:lang w:val="en-GB"/>
+        </w:rPr>
+      </w:pPr>
+      <w:r>
+        <w:rPr>
+          <w:lang w:val="en-GB"/>
+        </w:rPr>
+        <w:t xml:space="preserve">Observable, has one mutable List&lt;Observer&gt;, where it stores the current list of </w:t>
+      </w:r>
+      <w:r>
+        <w:rPr>
+          <w:lang w:val="en-GB"/>
+        </w:rPr>
+        <w:t>observers</w:t>
+      </w:r>
+      <w:r>
+        <w:rPr>
+          <w:lang w:val="en-GB"/>
+        </w:rPr>
+        <w:t xml:space="preserve"> which are observing the subject</w:t>
+      </w:r>
+      <w:r>
+        <w:rPr>
+          <w:lang w:val="en-GB"/>
+        </w:rPr>
+        <w:t xml:space="preserve">. Observable </w:t>
+      </w:r>
+      <w:r>
+        <w:rPr>
+          <w:lang w:val="en-GB"/>
+        </w:rPr>
+        <w:t xml:space="preserve">notifies each observer using this list. It provides three </w:t>
+      </w:r>
+      <w:r>
+        <w:rPr>
+          <w:lang w:val="en-GB"/>
+        </w:rPr>
+        <w:t>functions</w:t>
+      </w:r>
+      <w:r>
+        <w:rPr>
+          <w:lang w:val="en-GB"/>
+        </w:rPr>
+        <w:t xml:space="preserve"> for this</w:t>
+      </w:r>
+      <w:r>
+        <w:rPr>
+          <w:lang w:val="en-GB"/>
+        </w:rPr>
+        <w:t>:</w:t>
+      </w:r>
+    </w:p>
+    <w:p>
+      <w:pPr>
+        <w:pStyle w:val="ListParagraph"/>
+        <w:numPr>
+          <w:ilvl w:val="0"/>
+          <w:numId w:val="24"/>
+        </w:numPr>
+        <w:spacing w:before="0" w:after="160" w:line="259" w:lineRule="auto"/>
+        <w:jc w:val="left"/>
+        <w:rPr>
+          <w:lang w:val="en-GB"/>
+        </w:rPr>
+      </w:pPr>
+      <w:r>
+        <w:rPr>
+          <w:lang w:val="en-GB"/>
+        </w:rPr>
+        <w:t>attach: Accept anonymous function, to add one observer at a time.</w:t>
+      </w:r>
+    </w:p>
+    <w:p>
+      <w:pPr>
+        <w:pStyle w:val="ListParagraph"/>
+        <w:numPr>
+          <w:ilvl w:val="0"/>
+          <w:numId w:val="24"/>
+        </w:numPr>
+        <w:spacing w:before="0" w:after="160" w:line="259" w:lineRule="auto"/>
+        <w:jc w:val="left"/>
+        <w:rPr>
+          <w:lang w:val="en-GB"/>
+        </w:rPr>
+      </w:pPr>
+      <w:r>
+        <w:rPr>
+          <w:lang w:val="en-GB"/>
+        </w:rPr>
+        <w:t>detach: Accept anonymous function, to delete all observer</w:t>
+      </w:r>
+    </w:p>
+    <w:p>
+      <w:pPr>
+        <w:pStyle w:val="ListParagraph"/>
+        <w:numPr>
+          <w:ilvl w:val="0"/>
+          <w:numId w:val="24"/>
+        </w:numPr>
+        <w:spacing w:before="0" w:after="160" w:line="259" w:lineRule="auto"/>
+        <w:jc w:val="left"/>
+        <w:rPr>
+          <w:lang w:val="en-GB"/>
+        </w:rPr>
+      </w:pPr>
+      <w:r>
+        <w:rPr>
+          <w:lang w:val="en-GB"/>
+        </w:rPr>
+        <w:t>notifyObservers: Notify all observes in the list.</w:t>
+      </w:r>
+    </w:p>
+    <w:p>
+      <w:pPr>
+        <w:spacing w:before="0" w:after="160" w:line="259" w:lineRule="auto"/>
+        <w:jc w:val="left"/>
+        <w:rPr>
+          <w:lang w:val="en-GB"/>
+        </w:rPr>
+      </w:pPr>
+      <w:r>
+        <w:rPr>
+          <w:lang w:val="en-GB"/>
+        </w:rPr>
+        <w:t>Our code snippet for Observable looks like this:</w:t>
+      </w:r>
+    </w:p>
+    <w:bookmarkStart w:id="26" w:name="_MON_1728566579"/>
+    <w:bookmarkEnd w:id="26"/>
+    <w:p>
+      <w:pPr>
+        <w:spacing w:before="0" w:after="160" w:line="259" w:lineRule="auto"/>
+        <w:jc w:val="left"/>
+        <w:rPr>
+          <w:lang w:val="en-GB"/>
+        </w:rPr>
+      </w:pPr>
+      <w:r>
+        <w:rPr>
+          <w:lang w:val="en-GB"/>
+        </w:rPr>
+        <w:object w:dxaOrig="9026" w:dyaOrig="3395" w14:anchorId="1D7ACA2C">
+          <v:shapetype id="_x0000_t75" coordsize="21600,21600" o:spt="75" o:preferrelative="t" path="m@4@5l@4@11@9@11@9@5xe" filled="f" stroked="f">
+            <v:stroke joinstyle="miter"/>
+            <v:formulas>
+              <v:f eqn="if lineDrawn pixelLineWidth 0"/>
+              <v:f eqn="sum @0 1 0"/>
+              <v:f eqn="sum 0 0 @1"/>
+              <v:f eqn="prod @2 1 2"/>
+              <v:f eqn="prod @3 21600 pixelWidth"/>
+              <v:f eqn="prod @3 21600 pixelHeight"/>
+              <v:f eqn="sum @0 0 1"/>
+              <v:f eqn="prod @6 1 2"/>
+              <v:f eqn="prod @7 21600 pixelWidth"/>
+              <v:f eqn="sum @8 21600 0"/>
+              <v:f eqn="prod @7 21600 pixelHeight"/>
+              <v:f eqn="sum @10 21600 0"/>
+            </v:formulas>
+            <v:path o:extrusionok="f" gradientshapeok="t" o:connecttype="rect"/>
+            <o:lock v:ext="edit" aspectratio="t"/>
+          </v:shapetype>
+          <v:shape id="_x0000_i1025" type="#_x0000_t75" style="width:451.2pt;height:169.8pt" o:ole="">
+            <v:imagedata r:id="rId17" o:title=""/>
+          </v:shape>
+          <o:OLEObject Type="Embed" ProgID="Word.OpenDocumentText.12" ShapeID="_x0000_i1025" DrawAspect="Content" ObjectID="_1728572589" r:id="rId18"/>
+        </w:object>
+      </w:r>
+    </w:p>
+    <w:p>
+      <w:pPr>
+        <w:spacing w:before="0" w:after="160" w:line="259" w:lineRule="auto"/>
+        <w:jc w:val="left"/>
+        <w:rPr>
+          <w:lang w:val="en-GB"/>
+        </w:rPr>
+      </w:pPr>
+      <w:r>
+        <w:rPr>
+          <w:lang w:val="en-GB"/>
+        </w:rPr>
+        <w:t>Now, all that is left is to extend this Observable trait. Hence, our client, here Main, extend Observable</w:t>
+      </w:r>
+      <w:r>
+        <w:rPr>
+          <w:lang w:val="en-GB"/>
+        </w:rPr>
+        <w:t xml:space="preserve">, and add all the three auditors mentioned earlier, and notifies them, once a participant object is created and has played the game. </w:t>
+      </w:r>
+      <w:r>
+        <w:rPr>
+          <w:lang w:val="en-GB"/>
+        </w:rPr>
+        <w:t xml:space="preserve">It is left to the observer to pull the </w:t>
+      </w:r>
+      <w:r>
+        <w:rPr>
+          <w:lang w:val="en-GB"/>
+        </w:rPr>
+        <w:t xml:space="preserve">data from subject. </w:t>
+      </w:r>
+      <w:r>
+        <w:rPr>
+          <w:lang w:val="en-GB"/>
+        </w:rPr>
+        <w:t>Once all participant has played the game, it removes all observer and ends the game. My dependency diagram looks as follows.</w:t>
+      </w:r>
+    </w:p>
+    <w:p>
+      <w:pPr>
+        <w:spacing w:before="0" w:after="160" w:line="259" w:lineRule="auto"/>
+        <w:jc w:val="center"/>
+        <w:rPr>
+          <w:lang w:val="en-GB"/>
+        </w:rPr>
+      </w:pPr>
+      <w:r>
+        <w:rPr>
+          <w:noProof/>
+          <w:lang w:val="en-GB"/>
+        </w:rPr>
+        <w:lastRenderedPageBreak/>
+        <w:drawing>
+          <wp:inline distT="0" distB="0" distL="0" distR="0" wp14:anchorId="77FC0F2A" wp14:editId="08B81913">
+            <wp:extent cx="5722620" cy="2072640"/>
+            <wp:effectExtent l="0" t="0" r="0" b="3810"/>
+            <wp:docPr id="8" name="Picture 8"/>
+            <wp:cNvGraphicFramePr>
+              <a:graphicFrameLocks xmlns:a="http://schemas.openxmlformats.org/drawingml/2006/main" noChangeAspect="1"/>
+            </wp:cNvGraphicFramePr>
+            <a:graphic xmlns:a="http://schemas.openxmlformats.org/drawingml/2006/main">
+              <a:graphicData uri="http://schemas.openxmlformats.org/drawingml/2006/picture">
+                <pic:pic xmlns:pic="http://schemas.openxmlformats.org/drawingml/2006/picture">
+                  <pic:nvPicPr>
+                    <pic:cNvPr id="0" name="Picture 9"/>
+                    <pic:cNvPicPr>
+                      <a:picLocks noChangeAspect="1" noChangeArrowheads="1"/>
+                    </pic:cNvPicPr>
+                  </pic:nvPicPr>
+                  <pic:blipFill>
+                    <a:blip r:embed="rId19">
+                      <a:extLst>
+                        <a:ext uri="{28A0092B-C50C-407E-A947-70E740481C1C}">
+                          <a14:useLocalDpi xmlns:a14="http://schemas.microsoft.com/office/drawing/2010/main" val="0"/>
+                        </a:ext>
+                      </a:extLst>
+                    </a:blip>
+                    <a:srcRect/>
+                    <a:stretch>
+                      <a:fillRect/>
+                    </a:stretch>
+                  </pic:blipFill>
+                  <pic:spPr bwMode="auto">
+                    <a:xfrm>
+                      <a:off x="0" y="0"/>
+                      <a:ext cx="5722620" cy="2072640"/>
+                    </a:xfrm>
+                    <a:prstGeom prst="rect">
+                      <a:avLst/>
+                    </a:prstGeom>
+                    <a:noFill/>
+                    <a:ln>
+                      <a:noFill/>
+                    </a:ln>
+                  </pic:spPr>
+                </pic:pic>
+              </a:graphicData>
+            </a:graphic>
+          </wp:inline>
+        </w:drawing>
+      </w:r>
+    </w:p>
+    <w:p>
+      <w:pPr>
+        <w:spacing w:before="0" w:after="160" w:line="259" w:lineRule="auto"/>
+        <w:rPr>
+          <w:lang w:val="en-GB"/>
+        </w:rPr>
+      </w:pPr>
+      <w:r>
+        <w:rPr>
+          <w:lang w:val="en-GB"/>
+        </w:rPr>
+        <w:t>Class</w:t>
+      </w:r>
+      <w:r>
+        <w:rPr>
+          <w:lang w:val="en-GB"/>
+        </w:rPr>
+        <w:t xml:space="preserve"> diagram:</w:t>
+      </w:r>
+    </w:p>
+    <w:p>
+      <w:pPr>
+        <w:spacing w:before="0" w:after="160" w:line="259" w:lineRule="auto"/>
+        <w:jc w:val="center"/>
+        <w:rPr>
+          <w:lang w:val="en-GB"/>
+        </w:rPr>
+      </w:pPr>
+      <w:r>
+        <w:rPr>
+          <w:noProof/>
+          <w:lang w:val="en-GB"/>
+        </w:rPr>
+        <w:drawing>
+          <wp:inline distT="0" distB="0" distL="0" distR="0" wp14:anchorId="5DFE81E7" wp14:editId="7E776B8E">
+            <wp:extent cx="5731510" cy="3336925"/>
+            <wp:effectExtent l="0" t="0" r="2540" b="0"/>
+            <wp:docPr id="9" name="Picture 9"/>
+            <wp:cNvGraphicFramePr>
+              <a:graphicFrameLocks xmlns:a="http://schemas.openxmlformats.org/drawingml/2006/main" noChangeAspect="1"/>
+            </wp:cNvGraphicFramePr>
+            <a:graphic xmlns:a="http://schemas.openxmlformats.org/drawingml/2006/main">
+              <a:graphicData uri="http://schemas.openxmlformats.org/drawingml/2006/picture">
+                <pic:pic xmlns:pic="http://schemas.openxmlformats.org/drawingml/2006/picture">
+                  <pic:nvPicPr>
+                    <pic:cNvPr id="0" name="Picture 10"/>
+                    <pic:cNvPicPr>
+                      <a:picLocks noChangeAspect="1" noChangeArrowheads="1"/>
+                    </pic:cNvPicPr>
+                  </pic:nvPicPr>
+                  <pic:blipFill>
+                    <a:blip r:embed="rId20">
+                      <a:extLst>
+                        <a:ext uri="{28A0092B-C50C-407E-A947-70E740481C1C}">
+                          <a14:useLocalDpi xmlns:a14="http://schemas.microsoft.com/office/drawing/2010/main" val="0"/>
+                        </a:ext>
+                      </a:extLst>
+                    </a:blip>
+                    <a:srcRect/>
+                    <a:stretch>
+                      <a:fillRect/>
+                    </a:stretch>
+                  </pic:blipFill>
+                  <pic:spPr bwMode="auto">
+                    <a:xfrm>
+                      <a:off x="0" y="0"/>
+                      <a:ext cx="5731510" cy="3336925"/>
+                    </a:xfrm>
+                    <a:prstGeom prst="rect">
+                      <a:avLst/>
+                    </a:prstGeom>
+                    <a:noFill/>
+                    <a:ln>
+                      <a:noFill/>
+                    </a:ln>
+                  </pic:spPr>
+                </pic:pic>
+              </a:graphicData>
+            </a:graphic>
+          </wp:inline>
+        </w:drawing>
+      </w:r>
+    </w:p>
+    <w:p>
+      <w:pPr>
+        <w:spacing w:before="0" w:after="160" w:line="259" w:lineRule="auto"/>
+        <w:rPr>
+          <w:lang w:val="en-GB"/>
+        </w:rPr>
+      </w:pPr>
+      <w:r>
+        <w:rPr>
+          <w:lang w:val="en-GB"/>
+        </w:rPr>
+        <w:t>Sequence diagram:</w:t>
+      </w:r>
+    </w:p>
+    <w:p>
+      <w:pPr>
+        <w:spacing w:before="0" w:after="160" w:line="259" w:lineRule="auto"/>
+        <w:rPr>
+          <w:lang w:val="en-GB"/>
+        </w:rPr>
+      </w:pPr>
+      <w:r>
+        <w:rPr>
+          <w:noProof/>
+          <w:lang w:val="en-GB"/>
+        </w:rPr>
+        <w:drawing>
+          <wp:inline distT="0" distB="0" distL="0" distR="0" wp14:anchorId="63E72141" wp14:editId="0D48E609">
+            <wp:extent cx="5731510" cy="2173605"/>
+            <wp:effectExtent l="0" t="0" r="2540" b="0"/>
+            <wp:docPr id="10" name="Picture 10"/>
+            <wp:cNvGraphicFramePr>
+              <a:graphicFrameLocks xmlns:a="http://schemas.openxmlformats.org/drawingml/2006/main" noChangeAspect="1"/>
+            </wp:cNvGraphicFramePr>
+            <a:graphic xmlns:a="http://schemas.openxmlformats.org/drawingml/2006/main">
+              <a:graphicData uri="http://schemas.openxmlformats.org/drawingml/2006/picture">
+                <pic:pic xmlns:pic="http://schemas.openxmlformats.org/drawingml/2006/picture">
+                  <pic:nvPicPr>
+                    <pic:cNvPr id="0" name="Picture 11"/>
+                    <pic:cNvPicPr>
+                      <a:picLocks noChangeAspect="1" noChangeArrowheads="1"/>
+                    </pic:cNvPicPr>
+                  </pic:nvPicPr>
+                  <pic:blipFill>
+                    <a:blip r:embed="rId21">
+                      <a:extLst>
+                        <a:ext uri="{28A0092B-C50C-407E-A947-70E740481C1C}">
+                          <a14:useLocalDpi xmlns:a14="http://schemas.microsoft.com/office/drawing/2010/main" val="0"/>
+                        </a:ext>
+                      </a:extLst>
+                    </a:blip>
+                    <a:srcRect/>
+                    <a:stretch>
+                      <a:fillRect/>
+                    </a:stretch>
+                  </pic:blipFill>
+                  <pic:spPr bwMode="auto">
+                    <a:xfrm>
+                      <a:off x="0" y="0"/>
+                      <a:ext cx="5731510" cy="2173605"/>
+                    </a:xfrm>
+                    <a:prstGeom prst="rect">
+                      <a:avLst/>
+                    </a:prstGeom>
+                    <a:noFill/>
+                    <a:ln>
+                      <a:noFill/>
+                    </a:ln>
+                  </pic:spPr>
+                </pic:pic>
+              </a:graphicData>
+            </a:graphic>
+          </wp:inline>
+        </w:drawing>
+      </w:r>
     </w:p>
     <w:p>
       <w:pPr>
@@ -5301,7 +6670,7 @@
               </w:tblGrid>
               <w:tr>
                 <w:trPr>
-                  <w:divId w:val="1120339675"/>
+                  <w:divId w:val="212739455"/>
                   <w:tblCellSpacing w:w="15" w:type="dxa"/>
                 </w:trPr>
                 <w:tc>
@@ -5315,11 +6684,13 @@
                       <w:rPr>
                         <w:noProof/>
                         <w:sz w:val="24"/>
+                        <w:lang w:val="en-GB"/>
                       </w:rPr>
                     </w:pPr>
                     <w:r>
                       <w:rPr>
                         <w:noProof/>
+                        <w:lang w:val="en-GB"/>
                       </w:rPr>
                       <w:t xml:space="preserve">[1] </w:t>
                     </w:r>
@@ -5335,11 +6706,13 @@
                       <w:pStyle w:val="Bibliography"/>
                       <w:rPr>
                         <w:noProof/>
+                        <w:lang w:val="en-GB"/>
                       </w:rPr>
                     </w:pPr>
                     <w:r>
                       <w:rPr>
                         <w:noProof/>
+                        <w:lang w:val="en-GB"/>
                       </w:rPr>
                       <w:t>COSC427 wiki., “Riel's heuristics,” [Online]. Available: https://oowisdom.csse.canterbury.ac.nz/index.php/Riel%27s_heuristics.</w:t>
                     </w:r>
@@ -5348,7 +6721,7 @@
               </w:tr>
               <w:tr>
                 <w:trPr>
-                  <w:divId w:val="1120339675"/>
+                  <w:divId w:val="212739455"/>
                   <w:tblCellSpacing w:w="15" w:type="dxa"/>
                 </w:trPr>
                 <w:tc>
@@ -5361,11 +6734,13 @@
                       <w:pStyle w:val="Bibliography"/>
                       <w:rPr>
                         <w:noProof/>
+                        <w:lang w:val="en-GB"/>
                       </w:rPr>
                     </w:pPr>
                     <w:r>
                       <w:rPr>
                         <w:noProof/>
+                        <w:lang w:val="en-GB"/>
                       </w:rPr>
                       <w:t xml:space="preserve">[2] </w:t>
                     </w:r>
@@ -5381,11 +6756,13 @@
                       <w:pStyle w:val="Bibliography"/>
                       <w:rPr>
                         <w:noProof/>
+                        <w:lang w:val="en-GB"/>
                       </w:rPr>
                     </w:pPr>
                     <w:r>
                       <w:rPr>
                         <w:noProof/>
+                        <w:lang w:val="en-GB"/>
                       </w:rPr>
                       <w:t>T. Janssen, “SOLID Design Principles Explained,” [Online]. Available: https://stackify.com/solid-design-principles/.</w:t>
                     </w:r>
@@ -5394,7 +6771,7 @@
               </w:tr>
               <w:tr>
                 <w:trPr>
-                  <w:divId w:val="1120339675"/>
+                  <w:divId w:val="212739455"/>
                   <w:tblCellSpacing w:w="15" w:type="dxa"/>
                 </w:trPr>
                 <w:tc>
@@ -5407,11 +6784,13 @@
                       <w:pStyle w:val="Bibliography"/>
                       <w:rPr>
                         <w:noProof/>
+                        <w:lang w:val="en-GB"/>
                       </w:rPr>
                     </w:pPr>
                     <w:r>
                       <w:rPr>
                         <w:noProof/>
+                        <w:lang w:val="en-GB"/>
                       </w:rPr>
                       <w:t xml:space="preserve">[3] </w:t>
                     </w:r>
@@ -5427,11 +6806,13 @@
                       <w:pStyle w:val="Bibliography"/>
                       <w:rPr>
                         <w:noProof/>
+                        <w:lang w:val="en-GB"/>
                       </w:rPr>
                     </w:pPr>
                     <w:r>
                       <w:rPr>
                         <w:noProof/>
+                        <w:lang w:val="en-GB"/>
                       </w:rPr>
                       <w:t>COSC427 wiki., “Minimize number of methods,” [Online]. Available: https://oowisdom.csse.canterbury.ac.nz/index.php/Minimize_number_of_methods.</w:t>
                     </w:r>
@@ -5440,7 +6821,7 @@
               </w:tr>
               <w:tr>
                 <w:trPr>
-                  <w:divId w:val="1120339675"/>
+                  <w:divId w:val="212739455"/>
                   <w:tblCellSpacing w:w="15" w:type="dxa"/>
                 </w:trPr>
                 <w:tc>
@@ -5453,11 +6834,13 @@
                       <w:pStyle w:val="Bibliography"/>
                       <w:rPr>
                         <w:noProof/>
+                        <w:lang w:val="en-GB"/>
                       </w:rPr>
                     </w:pPr>
                     <w:r>
                       <w:rPr>
                         <w:noProof/>
+                        <w:lang w:val="en-GB"/>
                       </w:rPr>
                       <w:t xml:space="preserve">[4] </w:t>
                     </w:r>
@@ -5473,11 +6856,13 @@
                       <w:pStyle w:val="Bibliography"/>
                       <w:rPr>
                         <w:noProof/>
+                        <w:lang w:val="en-GB"/>
                       </w:rPr>
                     </w:pPr>
                     <w:r>
                       <w:rPr>
                         <w:noProof/>
+                        <w:lang w:val="en-GB"/>
                       </w:rPr>
                       <w:t>Refactoring.Guru. , “Template Method,” Refactoring.Guru. , [Online]. Available: https://refactoring.guru/design-patterns/template-method.</w:t>
                     </w:r>
@@ -5486,7 +6871,7 @@
               </w:tr>
               <w:tr>
                 <w:trPr>
-                  <w:divId w:val="1120339675"/>
+                  <w:divId w:val="212739455"/>
                   <w:tblCellSpacing w:w="15" w:type="dxa"/>
                 </w:trPr>
                 <w:tc>
@@ -5499,11 +6884,13 @@
                       <w:pStyle w:val="Bibliography"/>
                       <w:rPr>
                         <w:noProof/>
+                        <w:lang w:val="en-GB"/>
                       </w:rPr>
                     </w:pPr>
                     <w:r>
                       <w:rPr>
                         <w:noProof/>
+                        <w:lang w:val="en-GB"/>
                       </w:rPr>
                       <w:t xml:space="preserve">[5] </w:t>
                     </w:r>
@@ -5519,11 +6906,13 @@
                       <w:pStyle w:val="Bibliography"/>
                       <w:rPr>
                         <w:noProof/>
+                        <w:lang w:val="en-GB"/>
                       </w:rPr>
                     </w:pPr>
                     <w:r>
                       <w:rPr>
                         <w:noProof/>
+                        <w:lang w:val="en-GB"/>
                       </w:rPr>
                       <w:t>Refactoring.Guru., “Strategy,” Refactoring.Guru., [Online]. Available: https://refactoring.guru/design-patterns/strategy.</w:t>
                     </w:r>
@@ -5532,7 +6921,7 @@
               </w:tr>
               <w:tr>
                 <w:trPr>
-                  <w:divId w:val="1120339675"/>
+                  <w:divId w:val="212739455"/>
                   <w:tblCellSpacing w:w="15" w:type="dxa"/>
                 </w:trPr>
                 <w:tc>
@@ -5545,11 +6934,13 @@
                       <w:pStyle w:val="Bibliography"/>
                       <w:rPr>
                         <w:noProof/>
+                        <w:lang w:val="en-GB"/>
                       </w:rPr>
                     </w:pPr>
                     <w:r>
                       <w:rPr>
                         <w:noProof/>
+                        <w:lang w:val="en-GB"/>
                       </w:rPr>
                       <w:t xml:space="preserve">[6] </w:t>
                     </w:r>
@@ -5565,13 +6956,115 @@
                       <w:pStyle w:val="Bibliography"/>
                       <w:rPr>
                         <w:noProof/>
+                        <w:lang w:val="en-GB"/>
                       </w:rPr>
                     </w:pPr>
                     <w:r>
                       <w:rPr>
                         <w:noProof/>
+                        <w:lang w:val="en-GB"/>
                       </w:rPr>
                       <w:t>Scala Docs, “Scala Book - Abstract class,” [Online]. Available: https://docs.scala-lang.org/scala3/book/domain-modeling-tools.html#abstract-classes.</w:t>
+                    </w:r>
+                  </w:p>
+                </w:tc>
+              </w:tr>
+              <w:tr>
+                <w:trPr>
+                  <w:divId w:val="212739455"/>
+                  <w:tblCellSpacing w:w="15" w:type="dxa"/>
+                </w:trPr>
+                <w:tc>
+                  <w:tcPr>
+                    <w:tcW w:w="50" w:type="pct"/>
+                    <w:hideMark/>
+                  </w:tcPr>
+                  <w:p>
+                    <w:pPr>
+                      <w:pStyle w:val="Bibliography"/>
+                      <w:rPr>
+                        <w:noProof/>
+                        <w:lang w:val="en-GB"/>
+                      </w:rPr>
+                    </w:pPr>
+                    <w:r>
+                      <w:rPr>
+                        <w:noProof/>
+                        <w:lang w:val="en-GB"/>
+                      </w:rPr>
+                      <w:t xml:space="preserve">[7] </w:t>
+                    </w:r>
+                  </w:p>
+                </w:tc>
+                <w:tc>
+                  <w:tcPr>
+                    <w:tcW w:w="0" w:type="auto"/>
+                    <w:hideMark/>
+                  </w:tcPr>
+                  <w:p>
+                    <w:pPr>
+                      <w:pStyle w:val="Bibliography"/>
+                      <w:rPr>
+                        <w:noProof/>
+                        <w:lang w:val="en-GB"/>
+                      </w:rPr>
+                    </w:pPr>
+                    <w:r>
+                      <w:rPr>
+                        <w:noProof/>
+                        <w:lang w:val="en-GB"/>
+                      </w:rPr>
+                      <w:t>refactoring.guru, “Observer,” [Online]. Available: https://refactoring.guru/design-patterns/observer.</w:t>
+                    </w:r>
+                  </w:p>
+                </w:tc>
+              </w:tr>
+              <w:tr>
+                <w:trPr>
+                  <w:divId w:val="212739455"/>
+                  <w:tblCellSpacing w:w="15" w:type="dxa"/>
+                </w:trPr>
+                <w:tc>
+                  <w:tcPr>
+                    <w:tcW w:w="50" w:type="pct"/>
+                    <w:hideMark/>
+                  </w:tcPr>
+                  <w:p>
+                    <w:pPr>
+                      <w:pStyle w:val="Bibliography"/>
+                      <w:rPr>
+                        <w:noProof/>
+                        <w:lang w:val="en-GB"/>
+                      </w:rPr>
+                    </w:pPr>
+                    <w:r>
+                      <w:rPr>
+                        <w:noProof/>
+                        <w:lang w:val="en-GB"/>
+                      </w:rPr>
+                      <w:t xml:space="preserve">[8] </w:t>
+                    </w:r>
+                  </w:p>
+                </w:tc>
+                <w:tc>
+                  <w:tcPr>
+                    <w:tcW w:w="0" w:type="auto"/>
+                    <w:hideMark/>
+                  </w:tcPr>
+                  <w:p>
+                    <w:pPr>
+                      <w:pStyle w:val="Bibliography"/>
+                      <w:rPr>
+                        <w:noProof/>
+                        <w:lang w:val="en-GB"/>
+                      </w:rPr>
+                    </w:pPr>
+                    <w:r>
+                      <w:rPr>
+                        <w:noProof/>
+                        <w:lang w:val="en-GB"/>
+                      </w:rPr>
+                      <w:t>J. Chung, “Pull vs. Push,” [Online]. Available: https://medium.com/@jchung722/pull-vs-push-b4788a845cce.</w:t>
                     </w:r>
                   </w:p>
                 </w:tc>
@@ -5579,7 +7072,7 @@
             </w:tbl>
             <w:p>
               <w:pPr>
-                <w:divId w:val="1120339675"/>
+                <w:divId w:val="212739455"/>
                 <w:rPr>
                   <w:noProof/>
                 </w:rPr>
@@ -6176,9 +7669,122 @@
     </w:lvl>
   </w:abstractNum>
   <w:abstractNum w:abstractNumId="4" w15:restartNumberingAfterBreak="0">
+    <w:nsid w:val="2328736A"/>
+    <w:multiLevelType w:val="hybridMultilevel"/>
+    <w:tmpl w:val="D54A1390"/>
+    <w:lvl w:ilvl="0" w:tplc="40090001">
+      <w:start w:val="1"/>
+      <w:numFmt w:val="bullet"/>
+      <w:lvlText w:val=""/>
+      <w:lvlJc w:val="left"/>
+      <w:pPr>
+        <w:ind w:left="720" w:hanging="360"/>
+      </w:pPr>
+      <w:rPr>
+        <w:rFonts w:ascii="Symbol" w:hAnsi="Symbol" w:hint="default"/>
+      </w:rPr>
+    </w:lvl>
+    <w:lvl w:ilvl="1" w:tplc="40090003" w:tentative="1">
+      <w:start w:val="1"/>
+      <w:numFmt w:val="bullet"/>
+      <w:lvlText w:val="o"/>
+      <w:lvlJc w:val="left"/>
+      <w:pPr>
+        <w:ind w:left="1440" w:hanging="360"/>
+      </w:pPr>
+      <w:rPr>
+        <w:rFonts w:ascii="Courier New" w:hAnsi="Courier New" w:cs="Courier New" w:hint="default"/>
+      </w:rPr>
+    </w:lvl>
+    <w:lvl w:ilvl="2" w:tplc="40090005" w:tentative="1">
+      <w:start w:val="1"/>
+      <w:numFmt w:val="bullet"/>
+      <w:lvlText w:val=""/>
+      <w:lvlJc w:val="left"/>
+      <w:pPr>
+        <w:ind w:left="2160" w:hanging="360"/>
+      </w:pPr>
+      <w:rPr>
+        <w:rFonts w:ascii="Wingdings" w:hAnsi="Wingdings" w:hint="default"/>
+      </w:rPr>
+    </w:lvl>
+    <w:lvl w:ilvl="3" w:tplc="40090001" w:tentative="1">
+      <w:start w:val="1"/>
+      <w:numFmt w:val="bullet"/>
+      <w:lvlText w:val=""/>
+      <w:lvlJc w:val="left"/>
+      <w:pPr>
+        <w:ind w:left="2880" w:hanging="360"/>
+      </w:pPr>
+      <w:rPr>
+        <w:rFonts w:ascii="Symbol" w:hAnsi="Symbol" w:hint="default"/>
+      </w:rPr>
+    </w:lvl>
+    <w:lvl w:ilvl="4" w:tplc="40090003" w:tentative="1">
+      <w:start w:val="1"/>
+      <w:numFmt w:val="bullet"/>
+      <w:lvlText w:val="o"/>
+      <w:lvlJc w:val="left"/>
+      <w:pPr>
+        <w:ind w:left="3600" w:hanging="360"/>
+      </w:pPr>
+      <w:rPr>
+        <w:rFonts w:ascii="Courier New" w:hAnsi="Courier New" w:cs="Courier New" w:hint="default"/>
+      </w:rPr>
+    </w:lvl>
+    <w:lvl w:ilvl="5" w:tplc="40090005" w:tentative="1">
+      <w:start w:val="1"/>
+      <w:numFmt w:val="bullet"/>
+      <w:lvlText w:val=""/>
+      <w:lvlJc w:val="left"/>
+      <w:pPr>
+        <w:ind w:left="4320" w:hanging="360"/>
+      </w:pPr>
+      <w:rPr>
+        <w:rFonts w:ascii="Wingdings" w:hAnsi="Wingdings" w:hint="default"/>
+      </w:rPr>
+    </w:lvl>
+    <w:lvl w:ilvl="6" w:tplc="40090001" w:tentative="1">
+      <w:start w:val="1"/>
+      <w:numFmt w:val="bullet"/>
+      <w:lvlText w:val=""/>
+      <w:lvlJc w:val="left"/>
+      <w:pPr>
+        <w:ind w:left="5040" w:hanging="360"/>
+      </w:pPr>
+      <w:rPr>
+        <w:rFonts w:ascii="Symbol" w:hAnsi="Symbol" w:hint="default"/>
+      </w:rPr>
+    </w:lvl>
+    <w:lvl w:ilvl="7" w:tplc="40090003" w:tentative="1">
+      <w:start w:val="1"/>
+      <w:numFmt w:val="bullet"/>
+      <w:lvlText w:val="o"/>
+      <w:lvlJc w:val="left"/>
+      <w:pPr>
+        <w:ind w:left="5760" w:hanging="360"/>
+      </w:pPr>
+      <w:rPr>
+        <w:rFonts w:ascii="Courier New" w:hAnsi="Courier New" w:cs="Courier New" w:hint="default"/>
+      </w:rPr>
+    </w:lvl>
+    <w:lvl w:ilvl="8" w:tplc="40090005" w:tentative="1">
+      <w:start w:val="1"/>
+      <w:numFmt w:val="bullet"/>
+      <w:lvlText w:val=""/>
+      <w:lvlJc w:val="left"/>
+      <w:pPr>
+        <w:ind w:left="6480" w:hanging="360"/>
+      </w:pPr>
+      <w:rPr>
+        <w:rFonts w:ascii="Wingdings" w:hAnsi="Wingdings" w:hint="default"/>
+      </w:rPr>
+    </w:lvl>
+  </w:abstractNum>
+  <w:abstractNum w:abstractNumId="5" w15:restartNumberingAfterBreak="0">
     <w:nsid w:val="4579645B"/>
     <w:multiLevelType w:val="hybridMultilevel"/>
-    <w:tmpl w:val="63B20322"/>
+    <w:tmpl w:val="F314E01C"/>
     <w:lvl w:ilvl="0" w:tplc="4009000F">
       <w:start w:val="1"/>
       <w:numFmt w:val="decimal"/>
@@ -6261,7 +7867,7 @@
       </w:pPr>
     </w:lvl>
   </w:abstractNum>
-  <w:abstractNum w:abstractNumId="5" w15:restartNumberingAfterBreak="0">
+  <w:abstractNum w:abstractNumId="6" w15:restartNumberingAfterBreak="0">
     <w:nsid w:val="52095B00"/>
     <w:multiLevelType w:val="hybridMultilevel"/>
     <w:tmpl w:val="9A4E2DBC"/>
@@ -6347,7 +7953,7 @@
       </w:pPr>
     </w:lvl>
   </w:abstractNum>
-  <w:abstractNum w:abstractNumId="6" w15:restartNumberingAfterBreak="0">
+  <w:abstractNum w:abstractNumId="7" w15:restartNumberingAfterBreak="0">
     <w:nsid w:val="572742C0"/>
     <w:multiLevelType w:val="hybridMultilevel"/>
     <w:tmpl w:val="DE6EA0F2"/>
@@ -6433,7 +8039,7 @@
       </w:pPr>
     </w:lvl>
   </w:abstractNum>
-  <w:abstractNum w:abstractNumId="7" w15:restartNumberingAfterBreak="0">
+  <w:abstractNum w:abstractNumId="8" w15:restartNumberingAfterBreak="0">
     <w:nsid w:val="59CB04E0"/>
     <w:multiLevelType w:val="multilevel"/>
     <w:tmpl w:val="23387C0A"/>
@@ -6555,7 +8161,93 @@
       </w:pPr>
     </w:lvl>
   </w:abstractNum>
-  <w:abstractNum w:abstractNumId="8" w15:restartNumberingAfterBreak="0">
+  <w:abstractNum w:abstractNumId="9" w15:restartNumberingAfterBreak="0">
+    <w:nsid w:val="5D455983"/>
+    <w:multiLevelType w:val="hybridMultilevel"/>
+    <w:tmpl w:val="771E16EC"/>
+    <w:lvl w:ilvl="0" w:tplc="FFFFFFFF">
+      <w:start w:val="1"/>
+      <w:numFmt w:val="decimal"/>
+      <w:lvlText w:val="%1."/>
+      <w:lvlJc w:val="left"/>
+      <w:pPr>
+        <w:ind w:left="720" w:hanging="360"/>
+      </w:pPr>
+    </w:lvl>
+    <w:lvl w:ilvl="1" w:tplc="40090019" w:tentative="1">
+      <w:start w:val="1"/>
+      <w:numFmt w:val="lowerLetter"/>
+      <w:lvlText w:val="%2."/>
+      <w:lvlJc w:val="left"/>
+      <w:pPr>
+        <w:ind w:left="1440" w:hanging="360"/>
+      </w:pPr>
+    </w:lvl>
+    <w:lvl w:ilvl="2" w:tplc="4009001B" w:tentative="1">
+      <w:start w:val="1"/>
+      <w:numFmt w:val="lowerRoman"/>
+      <w:lvlText w:val="%3."/>
+      <w:lvlJc w:val="right"/>
+      <w:pPr>
+        <w:ind w:left="2160" w:hanging="180"/>
+      </w:pPr>
+    </w:lvl>
+    <w:lvl w:ilvl="3" w:tplc="4009000F" w:tentative="1">
+      <w:start w:val="1"/>
+      <w:numFmt w:val="decimal"/>
+      <w:lvlText w:val="%4."/>
+      <w:lvlJc w:val="left"/>
+      <w:pPr>
+        <w:ind w:left="2880" w:hanging="360"/>
+      </w:pPr>
+    </w:lvl>
+    <w:lvl w:ilvl="4" w:tplc="40090019" w:tentative="1">
+      <w:start w:val="1"/>
+      <w:numFmt w:val="lowerLetter"/>
+      <w:lvlText w:val="%5."/>
+      <w:lvlJc w:val="left"/>
+      <w:pPr>
+        <w:ind w:left="3600" w:hanging="360"/>
+      </w:pPr>
+    </w:lvl>
+    <w:lvl w:ilvl="5" w:tplc="4009001B" w:tentative="1">
+      <w:start w:val="1"/>
+      <w:numFmt w:val="lowerRoman"/>
+      <w:lvlText w:val="%6."/>
+      <w:lvlJc w:val="right"/>
+      <w:pPr>
+        <w:ind w:left="4320" w:hanging="180"/>
+      </w:pPr>
+    </w:lvl>
+    <w:lvl w:ilvl="6" w:tplc="4009000F" w:tentative="1">
+      <w:start w:val="1"/>
+      <w:numFmt w:val="decimal"/>
+      <w:lvlText w:val="%7."/>
+      <w:lvlJc w:val="left"/>
+      <w:pPr>
+        <w:ind w:left="5040" w:hanging="360"/>
+      </w:pPr>
+    </w:lvl>
+    <w:lvl w:ilvl="7" w:tplc="40090019" w:tentative="1">
+      <w:start w:val="1"/>
+      <w:numFmt w:val="lowerLetter"/>
+      <w:lvlText w:val="%8."/>
+      <w:lvlJc w:val="left"/>
+      <w:pPr>
+        <w:ind w:left="5760" w:hanging="360"/>
+      </w:pPr>
+    </w:lvl>
+    <w:lvl w:ilvl="8" w:tplc="4009001B" w:tentative="1">
+      <w:start w:val="1"/>
+      <w:numFmt w:val="lowerRoman"/>
+      <w:lvlText w:val="%9."/>
+      <w:lvlJc w:val="right"/>
+      <w:pPr>
+        <w:ind w:left="6480" w:hanging="180"/>
+      </w:pPr>
+    </w:lvl>
+  </w:abstractNum>
+  <w:abstractNum w:abstractNumId="10" w15:restartNumberingAfterBreak="0">
     <w:nsid w:val="5F7557EA"/>
     <w:multiLevelType w:val="hybridMultilevel"/>
     <w:tmpl w:val="307E97AE"/>
@@ -6641,7 +8333,7 @@
       </w:pPr>
     </w:lvl>
   </w:abstractNum>
-  <w:abstractNum w:abstractNumId="9" w15:restartNumberingAfterBreak="0">
+  <w:abstractNum w:abstractNumId="11" w15:restartNumberingAfterBreak="0">
     <w:nsid w:val="62D24F4D"/>
     <w:multiLevelType w:val="hybridMultilevel"/>
     <w:tmpl w:val="63B20322"/>
@@ -6727,7 +8419,7 @@
       </w:pPr>
     </w:lvl>
   </w:abstractNum>
-  <w:abstractNum w:abstractNumId="10" w15:restartNumberingAfterBreak="0">
+  <w:abstractNum w:abstractNumId="12" w15:restartNumberingAfterBreak="0">
     <w:nsid w:val="66701F65"/>
     <w:multiLevelType w:val="hybridMultilevel"/>
     <w:tmpl w:val="49FCD8AE"/>
@@ -6813,7 +8505,7 @@
       </w:pPr>
     </w:lvl>
   </w:abstractNum>
-  <w:abstractNum w:abstractNumId="11" w15:restartNumberingAfterBreak="0">
+  <w:abstractNum w:abstractNumId="13" w15:restartNumberingAfterBreak="0">
     <w:nsid w:val="66A179E2"/>
     <w:multiLevelType w:val="hybridMultilevel"/>
     <w:tmpl w:val="440CDBBE"/>
@@ -6926,7 +8618,120 @@
       </w:rPr>
     </w:lvl>
   </w:abstractNum>
-  <w:abstractNum w:abstractNumId="12" w15:restartNumberingAfterBreak="0">
+  <w:abstractNum w:abstractNumId="14" w15:restartNumberingAfterBreak="0">
+    <w:nsid w:val="679352D6"/>
+    <w:multiLevelType w:val="hybridMultilevel"/>
+    <w:tmpl w:val="1F600B14"/>
+    <w:lvl w:ilvl="0" w:tplc="40090001">
+      <w:start w:val="1"/>
+      <w:numFmt w:val="bullet"/>
+      <w:lvlText w:val=""/>
+      <w:lvlJc w:val="left"/>
+      <w:pPr>
+        <w:ind w:left="720" w:hanging="360"/>
+      </w:pPr>
+      <w:rPr>
+        <w:rFonts w:ascii="Symbol" w:hAnsi="Symbol" w:hint="default"/>
+      </w:rPr>
+    </w:lvl>
+    <w:lvl w:ilvl="1" w:tplc="40090003" w:tentative="1">
+      <w:start w:val="1"/>
+      <w:numFmt w:val="bullet"/>
+      <w:lvlText w:val="o"/>
+      <w:lvlJc w:val="left"/>
+      <w:pPr>
+        <w:ind w:left="1440" w:hanging="360"/>
+      </w:pPr>
+      <w:rPr>
+        <w:rFonts w:ascii="Courier New" w:hAnsi="Courier New" w:cs="Courier New" w:hint="default"/>
+      </w:rPr>
+    </w:lvl>
+    <w:lvl w:ilvl="2" w:tplc="40090005" w:tentative="1">
+      <w:start w:val="1"/>
+      <w:numFmt w:val="bullet"/>
+      <w:lvlText w:val=""/>
+      <w:lvlJc w:val="left"/>
+      <w:pPr>
+        <w:ind w:left="2160" w:hanging="360"/>
+      </w:pPr>
+      <w:rPr>
+        <w:rFonts w:ascii="Wingdings" w:hAnsi="Wingdings" w:hint="default"/>
+      </w:rPr>
+    </w:lvl>
+    <w:lvl w:ilvl="3" w:tplc="40090001" w:tentative="1">
+      <w:start w:val="1"/>
+      <w:numFmt w:val="bullet"/>
+      <w:lvlText w:val=""/>
+      <w:lvlJc w:val="left"/>
+      <w:pPr>
+        <w:ind w:left="2880" w:hanging="360"/>
+      </w:pPr>
+      <w:rPr>
+        <w:rFonts w:ascii="Symbol" w:hAnsi="Symbol" w:hint="default"/>
+      </w:rPr>
+    </w:lvl>
+    <w:lvl w:ilvl="4" w:tplc="40090003" w:tentative="1">
+      <w:start w:val="1"/>
+      <w:numFmt w:val="bullet"/>
+      <w:lvlText w:val="o"/>
+      <w:lvlJc w:val="left"/>
+      <w:pPr>
+        <w:ind w:left="3600" w:hanging="360"/>
+      </w:pPr>
+      <w:rPr>
+        <w:rFonts w:ascii="Courier New" w:hAnsi="Courier New" w:cs="Courier New" w:hint="default"/>
+      </w:rPr>
+    </w:lvl>
+    <w:lvl w:ilvl="5" w:tplc="40090005" w:tentative="1">
+      <w:start w:val="1"/>
+      <w:numFmt w:val="bullet"/>
+      <w:lvlText w:val=""/>
+      <w:lvlJc w:val="left"/>
+      <w:pPr>
+        <w:ind w:left="4320" w:hanging="360"/>
+      </w:pPr>
+      <w:rPr>
+        <w:rFonts w:ascii="Wingdings" w:hAnsi="Wingdings" w:hint="default"/>
+      </w:rPr>
+    </w:lvl>
+    <w:lvl w:ilvl="6" w:tplc="40090001" w:tentative="1">
+      <w:start w:val="1"/>
+      <w:numFmt w:val="bullet"/>
+      <w:lvlText w:val=""/>
+      <w:lvlJc w:val="left"/>
+      <w:pPr>
+        <w:ind w:left="5040" w:hanging="360"/>
+      </w:pPr>
+      <w:rPr>
+        <w:rFonts w:ascii="Symbol" w:hAnsi="Symbol" w:hint="default"/>
+      </w:rPr>
+    </w:lvl>
+    <w:lvl w:ilvl="7" w:tplc="40090003" w:tentative="1">
+      <w:start w:val="1"/>
+      <w:numFmt w:val="bullet"/>
+      <w:lvlText w:val="o"/>
+      <w:lvlJc w:val="left"/>
+      <w:pPr>
+        <w:ind w:left="5760" w:hanging="360"/>
+      </w:pPr>
+      <w:rPr>
+        <w:rFonts w:ascii="Courier New" w:hAnsi="Courier New" w:cs="Courier New" w:hint="default"/>
+      </w:rPr>
+    </w:lvl>
+    <w:lvl w:ilvl="8" w:tplc="40090005" w:tentative="1">
+      <w:start w:val="1"/>
+      <w:numFmt w:val="bullet"/>
+      <w:lvlText w:val=""/>
+      <w:lvlJc w:val="left"/>
+      <w:pPr>
+        <w:ind w:left="6480" w:hanging="360"/>
+      </w:pPr>
+      <w:rPr>
+        <w:rFonts w:ascii="Wingdings" w:hAnsi="Wingdings" w:hint="default"/>
+      </w:rPr>
+    </w:lvl>
+  </w:abstractNum>
+  <w:abstractNum w:abstractNumId="15" w15:restartNumberingAfterBreak="0">
     <w:nsid w:val="6971703D"/>
     <w:multiLevelType w:val="hybridMultilevel"/>
     <w:tmpl w:val="350EB218"/>
@@ -7039,7 +8844,7 @@
       </w:rPr>
     </w:lvl>
   </w:abstractNum>
-  <w:abstractNum w:abstractNumId="13" w15:restartNumberingAfterBreak="0">
+  <w:abstractNum w:abstractNumId="16" w15:restartNumberingAfterBreak="0">
     <w:nsid w:val="709430E9"/>
     <w:multiLevelType w:val="hybridMultilevel"/>
     <w:tmpl w:val="54E2EC4A"/>
@@ -7128,7 +8933,7 @@
       </w:pPr>
     </w:lvl>
   </w:abstractNum>
-  <w:abstractNum w:abstractNumId="14" w15:restartNumberingAfterBreak="0">
+  <w:abstractNum w:abstractNumId="17" w15:restartNumberingAfterBreak="0">
     <w:nsid w:val="75B020CE"/>
     <w:multiLevelType w:val="hybridMultilevel"/>
     <w:tmpl w:val="76FE486C"/>
@@ -7214,7 +9019,7 @@
       </w:pPr>
     </w:lvl>
   </w:abstractNum>
-  <w:abstractNum w:abstractNumId="15" w15:restartNumberingAfterBreak="0">
+  <w:abstractNum w:abstractNumId="18" w15:restartNumberingAfterBreak="0">
     <w:nsid w:val="768E7250"/>
     <w:multiLevelType w:val="hybridMultilevel"/>
     <w:tmpl w:val="BD5AE132"/>
@@ -7327,23 +9132,109 @@
       </w:rPr>
     </w:lvl>
   </w:abstractNum>
+  <w:abstractNum w:abstractNumId="19" w15:restartNumberingAfterBreak="0">
+    <w:nsid w:val="7DE91A4F"/>
+    <w:multiLevelType w:val="hybridMultilevel"/>
+    <w:tmpl w:val="F314E01C"/>
+    <w:lvl w:ilvl="0" w:tplc="FFFFFFFF">
+      <w:start w:val="1"/>
+      <w:numFmt w:val="decimal"/>
+      <w:lvlText w:val="%1."/>
+      <w:lvlJc w:val="left"/>
+      <w:pPr>
+        <w:ind w:left="720" w:hanging="360"/>
+      </w:pPr>
+    </w:lvl>
+    <w:lvl w:ilvl="1" w:tplc="FFFFFFFF" w:tentative="1">
+      <w:start w:val="1"/>
+      <w:numFmt w:val="lowerLetter"/>
+      <w:lvlText w:val="%2."/>
+      <w:lvlJc w:val="left"/>
+      <w:pPr>
+        <w:ind w:left="1440" w:hanging="360"/>
+      </w:pPr>
+    </w:lvl>
+    <w:lvl w:ilvl="2" w:tplc="FFFFFFFF" w:tentative="1">
+      <w:start w:val="1"/>
+      <w:numFmt w:val="lowerRoman"/>
+      <w:lvlText w:val="%3."/>
+      <w:lvlJc w:val="right"/>
+      <w:pPr>
+        <w:ind w:left="2160" w:hanging="180"/>
+      </w:pPr>
+    </w:lvl>
+    <w:lvl w:ilvl="3" w:tplc="FFFFFFFF" w:tentative="1">
+      <w:start w:val="1"/>
+      <w:numFmt w:val="decimal"/>
+      <w:lvlText w:val="%4."/>
+      <w:lvlJc w:val="left"/>
+      <w:pPr>
+        <w:ind w:left="2880" w:hanging="360"/>
+      </w:pPr>
+    </w:lvl>
+    <w:lvl w:ilvl="4" w:tplc="FFFFFFFF" w:tentative="1">
+      <w:start w:val="1"/>
+      <w:numFmt w:val="lowerLetter"/>
+      <w:lvlText w:val="%5."/>
+      <w:lvlJc w:val="left"/>
+      <w:pPr>
+        <w:ind w:left="3600" w:hanging="360"/>
+      </w:pPr>
+    </w:lvl>
+    <w:lvl w:ilvl="5" w:tplc="FFFFFFFF" w:tentative="1">
+      <w:start w:val="1"/>
+      <w:numFmt w:val="lowerRoman"/>
+      <w:lvlText w:val="%6."/>
+      <w:lvlJc w:val="right"/>
+      <w:pPr>
+        <w:ind w:left="4320" w:hanging="180"/>
+      </w:pPr>
+    </w:lvl>
+    <w:lvl w:ilvl="6" w:tplc="FFFFFFFF" w:tentative="1">
+      <w:start w:val="1"/>
+      <w:numFmt w:val="decimal"/>
+      <w:lvlText w:val="%7."/>
+      <w:lvlJc w:val="left"/>
+      <w:pPr>
+        <w:ind w:left="5040" w:hanging="360"/>
+      </w:pPr>
+    </w:lvl>
+    <w:lvl w:ilvl="7" w:tplc="FFFFFFFF" w:tentative="1">
+      <w:start w:val="1"/>
+      <w:numFmt w:val="lowerLetter"/>
+      <w:lvlText w:val="%8."/>
+      <w:lvlJc w:val="left"/>
+      <w:pPr>
+        <w:ind w:left="5760" w:hanging="360"/>
+      </w:pPr>
+    </w:lvl>
+    <w:lvl w:ilvl="8" w:tplc="FFFFFFFF" w:tentative="1">
+      <w:start w:val="1"/>
+      <w:numFmt w:val="lowerRoman"/>
+      <w:lvlText w:val="%9."/>
+      <w:lvlJc w:val="right"/>
+      <w:pPr>
+        <w:ind w:left="6480" w:hanging="180"/>
+      </w:pPr>
+    </w:lvl>
+  </w:abstractNum>
   <w:num w:numId="1" w16cid:durableId="1734573567">
+    <w:abstractNumId w:val="8"/>
+  </w:num>
+  <w:num w:numId="2" w16cid:durableId="1487630225">
+    <w:abstractNumId w:val="10"/>
+  </w:num>
+  <w:num w:numId="3" w16cid:durableId="1278944661">
+    <w:abstractNumId w:val="17"/>
+  </w:num>
+  <w:num w:numId="4" w16cid:durableId="384841049">
+    <w:abstractNumId w:val="12"/>
+  </w:num>
+  <w:num w:numId="5" w16cid:durableId="85351059">
     <w:abstractNumId w:val="7"/>
   </w:num>
-  <w:num w:numId="2" w16cid:durableId="1487630225">
+  <w:num w:numId="6" w16cid:durableId="1428498342">
     <w:abstractNumId w:val="8"/>
-  </w:num>
-  <w:num w:numId="3" w16cid:durableId="1278944661">
-    <w:abstractNumId w:val="14"/>
-  </w:num>
-  <w:num w:numId="4" w16cid:durableId="384841049">
-    <w:abstractNumId w:val="10"/>
-  </w:num>
-  <w:num w:numId="5" w16cid:durableId="85351059">
-    <w:abstractNumId w:val="6"/>
-  </w:num>
-  <w:num w:numId="6" w16cid:durableId="1428498342">
-    <w:abstractNumId w:val="7"/>
     <w:lvlOverride w:ilvl="0">
       <w:startOverride w:val="2"/>
     </w:lvlOverride>
@@ -7352,7 +9243,7 @@
     </w:lvlOverride>
   </w:num>
   <w:num w:numId="7" w16cid:durableId="1974752789">
-    <w:abstractNumId w:val="7"/>
+    <w:abstractNumId w:val="8"/>
     <w:lvlOverride w:ilvl="0">
       <w:startOverride w:val="2"/>
     </w:lvlOverride>
@@ -7361,22 +9252,22 @@
     </w:lvlOverride>
   </w:num>
   <w:num w:numId="8" w16cid:durableId="410591525">
-    <w:abstractNumId w:val="5"/>
+    <w:abstractNumId w:val="6"/>
   </w:num>
   <w:num w:numId="9" w16cid:durableId="577204305">
-    <w:abstractNumId w:val="13"/>
+    <w:abstractNumId w:val="16"/>
   </w:num>
   <w:num w:numId="10" w16cid:durableId="1243298371">
-    <w:abstractNumId w:val="12"/>
+    <w:abstractNumId w:val="15"/>
   </w:num>
   <w:num w:numId="11" w16cid:durableId="1703365124">
     <w:abstractNumId w:val="2"/>
   </w:num>
   <w:num w:numId="12" w16cid:durableId="57285127">
-    <w:abstractNumId w:val="15"/>
+    <w:abstractNumId w:val="18"/>
   </w:num>
   <w:num w:numId="13" w16cid:durableId="810832961">
-    <w:abstractNumId w:val="11"/>
+    <w:abstractNumId w:val="13"/>
   </w:num>
   <w:num w:numId="14" w16cid:durableId="1912890411">
     <w:abstractNumId w:val="0"/>
@@ -7388,10 +9279,40 @@
     <w:abstractNumId w:val="1"/>
   </w:num>
   <w:num w:numId="17" w16cid:durableId="1676614852">
-    <w:abstractNumId w:val="4"/>
+    <w:abstractNumId w:val="5"/>
   </w:num>
   <w:num w:numId="18" w16cid:durableId="165174757">
+    <w:abstractNumId w:val="11"/>
+  </w:num>
+  <w:num w:numId="19" w16cid:durableId="1999112550">
+    <w:abstractNumId w:val="19"/>
+  </w:num>
+  <w:num w:numId="20" w16cid:durableId="939988618">
     <w:abstractNumId w:val="9"/>
+  </w:num>
+  <w:num w:numId="21" w16cid:durableId="1985305993">
+    <w:abstractNumId w:val="8"/>
+    <w:lvlOverride w:ilvl="0">
+      <w:startOverride w:val="4"/>
+    </w:lvlOverride>
+    <w:lvlOverride w:ilvl="1">
+      <w:startOverride w:val="1"/>
+    </w:lvlOverride>
+  </w:num>
+  <w:num w:numId="22" w16cid:durableId="1563983502">
+    <w:abstractNumId w:val="8"/>
+    <w:lvlOverride w:ilvl="0">
+      <w:startOverride w:val="4"/>
+    </w:lvlOverride>
+    <w:lvlOverride w:ilvl="1">
+      <w:startOverride w:val="1"/>
+    </w:lvlOverride>
+  </w:num>
+  <w:num w:numId="23" w16cid:durableId="1744790233">
+    <w:abstractNumId w:val="14"/>
+  </w:num>
+  <w:num w:numId="24" w16cid:durableId="1356610437">
+    <w:abstractNumId w:val="4"/>
   </w:num>
 </w:numbering>
 </file>
@@ -8450,6 +10371,33 @@
       <w:szCs w:val="20"/>
     </w:rPr>
   </w:style>
+  <w:style w:type="paragraph" w:styleId="TOCHeading">
+    <w:name w:val="TOC Heading"/>
+    <w:basedOn w:val="Heading1"/>
+    <w:next w:val="Normal"/>
+    <w:uiPriority w:val="39"/>
+    <w:unhideWhenUsed/>
+    <w:qFormat/>
+    <w:rsid w:val="003D4D7C"/>
+    <w:pPr>
+      <w:keepLines/>
+      <w:numPr>
+        <w:numId w:val="0"/>
+      </w:numPr>
+      <w:spacing w:before="240" w:after="0" w:line="259" w:lineRule="auto"/>
+      <w:jc w:val="left"/>
+      <w:outlineLvl w:val="9"/>
+    </w:pPr>
+    <w:rPr>
+      <w:rFonts w:eastAsiaTheme="majorEastAsia" w:cstheme="majorBidi"/>
+      <w:b w:val="0"/>
+      <w:bCs w:val="0"/>
+      <w:color w:val="2F5496" w:themeColor="accent1" w:themeShade="BF"/>
+      <w:kern w:val="0"/>
+      <w:sz w:val="32"/>
+      <w:lang w:val="en-US"/>
+    </w:rPr>
+  </w:style>
 </w:styles>
 </file>
 
@@ -8835,11 +10783,42 @@
     <b:URL>https://docs.scala-lang.org/scala3/book/domain-modeling-tools.html#abstract-classes</b:URL>
     <b:RefOrder>6</b:RefOrder>
   </b:Source>
+  <b:Source>
+    <b:Tag>ref</b:Tag>
+    <b:SourceType>InternetSite</b:SourceType>
+    <b:Guid>{39012F1B-B4E4-4AF1-887B-0038D1A10D88}</b:Guid>
+    <b:Author>
+      <b:Author>
+        <b:Corporate>refactoring.guru</b:Corporate>
+      </b:Author>
+    </b:Author>
+    <b:Title>Observer</b:Title>
+    <b:URL>https://refactoring.guru/design-patterns/observer</b:URL>
+    <b:RefOrder>7</b:RefOrder>
+  </b:Source>
+  <b:Source>
+    <b:Tag>Jes</b:Tag>
+    <b:SourceType>InternetSite</b:SourceType>
+    <b:Guid>{8DBC3FB8-A70F-4745-995C-07B91B07481A}</b:Guid>
+    <b:Author>
+      <b:Author>
+        <b:NameList>
+          <b:Person>
+            <b:Last>Chung</b:Last>
+            <b:First>Jessica</b:First>
+          </b:Person>
+        </b:NameList>
+      </b:Author>
+    </b:Author>
+    <b:Title>Pull vs. Push</b:Title>
+    <b:URL>https://medium.com/@jchung722/pull-vs-push-b4788a845cce</b:URL>
+    <b:RefOrder>8</b:RefOrder>
+  </b:Source>
 </b:Sources>
 </file>
 
 <file path=customXml/itemProps1.xml><?xml version="1.0" encoding="utf-8"?>
-<ds:datastoreItem xmlns:ds="http://schemas.openxmlformats.org/officeDocument/2006/customXml" ds:itemID="{2220F428-8593-4C1E-890F-983ED2B1869F}">
+<ds:datastoreItem xmlns:ds="http://schemas.openxmlformats.org/officeDocument/2006/customXml" ds:itemID="{FA316DC9-1564-4138-964E-CC907CB4268D}">
   <ds:schemaRefs>
     <ds:schemaRef ds:uri="http://schemas.openxmlformats.org/officeDocument/2006/bibliography"/>
   </ds:schemaRefs>

</xml_diff>

<commit_message>
Updated relfection for assignment 4
</commit_message>
<xml_diff>
--- a/22200673_ Journal.docx
+++ b/22200673_ Journal.docx
@@ -294,7 +294,7 @@
           <w:numId w:val="0"/>
         </w:numPr>
       </w:pPr>
-      <w:bookmarkStart w:id="4" w:name="_Toc117698403"/>
+      <w:bookmarkStart w:id="4" w:name="_Toc118034492"/>
       <w:r>
         <w:lastRenderedPageBreak/>
         <w:t>Table of Contents</w:t>
@@ -321,7 +321,7 @@
       <w:r>
         <w:fldChar w:fldCharType="separate"/>
       </w:r>
-      <w:hyperlink w:anchor="_Toc117698403" w:history="1">
+      <w:hyperlink w:anchor="_Toc118034492" w:history="1">
         <w:r>
           <w:rPr>
             <w:rStyle w:val="Hyperlink"/>
@@ -348,7 +348,7 @@
             <w:noProof/>
             <w:webHidden/>
           </w:rPr>
-          <w:instrText xml:space="preserve"> PAGEREF _Toc117698403 \h </w:instrText>
+          <w:instrText xml:space="preserve"> PAGEREF _Toc118034492 \h </w:instrText>
         </w:r>
         <w:r>
           <w:rPr>
@@ -390,7 +390,7 @@
           <w:lang w:val="en-IN" w:eastAsia="en-IN"/>
         </w:rPr>
       </w:pPr>
-      <w:hyperlink w:anchor="_Toc117698404" w:history="1">
+      <w:hyperlink w:anchor="_Toc118034493" w:history="1">
         <w:r>
           <w:rPr>
             <w:rStyle w:val="Hyperlink"/>
@@ -417,7 +417,7 @@
             <w:noProof/>
             <w:webHidden/>
           </w:rPr>
-          <w:instrText xml:space="preserve"> PAGEREF _Toc117698404 \h </w:instrText>
+          <w:instrText xml:space="preserve"> PAGEREF _Toc118034493 \h </w:instrText>
         </w:r>
         <w:r>
           <w:rPr>
@@ -458,7 +458,7 @@
           <w:lang w:val="en-IN" w:eastAsia="en-IN"/>
         </w:rPr>
       </w:pPr>
-      <w:hyperlink w:anchor="_Toc117698405" w:history="1">
+      <w:hyperlink w:anchor="_Toc118034494" w:history="1">
         <w:r>
           <w:rPr>
             <w:rStyle w:val="Hyperlink"/>
@@ -501,7 +501,7 @@
             <w:noProof/>
             <w:webHidden/>
           </w:rPr>
-          <w:instrText xml:space="preserve"> PAGEREF _Toc117698405 \h </w:instrText>
+          <w:instrText xml:space="preserve"> PAGEREF _Toc118034494 \h </w:instrText>
         </w:r>
         <w:r>
           <w:rPr>
@@ -542,7 +542,7 @@
           <w:lang w:val="en-IN" w:eastAsia="en-IN"/>
         </w:rPr>
       </w:pPr>
-      <w:hyperlink w:anchor="_Toc117698406" w:history="1">
+      <w:hyperlink w:anchor="_Toc118034495" w:history="1">
         <w:r>
           <w:rPr>
             <w:rStyle w:val="Hyperlink"/>
@@ -585,7 +585,7 @@
             <w:noProof/>
             <w:webHidden/>
           </w:rPr>
-          <w:instrText xml:space="preserve"> PAGEREF _Toc117698406 \h </w:instrText>
+          <w:instrText xml:space="preserve"> PAGEREF _Toc118034495 \h </w:instrText>
         </w:r>
         <w:r>
           <w:rPr>
@@ -627,7 +627,7 @@
           <w:lang w:val="en-IN" w:eastAsia="en-IN"/>
         </w:rPr>
       </w:pPr>
-      <w:hyperlink w:anchor="_Toc117698407" w:history="1">
+      <w:hyperlink w:anchor="_Toc118034496" w:history="1">
         <w:r>
           <w:rPr>
             <w:rStyle w:val="Hyperlink"/>
@@ -654,7 +654,7 @@
             <w:noProof/>
             <w:webHidden/>
           </w:rPr>
-          <w:instrText xml:space="preserve"> PAGEREF _Toc117698407 \h </w:instrText>
+          <w:instrText xml:space="preserve"> PAGEREF _Toc118034496 \h </w:instrText>
         </w:r>
         <w:r>
           <w:rPr>
@@ -695,7 +695,7 @@
           <w:lang w:val="en-IN" w:eastAsia="en-IN"/>
         </w:rPr>
       </w:pPr>
-      <w:hyperlink w:anchor="_Toc117698408" w:history="1">
+      <w:hyperlink w:anchor="_Toc118034497" w:history="1">
         <w:r>
           <w:rPr>
             <w:rStyle w:val="Hyperlink"/>
@@ -738,7 +738,7 @@
             <w:noProof/>
             <w:webHidden/>
           </w:rPr>
-          <w:instrText xml:space="preserve"> PAGEREF _Toc117698408 \h </w:instrText>
+          <w:instrText xml:space="preserve"> PAGEREF _Toc118034497 \h </w:instrText>
         </w:r>
         <w:r>
           <w:rPr>
@@ -779,7 +779,7 @@
           <w:lang w:val="en-IN" w:eastAsia="en-IN"/>
         </w:rPr>
       </w:pPr>
-      <w:hyperlink w:anchor="_Toc117698409" w:history="1">
+      <w:hyperlink w:anchor="_Toc118034498" w:history="1">
         <w:r>
           <w:rPr>
             <w:rStyle w:val="Hyperlink"/>
@@ -822,7 +822,7 @@
             <w:noProof/>
             <w:webHidden/>
           </w:rPr>
-          <w:instrText xml:space="preserve"> PAGEREF _Toc117698409 \h </w:instrText>
+          <w:instrText xml:space="preserve"> PAGEREF _Toc118034498 \h </w:instrText>
         </w:r>
         <w:r>
           <w:rPr>
@@ -864,7 +864,7 @@
           <w:lang w:val="en-IN" w:eastAsia="en-IN"/>
         </w:rPr>
       </w:pPr>
-      <w:hyperlink w:anchor="_Toc117698410" w:history="1">
+      <w:hyperlink w:anchor="_Toc118034499" w:history="1">
         <w:r>
           <w:rPr>
             <w:rStyle w:val="Hyperlink"/>
@@ -891,7 +891,7 @@
             <w:noProof/>
             <w:webHidden/>
           </w:rPr>
-          <w:instrText xml:space="preserve"> PAGEREF _Toc117698410 \h </w:instrText>
+          <w:instrText xml:space="preserve"> PAGEREF _Toc118034499 \h </w:instrText>
         </w:r>
         <w:r>
           <w:rPr>
@@ -932,7 +932,7 @@
           <w:lang w:val="en-IN" w:eastAsia="en-IN"/>
         </w:rPr>
       </w:pPr>
-      <w:hyperlink w:anchor="_Toc117698411" w:history="1">
+      <w:hyperlink w:anchor="_Toc118034500" w:history="1">
         <w:r>
           <w:rPr>
             <w:rStyle w:val="Hyperlink"/>
@@ -975,7 +975,7 @@
             <w:noProof/>
             <w:webHidden/>
           </w:rPr>
-          <w:instrText xml:space="preserve"> PAGEREF _Toc117698411 \h </w:instrText>
+          <w:instrText xml:space="preserve"> PAGEREF _Toc118034500 \h </w:instrText>
         </w:r>
         <w:r>
           <w:rPr>
@@ -1016,7 +1016,7 @@
           <w:lang w:val="en-IN" w:eastAsia="en-IN"/>
         </w:rPr>
       </w:pPr>
-      <w:hyperlink w:anchor="_Toc117698412" w:history="1">
+      <w:hyperlink w:anchor="_Toc118034501" w:history="1">
         <w:r>
           <w:rPr>
             <w:rStyle w:val="Hyperlink"/>
@@ -1059,7 +1059,7 @@
             <w:noProof/>
             <w:webHidden/>
           </w:rPr>
-          <w:instrText xml:space="preserve"> PAGEREF _Toc117698412 \h </w:instrText>
+          <w:instrText xml:space="preserve"> PAGEREF _Toc118034501 \h </w:instrText>
         </w:r>
         <w:r>
           <w:rPr>
@@ -1101,7 +1101,7 @@
           <w:lang w:val="en-IN" w:eastAsia="en-IN"/>
         </w:rPr>
       </w:pPr>
-      <w:hyperlink w:anchor="_Toc117698413" w:history="1">
+      <w:hyperlink w:anchor="_Toc118034502" w:history="1">
         <w:r>
           <w:rPr>
             <w:rStyle w:val="Hyperlink"/>
@@ -1128,7 +1128,7 @@
             <w:noProof/>
             <w:webHidden/>
           </w:rPr>
-          <w:instrText xml:space="preserve"> PAGEREF _Toc117698413 \h </w:instrText>
+          <w:instrText xml:space="preserve"> PAGEREF _Toc118034502 \h </w:instrText>
         </w:r>
         <w:r>
           <w:rPr>
@@ -1149,6 +1149,174 @@
             <w:webHidden/>
           </w:rPr>
           <w:t>11</w:t>
+        </w:r>
+        <w:r>
+          <w:rPr>
+            <w:noProof/>
+            <w:webHidden/>
+          </w:rPr>
+          <w:fldChar w:fldCharType="end"/>
+        </w:r>
+      </w:hyperlink>
+    </w:p>
+    <w:p>
+      <w:pPr>
+        <w:pStyle w:val="TOC2"/>
+        <w:rPr>
+          <w:rFonts w:asciiTheme="minorHAnsi" w:eastAsiaTheme="minorEastAsia" w:hAnsiTheme="minorHAnsi" w:cstheme="minorBidi"/>
+          <w:noProof/>
+          <w:szCs w:val="22"/>
+          <w:lang w:val="en-IN" w:eastAsia="en-IN"/>
+        </w:rPr>
+      </w:pPr>
+      <w:hyperlink w:anchor="_Toc118034503" w:history="1">
+        <w:r>
+          <w:rPr>
+            <w:rStyle w:val="Hyperlink"/>
+            <w:noProof/>
+          </w:rPr>
+          <w:t>4.1</w:t>
+        </w:r>
+        <w:r>
+          <w:rPr>
+            <w:rFonts w:asciiTheme="minorHAnsi" w:eastAsiaTheme="minorEastAsia" w:hAnsiTheme="minorHAnsi" w:cstheme="minorBidi"/>
+            <w:noProof/>
+            <w:szCs w:val="22"/>
+            <w:lang w:val="en-IN" w:eastAsia="en-IN"/>
+          </w:rPr>
+          <w:tab/>
+        </w:r>
+        <w:r>
+          <w:rPr>
+            <w:rStyle w:val="Hyperlink"/>
+            <w:noProof/>
+          </w:rPr>
+          <w:t>Work Done</w:t>
+        </w:r>
+        <w:r>
+          <w:rPr>
+            <w:noProof/>
+            <w:webHidden/>
+          </w:rPr>
+          <w:tab/>
+        </w:r>
+        <w:r>
+          <w:rPr>
+            <w:noProof/>
+            <w:webHidden/>
+          </w:rPr>
+          <w:fldChar w:fldCharType="begin"/>
+        </w:r>
+        <w:r>
+          <w:rPr>
+            <w:noProof/>
+            <w:webHidden/>
+          </w:rPr>
+          <w:instrText xml:space="preserve"> PAGEREF _Toc118034503 \h </w:instrText>
+        </w:r>
+        <w:r>
+          <w:rPr>
+            <w:noProof/>
+            <w:webHidden/>
+          </w:rPr>
+        </w:r>
+        <w:r>
+          <w:rPr>
+            <w:noProof/>
+            <w:webHidden/>
+          </w:rPr>
+          <w:fldChar w:fldCharType="separate"/>
+        </w:r>
+        <w:r>
+          <w:rPr>
+            <w:noProof/>
+            <w:webHidden/>
+          </w:rPr>
+          <w:t>12</w:t>
+        </w:r>
+        <w:r>
+          <w:rPr>
+            <w:noProof/>
+            <w:webHidden/>
+          </w:rPr>
+          <w:fldChar w:fldCharType="end"/>
+        </w:r>
+      </w:hyperlink>
+    </w:p>
+    <w:p>
+      <w:pPr>
+        <w:pStyle w:val="TOC2"/>
+        <w:rPr>
+          <w:rFonts w:asciiTheme="minorHAnsi" w:eastAsiaTheme="minorEastAsia" w:hAnsiTheme="minorHAnsi" w:cstheme="minorBidi"/>
+          <w:noProof/>
+          <w:szCs w:val="22"/>
+          <w:lang w:val="en-IN" w:eastAsia="en-IN"/>
+        </w:rPr>
+      </w:pPr>
+      <w:hyperlink w:anchor="_Toc118034504" w:history="1">
+        <w:r>
+          <w:rPr>
+            <w:rStyle w:val="Hyperlink"/>
+            <w:noProof/>
+          </w:rPr>
+          <w:t>4.2</w:t>
+        </w:r>
+        <w:r>
+          <w:rPr>
+            <w:rFonts w:asciiTheme="minorHAnsi" w:eastAsiaTheme="minorEastAsia" w:hAnsiTheme="minorHAnsi" w:cstheme="minorBidi"/>
+            <w:noProof/>
+            <w:szCs w:val="22"/>
+            <w:lang w:val="en-IN" w:eastAsia="en-IN"/>
+          </w:rPr>
+          <w:tab/>
+        </w:r>
+        <w:r>
+          <w:rPr>
+            <w:rStyle w:val="Hyperlink"/>
+            <w:noProof/>
+          </w:rPr>
+          <w:t>Reflection</w:t>
+        </w:r>
+        <w:r>
+          <w:rPr>
+            <w:noProof/>
+            <w:webHidden/>
+          </w:rPr>
+          <w:tab/>
+        </w:r>
+        <w:r>
+          <w:rPr>
+            <w:noProof/>
+            <w:webHidden/>
+          </w:rPr>
+          <w:fldChar w:fldCharType="begin"/>
+        </w:r>
+        <w:r>
+          <w:rPr>
+            <w:noProof/>
+            <w:webHidden/>
+          </w:rPr>
+          <w:instrText xml:space="preserve"> PAGEREF _Toc118034504 \h </w:instrText>
+        </w:r>
+        <w:r>
+          <w:rPr>
+            <w:noProof/>
+            <w:webHidden/>
+          </w:rPr>
+        </w:r>
+        <w:r>
+          <w:rPr>
+            <w:noProof/>
+            <w:webHidden/>
+          </w:rPr>
+          <w:fldChar w:fldCharType="separate"/>
+        </w:r>
+        <w:r>
+          <w:rPr>
+            <w:noProof/>
+            <w:webHidden/>
+          </w:rPr>
+          <w:t>15</w:t>
         </w:r>
         <w:r>
           <w:rPr>
@@ -1182,7 +1350,7 @@
         </w:numPr>
       </w:pPr>
       <w:bookmarkStart w:id="5" w:name="_Practical_1:_Solid"/>
-      <w:bookmarkStart w:id="6" w:name="_Toc117698404"/>
+      <w:bookmarkStart w:id="6" w:name="_Toc118034493"/>
       <w:bookmarkEnd w:id="5"/>
       <w:r>
         <w:lastRenderedPageBreak/>
@@ -1373,12 +1541,21 @@
       </w:pPr>
       <w:bookmarkStart w:id="11" w:name="_Toc115534494"/>
       <w:bookmarkStart w:id="12" w:name="_Toc115554906"/>
+      <w:proofErr w:type="spellStart"/>
       <w:r>
         <w:rPr>
           <w:b/>
           <w:bCs/>
         </w:rPr>
-        <w:t>Liskov Substitution Principle</w:t>
+        <w:t>Liskov</w:t>
+      </w:r>
+      <w:proofErr w:type="spellEnd"/>
+      <w:r>
+        <w:rPr>
+          <w:b/>
+          <w:bCs/>
+        </w:rPr>
+        <w:t xml:space="preserve"> Substitution Principle</w:t>
       </w:r>
       <w:r>
         <w:rPr>
@@ -1583,7 +1760,7 @@
       <w:pPr>
         <w:pStyle w:val="Heading2"/>
       </w:pPr>
-      <w:bookmarkStart w:id="17" w:name="_Toc117698405"/>
+      <w:bookmarkStart w:id="17" w:name="_Toc118034494"/>
       <w:r>
         <w:t>Work Done</w:t>
       </w:r>
@@ -1652,7 +1829,7 @@
       <w:pPr>
         <w:pStyle w:val="Heading2"/>
       </w:pPr>
-      <w:bookmarkStart w:id="18" w:name="_Toc117698406"/>
+      <w:bookmarkStart w:id="18" w:name="_Toc118034495"/>
       <w:r>
         <w:t>Reflections</w:t>
       </w:r>
@@ -2309,7 +2486,7 @@
           <w:numId w:val="0"/>
         </w:numPr>
       </w:pPr>
-      <w:bookmarkStart w:id="19" w:name="_Toc117698407"/>
+      <w:bookmarkStart w:id="19" w:name="_Toc118034496"/>
       <w:r>
         <w:lastRenderedPageBreak/>
         <w:t>Practical 2: Solid Principle-Part 2</w:t>
@@ -2398,7 +2575,7 @@
       <w:pPr>
         <w:pStyle w:val="Heading2"/>
       </w:pPr>
-      <w:bookmarkStart w:id="20" w:name="_Toc117698408"/>
+      <w:bookmarkStart w:id="20" w:name="_Toc118034497"/>
       <w:r>
         <w:t>Work Done</w:t>
       </w:r>
@@ -2568,7 +2745,21 @@
         <w:rPr>
           <w:lang w:val="en-GB"/>
         </w:rPr>
-        <w:t xml:space="preserve"> We also referred explanation of Solid Design Principle by Thorben Janssen</w:t>
+        <w:t xml:space="preserve"> We also referred explanation of Solid Design Principle by </w:t>
+      </w:r>
+      <w:proofErr w:type="spellStart"/>
+      <w:r>
+        <w:rPr>
+          <w:lang w:val="en-GB"/>
+        </w:rPr>
+        <w:t>Thorben</w:t>
+      </w:r>
+      <w:proofErr w:type="spellEnd"/>
+      <w:r>
+        <w:rPr>
+          <w:lang w:val="en-GB"/>
+        </w:rPr>
+        <w:t xml:space="preserve"> Janssen</w:t>
       </w:r>
       <w:sdt>
         <w:sdtPr>
@@ -2624,7 +2815,7 @@
       <w:pPr>
         <w:pStyle w:val="Heading2"/>
       </w:pPr>
-      <w:bookmarkStart w:id="21" w:name="_Toc117698409"/>
+      <w:bookmarkStart w:id="21" w:name="_Toc118034498"/>
       <w:r>
         <w:t>Reflections</w:t>
       </w:r>
@@ -3085,7 +3276,23 @@
         <w:t>.:</w:t>
       </w:r>
       <w:r>
-        <w:t xml:space="preserve"> Initially I believed that this is some what related to SRP, but after understanding the heuristic, its quite clear that when talked about related data and behaviour, it symbolises about single responsibility, and all single responsibility shout be kept under one class. Hence, I have changed my rating as it is strongly related to SRP. </w:t>
+        <w:t xml:space="preserve"> Initially I believed that this is </w:t>
+      </w:r>
+      <w:proofErr w:type="spellStart"/>
+      <w:r>
+        <w:t>some what</w:t>
+      </w:r>
+      <w:proofErr w:type="spellEnd"/>
+      <w:r>
+        <w:t xml:space="preserve"> related to SRP, but after understanding the heuristic, </w:t>
+      </w:r>
+      <w:proofErr w:type="spellStart"/>
+      <w:r>
+        <w:t>its</w:t>
+      </w:r>
+      <w:proofErr w:type="spellEnd"/>
+      <w:r>
+        <w:t xml:space="preserve"> quite clear that when talked about related data and behaviour, it symbolises about single responsibility, and all single responsibility shout be kept under one class. Hence, I have changed my rating as it is strongly related to SRP. </w:t>
       </w:r>
     </w:p>
     <w:p>
@@ -3187,7 +3394,7 @@
           <w:numId w:val="0"/>
         </w:numPr>
       </w:pPr>
-      <w:bookmarkStart w:id="22" w:name="_Toc117698410"/>
+      <w:bookmarkStart w:id="22" w:name="_Toc118034499"/>
       <w:r>
         <w:lastRenderedPageBreak/>
         <w:t>Practical 3: Template method and Strategy</w:t>
@@ -3870,7 +4077,7 @@
       <w:pPr>
         <w:pStyle w:val="Heading2"/>
       </w:pPr>
-      <w:bookmarkStart w:id="23" w:name="_Toc117698411"/>
+      <w:bookmarkStart w:id="23" w:name="_Toc118034500"/>
       <w:r>
         <w:t>Work Done</w:t>
       </w:r>
@@ -3931,6 +4138,7 @@
           <w:lang w:val="en-GB"/>
         </w:rPr>
       </w:pPr>
+      <w:proofErr w:type="spellStart"/>
       <w:r>
         <w:rPr>
           <w:u w:val="single"/>
@@ -3938,6 +4146,7 @@
         </w:rPr>
         <w:t>main.scala</w:t>
       </w:r>
+      <w:proofErr w:type="spellEnd"/>
       <w:r>
         <w:rPr>
           <w:lang w:val="en-GB"/>
@@ -3986,6 +4195,7 @@
           <w:lang w:val="en-GB"/>
         </w:rPr>
       </w:pPr>
+      <w:proofErr w:type="spellStart"/>
       <w:r>
         <w:rPr>
           <w:u w:val="single"/>
@@ -3993,6 +4203,7 @@
         </w:rPr>
         <w:t>Oracle.scala</w:t>
       </w:r>
+      <w:proofErr w:type="spellEnd"/>
       <w:r>
         <w:rPr>
           <w:lang w:val="en-GB"/>
@@ -4017,6 +4228,7 @@
           <w:lang w:val="en-GB"/>
         </w:rPr>
       </w:pPr>
+      <w:proofErr w:type="spellStart"/>
       <w:r>
         <w:rPr>
           <w:u w:val="single"/>
@@ -4024,6 +4236,7 @@
         </w:rPr>
         <w:t>Participant.scala</w:t>
       </w:r>
+      <w:proofErr w:type="spellEnd"/>
       <w:r>
         <w:rPr>
           <w:lang w:val="en-GB"/>
@@ -4149,51 +4362,29 @@
         </w:rPr>
         <w:t xml:space="preserve"> methods – </w:t>
       </w:r>
+      <w:proofErr w:type="spellStart"/>
       <w:r>
         <w:rPr>
           <w:i/>
           <w:iCs/>
           <w:lang w:val="en-GB"/>
         </w:rPr>
-        <w:t>isSuccessfulGuess()</w:t>
-      </w:r>
-      <w:r>
-        <w:rPr>
-          <w:lang w:val="en-GB"/>
-        </w:rPr>
-        <w:t xml:space="preserve"> and </w:t>
-      </w:r>
+        <w:t>isSuccessfulGuess</w:t>
+      </w:r>
+      <w:proofErr w:type="spellEnd"/>
       <w:r>
         <w:rPr>
           <w:i/>
           <w:iCs/>
           <w:lang w:val="en-GB"/>
         </w:rPr>
-        <w:t>reset()</w:t>
-      </w:r>
-      <w:r>
-        <w:rPr>
-          <w:lang w:val="en-GB"/>
-        </w:rPr>
-        <w:t xml:space="preserve"> , which is used by all the Implementation class</w:t>
-      </w:r>
-      <w:r>
-        <w:rPr>
-          <w:lang w:val="en-GB"/>
-        </w:rPr>
-        <w:t xml:space="preserve"> and is not overridden</w:t>
-      </w:r>
-      <w:r>
-        <w:rPr>
-          <w:lang w:val="en-GB"/>
-        </w:rPr>
-        <w:t>. The</w:t>
-      </w:r>
-      <w:r>
-        <w:rPr>
-          <w:lang w:val="en-GB"/>
-        </w:rPr>
-        <w:t xml:space="preserve"> </w:t>
+        <w:t>()</w:t>
+      </w:r>
+      <w:r>
+        <w:rPr>
+          <w:lang w:val="en-GB"/>
+        </w:rPr>
+        <w:t xml:space="preserve"> and </w:t>
       </w:r>
       <w:r>
         <w:rPr>
@@ -4201,13 +4392,31 @@
           <w:iCs/>
           <w:lang w:val="en-GB"/>
         </w:rPr>
-        <w:t>abstract</w:t>
-      </w:r>
-      <w:r>
-        <w:rPr>
-          <w:lang w:val="en-GB"/>
-        </w:rPr>
-        <w:t xml:space="preserve"> method which is necessarily over-ridden is </w:t>
+        <w:t>reset()</w:t>
+      </w:r>
+      <w:r>
+        <w:rPr>
+          <w:lang w:val="en-GB"/>
+        </w:rPr>
+        <w:t xml:space="preserve"> , which is used by all the Implementation class</w:t>
+      </w:r>
+      <w:r>
+        <w:rPr>
+          <w:lang w:val="en-GB"/>
+        </w:rPr>
+        <w:t xml:space="preserve"> and is not overridden</w:t>
+      </w:r>
+      <w:r>
+        <w:rPr>
+          <w:lang w:val="en-GB"/>
+        </w:rPr>
+        <w:t>. The</w:t>
+      </w:r>
+      <w:r>
+        <w:rPr>
+          <w:lang w:val="en-GB"/>
+        </w:rPr>
+        <w:t xml:space="preserve"> </w:t>
       </w:r>
       <w:r>
         <w:rPr>
@@ -4215,7 +4424,31 @@
           <w:iCs/>
           <w:lang w:val="en-GB"/>
         </w:rPr>
-        <w:t>useStrategy()</w:t>
+        <w:t>abstract</w:t>
+      </w:r>
+      <w:r>
+        <w:rPr>
+          <w:lang w:val="en-GB"/>
+        </w:rPr>
+        <w:t xml:space="preserve"> method which is necessarily over-ridden is </w:t>
+      </w:r>
+      <w:proofErr w:type="spellStart"/>
+      <w:r>
+        <w:rPr>
+          <w:i/>
+          <w:iCs/>
+          <w:lang w:val="en-GB"/>
+        </w:rPr>
+        <w:t>useStrategy</w:t>
+      </w:r>
+      <w:proofErr w:type="spellEnd"/>
+      <w:r>
+        <w:rPr>
+          <w:i/>
+          <w:iCs/>
+          <w:lang w:val="en-GB"/>
+        </w:rPr>
+        <w:t>()</w:t>
       </w:r>
       <w:r>
         <w:rPr>
@@ -4864,6 +5097,7 @@
         </w:rPr>
         <w:t>I added another strategy implementation. That is “</w:t>
       </w:r>
+      <w:proofErr w:type="spellStart"/>
       <w:r>
         <w:rPr>
           <w:rFonts w:cstheme="majorHAnsi"/>
@@ -4874,6 +5108,7 @@
         </w:rPr>
         <w:t>ReverseLinearStrategy</w:t>
       </w:r>
+      <w:proofErr w:type="spellEnd"/>
       <w:r>
         <w:rPr>
           <w:rFonts w:cstheme="majorHAnsi"/>
@@ -4896,7 +5131,7 @@
       <w:pPr>
         <w:pStyle w:val="Heading2"/>
       </w:pPr>
-      <w:bookmarkStart w:id="24" w:name="_Toc117698412"/>
+      <w:bookmarkStart w:id="24" w:name="_Toc118034501"/>
       <w:r>
         <w:t>Reflections</w:t>
       </w:r>
@@ -5150,7 +5385,7 @@
           <w:numId w:val="0"/>
         </w:numPr>
       </w:pPr>
-      <w:bookmarkStart w:id="25" w:name="_Toc117698413"/>
+      <w:bookmarkStart w:id="25" w:name="_Toc118034502"/>
       <w:r>
         <w:lastRenderedPageBreak/>
         <w:t>Practical 4: Observer Pattern</w:t>
@@ -5625,9 +5860,11 @@
           <w:numId w:val="22"/>
         </w:numPr>
       </w:pPr>
+      <w:bookmarkStart w:id="26" w:name="_Toc118034503"/>
       <w:r>
         <w:t>Work Done</w:t>
       </w:r>
+      <w:bookmarkEnd w:id="26"/>
     </w:p>
     <w:p>
       <w:pPr>
@@ -5684,6 +5921,7 @@
         </w:rPr>
         <w:t xml:space="preserve">Hence, I made the client, here Main, to extend Observable. The benefit of this is that I can add or remove observer more freely, and if the client decides not to notify the observer, it can either remove the observer or not call </w:t>
       </w:r>
+      <w:proofErr w:type="spellStart"/>
       <w:r>
         <w:rPr>
           <w:i/>
@@ -5708,6 +5946,7 @@
         </w:rPr>
         <w:t>bservers</w:t>
       </w:r>
+      <w:proofErr w:type="spellEnd"/>
       <w:r>
         <w:rPr>
           <w:i/>
@@ -5830,7 +6069,21 @@
         <w:rPr>
           <w:lang w:val="en-GB"/>
         </w:rPr>
-        <w:t>Now, lets talk about the design.</w:t>
+        <w:t xml:space="preserve">Now, </w:t>
+      </w:r>
+      <w:proofErr w:type="spellStart"/>
+      <w:r>
+        <w:rPr>
+          <w:lang w:val="en-GB"/>
+        </w:rPr>
+        <w:t>lets</w:t>
+      </w:r>
+      <w:proofErr w:type="spellEnd"/>
+      <w:r>
+        <w:rPr>
+          <w:lang w:val="en-GB"/>
+        </w:rPr>
+        <w:t xml:space="preserve"> talk about the design.</w:t>
       </w:r>
     </w:p>
     <w:p>
@@ -5937,11 +6190,19 @@
           <w:lang w:val="en-GB"/>
         </w:rPr>
       </w:pPr>
-      <w:r>
-        <w:rPr>
-          <w:lang w:val="en-GB"/>
-        </w:rPr>
-        <w:t>StrategyAuditor: Observe average number of attempts taken by participant to make a guess. Raise alarm if it</w:t>
+      <w:proofErr w:type="spellStart"/>
+      <w:r>
+        <w:rPr>
+          <w:lang w:val="en-GB"/>
+        </w:rPr>
+        <w:t>StrategyAuditor</w:t>
+      </w:r>
+      <w:proofErr w:type="spellEnd"/>
+      <w:r>
+        <w:rPr>
+          <w:lang w:val="en-GB"/>
+        </w:rPr>
+        <w:t>: Observe average number of attempts taken by participant to make a guess. Raise alarm if it</w:t>
       </w:r>
       <w:r>
         <w:rPr>
@@ -5969,11 +6230,19 @@
           <w:lang w:val="en-GB"/>
         </w:rPr>
       </w:pPr>
-      <w:r>
-        <w:rPr>
-          <w:lang w:val="en-GB"/>
-        </w:rPr>
-        <w:t>AgeAuditor: Observes the age of participants. If the age of participant is less than 18 or beyond 60, it raises alarm, by logging that “</w:t>
+      <w:proofErr w:type="spellStart"/>
+      <w:r>
+        <w:rPr>
+          <w:lang w:val="en-GB"/>
+        </w:rPr>
+        <w:t>AgeAuditor</w:t>
+      </w:r>
+      <w:proofErr w:type="spellEnd"/>
+      <w:r>
+        <w:rPr>
+          <w:lang w:val="en-GB"/>
+        </w:rPr>
+        <w:t>: Observes the age of participants. If the age of participant is less than 18 or beyond 60, it raises alarm, by logging that “</w:t>
       </w:r>
       <w:r>
         <w:rPr>
@@ -6003,11 +6272,19 @@
           <w:lang w:val="en-GB"/>
         </w:rPr>
       </w:pPr>
-      <w:r>
-        <w:rPr>
-          <w:lang w:val="en-GB"/>
-        </w:rPr>
-        <w:t>NameAuditor: Observes the name of participants. It stores the name of participant and number of times the participant of same name has played, in mutable Map&lt;Sting, Int&gt;. If participant with same names plays more than two times, it raises alarm, that participant of such name has already played the game.</w:t>
+      <w:proofErr w:type="spellStart"/>
+      <w:r>
+        <w:rPr>
+          <w:lang w:val="en-GB"/>
+        </w:rPr>
+        <w:t>NameAuditor</w:t>
+      </w:r>
+      <w:proofErr w:type="spellEnd"/>
+      <w:r>
+        <w:rPr>
+          <w:lang w:val="en-GB"/>
+        </w:rPr>
+        <w:t>: Observes the name of participants. It stores the name of participant and number of times the participant of same name has played, in mutable Map&lt;Sting, Int&gt;. If participant with same names plays more than two times, it raises alarm, that participant of such name has already played the game.</w:t>
       </w:r>
     </w:p>
     <w:p>
@@ -6223,11 +6500,19 @@
           <w:lang w:val="en-GB"/>
         </w:rPr>
       </w:pPr>
-      <w:r>
-        <w:rPr>
-          <w:lang w:val="en-GB"/>
-        </w:rPr>
-        <w:t>notifyObservers: Notify all observes in the list.</w:t>
+      <w:proofErr w:type="spellStart"/>
+      <w:r>
+        <w:rPr>
+          <w:lang w:val="en-GB"/>
+        </w:rPr>
+        <w:t>notifyObservers</w:t>
+      </w:r>
+      <w:proofErr w:type="spellEnd"/>
+      <w:r>
+        <w:rPr>
+          <w:lang w:val="en-GB"/>
+        </w:rPr>
+        <w:t>: Notify all observes in the list.</w:t>
       </w:r>
     </w:p>
     <w:p>
@@ -6245,8 +6530,8 @@
         <w:t>Our code snippet for Observable looks like this:</w:t>
       </w:r>
     </w:p>
-    <w:bookmarkStart w:id="26" w:name="_MON_1728566579"/>
-    <w:bookmarkEnd w:id="26"/>
+    <w:bookmarkStart w:id="27" w:name="_MON_1728566579"/>
+    <w:bookmarkEnd w:id="27"/>
     <w:p>
       <w:pPr>
         <w:spacing w:before="0" w:after="160" w:line="259" w:lineRule="auto"/>
@@ -6282,7 +6567,7 @@
           <v:shape id="_x0000_i1025" type="#_x0000_t75" style="width:451.2pt;height:169.8pt" o:ole="">
             <v:imagedata r:id="rId17" o:title=""/>
           </v:shape>
-          <o:OLEObject Type="Embed" ProgID="Word.OpenDocumentText.12" ShapeID="_x0000_i1025" DrawAspect="Content" ObjectID="_1728572589" r:id="rId18"/>
+          <o:OLEObject Type="Embed" ProgID="Word.OpenDocumentText.12" ShapeID="_x0000_i1025" DrawAspect="Content" ObjectID="_1728647250" r:id="rId18"/>
         </w:object>
       </w:r>
     </w:p>
@@ -6546,6 +6831,73 @@
             </a:graphic>
           </wp:inline>
         </w:drawing>
+      </w:r>
+    </w:p>
+    <w:p>
+      <w:pPr>
+        <w:pStyle w:val="Heading2"/>
+      </w:pPr>
+      <w:bookmarkStart w:id="28" w:name="_Toc118034504"/>
+      <w:r>
+        <w:lastRenderedPageBreak/>
+        <w:t>Reflection</w:t>
+      </w:r>
+      <w:bookmarkEnd w:id="28"/>
+    </w:p>
+    <w:p>
+      <w:pPr>
+        <w:rPr>
+          <w:lang w:val="en-GB"/>
+        </w:rPr>
+      </w:pPr>
+      <w:r>
+        <w:rPr>
+          <w:lang w:val="en-GB"/>
+        </w:rPr>
+        <w:t>I started this assignment, by first understanding the benefits of observer pattern. The use cases they can fit in. Observer pattern, as discussed earlier, is highly suitable for publisher-subscriber model. The implementation is fairly simply. We use interface to separate</w:t>
+      </w:r>
+      <w:r>
+        <w:rPr>
+          <w:lang w:val="en-GB"/>
+        </w:rPr>
+        <w:t>,</w:t>
+      </w:r>
+      <w:r>
+        <w:rPr>
+          <w:lang w:val="en-GB"/>
+        </w:rPr>
+        <w:t xml:space="preserve"> what can be the subject and what can be the observer.</w:t>
+      </w:r>
+      <w:r>
+        <w:rPr>
+          <w:lang w:val="en-GB"/>
+        </w:rPr>
+        <w:t xml:space="preserve"> Subject is the one who has some information to notify, observers are the ones who have some action to implement on provided information.</w:t>
+      </w:r>
+      <w:r>
+        <w:rPr>
+          <w:lang w:val="en-GB"/>
+        </w:rPr>
+        <w:t xml:space="preserve"> Observer patterns allows for multi-to-multi relation, where an observer can observe more than one subject and subject also can notify multiple observers at once.</w:t>
+      </w:r>
+    </w:p>
+    <w:p>
+      <w:pPr>
+        <w:rPr>
+          <w:lang w:val="en-GB"/>
+        </w:rPr>
+      </w:pPr>
+      <w:r>
+        <w:rPr>
+          <w:lang w:val="en-GB"/>
+        </w:rPr>
+        <w:t>Observer works on push-pull mechanism. Where subject can push the change in status to all observer, or observer can pull the current status of the subject periodically or when needed. In our assignment, I have used push method to notify the Auditors that new participant has joined the game</w:t>
+      </w:r>
+      <w:r>
+        <w:rPr>
+          <w:lang w:val="en-GB"/>
+        </w:rPr>
+        <w:t>, but its left to the Auditors to pull in the details of participants to fetch more details. To do so, client passes the participant object to the Auditors.</w:t>
       </w:r>
     </w:p>
     <w:p>

</xml_diff>

<commit_message>
Final submission for assignment 4-Observer pattern
</commit_message>
<xml_diff>
--- a/22200673_ Journal.docx
+++ b/22200673_ Journal.docx
@@ -294,7 +294,7 @@
           <w:numId w:val="0"/>
         </w:numPr>
       </w:pPr>
-      <w:bookmarkStart w:id="4" w:name="_Toc118034492"/>
+      <w:bookmarkStart w:id="4" w:name="_Toc118036157"/>
       <w:r>
         <w:lastRenderedPageBreak/>
         <w:t>Table of Contents</w:t>
@@ -321,7 +321,7 @@
       <w:r>
         <w:fldChar w:fldCharType="separate"/>
       </w:r>
-      <w:hyperlink w:anchor="_Toc118034492" w:history="1">
+      <w:hyperlink w:anchor="_Toc118036157" w:history="1">
         <w:r>
           <w:rPr>
             <w:rStyle w:val="Hyperlink"/>
@@ -348,7 +348,7 @@
             <w:noProof/>
             <w:webHidden/>
           </w:rPr>
-          <w:instrText xml:space="preserve"> PAGEREF _Toc118034492 \h </w:instrText>
+          <w:instrText xml:space="preserve"> PAGEREF _Toc118036157 \h </w:instrText>
         </w:r>
         <w:r>
           <w:rPr>
@@ -390,7 +390,7 @@
           <w:lang w:val="en-IN" w:eastAsia="en-IN"/>
         </w:rPr>
       </w:pPr>
-      <w:hyperlink w:anchor="_Toc118034493" w:history="1">
+      <w:hyperlink w:anchor="_Toc118036158" w:history="1">
         <w:r>
           <w:rPr>
             <w:rStyle w:val="Hyperlink"/>
@@ -417,7 +417,7 @@
             <w:noProof/>
             <w:webHidden/>
           </w:rPr>
-          <w:instrText xml:space="preserve"> PAGEREF _Toc118034493 \h </w:instrText>
+          <w:instrText xml:space="preserve"> PAGEREF _Toc118036158 \h </w:instrText>
         </w:r>
         <w:r>
           <w:rPr>
@@ -458,7 +458,7 @@
           <w:lang w:val="en-IN" w:eastAsia="en-IN"/>
         </w:rPr>
       </w:pPr>
-      <w:hyperlink w:anchor="_Toc118034494" w:history="1">
+      <w:hyperlink w:anchor="_Toc118036159" w:history="1">
         <w:r>
           <w:rPr>
             <w:rStyle w:val="Hyperlink"/>
@@ -501,7 +501,7 @@
             <w:noProof/>
             <w:webHidden/>
           </w:rPr>
-          <w:instrText xml:space="preserve"> PAGEREF _Toc118034494 \h </w:instrText>
+          <w:instrText xml:space="preserve"> PAGEREF _Toc118036159 \h </w:instrText>
         </w:r>
         <w:r>
           <w:rPr>
@@ -542,7 +542,7 @@
           <w:lang w:val="en-IN" w:eastAsia="en-IN"/>
         </w:rPr>
       </w:pPr>
-      <w:hyperlink w:anchor="_Toc118034495" w:history="1">
+      <w:hyperlink w:anchor="_Toc118036160" w:history="1">
         <w:r>
           <w:rPr>
             <w:rStyle w:val="Hyperlink"/>
@@ -585,7 +585,7 @@
             <w:noProof/>
             <w:webHidden/>
           </w:rPr>
-          <w:instrText xml:space="preserve"> PAGEREF _Toc118034495 \h </w:instrText>
+          <w:instrText xml:space="preserve"> PAGEREF _Toc118036160 \h </w:instrText>
         </w:r>
         <w:r>
           <w:rPr>
@@ -627,7 +627,7 @@
           <w:lang w:val="en-IN" w:eastAsia="en-IN"/>
         </w:rPr>
       </w:pPr>
-      <w:hyperlink w:anchor="_Toc118034496" w:history="1">
+      <w:hyperlink w:anchor="_Toc118036161" w:history="1">
         <w:r>
           <w:rPr>
             <w:rStyle w:val="Hyperlink"/>
@@ -654,7 +654,7 @@
             <w:noProof/>
             <w:webHidden/>
           </w:rPr>
-          <w:instrText xml:space="preserve"> PAGEREF _Toc118034496 \h </w:instrText>
+          <w:instrText xml:space="preserve"> PAGEREF _Toc118036161 \h </w:instrText>
         </w:r>
         <w:r>
           <w:rPr>
@@ -695,7 +695,7 @@
           <w:lang w:val="en-IN" w:eastAsia="en-IN"/>
         </w:rPr>
       </w:pPr>
-      <w:hyperlink w:anchor="_Toc118034497" w:history="1">
+      <w:hyperlink w:anchor="_Toc118036162" w:history="1">
         <w:r>
           <w:rPr>
             <w:rStyle w:val="Hyperlink"/>
@@ -738,7 +738,7 @@
             <w:noProof/>
             <w:webHidden/>
           </w:rPr>
-          <w:instrText xml:space="preserve"> PAGEREF _Toc118034497 \h </w:instrText>
+          <w:instrText xml:space="preserve"> PAGEREF _Toc118036162 \h </w:instrText>
         </w:r>
         <w:r>
           <w:rPr>
@@ -779,7 +779,7 @@
           <w:lang w:val="en-IN" w:eastAsia="en-IN"/>
         </w:rPr>
       </w:pPr>
-      <w:hyperlink w:anchor="_Toc118034498" w:history="1">
+      <w:hyperlink w:anchor="_Toc118036163" w:history="1">
         <w:r>
           <w:rPr>
             <w:rStyle w:val="Hyperlink"/>
@@ -822,7 +822,7 @@
             <w:noProof/>
             <w:webHidden/>
           </w:rPr>
-          <w:instrText xml:space="preserve"> PAGEREF _Toc118034498 \h </w:instrText>
+          <w:instrText xml:space="preserve"> PAGEREF _Toc118036163 \h </w:instrText>
         </w:r>
         <w:r>
           <w:rPr>
@@ -864,7 +864,7 @@
           <w:lang w:val="en-IN" w:eastAsia="en-IN"/>
         </w:rPr>
       </w:pPr>
-      <w:hyperlink w:anchor="_Toc118034499" w:history="1">
+      <w:hyperlink w:anchor="_Toc118036164" w:history="1">
         <w:r>
           <w:rPr>
             <w:rStyle w:val="Hyperlink"/>
@@ -891,7 +891,7 @@
             <w:noProof/>
             <w:webHidden/>
           </w:rPr>
-          <w:instrText xml:space="preserve"> PAGEREF _Toc118034499 \h </w:instrText>
+          <w:instrText xml:space="preserve"> PAGEREF _Toc118036164 \h </w:instrText>
         </w:r>
         <w:r>
           <w:rPr>
@@ -932,7 +932,7 @@
           <w:lang w:val="en-IN" w:eastAsia="en-IN"/>
         </w:rPr>
       </w:pPr>
-      <w:hyperlink w:anchor="_Toc118034500" w:history="1">
+      <w:hyperlink w:anchor="_Toc118036165" w:history="1">
         <w:r>
           <w:rPr>
             <w:rStyle w:val="Hyperlink"/>
@@ -975,7 +975,7 @@
             <w:noProof/>
             <w:webHidden/>
           </w:rPr>
-          <w:instrText xml:space="preserve"> PAGEREF _Toc118034500 \h </w:instrText>
+          <w:instrText xml:space="preserve"> PAGEREF _Toc118036165 \h </w:instrText>
         </w:r>
         <w:r>
           <w:rPr>
@@ -1016,7 +1016,7 @@
           <w:lang w:val="en-IN" w:eastAsia="en-IN"/>
         </w:rPr>
       </w:pPr>
-      <w:hyperlink w:anchor="_Toc118034501" w:history="1">
+      <w:hyperlink w:anchor="_Toc118036166" w:history="1">
         <w:r>
           <w:rPr>
             <w:rStyle w:val="Hyperlink"/>
@@ -1059,7 +1059,7 @@
             <w:noProof/>
             <w:webHidden/>
           </w:rPr>
-          <w:instrText xml:space="preserve"> PAGEREF _Toc118034501 \h </w:instrText>
+          <w:instrText xml:space="preserve"> PAGEREF _Toc118036166 \h </w:instrText>
         </w:r>
         <w:r>
           <w:rPr>
@@ -1101,7 +1101,7 @@
           <w:lang w:val="en-IN" w:eastAsia="en-IN"/>
         </w:rPr>
       </w:pPr>
-      <w:hyperlink w:anchor="_Toc118034502" w:history="1">
+      <w:hyperlink w:anchor="_Toc118036167" w:history="1">
         <w:r>
           <w:rPr>
             <w:rStyle w:val="Hyperlink"/>
@@ -1128,7 +1128,7 @@
             <w:noProof/>
             <w:webHidden/>
           </w:rPr>
-          <w:instrText xml:space="preserve"> PAGEREF _Toc118034502 \h </w:instrText>
+          <w:instrText xml:space="preserve"> PAGEREF _Toc118036167 \h </w:instrText>
         </w:r>
         <w:r>
           <w:rPr>
@@ -1169,7 +1169,7 @@
           <w:lang w:val="en-IN" w:eastAsia="en-IN"/>
         </w:rPr>
       </w:pPr>
-      <w:hyperlink w:anchor="_Toc118034503" w:history="1">
+      <w:hyperlink w:anchor="_Toc118036168" w:history="1">
         <w:r>
           <w:rPr>
             <w:rStyle w:val="Hyperlink"/>
@@ -1212,7 +1212,7 @@
             <w:noProof/>
             <w:webHidden/>
           </w:rPr>
-          <w:instrText xml:space="preserve"> PAGEREF _Toc118034503 \h </w:instrText>
+          <w:instrText xml:space="preserve"> PAGEREF _Toc118036168 \h </w:instrText>
         </w:r>
         <w:r>
           <w:rPr>
@@ -1253,7 +1253,7 @@
           <w:lang w:val="en-IN" w:eastAsia="en-IN"/>
         </w:rPr>
       </w:pPr>
-      <w:hyperlink w:anchor="_Toc118034504" w:history="1">
+      <w:hyperlink w:anchor="_Toc118036169" w:history="1">
         <w:r>
           <w:rPr>
             <w:rStyle w:val="Hyperlink"/>
@@ -1275,7 +1275,7 @@
             <w:rStyle w:val="Hyperlink"/>
             <w:noProof/>
           </w:rPr>
-          <w:t>Reflection</w:t>
+          <w:t>Reflections</w:t>
         </w:r>
         <w:r>
           <w:rPr>
@@ -1296,7 +1296,7 @@
             <w:noProof/>
             <w:webHidden/>
           </w:rPr>
-          <w:instrText xml:space="preserve"> PAGEREF _Toc118034504 \h </w:instrText>
+          <w:instrText xml:space="preserve"> PAGEREF _Toc118036169 \h </w:instrText>
         </w:r>
         <w:r>
           <w:rPr>
@@ -1350,7 +1350,7 @@
         </w:numPr>
       </w:pPr>
       <w:bookmarkStart w:id="5" w:name="_Practical_1:_Solid"/>
-      <w:bookmarkStart w:id="6" w:name="_Toc118034493"/>
+      <w:bookmarkStart w:id="6" w:name="_Toc118036158"/>
       <w:bookmarkEnd w:id="5"/>
       <w:r>
         <w:lastRenderedPageBreak/>
@@ -1760,7 +1760,7 @@
       <w:pPr>
         <w:pStyle w:val="Heading2"/>
       </w:pPr>
-      <w:bookmarkStart w:id="17" w:name="_Toc118034494"/>
+      <w:bookmarkStart w:id="17" w:name="_Toc118036159"/>
       <w:r>
         <w:t>Work Done</w:t>
       </w:r>
@@ -1829,7 +1829,7 @@
       <w:pPr>
         <w:pStyle w:val="Heading2"/>
       </w:pPr>
-      <w:bookmarkStart w:id="18" w:name="_Toc118034495"/>
+      <w:bookmarkStart w:id="18" w:name="_Toc118036160"/>
       <w:r>
         <w:t>Reflections</w:t>
       </w:r>
@@ -2486,7 +2486,7 @@
           <w:numId w:val="0"/>
         </w:numPr>
       </w:pPr>
-      <w:bookmarkStart w:id="19" w:name="_Toc118034496"/>
+      <w:bookmarkStart w:id="19" w:name="_Toc118036161"/>
       <w:r>
         <w:lastRenderedPageBreak/>
         <w:t>Practical 2: Solid Principle-Part 2</w:t>
@@ -2575,7 +2575,7 @@
       <w:pPr>
         <w:pStyle w:val="Heading2"/>
       </w:pPr>
-      <w:bookmarkStart w:id="20" w:name="_Toc118034497"/>
+      <w:bookmarkStart w:id="20" w:name="_Toc118036162"/>
       <w:r>
         <w:t>Work Done</w:t>
       </w:r>
@@ -2815,7 +2815,7 @@
       <w:pPr>
         <w:pStyle w:val="Heading2"/>
       </w:pPr>
-      <w:bookmarkStart w:id="21" w:name="_Toc118034498"/>
+      <w:bookmarkStart w:id="21" w:name="_Toc118036163"/>
       <w:r>
         <w:t>Reflections</w:t>
       </w:r>
@@ -3394,7 +3394,7 @@
           <w:numId w:val="0"/>
         </w:numPr>
       </w:pPr>
-      <w:bookmarkStart w:id="22" w:name="_Toc118034499"/>
+      <w:bookmarkStart w:id="22" w:name="_Toc118036164"/>
       <w:r>
         <w:lastRenderedPageBreak/>
         <w:t>Practical 3: Template method and Strategy</w:t>
@@ -4077,7 +4077,7 @@
       <w:pPr>
         <w:pStyle w:val="Heading2"/>
       </w:pPr>
-      <w:bookmarkStart w:id="23" w:name="_Toc118034500"/>
+      <w:bookmarkStart w:id="23" w:name="_Toc118036165"/>
       <w:r>
         <w:t>Work Done</w:t>
       </w:r>
@@ -4139,6 +4139,7 @@
         </w:rPr>
       </w:pPr>
       <w:proofErr w:type="spellStart"/>
+      <w:proofErr w:type="gramStart"/>
       <w:r>
         <w:rPr>
           <w:u w:val="single"/>
@@ -4147,6 +4148,7 @@
         <w:t>main.scala</w:t>
       </w:r>
       <w:proofErr w:type="spellEnd"/>
+      <w:proofErr w:type="gramEnd"/>
       <w:r>
         <w:rPr>
           <w:lang w:val="en-GB"/>
@@ -4363,6 +4365,7 @@
         <w:t xml:space="preserve"> methods – </w:t>
       </w:r>
       <w:proofErr w:type="spellStart"/>
+      <w:proofErr w:type="gramStart"/>
       <w:r>
         <w:rPr>
           <w:i/>
@@ -4378,45 +4381,22 @@
           <w:iCs/>
           <w:lang w:val="en-GB"/>
         </w:rPr>
-        <w:t>()</w:t>
-      </w:r>
-      <w:r>
-        <w:rPr>
-          <w:lang w:val="en-GB"/>
-        </w:rPr>
-        <w:t xml:space="preserve"> and </w:t>
-      </w:r>
+        <w:t>(</w:t>
+      </w:r>
+      <w:proofErr w:type="gramEnd"/>
       <w:r>
         <w:rPr>
           <w:i/>
           <w:iCs/>
           <w:lang w:val="en-GB"/>
         </w:rPr>
-        <w:t>reset()</w:t>
-      </w:r>
-      <w:r>
-        <w:rPr>
-          <w:lang w:val="en-GB"/>
-        </w:rPr>
-        <w:t xml:space="preserve"> , which is used by all the Implementation class</w:t>
-      </w:r>
-      <w:r>
-        <w:rPr>
-          <w:lang w:val="en-GB"/>
-        </w:rPr>
-        <w:t xml:space="preserve"> and is not overridden</w:t>
-      </w:r>
-      <w:r>
-        <w:rPr>
-          <w:lang w:val="en-GB"/>
-        </w:rPr>
-        <w:t>. The</w:t>
-      </w:r>
-      <w:r>
-        <w:rPr>
-          <w:lang w:val="en-GB"/>
-        </w:rPr>
-        <w:t xml:space="preserve"> </w:t>
+        <w:t>)</w:t>
+      </w:r>
+      <w:r>
+        <w:rPr>
+          <w:lang w:val="en-GB"/>
+        </w:rPr>
+        <w:t xml:space="preserve"> and </w:t>
       </w:r>
       <w:r>
         <w:rPr>
@@ -4424,31 +4404,73 @@
           <w:iCs/>
           <w:lang w:val="en-GB"/>
         </w:rPr>
-        <w:t>abstract</w:t>
-      </w:r>
-      <w:r>
-        <w:rPr>
-          <w:lang w:val="en-GB"/>
-        </w:rPr>
-        <w:t xml:space="preserve"> method which is necessarily over-ridden is </w:t>
-      </w:r>
-      <w:proofErr w:type="spellStart"/>
+        <w:t>reset()</w:t>
+      </w:r>
+      <w:r>
+        <w:rPr>
+          <w:lang w:val="en-GB"/>
+        </w:rPr>
+        <w:t xml:space="preserve"> , which is used by all the Implementation class</w:t>
+      </w:r>
+      <w:r>
+        <w:rPr>
+          <w:lang w:val="en-GB"/>
+        </w:rPr>
+        <w:t xml:space="preserve"> and is not overridden</w:t>
+      </w:r>
+      <w:r>
+        <w:rPr>
+          <w:lang w:val="en-GB"/>
+        </w:rPr>
+        <w:t>. The</w:t>
+      </w:r>
+      <w:r>
+        <w:rPr>
+          <w:lang w:val="en-GB"/>
+        </w:rPr>
+        <w:t xml:space="preserve"> </w:t>
+      </w:r>
       <w:r>
         <w:rPr>
           <w:i/>
           <w:iCs/>
           <w:lang w:val="en-GB"/>
         </w:rPr>
-        <w:t>useStrategy</w:t>
-      </w:r>
-      <w:proofErr w:type="spellEnd"/>
+        <w:t>abstract</w:t>
+      </w:r>
+      <w:r>
+        <w:rPr>
+          <w:lang w:val="en-GB"/>
+        </w:rPr>
+        <w:t xml:space="preserve"> method which is necessarily over-ridden is </w:t>
+      </w:r>
+      <w:proofErr w:type="spellStart"/>
+      <w:proofErr w:type="gramStart"/>
       <w:r>
         <w:rPr>
           <w:i/>
           <w:iCs/>
           <w:lang w:val="en-GB"/>
         </w:rPr>
-        <w:t>()</w:t>
+        <w:t>useStrategy</w:t>
+      </w:r>
+      <w:proofErr w:type="spellEnd"/>
+      <w:r>
+        <w:rPr>
+          <w:i/>
+          <w:iCs/>
+          <w:lang w:val="en-GB"/>
+        </w:rPr>
+        <w:t>(</w:t>
+      </w:r>
+      <w:proofErr w:type="gramEnd"/>
+      <w:r>
+        <w:rPr>
+          <w:i/>
+          <w:iCs/>
+          <w:lang w:val="en-GB"/>
+        </w:rPr>
+        <w:t>)</w:t>
       </w:r>
       <w:r>
         <w:rPr>
@@ -4690,6 +4712,7 @@
         </w:rPr>
         <w:t xml:space="preserve"> under </w:t>
       </w:r>
+      <w:proofErr w:type="gramStart"/>
       <w:r>
         <w:rPr>
           <w:rFonts w:cstheme="majorHAnsi"/>
@@ -4700,6 +4723,7 @@
         </w:rPr>
         <w:t>play(</w:t>
       </w:r>
+      <w:proofErr w:type="gramEnd"/>
       <w:r>
         <w:rPr>
           <w:rFonts w:cstheme="majorHAnsi"/>
@@ -4784,6 +4808,7 @@
         </w:rPr>
         <w:t xml:space="preserve"> Context class which defines a </w:t>
       </w:r>
+      <w:proofErr w:type="gramStart"/>
       <w:r>
         <w:rPr>
           <w:rFonts w:cstheme="majorHAnsi"/>
@@ -4794,6 +4819,7 @@
         </w:rPr>
         <w:t>play(</w:t>
       </w:r>
+      <w:proofErr w:type="gramEnd"/>
       <w:r>
         <w:rPr>
           <w:rFonts w:cstheme="majorHAnsi"/>
@@ -4836,7 +4862,25 @@
           <w:szCs w:val="22"/>
           <w:lang w:val="en-GB"/>
         </w:rPr>
-        <w:t xml:space="preserve"> Strategy as argument. This Strategy is decided by client at run time. So each participant call play() and provide what sort of strategy it wants to use to guess the number.</w:t>
+        <w:t xml:space="preserve"> Strategy as argument. This Strategy is decided by client at run time. So each participant call </w:t>
+      </w:r>
+      <w:proofErr w:type="gramStart"/>
+      <w:r>
+        <w:rPr>
+          <w:rFonts w:cstheme="majorHAnsi"/>
+          <w:szCs w:val="22"/>
+          <w:lang w:val="en-GB"/>
+        </w:rPr>
+        <w:t>play(</w:t>
+      </w:r>
+      <w:proofErr w:type="gramEnd"/>
+      <w:r>
+        <w:rPr>
+          <w:rFonts w:cstheme="majorHAnsi"/>
+          <w:szCs w:val="22"/>
+          <w:lang w:val="en-GB"/>
+        </w:rPr>
+        <w:t>) and provide what sort of strategy it wants to use to guess the number.</w:t>
       </w:r>
     </w:p>
     <w:p>
@@ -5131,7 +5175,7 @@
       <w:pPr>
         <w:pStyle w:val="Heading2"/>
       </w:pPr>
-      <w:bookmarkStart w:id="24" w:name="_Toc118034501"/>
+      <w:bookmarkStart w:id="24" w:name="_Toc118036166"/>
       <w:r>
         <w:t>Reflections</w:t>
       </w:r>
@@ -5385,7 +5429,7 @@
           <w:numId w:val="0"/>
         </w:numPr>
       </w:pPr>
-      <w:bookmarkStart w:id="25" w:name="_Toc118034502"/>
+      <w:bookmarkStart w:id="25" w:name="_Toc118036167"/>
       <w:r>
         <w:lastRenderedPageBreak/>
         <w:t>Practical 4: Observer Pattern</w:t>
@@ -5860,7 +5904,7 @@
           <w:numId w:val="22"/>
         </w:numPr>
       </w:pPr>
-      <w:bookmarkStart w:id="26" w:name="_Toc118034503"/>
+      <w:bookmarkStart w:id="26" w:name="_Toc118036168"/>
       <w:r>
         <w:t>Work Done</w:t>
       </w:r>
@@ -5922,6 +5966,7 @@
         <w:t xml:space="preserve">Hence, I made the client, here Main, to extend Observable. The benefit of this is that I can add or remove observer more freely, and if the client decides not to notify the observer, it can either remove the observer or not call </w:t>
       </w:r>
       <w:proofErr w:type="spellStart"/>
+      <w:proofErr w:type="gramStart"/>
       <w:r>
         <w:rPr>
           <w:i/>
@@ -5953,7 +5998,16 @@
           <w:iCs/>
           <w:lang w:val="en-GB"/>
         </w:rPr>
-        <w:t>()</w:t>
+        <w:t>(</w:t>
+      </w:r>
+      <w:proofErr w:type="gramEnd"/>
+      <w:r>
+        <w:rPr>
+          <w:i/>
+          <w:iCs/>
+          <w:lang w:val="en-GB"/>
+        </w:rPr>
+        <w:t>)</w:t>
       </w:r>
       <w:r>
         <w:rPr>
@@ -6567,7 +6621,7 @@
           <v:shape id="_x0000_i1025" type="#_x0000_t75" style="width:451.2pt;height:169.8pt" o:ole="">
             <v:imagedata r:id="rId17" o:title=""/>
           </v:shape>
-          <o:OLEObject Type="Embed" ProgID="Word.OpenDocumentText.12" ShapeID="_x0000_i1025" DrawAspect="Content" ObjectID="_1728647250" r:id="rId18"/>
+          <o:OLEObject Type="Embed" ProgID="Word.OpenDocumentText.12" ShapeID="_x0000_i1025" DrawAspect="Content" ObjectID="_1728649084" r:id="rId18"/>
         </w:object>
       </w:r>
     </w:p>
@@ -6837,11 +6891,14 @@
       <w:pPr>
         <w:pStyle w:val="Heading2"/>
       </w:pPr>
-      <w:bookmarkStart w:id="28" w:name="_Toc118034504"/>
+      <w:bookmarkStart w:id="28" w:name="_Toc118036169"/>
       <w:r>
         <w:lastRenderedPageBreak/>
         <w:t>Reflection</w:t>
       </w:r>
+      <w:r>
+        <w:t>s</w:t>
+      </w:r>
       <w:bookmarkEnd w:id="28"/>
     </w:p>
     <w:p>
@@ -6898,6 +6955,253 @@
           <w:lang w:val="en-GB"/>
         </w:rPr>
         <w:t>, but its left to the Auditors to pull in the details of participants to fetch more details. To do so, client passes the participant object to the Auditors.</w:t>
+      </w:r>
+    </w:p>
+    <w:p>
+      <w:pPr>
+        <w:rPr>
+          <w:lang w:val="en-GB"/>
+        </w:rPr>
+      </w:pPr>
+      <w:r>
+        <w:rPr>
+          <w:lang w:val="en-GB"/>
+        </w:rPr>
+        <w:t>In this process, I have also enhanced my knowledge on Scala. The topics that riddled me were:</w:t>
+      </w:r>
+    </w:p>
+    <w:p>
+      <w:pPr>
+        <w:pStyle w:val="ListParagraph"/>
+        <w:numPr>
+          <w:ilvl w:val="0"/>
+          <w:numId w:val="25"/>
+        </w:numPr>
+        <w:rPr>
+          <w:lang w:val="en-GB"/>
+        </w:rPr>
+      </w:pPr>
+      <w:r>
+        <w:rPr>
+          <w:lang w:val="en-GB"/>
+        </w:rPr>
+        <w:t xml:space="preserve">Use of anonymous function. Even though I could pass the function as argument, the function had no effect on data, until I used </w:t>
+      </w:r>
+      <w:proofErr w:type="gramStart"/>
+      <w:r>
+        <w:rPr>
+          <w:lang w:val="en-GB"/>
+        </w:rPr>
+        <w:t>apply(</w:t>
+      </w:r>
+      <w:proofErr w:type="gramEnd"/>
+      <w:r>
+        <w:rPr>
+          <w:lang w:val="en-GB"/>
+        </w:rPr>
+        <w:t>).</w:t>
+      </w:r>
+      <w:sdt>
+        <w:sdtPr>
+          <w:rPr>
+            <w:lang w:val="en-GB"/>
+          </w:rPr>
+          <w:id w:val="1022520200"/>
+          <w:citation/>
+        </w:sdtPr>
+        <w:sdtContent>
+          <w:r>
+            <w:rPr>
+              <w:lang w:val="en-GB"/>
+            </w:rPr>
+            <w:fldChar w:fldCharType="begin"/>
+          </w:r>
+          <w:r>
+            <w:rPr>
+              <w:lang w:val="en-IN"/>
+            </w:rPr>
+            <w:instrText xml:space="preserve"> CITATION sta \l 16393 </w:instrText>
+          </w:r>
+          <w:r>
+            <w:rPr>
+              <w:lang w:val="en-GB"/>
+            </w:rPr>
+            <w:fldChar w:fldCharType="separate"/>
+          </w:r>
+          <w:r>
+            <w:rPr>
+              <w:noProof/>
+              <w:lang w:val="en-IN"/>
+            </w:rPr>
+            <w:t xml:space="preserve"> </w:t>
+          </w:r>
+          <w:r>
+            <w:rPr>
+              <w:noProof/>
+              <w:lang w:val="en-IN"/>
+            </w:rPr>
+            <w:t>[9]</w:t>
+          </w:r>
+          <w:r>
+            <w:rPr>
+              <w:lang w:val="en-GB"/>
+            </w:rPr>
+            <w:fldChar w:fldCharType="end"/>
+          </w:r>
+        </w:sdtContent>
+      </w:sdt>
+    </w:p>
+    <w:p>
+      <w:pPr>
+        <w:pStyle w:val="ListParagraph"/>
+        <w:numPr>
+          <w:ilvl w:val="0"/>
+          <w:numId w:val="25"/>
+        </w:numPr>
+        <w:rPr>
+          <w:lang w:val="en-GB"/>
+        </w:rPr>
+      </w:pPr>
+      <w:r>
+        <w:rPr>
+          <w:lang w:val="en-GB"/>
+        </w:rPr>
+        <w:t>Use of data structures in Scala. Specially map-mutable and immutable maps.</w:t>
+      </w:r>
+      <w:sdt>
+        <w:sdtPr>
+          <w:rPr>
+            <w:lang w:val="en-GB"/>
+          </w:rPr>
+          <w:id w:val="250935908"/>
+          <w:citation/>
+        </w:sdtPr>
+        <w:sdtContent>
+          <w:r>
+            <w:rPr>
+              <w:lang w:val="en-GB"/>
+            </w:rPr>
+            <w:fldChar w:fldCharType="begin"/>
+          </w:r>
+          <w:r>
+            <w:rPr>
+              <w:lang w:val="en-IN"/>
+            </w:rPr>
+            <w:instrText xml:space="preserve"> CITATION Alv \l 16393 </w:instrText>
+          </w:r>
+          <w:r>
+            <w:rPr>
+              <w:lang w:val="en-GB"/>
+            </w:rPr>
+            <w:fldChar w:fldCharType="separate"/>
+          </w:r>
+          <w:r>
+            <w:rPr>
+              <w:noProof/>
+              <w:lang w:val="en-IN"/>
+            </w:rPr>
+            <w:t xml:space="preserve"> </w:t>
+          </w:r>
+          <w:r>
+            <w:rPr>
+              <w:noProof/>
+              <w:lang w:val="en-IN"/>
+            </w:rPr>
+            <w:t>[10]</w:t>
+          </w:r>
+          <w:r>
+            <w:rPr>
+              <w:lang w:val="en-GB"/>
+            </w:rPr>
+            <w:fldChar w:fldCharType="end"/>
+          </w:r>
+        </w:sdtContent>
+      </w:sdt>
+    </w:p>
+    <w:p>
+      <w:pPr>
+        <w:pStyle w:val="ListParagraph"/>
+        <w:numPr>
+          <w:ilvl w:val="0"/>
+          <w:numId w:val="25"/>
+        </w:numPr>
+        <w:rPr>
+          <w:lang w:val="en-GB"/>
+        </w:rPr>
+      </w:pPr>
+      <w:r>
+        <w:rPr>
+          <w:lang w:val="en-GB"/>
+        </w:rPr>
+        <w:t>Use of switch cases in Scala.</w:t>
+      </w:r>
+      <w:sdt>
+        <w:sdtPr>
+          <w:rPr>
+            <w:lang w:val="en-GB"/>
+          </w:rPr>
+          <w:id w:val="835585879"/>
+          <w:citation/>
+        </w:sdtPr>
+        <w:sdtContent>
+          <w:r>
+            <w:rPr>
+              <w:lang w:val="en-GB"/>
+            </w:rPr>
+            <w:fldChar w:fldCharType="begin"/>
+          </w:r>
+          <w:r>
+            <w:rPr>
+              <w:lang w:val="en-IN"/>
+            </w:rPr>
+            <w:instrText xml:space="preserve"> CITATION htt \l 16393 </w:instrText>
+          </w:r>
+          <w:r>
+            <w:rPr>
+              <w:lang w:val="en-GB"/>
+            </w:rPr>
+            <w:fldChar w:fldCharType="separate"/>
+          </w:r>
+          <w:r>
+            <w:rPr>
+              <w:noProof/>
+              <w:lang w:val="en-IN"/>
+            </w:rPr>
+            <w:t xml:space="preserve"> </w:t>
+          </w:r>
+          <w:r>
+            <w:rPr>
+              <w:noProof/>
+              <w:lang w:val="en-IN"/>
+            </w:rPr>
+            <w:t>[11]</w:t>
+          </w:r>
+          <w:r>
+            <w:rPr>
+              <w:lang w:val="en-GB"/>
+            </w:rPr>
+            <w:fldChar w:fldCharType="end"/>
+          </w:r>
+        </w:sdtContent>
+      </w:sdt>
+    </w:p>
+    <w:p>
+      <w:pPr>
+        <w:rPr>
+          <w:lang w:val="en-GB"/>
+        </w:rPr>
+      </w:pPr>
+      <w:r>
+        <w:rPr>
+          <w:lang w:val="en-GB"/>
+        </w:rPr>
+        <w:t>I have use</w:t>
+      </w:r>
+      <w:r>
+        <w:rPr>
+          <w:lang w:val="en-GB"/>
+        </w:rPr>
+        <w:t>d above mentioned items in assignment as well.</w:t>
       </w:r>
     </w:p>
     <w:p>
@@ -7017,12 +7321,12 @@
                 <w:tblLook w:val="04A0" w:firstRow="1" w:lastRow="0" w:firstColumn="1" w:lastColumn="0" w:noHBand="0" w:noVBand="1"/>
               </w:tblPr>
               <w:tblGrid>
-                <w:gridCol w:w="318"/>
-                <w:gridCol w:w="8708"/>
+                <w:gridCol w:w="429"/>
+                <w:gridCol w:w="8597"/>
               </w:tblGrid>
               <w:tr>
                 <w:trPr>
-                  <w:divId w:val="212739455"/>
+                  <w:divId w:val="1622610197"/>
                   <w:tblCellSpacing w:w="15" w:type="dxa"/>
                 </w:trPr>
                 <w:tc>
@@ -7073,7 +7377,7 @@
               </w:tr>
               <w:tr>
                 <w:trPr>
-                  <w:divId w:val="212739455"/>
+                  <w:divId w:val="1622610197"/>
                   <w:tblCellSpacing w:w="15" w:type="dxa"/>
                 </w:trPr>
                 <w:tc>
@@ -7123,7 +7427,7 @@
               </w:tr>
               <w:tr>
                 <w:trPr>
-                  <w:divId w:val="212739455"/>
+                  <w:divId w:val="1622610197"/>
                   <w:tblCellSpacing w:w="15" w:type="dxa"/>
                 </w:trPr>
                 <w:tc>
@@ -7173,7 +7477,7 @@
               </w:tr>
               <w:tr>
                 <w:trPr>
-                  <w:divId w:val="212739455"/>
+                  <w:divId w:val="1622610197"/>
                   <w:tblCellSpacing w:w="15" w:type="dxa"/>
                 </w:trPr>
                 <w:tc>
@@ -7223,7 +7527,7 @@
               </w:tr>
               <w:tr>
                 <w:trPr>
-                  <w:divId w:val="212739455"/>
+                  <w:divId w:val="1622610197"/>
                   <w:tblCellSpacing w:w="15" w:type="dxa"/>
                 </w:trPr>
                 <w:tc>
@@ -7273,7 +7577,7 @@
               </w:tr>
               <w:tr>
                 <w:trPr>
-                  <w:divId w:val="212739455"/>
+                  <w:divId w:val="1622610197"/>
                   <w:tblCellSpacing w:w="15" w:type="dxa"/>
                 </w:trPr>
                 <w:tc>
@@ -7323,7 +7627,7 @@
               </w:tr>
               <w:tr>
                 <w:trPr>
-                  <w:divId w:val="212739455"/>
+                  <w:divId w:val="1622610197"/>
                   <w:tblCellSpacing w:w="15" w:type="dxa"/>
                 </w:trPr>
                 <w:tc>
@@ -7373,7 +7677,7 @@
               </w:tr>
               <w:tr>
                 <w:trPr>
-                  <w:divId w:val="212739455"/>
+                  <w:divId w:val="1622610197"/>
                   <w:tblCellSpacing w:w="15" w:type="dxa"/>
                 </w:trPr>
                 <w:tc>
@@ -7421,10 +7725,160 @@
                   </w:p>
                 </w:tc>
               </w:tr>
+              <w:tr>
+                <w:trPr>
+                  <w:divId w:val="1622610197"/>
+                  <w:tblCellSpacing w:w="15" w:type="dxa"/>
+                </w:trPr>
+                <w:tc>
+                  <w:tcPr>
+                    <w:tcW w:w="50" w:type="pct"/>
+                    <w:hideMark/>
+                  </w:tcPr>
+                  <w:p>
+                    <w:pPr>
+                      <w:pStyle w:val="Bibliography"/>
+                      <w:rPr>
+                        <w:noProof/>
+                        <w:lang w:val="en-GB"/>
+                      </w:rPr>
+                    </w:pPr>
+                    <w:r>
+                      <w:rPr>
+                        <w:noProof/>
+                        <w:lang w:val="en-GB"/>
+                      </w:rPr>
+                      <w:t xml:space="preserve">[9] </w:t>
+                    </w:r>
+                  </w:p>
+                </w:tc>
+                <w:tc>
+                  <w:tcPr>
+                    <w:tcW w:w="0" w:type="auto"/>
+                    <w:hideMark/>
+                  </w:tcPr>
+                  <w:p>
+                    <w:pPr>
+                      <w:pStyle w:val="Bibliography"/>
+                      <w:rPr>
+                        <w:noProof/>
+                        <w:lang w:val="en-GB"/>
+                      </w:rPr>
+                    </w:pPr>
+                    <w:r>
+                      <w:rPr>
+                        <w:noProof/>
+                        <w:lang w:val="en-GB"/>
+                      </w:rPr>
+                      <w:t>stackoverflow.com, “What is the apply function in Scala?,” [Online]. Available: https://stackoverflow.com/a/9738862.</w:t>
+                    </w:r>
+                  </w:p>
+                </w:tc>
+              </w:tr>
+              <w:tr>
+                <w:trPr>
+                  <w:divId w:val="1622610197"/>
+                  <w:tblCellSpacing w:w="15" w:type="dxa"/>
+                </w:trPr>
+                <w:tc>
+                  <w:tcPr>
+                    <w:tcW w:w="50" w:type="pct"/>
+                    <w:hideMark/>
+                  </w:tcPr>
+                  <w:p>
+                    <w:pPr>
+                      <w:pStyle w:val="Bibliography"/>
+                      <w:rPr>
+                        <w:noProof/>
+                        <w:lang w:val="en-GB"/>
+                      </w:rPr>
+                    </w:pPr>
+                    <w:r>
+                      <w:rPr>
+                        <w:noProof/>
+                        <w:lang w:val="en-GB"/>
+                      </w:rPr>
+                      <w:t xml:space="preserve">[10] </w:t>
+                    </w:r>
+                  </w:p>
+                </w:tc>
+                <w:tc>
+                  <w:tcPr>
+                    <w:tcW w:w="0" w:type="auto"/>
+                    <w:hideMark/>
+                  </w:tcPr>
+                  <w:p>
+                    <w:pPr>
+                      <w:pStyle w:val="Bibliography"/>
+                      <w:rPr>
+                        <w:noProof/>
+                        <w:lang w:val="en-GB"/>
+                      </w:rPr>
+                    </w:pPr>
+                    <w:r>
+                      <w:rPr>
+                        <w:noProof/>
+                        <w:lang w:val="en-GB"/>
+                      </w:rPr>
+                      <w:t>A. J., “Scala: How to add, update, and remove elements with a mutable Map,” [Online]. Available: https://alvinalexander.com/scala/how-to-add-update-remove-mutable-map-elements-scala-cookbook/.</w:t>
+                    </w:r>
+                  </w:p>
+                </w:tc>
+              </w:tr>
+              <w:tr>
+                <w:trPr>
+                  <w:divId w:val="1622610197"/>
+                  <w:tblCellSpacing w:w="15" w:type="dxa"/>
+                </w:trPr>
+                <w:tc>
+                  <w:tcPr>
+                    <w:tcW w:w="50" w:type="pct"/>
+                    <w:hideMark/>
+                  </w:tcPr>
+                  <w:p>
+                    <w:pPr>
+                      <w:pStyle w:val="Bibliography"/>
+                      <w:rPr>
+                        <w:noProof/>
+                        <w:lang w:val="en-GB"/>
+                      </w:rPr>
+                    </w:pPr>
+                    <w:r>
+                      <w:rPr>
+                        <w:noProof/>
+                        <w:lang w:val="en-GB"/>
+                      </w:rPr>
+                      <w:t xml:space="preserve">[11] </w:t>
+                    </w:r>
+                  </w:p>
+                </w:tc>
+                <w:tc>
+                  <w:tcPr>
+                    <w:tcW w:w="0" w:type="auto"/>
+                    <w:hideMark/>
+                  </w:tcPr>
+                  <w:p>
+                    <w:pPr>
+                      <w:pStyle w:val="Bibliography"/>
+                      <w:rPr>
+                        <w:noProof/>
+                        <w:lang w:val="en-GB"/>
+                      </w:rPr>
+                    </w:pPr>
+                    <w:r>
+                      <w:rPr>
+                        <w:noProof/>
+                        <w:lang w:val="en-GB"/>
+                      </w:rPr>
+                      <w:t>https://www.baeldung.com, “@switch Annotation in Scala,” [Online]. Available: https://www.baeldung.com/scala/switch-annotation.</w:t>
+                    </w:r>
+                  </w:p>
+                </w:tc>
+              </w:tr>
             </w:tbl>
             <w:p>
               <w:pPr>
-                <w:divId w:val="212739455"/>
+                <w:divId w:val="1622610197"/>
                 <w:rPr>
                   <w:noProof/>
                 </w:rPr>
@@ -8392,6 +8846,119 @@
     </w:lvl>
   </w:abstractNum>
   <w:abstractNum w:abstractNumId="8" w15:restartNumberingAfterBreak="0">
+    <w:nsid w:val="591B2E54"/>
+    <w:multiLevelType w:val="hybridMultilevel"/>
+    <w:tmpl w:val="F2D09E2E"/>
+    <w:lvl w:ilvl="0" w:tplc="40090001">
+      <w:start w:val="1"/>
+      <w:numFmt w:val="bullet"/>
+      <w:lvlText w:val=""/>
+      <w:lvlJc w:val="left"/>
+      <w:pPr>
+        <w:ind w:left="720" w:hanging="360"/>
+      </w:pPr>
+      <w:rPr>
+        <w:rFonts w:ascii="Symbol" w:hAnsi="Symbol" w:hint="default"/>
+      </w:rPr>
+    </w:lvl>
+    <w:lvl w:ilvl="1" w:tplc="40090003" w:tentative="1">
+      <w:start w:val="1"/>
+      <w:numFmt w:val="bullet"/>
+      <w:lvlText w:val="o"/>
+      <w:lvlJc w:val="left"/>
+      <w:pPr>
+        <w:ind w:left="1440" w:hanging="360"/>
+      </w:pPr>
+      <w:rPr>
+        <w:rFonts w:ascii="Courier New" w:hAnsi="Courier New" w:cs="Courier New" w:hint="default"/>
+      </w:rPr>
+    </w:lvl>
+    <w:lvl w:ilvl="2" w:tplc="40090005" w:tentative="1">
+      <w:start w:val="1"/>
+      <w:numFmt w:val="bullet"/>
+      <w:lvlText w:val=""/>
+      <w:lvlJc w:val="left"/>
+      <w:pPr>
+        <w:ind w:left="2160" w:hanging="360"/>
+      </w:pPr>
+      <w:rPr>
+        <w:rFonts w:ascii="Wingdings" w:hAnsi="Wingdings" w:hint="default"/>
+      </w:rPr>
+    </w:lvl>
+    <w:lvl w:ilvl="3" w:tplc="40090001" w:tentative="1">
+      <w:start w:val="1"/>
+      <w:numFmt w:val="bullet"/>
+      <w:lvlText w:val=""/>
+      <w:lvlJc w:val="left"/>
+      <w:pPr>
+        <w:ind w:left="2880" w:hanging="360"/>
+      </w:pPr>
+      <w:rPr>
+        <w:rFonts w:ascii="Symbol" w:hAnsi="Symbol" w:hint="default"/>
+      </w:rPr>
+    </w:lvl>
+    <w:lvl w:ilvl="4" w:tplc="40090003" w:tentative="1">
+      <w:start w:val="1"/>
+      <w:numFmt w:val="bullet"/>
+      <w:lvlText w:val="o"/>
+      <w:lvlJc w:val="left"/>
+      <w:pPr>
+        <w:ind w:left="3600" w:hanging="360"/>
+      </w:pPr>
+      <w:rPr>
+        <w:rFonts w:ascii="Courier New" w:hAnsi="Courier New" w:cs="Courier New" w:hint="default"/>
+      </w:rPr>
+    </w:lvl>
+    <w:lvl w:ilvl="5" w:tplc="40090005" w:tentative="1">
+      <w:start w:val="1"/>
+      <w:numFmt w:val="bullet"/>
+      <w:lvlText w:val=""/>
+      <w:lvlJc w:val="left"/>
+      <w:pPr>
+        <w:ind w:left="4320" w:hanging="360"/>
+      </w:pPr>
+      <w:rPr>
+        <w:rFonts w:ascii="Wingdings" w:hAnsi="Wingdings" w:hint="default"/>
+      </w:rPr>
+    </w:lvl>
+    <w:lvl w:ilvl="6" w:tplc="40090001" w:tentative="1">
+      <w:start w:val="1"/>
+      <w:numFmt w:val="bullet"/>
+      <w:lvlText w:val=""/>
+      <w:lvlJc w:val="left"/>
+      <w:pPr>
+        <w:ind w:left="5040" w:hanging="360"/>
+      </w:pPr>
+      <w:rPr>
+        <w:rFonts w:ascii="Symbol" w:hAnsi="Symbol" w:hint="default"/>
+      </w:rPr>
+    </w:lvl>
+    <w:lvl w:ilvl="7" w:tplc="40090003" w:tentative="1">
+      <w:start w:val="1"/>
+      <w:numFmt w:val="bullet"/>
+      <w:lvlText w:val="o"/>
+      <w:lvlJc w:val="left"/>
+      <w:pPr>
+        <w:ind w:left="5760" w:hanging="360"/>
+      </w:pPr>
+      <w:rPr>
+        <w:rFonts w:ascii="Courier New" w:hAnsi="Courier New" w:cs="Courier New" w:hint="default"/>
+      </w:rPr>
+    </w:lvl>
+    <w:lvl w:ilvl="8" w:tplc="40090005" w:tentative="1">
+      <w:start w:val="1"/>
+      <w:numFmt w:val="bullet"/>
+      <w:lvlText w:val=""/>
+      <w:lvlJc w:val="left"/>
+      <w:pPr>
+        <w:ind w:left="6480" w:hanging="360"/>
+      </w:pPr>
+      <w:rPr>
+        <w:rFonts w:ascii="Wingdings" w:hAnsi="Wingdings" w:hint="default"/>
+      </w:rPr>
+    </w:lvl>
+  </w:abstractNum>
+  <w:abstractNum w:abstractNumId="9" w15:restartNumberingAfterBreak="0">
     <w:nsid w:val="59CB04E0"/>
     <w:multiLevelType w:val="multilevel"/>
     <w:tmpl w:val="23387C0A"/>
@@ -8513,7 +9080,7 @@
       </w:pPr>
     </w:lvl>
   </w:abstractNum>
-  <w:abstractNum w:abstractNumId="9" w15:restartNumberingAfterBreak="0">
+  <w:abstractNum w:abstractNumId="10" w15:restartNumberingAfterBreak="0">
     <w:nsid w:val="5D455983"/>
     <w:multiLevelType w:val="hybridMultilevel"/>
     <w:tmpl w:val="771E16EC"/>
@@ -8599,7 +9166,7 @@
       </w:pPr>
     </w:lvl>
   </w:abstractNum>
-  <w:abstractNum w:abstractNumId="10" w15:restartNumberingAfterBreak="0">
+  <w:abstractNum w:abstractNumId="11" w15:restartNumberingAfterBreak="0">
     <w:nsid w:val="5F7557EA"/>
     <w:multiLevelType w:val="hybridMultilevel"/>
     <w:tmpl w:val="307E97AE"/>
@@ -8685,7 +9252,7 @@
       </w:pPr>
     </w:lvl>
   </w:abstractNum>
-  <w:abstractNum w:abstractNumId="11" w15:restartNumberingAfterBreak="0">
+  <w:abstractNum w:abstractNumId="12" w15:restartNumberingAfterBreak="0">
     <w:nsid w:val="62D24F4D"/>
     <w:multiLevelType w:val="hybridMultilevel"/>
     <w:tmpl w:val="63B20322"/>
@@ -8771,7 +9338,7 @@
       </w:pPr>
     </w:lvl>
   </w:abstractNum>
-  <w:abstractNum w:abstractNumId="12" w15:restartNumberingAfterBreak="0">
+  <w:abstractNum w:abstractNumId="13" w15:restartNumberingAfterBreak="0">
     <w:nsid w:val="66701F65"/>
     <w:multiLevelType w:val="hybridMultilevel"/>
     <w:tmpl w:val="49FCD8AE"/>
@@ -8857,7 +9424,7 @@
       </w:pPr>
     </w:lvl>
   </w:abstractNum>
-  <w:abstractNum w:abstractNumId="13" w15:restartNumberingAfterBreak="0">
+  <w:abstractNum w:abstractNumId="14" w15:restartNumberingAfterBreak="0">
     <w:nsid w:val="66A179E2"/>
     <w:multiLevelType w:val="hybridMultilevel"/>
     <w:tmpl w:val="440CDBBE"/>
@@ -8970,7 +9537,7 @@
       </w:rPr>
     </w:lvl>
   </w:abstractNum>
-  <w:abstractNum w:abstractNumId="14" w15:restartNumberingAfterBreak="0">
+  <w:abstractNum w:abstractNumId="15" w15:restartNumberingAfterBreak="0">
     <w:nsid w:val="679352D6"/>
     <w:multiLevelType w:val="hybridMultilevel"/>
     <w:tmpl w:val="1F600B14"/>
@@ -9083,7 +9650,7 @@
       </w:rPr>
     </w:lvl>
   </w:abstractNum>
-  <w:abstractNum w:abstractNumId="15" w15:restartNumberingAfterBreak="0">
+  <w:abstractNum w:abstractNumId="16" w15:restartNumberingAfterBreak="0">
     <w:nsid w:val="6971703D"/>
     <w:multiLevelType w:val="hybridMultilevel"/>
     <w:tmpl w:val="350EB218"/>
@@ -9196,7 +9763,7 @@
       </w:rPr>
     </w:lvl>
   </w:abstractNum>
-  <w:abstractNum w:abstractNumId="16" w15:restartNumberingAfterBreak="0">
+  <w:abstractNum w:abstractNumId="17" w15:restartNumberingAfterBreak="0">
     <w:nsid w:val="709430E9"/>
     <w:multiLevelType w:val="hybridMultilevel"/>
     <w:tmpl w:val="54E2EC4A"/>
@@ -9285,7 +9852,7 @@
       </w:pPr>
     </w:lvl>
   </w:abstractNum>
-  <w:abstractNum w:abstractNumId="17" w15:restartNumberingAfterBreak="0">
+  <w:abstractNum w:abstractNumId="18" w15:restartNumberingAfterBreak="0">
     <w:nsid w:val="75B020CE"/>
     <w:multiLevelType w:val="hybridMultilevel"/>
     <w:tmpl w:val="76FE486C"/>
@@ -9371,7 +9938,7 @@
       </w:pPr>
     </w:lvl>
   </w:abstractNum>
-  <w:abstractNum w:abstractNumId="18" w15:restartNumberingAfterBreak="0">
+  <w:abstractNum w:abstractNumId="19" w15:restartNumberingAfterBreak="0">
     <w:nsid w:val="768E7250"/>
     <w:multiLevelType w:val="hybridMultilevel"/>
     <w:tmpl w:val="BD5AE132"/>
@@ -9484,7 +10051,7 @@
       </w:rPr>
     </w:lvl>
   </w:abstractNum>
-  <w:abstractNum w:abstractNumId="19" w15:restartNumberingAfterBreak="0">
+  <w:abstractNum w:abstractNumId="20" w15:restartNumberingAfterBreak="0">
     <w:nsid w:val="7DE91A4F"/>
     <w:multiLevelType w:val="hybridMultilevel"/>
     <w:tmpl w:val="F314E01C"/>
@@ -9571,22 +10138,22 @@
     </w:lvl>
   </w:abstractNum>
   <w:num w:numId="1" w16cid:durableId="1734573567">
-    <w:abstractNumId w:val="8"/>
+    <w:abstractNumId w:val="9"/>
   </w:num>
   <w:num w:numId="2" w16cid:durableId="1487630225">
-    <w:abstractNumId w:val="10"/>
+    <w:abstractNumId w:val="11"/>
   </w:num>
   <w:num w:numId="3" w16cid:durableId="1278944661">
-    <w:abstractNumId w:val="17"/>
+    <w:abstractNumId w:val="18"/>
   </w:num>
   <w:num w:numId="4" w16cid:durableId="384841049">
-    <w:abstractNumId w:val="12"/>
+    <w:abstractNumId w:val="13"/>
   </w:num>
   <w:num w:numId="5" w16cid:durableId="85351059">
     <w:abstractNumId w:val="7"/>
   </w:num>
   <w:num w:numId="6" w16cid:durableId="1428498342">
-    <w:abstractNumId w:val="8"/>
+    <w:abstractNumId w:val="9"/>
     <w:lvlOverride w:ilvl="0">
       <w:startOverride w:val="2"/>
     </w:lvlOverride>
@@ -9595,7 +10162,7 @@
     </w:lvlOverride>
   </w:num>
   <w:num w:numId="7" w16cid:durableId="1974752789">
-    <w:abstractNumId w:val="8"/>
+    <w:abstractNumId w:val="9"/>
     <w:lvlOverride w:ilvl="0">
       <w:startOverride w:val="2"/>
     </w:lvlOverride>
@@ -9607,19 +10174,19 @@
     <w:abstractNumId w:val="6"/>
   </w:num>
   <w:num w:numId="9" w16cid:durableId="577204305">
-    <w:abstractNumId w:val="16"/>
+    <w:abstractNumId w:val="17"/>
   </w:num>
   <w:num w:numId="10" w16cid:durableId="1243298371">
-    <w:abstractNumId w:val="15"/>
+    <w:abstractNumId w:val="16"/>
   </w:num>
   <w:num w:numId="11" w16cid:durableId="1703365124">
     <w:abstractNumId w:val="2"/>
   </w:num>
   <w:num w:numId="12" w16cid:durableId="57285127">
-    <w:abstractNumId w:val="18"/>
+    <w:abstractNumId w:val="19"/>
   </w:num>
   <w:num w:numId="13" w16cid:durableId="810832961">
-    <w:abstractNumId w:val="13"/>
+    <w:abstractNumId w:val="14"/>
   </w:num>
   <w:num w:numId="14" w16cid:durableId="1912890411">
     <w:abstractNumId w:val="0"/>
@@ -9634,16 +10201,16 @@
     <w:abstractNumId w:val="5"/>
   </w:num>
   <w:num w:numId="18" w16cid:durableId="165174757">
-    <w:abstractNumId w:val="11"/>
+    <w:abstractNumId w:val="12"/>
   </w:num>
   <w:num w:numId="19" w16cid:durableId="1999112550">
-    <w:abstractNumId w:val="19"/>
+    <w:abstractNumId w:val="20"/>
   </w:num>
   <w:num w:numId="20" w16cid:durableId="939988618">
-    <w:abstractNumId w:val="9"/>
+    <w:abstractNumId w:val="10"/>
   </w:num>
   <w:num w:numId="21" w16cid:durableId="1985305993">
-    <w:abstractNumId w:val="8"/>
+    <w:abstractNumId w:val="9"/>
     <w:lvlOverride w:ilvl="0">
       <w:startOverride w:val="4"/>
     </w:lvlOverride>
@@ -9652,7 +10219,7 @@
     </w:lvlOverride>
   </w:num>
   <w:num w:numId="22" w16cid:durableId="1563983502">
-    <w:abstractNumId w:val="8"/>
+    <w:abstractNumId w:val="9"/>
     <w:lvlOverride w:ilvl="0">
       <w:startOverride w:val="4"/>
     </w:lvlOverride>
@@ -9661,10 +10228,13 @@
     </w:lvlOverride>
   </w:num>
   <w:num w:numId="23" w16cid:durableId="1744790233">
-    <w:abstractNumId w:val="14"/>
+    <w:abstractNumId w:val="15"/>
   </w:num>
   <w:num w:numId="24" w16cid:durableId="1356610437">
     <w:abstractNumId w:val="4"/>
+  </w:num>
+  <w:num w:numId="25" w16cid:durableId="578831880">
+    <w:abstractNumId w:val="8"/>
   </w:num>
 </w:numbering>
 </file>
@@ -11166,11 +11736,55 @@
     <b:URL>https://medium.com/@jchung722/pull-vs-push-b4788a845cce</b:URL>
     <b:RefOrder>8</b:RefOrder>
   </b:Source>
+  <b:Source>
+    <b:Tag>sta</b:Tag>
+    <b:SourceType>InternetSite</b:SourceType>
+    <b:Guid>{D9958E02-561A-4C5F-847A-00E5526E5E42}</b:Guid>
+    <b:Author>
+      <b:Author>
+        <b:Corporate>stackoverflow.com</b:Corporate>
+      </b:Author>
+    </b:Author>
+    <b:Title>What is the apply function in Scala?</b:Title>
+    <b:URL>https://stackoverflow.com/a/9738862</b:URL>
+    <b:RefOrder>9</b:RefOrder>
+  </b:Source>
+  <b:Source>
+    <b:Tag>Alv</b:Tag>
+    <b:SourceType>InternetSite</b:SourceType>
+    <b:Guid>{0EC00010-0B32-4B5A-87D4-A1711761CBEF}</b:Guid>
+    <b:Author>
+      <b:Author>
+        <b:NameList>
+          <b:Person>
+            <b:Last>J.</b:Last>
+            <b:First>Alvin</b:First>
+          </b:Person>
+        </b:NameList>
+      </b:Author>
+    </b:Author>
+    <b:Title>Scala: How to add, update, and remove elements with a mutable Map</b:Title>
+    <b:URL>https://alvinalexander.com/scala/how-to-add-update-remove-mutable-map-elements-scala-cookbook/</b:URL>
+    <b:RefOrder>10</b:RefOrder>
+  </b:Source>
+  <b:Source>
+    <b:Tag>htt</b:Tag>
+    <b:SourceType>InternetSite</b:SourceType>
+    <b:Guid>{66C82119-D83A-4C41-B5A2-69D069895D4A}</b:Guid>
+    <b:Author>
+      <b:Author>
+        <b:Corporate>https://www.baeldung.com</b:Corporate>
+      </b:Author>
+    </b:Author>
+    <b:Title>@switch Annotation in Scala</b:Title>
+    <b:URL>https://www.baeldung.com/scala/switch-annotation</b:URL>
+    <b:RefOrder>11</b:RefOrder>
+  </b:Source>
 </b:Sources>
 </file>
 
 <file path=customXml/itemProps1.xml><?xml version="1.0" encoding="utf-8"?>
-<ds:datastoreItem xmlns:ds="http://schemas.openxmlformats.org/officeDocument/2006/customXml" ds:itemID="{FA316DC9-1564-4138-964E-CC907CB4268D}">
+<ds:datastoreItem xmlns:ds="http://schemas.openxmlformats.org/officeDocument/2006/customXml" ds:itemID="{0A31EBC1-4F6E-4F29-BD5D-8D5839A58CCC}">
   <ds:schemaRefs>
     <ds:schemaRef ds:uri="http://schemas.openxmlformats.org/officeDocument/2006/bibliography"/>
   </ds:schemaRefs>

</xml_diff>

<commit_message>
Journal Update. And code cleanup.
</commit_message>
<xml_diff>
--- a/22200673_ Journal.docx
+++ b/22200673_ Journal.docx
@@ -294,7 +294,7 @@
           <w:numId w:val="0"/>
         </w:numPr>
       </w:pPr>
-      <w:bookmarkStart w:id="4" w:name="_Toc119261714"/>
+      <w:bookmarkStart w:id="4" w:name="_Toc119700053"/>
       <w:r>
         <w:lastRenderedPageBreak/>
         <w:t>Table of Contents</w:t>
@@ -321,7 +321,7 @@
       <w:r>
         <w:fldChar w:fldCharType="separate"/>
       </w:r>
-      <w:hyperlink w:anchor="_Toc119261714" w:history="1">
+      <w:hyperlink w:anchor="_Toc119700053" w:history="1">
         <w:r>
           <w:rPr>
             <w:rStyle w:val="Hyperlink"/>
@@ -348,7 +348,7 @@
             <w:noProof/>
             <w:webHidden/>
           </w:rPr>
-          <w:instrText xml:space="preserve"> PAGEREF _Toc119261714 \h </w:instrText>
+          <w:instrText xml:space="preserve"> PAGEREF _Toc119700053 \h </w:instrText>
         </w:r>
         <w:r>
           <w:rPr>
@@ -390,7 +390,7 @@
           <w:lang w:val="en-IN" w:eastAsia="en-IN"/>
         </w:rPr>
       </w:pPr>
-      <w:hyperlink w:anchor="_Toc119261715" w:history="1">
+      <w:hyperlink w:anchor="_Toc119700054" w:history="1">
         <w:r>
           <w:rPr>
             <w:rStyle w:val="Hyperlink"/>
@@ -417,7 +417,7 @@
             <w:noProof/>
             <w:webHidden/>
           </w:rPr>
-          <w:instrText xml:space="preserve"> PAGEREF _Toc119261715 \h </w:instrText>
+          <w:instrText xml:space="preserve"> PAGEREF _Toc119700054 \h </w:instrText>
         </w:r>
         <w:r>
           <w:rPr>
@@ -458,7 +458,7 @@
           <w:lang w:val="en-IN" w:eastAsia="en-IN"/>
         </w:rPr>
       </w:pPr>
-      <w:hyperlink w:anchor="_Toc119261716" w:history="1">
+      <w:hyperlink w:anchor="_Toc119700055" w:history="1">
         <w:r>
           <w:rPr>
             <w:rStyle w:val="Hyperlink"/>
@@ -501,7 +501,7 @@
             <w:noProof/>
             <w:webHidden/>
           </w:rPr>
-          <w:instrText xml:space="preserve"> PAGEREF _Toc119261716 \h </w:instrText>
+          <w:instrText xml:space="preserve"> PAGEREF _Toc119700055 \h </w:instrText>
         </w:r>
         <w:r>
           <w:rPr>
@@ -542,7 +542,7 @@
           <w:lang w:val="en-IN" w:eastAsia="en-IN"/>
         </w:rPr>
       </w:pPr>
-      <w:hyperlink w:anchor="_Toc119261717" w:history="1">
+      <w:hyperlink w:anchor="_Toc119700056" w:history="1">
         <w:r>
           <w:rPr>
             <w:rStyle w:val="Hyperlink"/>
@@ -585,7 +585,7 @@
             <w:noProof/>
             <w:webHidden/>
           </w:rPr>
-          <w:instrText xml:space="preserve"> PAGEREF _Toc119261717 \h </w:instrText>
+          <w:instrText xml:space="preserve"> PAGEREF _Toc119700056 \h </w:instrText>
         </w:r>
         <w:r>
           <w:rPr>
@@ -627,7 +627,7 @@
           <w:lang w:val="en-IN" w:eastAsia="en-IN"/>
         </w:rPr>
       </w:pPr>
-      <w:hyperlink w:anchor="_Toc119261718" w:history="1">
+      <w:hyperlink w:anchor="_Toc119700057" w:history="1">
         <w:r>
           <w:rPr>
             <w:rStyle w:val="Hyperlink"/>
@@ -654,7 +654,7 @@
             <w:noProof/>
             <w:webHidden/>
           </w:rPr>
-          <w:instrText xml:space="preserve"> PAGEREF _Toc119261718 \h </w:instrText>
+          <w:instrText xml:space="preserve"> PAGEREF _Toc119700057 \h </w:instrText>
         </w:r>
         <w:r>
           <w:rPr>
@@ -695,7 +695,7 @@
           <w:lang w:val="en-IN" w:eastAsia="en-IN"/>
         </w:rPr>
       </w:pPr>
-      <w:hyperlink w:anchor="_Toc119261719" w:history="1">
+      <w:hyperlink w:anchor="_Toc119700058" w:history="1">
         <w:r>
           <w:rPr>
             <w:rStyle w:val="Hyperlink"/>
@@ -738,7 +738,7 @@
             <w:noProof/>
             <w:webHidden/>
           </w:rPr>
-          <w:instrText xml:space="preserve"> PAGEREF _Toc119261719 \h </w:instrText>
+          <w:instrText xml:space="preserve"> PAGEREF _Toc119700058 \h </w:instrText>
         </w:r>
         <w:r>
           <w:rPr>
@@ -779,7 +779,7 @@
           <w:lang w:val="en-IN" w:eastAsia="en-IN"/>
         </w:rPr>
       </w:pPr>
-      <w:hyperlink w:anchor="_Toc119261720" w:history="1">
+      <w:hyperlink w:anchor="_Toc119700059" w:history="1">
         <w:r>
           <w:rPr>
             <w:rStyle w:val="Hyperlink"/>
@@ -822,7 +822,7 @@
             <w:noProof/>
             <w:webHidden/>
           </w:rPr>
-          <w:instrText xml:space="preserve"> PAGEREF _Toc119261720 \h </w:instrText>
+          <w:instrText xml:space="preserve"> PAGEREF _Toc119700059 \h </w:instrText>
         </w:r>
         <w:r>
           <w:rPr>
@@ -864,7 +864,7 @@
           <w:lang w:val="en-IN" w:eastAsia="en-IN"/>
         </w:rPr>
       </w:pPr>
-      <w:hyperlink w:anchor="_Toc119261721" w:history="1">
+      <w:hyperlink w:anchor="_Toc119700060" w:history="1">
         <w:r>
           <w:rPr>
             <w:rStyle w:val="Hyperlink"/>
@@ -891,7 +891,7 @@
             <w:noProof/>
             <w:webHidden/>
           </w:rPr>
-          <w:instrText xml:space="preserve"> PAGEREF _Toc119261721 \h </w:instrText>
+          <w:instrText xml:space="preserve"> PAGEREF _Toc119700060 \h </w:instrText>
         </w:r>
         <w:r>
           <w:rPr>
@@ -932,7 +932,7 @@
           <w:lang w:val="en-IN" w:eastAsia="en-IN"/>
         </w:rPr>
       </w:pPr>
-      <w:hyperlink w:anchor="_Toc119261722" w:history="1">
+      <w:hyperlink w:anchor="_Toc119700061" w:history="1">
         <w:r>
           <w:rPr>
             <w:rStyle w:val="Hyperlink"/>
@@ -975,7 +975,7 @@
             <w:noProof/>
             <w:webHidden/>
           </w:rPr>
-          <w:instrText xml:space="preserve"> PAGEREF _Toc119261722 \h </w:instrText>
+          <w:instrText xml:space="preserve"> PAGEREF _Toc119700061 \h </w:instrText>
         </w:r>
         <w:r>
           <w:rPr>
@@ -1016,7 +1016,7 @@
           <w:lang w:val="en-IN" w:eastAsia="en-IN"/>
         </w:rPr>
       </w:pPr>
-      <w:hyperlink w:anchor="_Toc119261723" w:history="1">
+      <w:hyperlink w:anchor="_Toc119700062" w:history="1">
         <w:r>
           <w:rPr>
             <w:rStyle w:val="Hyperlink"/>
@@ -1059,7 +1059,7 @@
             <w:noProof/>
             <w:webHidden/>
           </w:rPr>
-          <w:instrText xml:space="preserve"> PAGEREF _Toc119261723 \h </w:instrText>
+          <w:instrText xml:space="preserve"> PAGEREF _Toc119700062 \h </w:instrText>
         </w:r>
         <w:r>
           <w:rPr>
@@ -1101,7 +1101,7 @@
           <w:lang w:val="en-IN" w:eastAsia="en-IN"/>
         </w:rPr>
       </w:pPr>
-      <w:hyperlink w:anchor="_Toc119261724" w:history="1">
+      <w:hyperlink w:anchor="_Toc119700063" w:history="1">
         <w:r>
           <w:rPr>
             <w:rStyle w:val="Hyperlink"/>
@@ -1128,7 +1128,7 @@
             <w:noProof/>
             <w:webHidden/>
           </w:rPr>
-          <w:instrText xml:space="preserve"> PAGEREF _Toc119261724 \h </w:instrText>
+          <w:instrText xml:space="preserve"> PAGEREF _Toc119700063 \h </w:instrText>
         </w:r>
         <w:r>
           <w:rPr>
@@ -1169,7 +1169,7 @@
           <w:lang w:val="en-IN" w:eastAsia="en-IN"/>
         </w:rPr>
       </w:pPr>
-      <w:hyperlink w:anchor="_Toc119261725" w:history="1">
+      <w:hyperlink w:anchor="_Toc119700064" w:history="1">
         <w:r>
           <w:rPr>
             <w:rStyle w:val="Hyperlink"/>
@@ -1212,7 +1212,7 @@
             <w:noProof/>
             <w:webHidden/>
           </w:rPr>
-          <w:instrText xml:space="preserve"> PAGEREF _Toc119261725 \h </w:instrText>
+          <w:instrText xml:space="preserve"> PAGEREF _Toc119700064 \h </w:instrText>
         </w:r>
         <w:r>
           <w:rPr>
@@ -1253,7 +1253,7 @@
           <w:lang w:val="en-IN" w:eastAsia="en-IN"/>
         </w:rPr>
       </w:pPr>
-      <w:hyperlink w:anchor="_Toc119261726" w:history="1">
+      <w:hyperlink w:anchor="_Toc119700065" w:history="1">
         <w:r>
           <w:rPr>
             <w:rStyle w:val="Hyperlink"/>
@@ -1296,7 +1296,7 @@
             <w:noProof/>
             <w:webHidden/>
           </w:rPr>
-          <w:instrText xml:space="preserve"> PAGEREF _Toc119261726 \h </w:instrText>
+          <w:instrText xml:space="preserve"> PAGEREF _Toc119700065 \h </w:instrText>
         </w:r>
         <w:r>
           <w:rPr>
@@ -1338,7 +1338,7 @@
           <w:lang w:val="en-IN" w:eastAsia="en-IN"/>
         </w:rPr>
       </w:pPr>
-      <w:hyperlink w:anchor="_Toc119261727" w:history="1">
+      <w:hyperlink w:anchor="_Toc119700066" w:history="1">
         <w:r>
           <w:rPr>
             <w:rStyle w:val="Hyperlink"/>
@@ -1365,7 +1365,7 @@
             <w:noProof/>
             <w:webHidden/>
           </w:rPr>
-          <w:instrText xml:space="preserve"> PAGEREF _Toc119261727 \h </w:instrText>
+          <w:instrText xml:space="preserve"> PAGEREF _Toc119700066 \h </w:instrText>
         </w:r>
         <w:r>
           <w:rPr>
@@ -1406,7 +1406,7 @@
           <w:lang w:val="en-IN" w:eastAsia="en-IN"/>
         </w:rPr>
       </w:pPr>
-      <w:hyperlink w:anchor="_Toc119261728" w:history="1">
+      <w:hyperlink w:anchor="_Toc119700067" w:history="1">
         <w:r>
           <w:rPr>
             <w:rStyle w:val="Hyperlink"/>
@@ -1449,7 +1449,7 @@
             <w:noProof/>
             <w:webHidden/>
           </w:rPr>
-          <w:instrText xml:space="preserve"> PAGEREF _Toc119261728 \h </w:instrText>
+          <w:instrText xml:space="preserve"> PAGEREF _Toc119700067 \h </w:instrText>
         </w:r>
         <w:r>
           <w:rPr>
@@ -1490,7 +1490,7 @@
           <w:lang w:val="en-IN" w:eastAsia="en-IN"/>
         </w:rPr>
       </w:pPr>
-      <w:hyperlink w:anchor="_Toc119261729" w:history="1">
+      <w:hyperlink w:anchor="_Toc119700068" w:history="1">
         <w:r>
           <w:rPr>
             <w:rStyle w:val="Hyperlink"/>
@@ -1533,7 +1533,7 @@
             <w:noProof/>
             <w:webHidden/>
           </w:rPr>
-          <w:instrText xml:space="preserve"> PAGEREF _Toc119261729 \h </w:instrText>
+          <w:instrText xml:space="preserve"> PAGEREF _Toc119700068 \h </w:instrText>
         </w:r>
         <w:r>
           <w:rPr>
@@ -1554,6 +1554,243 @@
             <w:webHidden/>
           </w:rPr>
           <w:t>25</w:t>
+        </w:r>
+        <w:r>
+          <w:rPr>
+            <w:noProof/>
+            <w:webHidden/>
+          </w:rPr>
+          <w:fldChar w:fldCharType="end"/>
+        </w:r>
+      </w:hyperlink>
+    </w:p>
+    <w:p>
+      <w:pPr>
+        <w:pStyle w:val="TOC1"/>
+        <w:rPr>
+          <w:rFonts w:asciiTheme="minorHAnsi" w:eastAsiaTheme="minorEastAsia" w:hAnsiTheme="minorHAnsi" w:cstheme="minorBidi"/>
+          <w:bCs w:val="0"/>
+          <w:noProof/>
+          <w:szCs w:val="22"/>
+          <w:lang w:val="en-IN" w:eastAsia="en-IN"/>
+        </w:rPr>
+      </w:pPr>
+      <w:hyperlink w:anchor="_Toc119700069" w:history="1">
+        <w:r>
+          <w:rPr>
+            <w:rStyle w:val="Hyperlink"/>
+            <w:noProof/>
+          </w:rPr>
+          <w:t>Practical 6: The State Pattern</w:t>
+        </w:r>
+        <w:r>
+          <w:rPr>
+            <w:noProof/>
+            <w:webHidden/>
+          </w:rPr>
+          <w:tab/>
+        </w:r>
+        <w:r>
+          <w:rPr>
+            <w:noProof/>
+            <w:webHidden/>
+          </w:rPr>
+          <w:fldChar w:fldCharType="begin"/>
+        </w:r>
+        <w:r>
+          <w:rPr>
+            <w:noProof/>
+            <w:webHidden/>
+          </w:rPr>
+          <w:instrText xml:space="preserve"> PAGEREF _Toc119700069 \h </w:instrText>
+        </w:r>
+        <w:r>
+          <w:rPr>
+            <w:noProof/>
+            <w:webHidden/>
+          </w:rPr>
+        </w:r>
+        <w:r>
+          <w:rPr>
+            <w:noProof/>
+            <w:webHidden/>
+          </w:rPr>
+          <w:fldChar w:fldCharType="separate"/>
+        </w:r>
+        <w:r>
+          <w:rPr>
+            <w:noProof/>
+            <w:webHidden/>
+          </w:rPr>
+          <w:t>27</w:t>
+        </w:r>
+        <w:r>
+          <w:rPr>
+            <w:noProof/>
+            <w:webHidden/>
+          </w:rPr>
+          <w:fldChar w:fldCharType="end"/>
+        </w:r>
+      </w:hyperlink>
+    </w:p>
+    <w:p>
+      <w:pPr>
+        <w:pStyle w:val="TOC2"/>
+        <w:rPr>
+          <w:rFonts w:asciiTheme="minorHAnsi" w:eastAsiaTheme="minorEastAsia" w:hAnsiTheme="minorHAnsi" w:cstheme="minorBidi"/>
+          <w:noProof/>
+          <w:szCs w:val="22"/>
+          <w:lang w:val="en-IN" w:eastAsia="en-IN"/>
+        </w:rPr>
+      </w:pPr>
+      <w:hyperlink w:anchor="_Toc119700070" w:history="1">
+        <w:r>
+          <w:rPr>
+            <w:rStyle w:val="Hyperlink"/>
+            <w:noProof/>
+          </w:rPr>
+          <w:t>6.1</w:t>
+        </w:r>
+        <w:r>
+          <w:rPr>
+            <w:rFonts w:asciiTheme="minorHAnsi" w:eastAsiaTheme="minorEastAsia" w:hAnsiTheme="minorHAnsi" w:cstheme="minorBidi"/>
+            <w:noProof/>
+            <w:szCs w:val="22"/>
+            <w:lang w:val="en-IN" w:eastAsia="en-IN"/>
+          </w:rPr>
+          <w:tab/>
+        </w:r>
+        <w:r>
+          <w:rPr>
+            <w:rStyle w:val="Hyperlink"/>
+            <w:noProof/>
+          </w:rPr>
+          <w:t>Work Done</w:t>
+        </w:r>
+        <w:r>
+          <w:rPr>
+            <w:noProof/>
+            <w:webHidden/>
+          </w:rPr>
+          <w:tab/>
+        </w:r>
+        <w:r>
+          <w:rPr>
+            <w:noProof/>
+            <w:webHidden/>
+          </w:rPr>
+          <w:fldChar w:fldCharType="begin"/>
+        </w:r>
+        <w:r>
+          <w:rPr>
+            <w:noProof/>
+            <w:webHidden/>
+          </w:rPr>
+          <w:instrText xml:space="preserve"> PAGEREF _Toc119700070 \h </w:instrText>
+        </w:r>
+        <w:r>
+          <w:rPr>
+            <w:noProof/>
+            <w:webHidden/>
+          </w:rPr>
+        </w:r>
+        <w:r>
+          <w:rPr>
+            <w:noProof/>
+            <w:webHidden/>
+          </w:rPr>
+          <w:fldChar w:fldCharType="separate"/>
+        </w:r>
+        <w:r>
+          <w:rPr>
+            <w:noProof/>
+            <w:webHidden/>
+          </w:rPr>
+          <w:t>27</w:t>
+        </w:r>
+        <w:r>
+          <w:rPr>
+            <w:noProof/>
+            <w:webHidden/>
+          </w:rPr>
+          <w:fldChar w:fldCharType="end"/>
+        </w:r>
+      </w:hyperlink>
+    </w:p>
+    <w:p>
+      <w:pPr>
+        <w:pStyle w:val="TOC2"/>
+        <w:rPr>
+          <w:rFonts w:asciiTheme="minorHAnsi" w:eastAsiaTheme="minorEastAsia" w:hAnsiTheme="minorHAnsi" w:cstheme="minorBidi"/>
+          <w:noProof/>
+          <w:szCs w:val="22"/>
+          <w:lang w:val="en-IN" w:eastAsia="en-IN"/>
+        </w:rPr>
+      </w:pPr>
+      <w:hyperlink w:anchor="_Toc119700071" w:history="1">
+        <w:r>
+          <w:rPr>
+            <w:rStyle w:val="Hyperlink"/>
+            <w:noProof/>
+          </w:rPr>
+          <w:t>6.2</w:t>
+        </w:r>
+        <w:r>
+          <w:rPr>
+            <w:rFonts w:asciiTheme="minorHAnsi" w:eastAsiaTheme="minorEastAsia" w:hAnsiTheme="minorHAnsi" w:cstheme="minorBidi"/>
+            <w:noProof/>
+            <w:szCs w:val="22"/>
+            <w:lang w:val="en-IN" w:eastAsia="en-IN"/>
+          </w:rPr>
+          <w:tab/>
+        </w:r>
+        <w:r>
+          <w:rPr>
+            <w:rStyle w:val="Hyperlink"/>
+            <w:noProof/>
+          </w:rPr>
+          <w:t>Reflections</w:t>
+        </w:r>
+        <w:r>
+          <w:rPr>
+            <w:noProof/>
+            <w:webHidden/>
+          </w:rPr>
+          <w:tab/>
+        </w:r>
+        <w:r>
+          <w:rPr>
+            <w:noProof/>
+            <w:webHidden/>
+          </w:rPr>
+          <w:fldChar w:fldCharType="begin"/>
+        </w:r>
+        <w:r>
+          <w:rPr>
+            <w:noProof/>
+            <w:webHidden/>
+          </w:rPr>
+          <w:instrText xml:space="preserve"> PAGEREF _Toc119700071 \h </w:instrText>
+        </w:r>
+        <w:r>
+          <w:rPr>
+            <w:noProof/>
+            <w:webHidden/>
+          </w:rPr>
+        </w:r>
+        <w:r>
+          <w:rPr>
+            <w:noProof/>
+            <w:webHidden/>
+          </w:rPr>
+          <w:fldChar w:fldCharType="separate"/>
+        </w:r>
+        <w:r>
+          <w:rPr>
+            <w:noProof/>
+            <w:webHidden/>
+          </w:rPr>
+          <w:t>30</w:t>
         </w:r>
         <w:r>
           <w:rPr>
@@ -1587,7 +1824,7 @@
         </w:numPr>
       </w:pPr>
       <w:bookmarkStart w:id="5" w:name="_Practical_1:_Solid"/>
-      <w:bookmarkStart w:id="6" w:name="_Toc119261715"/>
+      <w:bookmarkStart w:id="6" w:name="_Toc119700054"/>
       <w:bookmarkEnd w:id="5"/>
       <w:r>
         <w:lastRenderedPageBreak/>
@@ -1997,7 +2234,7 @@
       <w:pPr>
         <w:pStyle w:val="Heading2"/>
       </w:pPr>
-      <w:bookmarkStart w:id="17" w:name="_Toc119261716"/>
+      <w:bookmarkStart w:id="17" w:name="_Toc119700055"/>
       <w:r>
         <w:t>Work Done</w:t>
       </w:r>
@@ -2066,7 +2303,7 @@
       <w:pPr>
         <w:pStyle w:val="Heading2"/>
       </w:pPr>
-      <w:bookmarkStart w:id="18" w:name="_Toc119261717"/>
+      <w:bookmarkStart w:id="18" w:name="_Toc119700056"/>
       <w:r>
         <w:t>Reflections</w:t>
       </w:r>
@@ -2723,7 +2960,7 @@
           <w:numId w:val="0"/>
         </w:numPr>
       </w:pPr>
-      <w:bookmarkStart w:id="19" w:name="_Toc119261718"/>
+      <w:bookmarkStart w:id="19" w:name="_Toc119700057"/>
       <w:r>
         <w:lastRenderedPageBreak/>
         <w:t>Practical 2: Solid Principle-Part 2</w:t>
@@ -2812,7 +3049,7 @@
       <w:pPr>
         <w:pStyle w:val="Heading2"/>
       </w:pPr>
-      <w:bookmarkStart w:id="20" w:name="_Toc119261719"/>
+      <w:bookmarkStart w:id="20" w:name="_Toc119700058"/>
       <w:r>
         <w:t>Work Done</w:t>
       </w:r>
@@ -3052,7 +3289,7 @@
       <w:pPr>
         <w:pStyle w:val="Heading2"/>
       </w:pPr>
-      <w:bookmarkStart w:id="21" w:name="_Toc119261720"/>
+      <w:bookmarkStart w:id="21" w:name="_Toc119700059"/>
       <w:r>
         <w:t>Reflections</w:t>
       </w:r>
@@ -3631,7 +3868,7 @@
           <w:numId w:val="0"/>
         </w:numPr>
       </w:pPr>
-      <w:bookmarkStart w:id="22" w:name="_Toc119261721"/>
+      <w:bookmarkStart w:id="22" w:name="_Toc119700060"/>
       <w:r>
         <w:lastRenderedPageBreak/>
         <w:t>Practical 3: Template method and Strategy</w:t>
@@ -4314,7 +4551,7 @@
       <w:pPr>
         <w:pStyle w:val="Heading2"/>
       </w:pPr>
-      <w:bookmarkStart w:id="23" w:name="_Toc119261722"/>
+      <w:bookmarkStart w:id="23" w:name="_Toc119700061"/>
       <w:r>
         <w:t>Work Done</w:t>
       </w:r>
@@ -5412,7 +5649,7 @@
       <w:pPr>
         <w:pStyle w:val="Heading2"/>
       </w:pPr>
-      <w:bookmarkStart w:id="24" w:name="_Toc119261723"/>
+      <w:bookmarkStart w:id="24" w:name="_Toc119700062"/>
       <w:r>
         <w:t>Reflections</w:t>
       </w:r>
@@ -5666,7 +5903,7 @@
           <w:numId w:val="0"/>
         </w:numPr>
       </w:pPr>
-      <w:bookmarkStart w:id="25" w:name="_Toc119261724"/>
+      <w:bookmarkStart w:id="25" w:name="_Toc119700063"/>
       <w:r>
         <w:lastRenderedPageBreak/>
         <w:t>Practical 4: Observer Pattern</w:t>
@@ -6141,7 +6378,7 @@
           <w:numId w:val="22"/>
         </w:numPr>
       </w:pPr>
-      <w:bookmarkStart w:id="26" w:name="_Toc119261725"/>
+      <w:bookmarkStart w:id="26" w:name="_Toc119700064"/>
       <w:r>
         <w:t>Work Done</w:t>
       </w:r>
@@ -6855,10 +7092,10 @@
             <v:path o:extrusionok="f" gradientshapeok="t" o:connecttype="rect"/>
             <o:lock v:ext="edit" aspectratio="t"/>
           </v:shapetype>
-          <v:shape id="_x0000_i1121" type="#_x0000_t75" style="width:451.2pt;height:169.8pt" o:ole="">
+          <v:shape id="_x0000_i1025" type="#_x0000_t75" style="width:451.2pt;height:169.8pt" o:ole="">
             <v:imagedata r:id="rId17" o:title=""/>
           </v:shape>
-          <o:OLEObject Type="Embed" ProgID="Word.OpenDocumentText.12" ShapeID="_x0000_i1121" DrawAspect="Content" ObjectID="_1729874617" r:id="rId18"/>
+          <o:OLEObject Type="Embed" ProgID="Word.OpenDocumentText.12" ShapeID="_x0000_i1025" DrawAspect="Content" ObjectID="_1730312882" r:id="rId18"/>
         </w:object>
       </w:r>
     </w:p>
@@ -7128,7 +7365,7 @@
       <w:pPr>
         <w:pStyle w:val="Heading2"/>
       </w:pPr>
-      <w:bookmarkStart w:id="28" w:name="_Toc119261726"/>
+      <w:bookmarkStart w:id="28" w:name="_Toc119700065"/>
       <w:r>
         <w:lastRenderedPageBreak/>
         <w:t>Reflection</w:t>
@@ -7464,19 +7701,10 @@
           <w:numId w:val="0"/>
         </w:numPr>
       </w:pPr>
-      <w:bookmarkStart w:id="29" w:name="_Toc119261727"/>
+      <w:bookmarkStart w:id="29" w:name="_Toc119700066"/>
       <w:r>
         <w:lastRenderedPageBreak/>
-        <w:t xml:space="preserve">Practical </w:t>
-      </w:r>
-      <w:r>
-        <w:t>5</w:t>
-      </w:r>
-      <w:r>
-        <w:t xml:space="preserve">: </w:t>
-      </w:r>
-      <w:r>
-        <w:t>Factory Patterns and Singleton</w:t>
+        <w:t>Practical 5: Factory Patterns and Singleton</w:t>
       </w:r>
       <w:bookmarkEnd w:id="29"/>
     </w:p>
@@ -7569,10 +7797,10 @@
           <w:lang w:val="en-GB"/>
         </w:rPr>
         <w:object w:dxaOrig="9026" w:dyaOrig="1809" w14:anchorId="28426E20">
-          <v:shape id="_x0000_i1122" type="#_x0000_t75" style="width:451.2pt;height:90.6pt" o:ole="">
+          <v:shape id="_x0000_i1026" type="#_x0000_t75" style="width:451.2pt;height:90.6pt" o:ole="">
             <v:imagedata r:id="rId22" o:title=""/>
           </v:shape>
-          <o:OLEObject Type="Embed" ProgID="Word.Document.12" ShapeID="_x0000_i1122" DrawAspect="Content" ObjectID="_1729874618" r:id="rId23">
+          <o:OLEObject Type="Embed" ProgID="Word.Document.12" ShapeID="_x0000_i1026" DrawAspect="Content" ObjectID="_1730312883" r:id="rId23">
             <o:FieldCodes>\s</o:FieldCodes>
           </o:OLEObject>
         </w:object>
@@ -7951,10 +8179,10 @@
           <w:lang w:val="en-GB"/>
         </w:rPr>
         <w:object w:dxaOrig="9026" w:dyaOrig="10418" w14:anchorId="6AEC8779">
-          <v:shape id="_x0000_i1123" type="#_x0000_t75" style="width:451.2pt;height:520.8pt" o:ole="">
+          <v:shape id="_x0000_i1027" type="#_x0000_t75" style="width:451.2pt;height:520.8pt" o:ole="">
             <v:imagedata r:id="rId24" o:title=""/>
           </v:shape>
-          <o:OLEObject Type="Embed" ProgID="Word.Document.12" ShapeID="_x0000_i1123" DrawAspect="Content" ObjectID="_1729874619" r:id="rId25">
+          <o:OLEObject Type="Embed" ProgID="Word.Document.12" ShapeID="_x0000_i1027" DrawAspect="Content" ObjectID="_1730312884" r:id="rId25">
             <o:FieldCodes>\s</o:FieldCodes>
           </o:OLEObject>
         </w:object>
@@ -8210,10 +8438,10 @@
       </w:pPr>
       <w:r>
         <w:object w:dxaOrig="9026" w:dyaOrig="8150" w14:anchorId="4CA708E9">
-          <v:shape id="_x0000_i1124" type="#_x0000_t75" style="width:451.2pt;height:407.4pt" o:ole="">
+          <v:shape id="_x0000_i1028" type="#_x0000_t75" style="width:451.2pt;height:407.4pt" o:ole="">
             <v:imagedata r:id="rId26" o:title=""/>
           </v:shape>
-          <o:OLEObject Type="Embed" ProgID="Word.Document.12" ShapeID="_x0000_i1124" DrawAspect="Content" ObjectID="_1729874620" r:id="rId27">
+          <o:OLEObject Type="Embed" ProgID="Word.Document.12" ShapeID="_x0000_i1028" DrawAspect="Content" ObjectID="_1730312885" r:id="rId27">
             <o:FieldCodes>\s</o:FieldCodes>
           </o:OLEObject>
         </w:object>
@@ -8254,10 +8482,10 @@
       </w:pPr>
       <w:r>
         <w:object w:dxaOrig="9026" w:dyaOrig="4754" w14:anchorId="5A186747">
-          <v:shape id="_x0000_i1125" type="#_x0000_t75" style="width:451.2pt;height:237.6pt" o:ole="">
+          <v:shape id="_x0000_i1029" type="#_x0000_t75" style="width:451.2pt;height:237.6pt" o:ole="">
             <v:imagedata r:id="rId28" o:title=""/>
           </v:shape>
-          <o:OLEObject Type="Embed" ProgID="Word.Document.12" ShapeID="_x0000_i1125" DrawAspect="Content" ObjectID="_1729874621" r:id="rId29">
+          <o:OLEObject Type="Embed" ProgID="Word.Document.12" ShapeID="_x0000_i1029" DrawAspect="Content" ObjectID="_1730312886" r:id="rId29">
             <o:FieldCodes>\s</o:FieldCodes>
           </o:OLEObject>
         </w:object>
@@ -8466,10 +8694,10 @@
       </w:pPr>
       <w:r>
         <w:object w:dxaOrig="9026" w:dyaOrig="4075" w14:anchorId="6808011E">
-          <v:shape id="_x0000_i1126" type="#_x0000_t75" style="width:451.2pt;height:204pt" o:ole="">
+          <v:shape id="_x0000_i1030" type="#_x0000_t75" style="width:451.2pt;height:204pt" o:ole="">
             <v:imagedata r:id="rId30" o:title=""/>
           </v:shape>
-          <o:OLEObject Type="Embed" ProgID="Word.Document.12" ShapeID="_x0000_i1126" DrawAspect="Content" ObjectID="_1729874622" r:id="rId31">
+          <o:OLEObject Type="Embed" ProgID="Word.Document.12" ShapeID="_x0000_i1030" DrawAspect="Content" ObjectID="_1730312887" r:id="rId31">
             <o:FieldCodes>\s</o:FieldCodes>
           </o:OLEObject>
         </w:object>
@@ -8532,7 +8760,7 @@
       <w:r>
         <w:t xml:space="preserve"> </w:t>
       </w:r>
-      <w:bookmarkStart w:id="35" w:name="_Toc119261728"/>
+      <w:bookmarkStart w:id="35" w:name="_Toc119700067"/>
       <w:r>
         <w:t>Work Done</w:t>
       </w:r>
@@ -8762,10 +8990,10 @@
           <w:lang w:val="en-GB"/>
         </w:rPr>
         <w:object w:dxaOrig="9026" w:dyaOrig="7700" w14:anchorId="2E46689F">
-          <v:shape id="_x0000_i1127" type="#_x0000_t75" style="width:451.2pt;height:385.2pt" o:ole="">
+          <v:shape id="_x0000_i1031" type="#_x0000_t75" style="width:451.2pt;height:385.2pt" o:ole="">
             <v:imagedata r:id="rId33" o:title=""/>
           </v:shape>
-          <o:OLEObject Type="Embed" ProgID="Word.Document.12" ShapeID="_x0000_i1127" DrawAspect="Content" ObjectID="_1729874623" r:id="rId34">
+          <o:OLEObject Type="Embed" ProgID="Word.Document.12" ShapeID="_x0000_i1031" DrawAspect="Content" ObjectID="_1730312888" r:id="rId34">
             <o:FieldCodes>\s</o:FieldCodes>
           </o:OLEObject>
         </w:object>
@@ -8871,43 +9099,7 @@
         <w:rPr>
           <w:lang w:val="en-GB"/>
         </w:rPr>
-        <w:t xml:space="preserve">All product </w:t>
-      </w:r>
-      <w:r>
-        <w:rPr>
-          <w:lang w:val="en-GB"/>
-        </w:rPr>
-        <w:t>ProductA, ProductB or ProductC</w:t>
-      </w:r>
-      <w:r>
-        <w:rPr>
-          <w:lang w:val="en-GB"/>
-        </w:rPr>
-        <w:t xml:space="preserve"> are abstract class which implements Product. For each of this abstract class we have two concrete sub-class. For example, ProductA has two sub-class CoolProductA and NormalProductA. Similarly, for </w:t>
-      </w:r>
-      <w:r>
-        <w:rPr>
-          <w:lang w:val="en-GB"/>
-        </w:rPr>
-        <w:t>ProductB</w:t>
-      </w:r>
-      <w:r>
-        <w:rPr>
-          <w:lang w:val="en-GB"/>
-        </w:rPr>
-        <w:t xml:space="preserve"> and </w:t>
-      </w:r>
-      <w:r>
-        <w:rPr>
-          <w:lang w:val="en-GB"/>
-        </w:rPr>
-        <w:t>Product</w:t>
-      </w:r>
-      <w:r>
-        <w:rPr>
-          <w:lang w:val="en-GB"/>
-        </w:rPr>
-        <w:t>C. Main class take input from user to create which family of product and then calls the respective factory. Then Main method passes this to client. Our client is only dependent on two interface ProductFactory and Product.</w:t>
+        <w:t>All product ProductA, ProductB or ProductC are abstract class which implements Product. For each of this abstract class we have two concrete sub-class. For example, ProductA has two sub-class CoolProductA and NormalProductA. Similarly, for ProductB and ProductC. Main class take input from user to create which family of product and then calls the respective factory. Then Main method passes this to client. Our client is only dependent on two interface ProductFactory and Product.</w:t>
       </w:r>
       <w:r>
         <w:rPr>
@@ -9034,6 +9226,7 @@
       </w:pPr>
       <w:r>
         <w:rPr>
+          <w:noProof/>
           <w:lang w:val="en-GB"/>
         </w:rPr>
         <w:drawing>
@@ -9275,6 +9468,9 @@
     </w:p>
     <w:p>
       <w:r>
+        <w:rPr>
+          <w:noProof/>
+        </w:rPr>
         <w:drawing>
           <wp:inline distT="0" distB="0" distL="0" distR="0" wp14:anchorId="5A3E6C10" wp14:editId="27C49893">
             <wp:extent cx="3825572" cy="1447925"/>
@@ -9489,6 +9685,9 @@
     </w:p>
     <w:p>
       <w:r>
+        <w:rPr>
+          <w:noProof/>
+        </w:rPr>
         <w:drawing>
           <wp:inline distT="0" distB="0" distL="0" distR="0" wp14:anchorId="4A08639F" wp14:editId="3EE2A1E7">
             <wp:extent cx="3734124" cy="1630821"/>
@@ -9617,10 +9816,10 @@
       </w:pPr>
       <w:r>
         <w:object w:dxaOrig="9026" w:dyaOrig="5201" w14:anchorId="5D6D4D70">
-          <v:shape id="_x0000_i1208" type="#_x0000_t75" style="width:451.2pt;height:259.8pt" o:ole="">
+          <v:shape id="_x0000_i1032" type="#_x0000_t75" style="width:451.2pt;height:259.8pt" o:ole="">
             <v:imagedata r:id="rId41" o:title=""/>
           </v:shape>
-          <o:OLEObject Type="Embed" ProgID="Word.Document.12" ShapeID="_x0000_i1208" DrawAspect="Content" ObjectID="_1729874624" r:id="rId42">
+          <o:OLEObject Type="Embed" ProgID="Word.Document.12" ShapeID="_x0000_i1032" DrawAspect="Content" ObjectID="_1730312889" r:id="rId42">
             <o:FieldCodes>\s</o:FieldCodes>
           </o:OLEObject>
         </w:object>
@@ -9679,10 +9878,10 @@
     <w:p>
       <w:r>
         <w:object w:dxaOrig="9026" w:dyaOrig="11325" w14:anchorId="4B13D290">
-          <v:shape id="_x0000_i1235" type="#_x0000_t75" style="width:451.2pt;height:566.4pt" o:ole="">
+          <v:shape id="_x0000_i1033" type="#_x0000_t75" style="width:451.2pt;height:566.4pt" o:ole="">
             <v:imagedata r:id="rId43" o:title=""/>
           </v:shape>
-          <o:OLEObject Type="Embed" ProgID="Word.Document.12" ShapeID="_x0000_i1235" DrawAspect="Content" ObjectID="_1729874625" r:id="rId44">
+          <o:OLEObject Type="Embed" ProgID="Word.Document.12" ShapeID="_x0000_i1033" DrawAspect="Content" ObjectID="_1730312890" r:id="rId44">
             <o:FieldCodes>\s</o:FieldCodes>
           </o:OLEObject>
         </w:object>
@@ -9692,7 +9891,7 @@
       <w:pPr>
         <w:pStyle w:val="Heading2"/>
       </w:pPr>
-      <w:bookmarkStart w:id="39" w:name="_Toc119261729"/>
+      <w:bookmarkStart w:id="39" w:name="_Toc119700068"/>
       <w:r>
         <w:t>Reflections</w:t>
       </w:r>
@@ -9755,6 +9954,963 @@
       </w:r>
       <w:r>
         <w:t>. So, it does provide the flexibility of scaling the application but maintainability becomes tedious job and can cause error prone. We also figured that singleton though limited in terms of usability and violates the concept of creating multiple instances of object, it is useful when combined with abstract factory pattern and is very easy to implement in scala. In terms of scala we gained knowledge on companion object, the apply method and its application.</w:t>
+      </w:r>
+    </w:p>
+    <w:p>
+      <w:pPr>
+        <w:spacing w:before="0" w:after="160" w:line="259" w:lineRule="auto"/>
+        <w:jc w:val="left"/>
+      </w:pPr>
+      <w:r>
+        <w:br w:type="page"/>
+      </w:r>
+    </w:p>
+    <w:p>
+      <w:pPr>
+        <w:pStyle w:val="Heading1"/>
+        <w:numPr>
+          <w:ilvl w:val="0"/>
+          <w:numId w:val="0"/>
+        </w:numPr>
+      </w:pPr>
+      <w:bookmarkStart w:id="40" w:name="_Toc119700069"/>
+      <w:r>
+        <w:lastRenderedPageBreak/>
+        <w:t xml:space="preserve">Practical </w:t>
+      </w:r>
+      <w:r>
+        <w:t>6</w:t>
+      </w:r>
+      <w:r>
+        <w:t xml:space="preserve">: </w:t>
+      </w:r>
+      <w:r>
+        <w:t>The State Pattern</w:t>
+      </w:r>
+      <w:bookmarkEnd w:id="40"/>
+    </w:p>
+    <w:p>
+      <w:pPr>
+        <w:rPr>
+          <w:lang w:val="en-GB"/>
+        </w:rPr>
+      </w:pPr>
+      <w:r>
+        <w:rPr>
+          <w:lang w:val="en-GB"/>
+        </w:rPr>
+        <w:t>State</w:t>
+      </w:r>
+      <w:r>
+        <w:rPr>
+          <w:lang w:val="en-GB"/>
+        </w:rPr>
+        <w:t xml:space="preserve"> </w:t>
+      </w:r>
+      <w:r>
+        <w:rPr>
+          <w:lang w:val="en-GB"/>
+        </w:rPr>
+        <w:t>is a behavioural design pattern that lets an object alter its behaviour when its internal state changes. It appears as if the object changed its class</w:t>
+      </w:r>
+      <w:sdt>
+        <w:sdtPr>
+          <w:rPr>
+            <w:lang w:val="en-GB"/>
+          </w:rPr>
+          <w:id w:val="-1447073682"/>
+          <w:citation/>
+        </w:sdtPr>
+        <w:sdtContent>
+          <w:r>
+            <w:rPr>
+              <w:lang w:val="en-GB"/>
+            </w:rPr>
+            <w:fldChar w:fldCharType="begin"/>
+          </w:r>
+          <w:r>
+            <w:rPr>
+              <w:lang w:val="en-IN"/>
+            </w:rPr>
+            <w:instrText xml:space="preserve">CITATION htt4 \l 16393 </w:instrText>
+          </w:r>
+          <w:r>
+            <w:rPr>
+              <w:lang w:val="en-GB"/>
+            </w:rPr>
+            <w:fldChar w:fldCharType="separate"/>
+          </w:r>
+          <w:r>
+            <w:rPr>
+              <w:noProof/>
+              <w:lang w:val="en-IN"/>
+            </w:rPr>
+            <w:t xml:space="preserve"> </w:t>
+          </w:r>
+          <w:r>
+            <w:rPr>
+              <w:noProof/>
+              <w:lang w:val="en-IN"/>
+            </w:rPr>
+            <w:t>[17]</w:t>
+          </w:r>
+          <w:r>
+            <w:rPr>
+              <w:lang w:val="en-GB"/>
+            </w:rPr>
+            <w:fldChar w:fldCharType="end"/>
+          </w:r>
+        </w:sdtContent>
+      </w:sdt>
+      <w:r>
+        <w:rPr>
+          <w:lang w:val="en-GB"/>
+        </w:rPr>
+        <w:t>. We use this pattern when there are finite number of states a program can be in and each state behaves differently than other. When such behaviour has to be implemented, we end up having multiple if-else conditions trying to switch from one behaviour to another thus create complex logic to trace. Also, if we have to add or modify new behaviour, we have to do lot of condition modification. More states we add more difficult it will be to maintain the transition logic.</w:t>
+      </w:r>
+    </w:p>
+    <w:p>
+      <w:pPr>
+        <w:rPr>
+          <w:lang w:val="en-GB"/>
+        </w:rPr>
+      </w:pPr>
+      <w:r>
+        <w:rPr>
+          <w:lang w:val="en-GB"/>
+        </w:rPr>
+        <w:t xml:space="preserve">To solve this state </w:t>
+      </w:r>
+      <w:r>
+        <w:rPr>
+          <w:lang w:val="en-GB"/>
+        </w:rPr>
+        <w:t>pattern,</w:t>
+      </w:r>
+      <w:r>
+        <w:rPr>
+          <w:lang w:val="en-GB"/>
+        </w:rPr>
+        <w:t xml:space="preserve"> suggest that we add new class for any possible state of an object and segregate state-specific behaviour into this class. A </w:t>
+      </w:r>
+      <w:r>
+        <w:rPr>
+          <w:i/>
+          <w:iCs/>
+          <w:lang w:val="en-GB"/>
+        </w:rPr>
+        <w:t>context</w:t>
+      </w:r>
+      <w:r>
+        <w:rPr>
+          <w:i/>
+          <w:iCs/>
+          <w:lang w:val="en-GB"/>
+        </w:rPr>
+        <w:t xml:space="preserve">, </w:t>
+      </w:r>
+      <w:r>
+        <w:rPr>
+          <w:lang w:val="en-GB"/>
+        </w:rPr>
+        <w:t>store a reference to current state object and delegate all state specific work to this object. During transition, context replace the current state object with different one. States might know about existence of other state but their strategies or behaviour is not known.</w:t>
+      </w:r>
+    </w:p>
+    <w:p>
+      <w:pPr>
+        <w:rPr>
+          <w:lang w:val="en-GB"/>
+        </w:rPr>
+      </w:pPr>
+      <w:r>
+        <w:rPr>
+          <w:lang w:val="en-GB"/>
+        </w:rPr>
+        <w:t>To implement we should have an abstract class or interface which represent the set of states. Then we must have concrete class each implementing this state interface. Context class which maintains the current state and call for transition between state when some condition is met and client which calls context with initial state.</w:t>
+      </w:r>
+    </w:p>
+    <w:p>
+      <w:pPr>
+        <w:pStyle w:val="ListParagraph"/>
+        <w:keepNext/>
+        <w:numPr>
+          <w:ilvl w:val="0"/>
+          <w:numId w:val="1"/>
+        </w:numPr>
+        <w:spacing w:before="600"/>
+        <w:ind w:left="431" w:hanging="431"/>
+        <w:contextualSpacing w:val="0"/>
+        <w:outlineLvl w:val="0"/>
+        <w:rPr>
+          <w:b/>
+          <w:bCs/>
+          <w:vanish/>
+          <w:kern w:val="32"/>
+          <w:sz w:val="36"/>
+          <w:szCs w:val="32"/>
+          <w:lang w:val="en-GB"/>
+        </w:rPr>
+      </w:pPr>
+    </w:p>
+    <w:p>
+      <w:pPr>
+        <w:pStyle w:val="Heading2"/>
+      </w:pPr>
+      <w:bookmarkStart w:id="41" w:name="_Toc119700070"/>
+      <w:r>
+        <w:t>Work Done</w:t>
+      </w:r>
+      <w:bookmarkEnd w:id="41"/>
+    </w:p>
+    <w:p>
+      <w:pPr>
+        <w:rPr>
+          <w:lang w:val="en-GB"/>
+        </w:rPr>
+      </w:pPr>
+      <w:r>
+        <w:rPr>
+          <w:lang w:val="en-GB"/>
+        </w:rPr>
+        <w:t>Given exercise we have Person class which has multiple stage of life such as children, adult and pensioner. Now we need to apply state pattern on existing code so that our code is leaner and easy to maintain.</w:t>
+      </w:r>
+    </w:p>
+    <w:p>
+      <w:pPr>
+        <w:rPr>
+          <w:lang w:val="en-GB"/>
+        </w:rPr>
+      </w:pPr>
+      <w:r>
+        <w:rPr>
+          <w:lang w:val="en-GB"/>
+        </w:rPr>
+        <w:t>Exercise 1: In first exercise we are implementing state pattern</w:t>
+      </w:r>
+      <w:r>
+        <w:rPr>
+          <w:lang w:val="en-GB"/>
+        </w:rPr>
+        <w:t xml:space="preserve">. After implementation our code structure looks like </w:t>
+      </w:r>
+      <w:r>
+        <w:rPr>
+          <w:i/>
+          <w:iCs/>
+          <w:lang w:val="en-GB"/>
+        </w:rPr>
+        <w:t>Figure11</w:t>
+      </w:r>
+      <w:r>
+        <w:rPr>
+          <w:lang w:val="en-GB"/>
+        </w:rPr>
+        <w:t>.</w:t>
+      </w:r>
+    </w:p>
+    <w:p>
+      <w:pPr>
+        <w:keepNext/>
+      </w:pPr>
+      <w:r>
+        <w:rPr>
+          <w:noProof/>
+        </w:rPr>
+        <w:drawing>
+          <wp:inline distT="0" distB="0" distL="0" distR="0" wp14:anchorId="6B4E24BE" wp14:editId="408D790F">
+            <wp:extent cx="5731510" cy="2777490"/>
+            <wp:effectExtent l="0" t="0" r="2540" b="3810"/>
+            <wp:docPr id="5" name="Picture 5"/>
+            <wp:cNvGraphicFramePr>
+              <a:graphicFrameLocks xmlns:a="http://schemas.openxmlformats.org/drawingml/2006/main" noChangeAspect="1"/>
+            </wp:cNvGraphicFramePr>
+            <a:graphic xmlns:a="http://schemas.openxmlformats.org/drawingml/2006/main">
+              <a:graphicData uri="http://schemas.openxmlformats.org/drawingml/2006/picture">
+                <pic:pic xmlns:pic="http://schemas.openxmlformats.org/drawingml/2006/picture">
+                  <pic:nvPicPr>
+                    <pic:cNvPr id="0" name="Picture 10"/>
+                    <pic:cNvPicPr>
+                      <a:picLocks noChangeAspect="1" noChangeArrowheads="1"/>
+                    </pic:cNvPicPr>
+                  </pic:nvPicPr>
+                  <pic:blipFill>
+                    <a:blip r:embed="rId45" cstate="print">
+                      <a:extLst>
+                        <a:ext uri="{28A0092B-C50C-407E-A947-70E740481C1C}">
+                          <a14:useLocalDpi xmlns:a14="http://schemas.microsoft.com/office/drawing/2010/main" val="0"/>
+                        </a:ext>
+                      </a:extLst>
+                    </a:blip>
+                    <a:srcRect/>
+                    <a:stretch>
+                      <a:fillRect/>
+                    </a:stretch>
+                  </pic:blipFill>
+                  <pic:spPr bwMode="auto">
+                    <a:xfrm>
+                      <a:off x="0" y="0"/>
+                      <a:ext cx="5731510" cy="2777490"/>
+                    </a:xfrm>
+                    <a:prstGeom prst="rect">
+                      <a:avLst/>
+                    </a:prstGeom>
+                    <a:noFill/>
+                    <a:ln>
+                      <a:noFill/>
+                    </a:ln>
+                  </pic:spPr>
+                </pic:pic>
+              </a:graphicData>
+            </a:graphic>
+          </wp:inline>
+        </w:drawing>
+      </w:r>
+    </w:p>
+    <w:p>
+      <w:pPr>
+        <w:pStyle w:val="Caption"/>
+        <w:jc w:val="center"/>
+        <w:rPr>
+          <w:lang w:val="en-GB"/>
+        </w:rPr>
+      </w:pPr>
+      <w:r>
+        <w:t xml:space="preserve">Figure </w:t>
+      </w:r>
+      <w:r>
+        <w:fldChar w:fldCharType="begin"/>
+      </w:r>
+      <w:r>
+        <w:instrText xml:space="preserve"> SEQ Figure \* ARABIC </w:instrText>
+      </w:r>
+      <w:r>
+        <w:fldChar w:fldCharType="separate"/>
+      </w:r>
+      <w:r>
+        <w:rPr>
+          <w:noProof/>
+        </w:rPr>
+        <w:t>11</w:t>
+      </w:r>
+      <w:r>
+        <w:fldChar w:fldCharType="end"/>
+      </w:r>
+    </w:p>
+    <w:p>
+      <w:pPr>
+        <w:rPr>
+          <w:lang w:val="en-GB"/>
+        </w:rPr>
+      </w:pPr>
+      <w:r>
+        <w:rPr>
+          <w:lang w:val="en-GB"/>
+        </w:rPr>
+        <w:t xml:space="preserve">Explanation: </w:t>
+      </w:r>
+      <w:proofErr w:type="spellStart"/>
+      <w:r>
+        <w:rPr>
+          <w:lang w:val="en-GB"/>
+        </w:rPr>
+        <w:t>PersonState</w:t>
+      </w:r>
+      <w:proofErr w:type="spellEnd"/>
+      <w:r>
+        <w:rPr>
+          <w:lang w:val="en-GB"/>
+        </w:rPr>
+        <w:t xml:space="preserve"> is abstract class which is extended by three sub</w:t>
+      </w:r>
+      <w:r>
+        <w:rPr>
+          <w:lang w:val="en-GB"/>
+        </w:rPr>
+        <w:t>-</w:t>
+      </w:r>
+      <w:r>
+        <w:rPr>
+          <w:lang w:val="en-GB"/>
+        </w:rPr>
+        <w:t xml:space="preserve">classes namely Child, Adult and Pensioner. Person class act as </w:t>
+      </w:r>
+      <w:r>
+        <w:rPr>
+          <w:i/>
+          <w:iCs/>
+          <w:lang w:val="en-GB"/>
+        </w:rPr>
+        <w:t>context</w:t>
+      </w:r>
+      <w:r>
+        <w:rPr>
+          <w:i/>
+          <w:iCs/>
+          <w:lang w:val="en-GB"/>
+        </w:rPr>
+        <w:t xml:space="preserve"> </w:t>
+      </w:r>
+      <w:r>
+        <w:rPr>
+          <w:lang w:val="en-GB"/>
+        </w:rPr>
+        <w:t>and helps in state transition and assigning work to each state.</w:t>
+      </w:r>
+    </w:p>
+    <w:p>
+      <w:pPr>
+        <w:rPr>
+          <w:lang w:val="en-GB"/>
+        </w:rPr>
+      </w:pPr>
+      <w:r>
+        <w:rPr>
+          <w:lang w:val="en-GB"/>
+        </w:rPr>
+        <w:lastRenderedPageBreak/>
+        <w:t xml:space="preserve">Now, initial stage is set to Child, so Person is pointing to Child class, then when age increments to 18 the state is set to </w:t>
+      </w:r>
+      <w:proofErr w:type="gramStart"/>
+      <w:r>
+        <w:rPr>
+          <w:lang w:val="en-GB"/>
+        </w:rPr>
+        <w:t>Adult</w:t>
+      </w:r>
+      <w:proofErr w:type="gramEnd"/>
+      <w:r>
+        <w:rPr>
+          <w:lang w:val="en-GB"/>
+        </w:rPr>
+        <w:t>, no</w:t>
+      </w:r>
+      <w:r>
+        <w:rPr>
+          <w:lang w:val="en-GB"/>
+        </w:rPr>
+        <w:t>w</w:t>
+      </w:r>
+      <w:r>
+        <w:rPr>
+          <w:lang w:val="en-GB"/>
+        </w:rPr>
+        <w:t xml:space="preserve"> Person is demanding service from Adult class.</w:t>
+      </w:r>
+    </w:p>
+    <w:p>
+      <w:pPr>
+        <w:rPr>
+          <w:lang w:val="en-GB"/>
+        </w:rPr>
+      </w:pPr>
+      <w:r>
+        <w:rPr>
+          <w:lang w:val="en-GB"/>
+        </w:rPr>
+        <w:t xml:space="preserve">Exercise 2 and 3: We are adding new state Teenager and new behaviour </w:t>
+      </w:r>
+      <w:proofErr w:type="spellStart"/>
+      <w:proofErr w:type="gramStart"/>
+      <w:r>
+        <w:rPr>
+          <w:lang w:val="en-GB"/>
+        </w:rPr>
+        <w:t>applyForMedicalCard</w:t>
+      </w:r>
+      <w:proofErr w:type="spellEnd"/>
+      <w:r>
+        <w:rPr>
+          <w:lang w:val="en-GB"/>
+        </w:rPr>
+        <w:t>(</w:t>
+      </w:r>
+      <w:proofErr w:type="gramEnd"/>
+      <w:r>
+        <w:rPr>
+          <w:lang w:val="en-GB"/>
+        </w:rPr>
+        <w:t xml:space="preserve">), which is applicable to only few states. Since we have already modified our code to state pattern, adding new state is as simple as adding a sub class, and new behaviour can be added to each state to see how they react to this behaviour. Now our code structure looks like </w:t>
+      </w:r>
+      <w:r>
+        <w:rPr>
+          <w:i/>
+          <w:iCs/>
+          <w:lang w:val="en-GB"/>
+        </w:rPr>
+        <w:t>Figure12</w:t>
+      </w:r>
+      <w:r>
+        <w:rPr>
+          <w:lang w:val="en-GB"/>
+        </w:rPr>
+        <w:t>.</w:t>
+      </w:r>
+    </w:p>
+    <w:p>
+      <w:pPr>
+        <w:keepNext/>
+      </w:pPr>
+      <w:r>
+        <w:rPr>
+          <w:noProof/>
+        </w:rPr>
+        <w:drawing>
+          <wp:inline distT="0" distB="0" distL="0" distR="0" wp14:anchorId="3A68B088" wp14:editId="42FC0502">
+            <wp:extent cx="5731510" cy="2637790"/>
+            <wp:effectExtent l="0" t="0" r="2540" b="0"/>
+            <wp:docPr id="13" name="Picture 13"/>
+            <wp:cNvGraphicFramePr>
+              <a:graphicFrameLocks xmlns:a="http://schemas.openxmlformats.org/drawingml/2006/main" noChangeAspect="1"/>
+            </wp:cNvGraphicFramePr>
+            <a:graphic xmlns:a="http://schemas.openxmlformats.org/drawingml/2006/main">
+              <a:graphicData uri="http://schemas.openxmlformats.org/drawingml/2006/picture">
+                <pic:pic xmlns:pic="http://schemas.openxmlformats.org/drawingml/2006/picture">
+                  <pic:nvPicPr>
+                    <pic:cNvPr id="0" name="Picture 14"/>
+                    <pic:cNvPicPr>
+                      <a:picLocks noChangeAspect="1" noChangeArrowheads="1"/>
+                    </pic:cNvPicPr>
+                  </pic:nvPicPr>
+                  <pic:blipFill>
+                    <a:blip r:embed="rId46" cstate="print">
+                      <a:extLst>
+                        <a:ext uri="{28A0092B-C50C-407E-A947-70E740481C1C}">
+                          <a14:useLocalDpi xmlns:a14="http://schemas.microsoft.com/office/drawing/2010/main" val="0"/>
+                        </a:ext>
+                      </a:extLst>
+                    </a:blip>
+                    <a:srcRect/>
+                    <a:stretch>
+                      <a:fillRect/>
+                    </a:stretch>
+                  </pic:blipFill>
+                  <pic:spPr bwMode="auto">
+                    <a:xfrm>
+                      <a:off x="0" y="0"/>
+                      <a:ext cx="5731510" cy="2637790"/>
+                    </a:xfrm>
+                    <a:prstGeom prst="rect">
+                      <a:avLst/>
+                    </a:prstGeom>
+                    <a:noFill/>
+                    <a:ln>
+                      <a:noFill/>
+                    </a:ln>
+                  </pic:spPr>
+                </pic:pic>
+              </a:graphicData>
+            </a:graphic>
+          </wp:inline>
+        </w:drawing>
+      </w:r>
+    </w:p>
+    <w:p>
+      <w:pPr>
+        <w:pStyle w:val="Caption"/>
+        <w:jc w:val="center"/>
+      </w:pPr>
+      <w:r>
+        <w:t xml:space="preserve">Figure </w:t>
+      </w:r>
+      <w:r>
+        <w:fldChar w:fldCharType="begin"/>
+      </w:r>
+      <w:r>
+        <w:instrText xml:space="preserve"> SEQ Figure \* ARABIC </w:instrText>
+      </w:r>
+      <w:r>
+        <w:fldChar w:fldCharType="separate"/>
+      </w:r>
+      <w:r>
+        <w:rPr>
+          <w:noProof/>
+        </w:rPr>
+        <w:t>12</w:t>
+      </w:r>
+      <w:r>
+        <w:fldChar w:fldCharType="end"/>
+      </w:r>
+    </w:p>
+    <w:p>
+      <w:pPr>
+        <w:rPr>
+          <w:lang w:val="en-GB"/>
+        </w:rPr>
+      </w:pPr>
+      <w:r>
+        <w:rPr>
+          <w:lang w:val="en-GB"/>
+        </w:rPr>
+        <w:t>Exercise 4: Up till this point the state transition was happening in Person class, now we will move to state transition to the state class itself.</w:t>
+      </w:r>
+      <w:r>
+        <w:rPr>
+          <w:lang w:val="en-GB"/>
+        </w:rPr>
+        <w:t xml:space="preserve"> So basically, it will be job of each state to either transition to some another state or remain in same state. We can understand this from the code snippet mentioned below. </w:t>
+      </w:r>
+      <w:bookmarkStart w:id="42" w:name="_MON_1730309943"/>
+      <w:bookmarkEnd w:id="42"/>
+      <w:r>
+        <w:rPr>
+          <w:lang w:val="en-GB"/>
+        </w:rPr>
+        <w:object w:dxaOrig="9026" w:dyaOrig="4072" w14:anchorId="2AF5B303">
+          <v:shape id="_x0000_i1052" type="#_x0000_t75" style="width:451.2pt;height:203.4pt" o:ole="">
+            <v:imagedata r:id="rId47" o:title=""/>
+          </v:shape>
+          <o:OLEObject Type="Embed" ProgID="Word.OpenDocumentText.12" ShapeID="_x0000_i1052" DrawAspect="Content" ObjectID="_1730312891" r:id="rId48"/>
+        </w:object>
+      </w:r>
+    </w:p>
+    <w:p>
+      <w:pPr>
+        <w:rPr>
+          <w:i/>
+          <w:iCs/>
+          <w:lang w:val="en-GB"/>
+        </w:rPr>
+      </w:pPr>
+      <w:r>
+        <w:rPr>
+          <w:lang w:val="en-GB"/>
+        </w:rPr>
+        <w:t xml:space="preserve">Here, we can see that initial state is set to child by Person, but now person doesn’t change the state, but its Child, which checks whether its still good to be Child or transfer the action to Teenager, and so does the Teenager class change state to point to Adult Class. </w:t>
+      </w:r>
+      <w:r>
+        <w:rPr>
+          <w:lang w:val="en-GB"/>
+        </w:rPr>
+        <w:t xml:space="preserve">Now code diagram looks as displayed in </w:t>
+      </w:r>
+      <w:r>
+        <w:rPr>
+          <w:i/>
+          <w:iCs/>
+          <w:lang w:val="en-GB"/>
+        </w:rPr>
+        <w:t>Figure13</w:t>
+      </w:r>
+      <w:r>
+        <w:rPr>
+          <w:i/>
+          <w:iCs/>
+          <w:lang w:val="en-GB"/>
+        </w:rPr>
+        <w:t>.</w:t>
+      </w:r>
+    </w:p>
+    <w:p>
+      <w:pPr>
+        <w:keepNext/>
+      </w:pPr>
+      <w:r>
+        <w:rPr>
+          <w:noProof/>
+        </w:rPr>
+        <w:lastRenderedPageBreak/>
+        <w:drawing>
+          <wp:inline distT="0" distB="0" distL="0" distR="0" wp14:anchorId="52222D7C" wp14:editId="6F6BEDE2">
+            <wp:extent cx="5731510" cy="5566410"/>
+            <wp:effectExtent l="0" t="0" r="2540" b="0"/>
+            <wp:docPr id="15" name="Picture 15"/>
+            <wp:cNvGraphicFramePr>
+              <a:graphicFrameLocks xmlns:a="http://schemas.openxmlformats.org/drawingml/2006/main" noChangeAspect="1"/>
+            </wp:cNvGraphicFramePr>
+            <a:graphic xmlns:a="http://schemas.openxmlformats.org/drawingml/2006/main">
+              <a:graphicData uri="http://schemas.openxmlformats.org/drawingml/2006/picture">
+                <pic:pic xmlns:pic="http://schemas.openxmlformats.org/drawingml/2006/picture">
+                  <pic:nvPicPr>
+                    <pic:cNvPr id="0" name="Picture 16"/>
+                    <pic:cNvPicPr>
+                      <a:picLocks noChangeAspect="1" noChangeArrowheads="1"/>
+                    </pic:cNvPicPr>
+                  </pic:nvPicPr>
+                  <pic:blipFill>
+                    <a:blip r:embed="rId49">
+                      <a:extLst>
+                        <a:ext uri="{28A0092B-C50C-407E-A947-70E740481C1C}">
+                          <a14:useLocalDpi xmlns:a14="http://schemas.microsoft.com/office/drawing/2010/main" val="0"/>
+                        </a:ext>
+                      </a:extLst>
+                    </a:blip>
+                    <a:srcRect/>
+                    <a:stretch>
+                      <a:fillRect/>
+                    </a:stretch>
+                  </pic:blipFill>
+                  <pic:spPr bwMode="auto">
+                    <a:xfrm>
+                      <a:off x="0" y="0"/>
+                      <a:ext cx="5731510" cy="5566410"/>
+                    </a:xfrm>
+                    <a:prstGeom prst="rect">
+                      <a:avLst/>
+                    </a:prstGeom>
+                    <a:noFill/>
+                    <a:ln>
+                      <a:noFill/>
+                    </a:ln>
+                  </pic:spPr>
+                </pic:pic>
+              </a:graphicData>
+            </a:graphic>
+          </wp:inline>
+        </w:drawing>
+      </w:r>
+    </w:p>
+    <w:p>
+      <w:pPr>
+        <w:pStyle w:val="Caption"/>
+        <w:jc w:val="center"/>
+        <w:rPr>
+          <w:lang w:val="en-GB"/>
+        </w:rPr>
+      </w:pPr>
+      <w:r>
+        <w:t xml:space="preserve">Figure </w:t>
+      </w:r>
+      <w:r>
+        <w:fldChar w:fldCharType="begin"/>
+      </w:r>
+      <w:r>
+        <w:instrText xml:space="preserve"> SEQ Figure \* ARABIC </w:instrText>
+      </w:r>
+      <w:r>
+        <w:fldChar w:fldCharType="separate"/>
+      </w:r>
+      <w:r>
+        <w:rPr>
+          <w:noProof/>
+        </w:rPr>
+        <w:t>13</w:t>
+      </w:r>
+      <w:r>
+        <w:fldChar w:fldCharType="end"/>
+      </w:r>
+    </w:p>
+    <w:p>
+      <w:pPr>
+        <w:rPr>
+          <w:lang w:val="en-GB"/>
+        </w:rPr>
+      </w:pPr>
+      <w:r>
+        <w:rPr>
+          <w:lang w:val="en-GB"/>
+        </w:rPr>
+        <w:t>When this will be good idea?</w:t>
+      </w:r>
+    </w:p>
+    <w:p>
+      <w:pPr>
+        <w:rPr>
+          <w:lang w:val="en-GB"/>
+        </w:rPr>
+      </w:pPr>
+      <w:r>
+        <w:rPr>
+          <w:lang w:val="en-GB"/>
+        </w:rPr>
+        <w:t xml:space="preserve">When </w:t>
+      </w:r>
+      <w:r>
+        <w:rPr>
+          <w:lang w:val="en-GB"/>
+        </w:rPr>
+        <w:t>transformation has to happen on its own, without the interference of the client, or without client actually knowing the current state then we can use this strategy. If we look in this exercise itself. Person as client is only aware that it was born as child and now it can’t control when it becomes a teenager, adult or pensioner, it happens naturally in the background.</w:t>
+      </w:r>
+    </w:p>
+    <w:p>
+      <w:pPr>
+        <w:rPr>
+          <w:i/>
+          <w:iCs/>
+          <w:lang w:val="en-GB"/>
+        </w:rPr>
+      </w:pPr>
+      <w:r>
+        <w:rPr>
+          <w:lang w:val="en-GB"/>
+        </w:rPr>
+        <w:t xml:space="preserve">Exercise 5: Creating single object for each state lazily. To do this we will implement singleton pattern along with state pattern. We convert each state class to object which extends abstract class </w:t>
+      </w:r>
+      <w:proofErr w:type="spellStart"/>
+      <w:r>
+        <w:rPr>
+          <w:i/>
+          <w:iCs/>
+          <w:lang w:val="en-GB"/>
+        </w:rPr>
+        <w:t>PersonState</w:t>
+      </w:r>
+      <w:proofErr w:type="spellEnd"/>
+      <w:r>
+        <w:rPr>
+          <w:i/>
+          <w:iCs/>
+          <w:lang w:val="en-GB"/>
+        </w:rPr>
+        <w:t xml:space="preserve"> </w:t>
+      </w:r>
+      <w:r>
+        <w:rPr>
+          <w:lang w:val="en-GB"/>
+        </w:rPr>
+        <w:t>to implement singleton and rest of the structure remains the same.</w:t>
+      </w:r>
+      <w:r>
+        <w:rPr>
+          <w:lang w:val="en-GB"/>
+        </w:rPr>
+        <w:t xml:space="preserve"> The code structure looks like </w:t>
+      </w:r>
+      <w:r>
+        <w:rPr>
+          <w:i/>
+          <w:iCs/>
+          <w:lang w:val="en-GB"/>
+        </w:rPr>
+        <w:t>Figure 14</w:t>
+      </w:r>
+      <w:r>
+        <w:rPr>
+          <w:i/>
+          <w:iCs/>
+          <w:lang w:val="en-GB"/>
+        </w:rPr>
+        <w:t>.</w:t>
+      </w:r>
+    </w:p>
+    <w:p>
+      <w:pPr>
+        <w:keepNext/>
+      </w:pPr>
+      <w:r>
+        <w:rPr>
+          <w:noProof/>
+          <w:lang w:val="en-GB"/>
+        </w:rPr>
+        <w:lastRenderedPageBreak/>
+        <w:drawing>
+          <wp:inline distT="0" distB="0" distL="0" distR="0" wp14:anchorId="766CC823" wp14:editId="08E0D651">
+            <wp:extent cx="5731510" cy="4218305"/>
+            <wp:effectExtent l="0" t="0" r="2540" b="0"/>
+            <wp:docPr id="18" name="Picture 18"/>
+            <wp:cNvGraphicFramePr>
+              <a:graphicFrameLocks xmlns:a="http://schemas.openxmlformats.org/drawingml/2006/main" noChangeAspect="1"/>
+            </wp:cNvGraphicFramePr>
+            <a:graphic xmlns:a="http://schemas.openxmlformats.org/drawingml/2006/main">
+              <a:graphicData uri="http://schemas.openxmlformats.org/drawingml/2006/picture">
+                <pic:pic xmlns:pic="http://schemas.openxmlformats.org/drawingml/2006/picture">
+                  <pic:nvPicPr>
+                    <pic:cNvPr id="0" name="Picture 29"/>
+                    <pic:cNvPicPr>
+                      <a:picLocks noChangeAspect="1" noChangeArrowheads="1"/>
+                    </pic:cNvPicPr>
+                  </pic:nvPicPr>
+                  <pic:blipFill>
+                    <a:blip r:embed="rId50" cstate="print">
+                      <a:extLst>
+                        <a:ext uri="{28A0092B-C50C-407E-A947-70E740481C1C}">
+                          <a14:useLocalDpi xmlns:a14="http://schemas.microsoft.com/office/drawing/2010/main" val="0"/>
+                        </a:ext>
+                      </a:extLst>
+                    </a:blip>
+                    <a:srcRect/>
+                    <a:stretch>
+                      <a:fillRect/>
+                    </a:stretch>
+                  </pic:blipFill>
+                  <pic:spPr bwMode="auto">
+                    <a:xfrm>
+                      <a:off x="0" y="0"/>
+                      <a:ext cx="5731510" cy="4218305"/>
+                    </a:xfrm>
+                    <a:prstGeom prst="rect">
+                      <a:avLst/>
+                    </a:prstGeom>
+                    <a:noFill/>
+                    <a:ln>
+                      <a:noFill/>
+                    </a:ln>
+                  </pic:spPr>
+                </pic:pic>
+              </a:graphicData>
+            </a:graphic>
+          </wp:inline>
+        </w:drawing>
+      </w:r>
+    </w:p>
+    <w:p>
+      <w:pPr>
+        <w:pStyle w:val="Caption"/>
+        <w:jc w:val="center"/>
+      </w:pPr>
+      <w:r>
+        <w:t xml:space="preserve">Figure </w:t>
+      </w:r>
+      <w:r>
+        <w:fldChar w:fldCharType="begin"/>
+      </w:r>
+      <w:r>
+        <w:instrText xml:space="preserve"> SEQ Figure \* ARABIC </w:instrText>
+      </w:r>
+      <w:r>
+        <w:fldChar w:fldCharType="separate"/>
+      </w:r>
+      <w:r>
+        <w:rPr>
+          <w:noProof/>
+        </w:rPr>
+        <w:t>14</w:t>
+      </w:r>
+      <w:r>
+        <w:fldChar w:fldCharType="end"/>
+      </w:r>
+    </w:p>
+    <w:p>
+      <w:pPr>
+        <w:pStyle w:val="Heading2"/>
+      </w:pPr>
+      <w:bookmarkStart w:id="43" w:name="_Toc119700071"/>
+      <w:r>
+        <w:t>Reflections</w:t>
+      </w:r>
+      <w:bookmarkEnd w:id="43"/>
+    </w:p>
+    <w:p>
+      <w:r>
+        <w:t>State pattern structure looks very similar to Strategy pattern, but one key difference between them is that in State pattern, one particular state might be aware of each other and initiate transition from one state to another, whereas strategies never know about each other.</w:t>
+      </w:r>
+    </w:p>
+    <w:p>
+      <w:r>
+        <w:t>State pattern can be used when we know there is a behavioural difference met on some condition.</w:t>
+      </w:r>
+      <w:r>
+        <w:t xml:space="preserve"> And to avoid complicated enormous if-else conditional blocks. Traceability and maintainability </w:t>
+      </w:r>
+      <w:r>
+        <w:t>become</w:t>
+      </w:r>
+      <w:r>
+        <w:t xml:space="preserve"> easier when state pattern is implemented.</w:t>
+      </w:r>
+      <w:r>
+        <w:t xml:space="preserve"> </w:t>
+      </w:r>
+      <w:r>
+        <w:t>Due diligence must be applied as</w:t>
+      </w:r>
+      <w:r>
+        <w:t xml:space="preserve"> </w:t>
+      </w:r>
+      <w:r>
+        <w:t xml:space="preserve">it </w:t>
+      </w:r>
+      <w:r>
+        <w:t>can be easily misused if we are only using for fewer condition and there is no change in class behaviour depending on current value.</w:t>
       </w:r>
     </w:p>
     <w:p>
@@ -9879,7 +11035,7 @@
               </w:tblGrid>
               <w:tr>
                 <w:trPr>
-                  <w:divId w:val="524707059"/>
+                  <w:divId w:val="243610339"/>
                   <w:tblCellSpacing w:w="15" w:type="dxa"/>
                 </w:trPr>
                 <w:tc>
@@ -9930,7 +11086,7 @@
               </w:tr>
               <w:tr>
                 <w:trPr>
-                  <w:divId w:val="524707059"/>
+                  <w:divId w:val="243610339"/>
                   <w:tblCellSpacing w:w="15" w:type="dxa"/>
                 </w:trPr>
                 <w:tc>
@@ -9980,7 +11136,7 @@
               </w:tr>
               <w:tr>
                 <w:trPr>
-                  <w:divId w:val="524707059"/>
+                  <w:divId w:val="243610339"/>
                   <w:tblCellSpacing w:w="15" w:type="dxa"/>
                 </w:trPr>
                 <w:tc>
@@ -10030,7 +11186,7 @@
               </w:tr>
               <w:tr>
                 <w:trPr>
-                  <w:divId w:val="524707059"/>
+                  <w:divId w:val="243610339"/>
                   <w:tblCellSpacing w:w="15" w:type="dxa"/>
                 </w:trPr>
                 <w:tc>
@@ -10080,7 +11236,7 @@
               </w:tr>
               <w:tr>
                 <w:trPr>
-                  <w:divId w:val="524707059"/>
+                  <w:divId w:val="243610339"/>
                   <w:tblCellSpacing w:w="15" w:type="dxa"/>
                 </w:trPr>
                 <w:tc>
@@ -10130,7 +11286,7 @@
               </w:tr>
               <w:tr>
                 <w:trPr>
-                  <w:divId w:val="524707059"/>
+                  <w:divId w:val="243610339"/>
                   <w:tblCellSpacing w:w="15" w:type="dxa"/>
                 </w:trPr>
                 <w:tc>
@@ -10180,7 +11336,7 @@
               </w:tr>
               <w:tr>
                 <w:trPr>
-                  <w:divId w:val="524707059"/>
+                  <w:divId w:val="243610339"/>
                   <w:tblCellSpacing w:w="15" w:type="dxa"/>
                 </w:trPr>
                 <w:tc>
@@ -10230,7 +11386,7 @@
               </w:tr>
               <w:tr>
                 <w:trPr>
-                  <w:divId w:val="524707059"/>
+                  <w:divId w:val="243610339"/>
                   <w:tblCellSpacing w:w="15" w:type="dxa"/>
                 </w:trPr>
                 <w:tc>
@@ -10280,7 +11436,7 @@
               </w:tr>
               <w:tr>
                 <w:trPr>
-                  <w:divId w:val="524707059"/>
+                  <w:divId w:val="243610339"/>
                   <w:tblCellSpacing w:w="15" w:type="dxa"/>
                 </w:trPr>
                 <w:tc>
@@ -10330,7 +11486,7 @@
               </w:tr>
               <w:tr>
                 <w:trPr>
-                  <w:divId w:val="524707059"/>
+                  <w:divId w:val="243610339"/>
                   <w:tblCellSpacing w:w="15" w:type="dxa"/>
                 </w:trPr>
                 <w:tc>
@@ -10380,7 +11536,7 @@
               </w:tr>
               <w:tr>
                 <w:trPr>
-                  <w:divId w:val="524707059"/>
+                  <w:divId w:val="243610339"/>
                   <w:tblCellSpacing w:w="15" w:type="dxa"/>
                 </w:trPr>
                 <w:tc>
@@ -10430,7 +11586,7 @@
               </w:tr>
               <w:tr>
                 <w:trPr>
-                  <w:divId w:val="524707059"/>
+                  <w:divId w:val="243610339"/>
                   <w:tblCellSpacing w:w="15" w:type="dxa"/>
                 </w:trPr>
                 <w:tc>
@@ -10480,7 +11636,7 @@
               </w:tr>
               <w:tr>
                 <w:trPr>
-                  <w:divId w:val="524707059"/>
+                  <w:divId w:val="243610339"/>
                   <w:tblCellSpacing w:w="15" w:type="dxa"/>
                 </w:trPr>
                 <w:tc>
@@ -10531,7 +11687,7 @@
               </w:tr>
               <w:tr>
                 <w:trPr>
-                  <w:divId w:val="524707059"/>
+                  <w:divId w:val="243610339"/>
                   <w:tblCellSpacing w:w="15" w:type="dxa"/>
                 </w:trPr>
                 <w:tc>
@@ -10581,7 +11737,7 @@
               </w:tr>
               <w:tr>
                 <w:trPr>
-                  <w:divId w:val="524707059"/>
+                  <w:divId w:val="243610339"/>
                   <w:tblCellSpacing w:w="15" w:type="dxa"/>
                 </w:trPr>
                 <w:tc>
@@ -10631,7 +11787,7 @@
               </w:tr>
               <w:tr>
                 <w:trPr>
-                  <w:divId w:val="524707059"/>
+                  <w:divId w:val="243610339"/>
                   <w:tblCellSpacing w:w="15" w:type="dxa"/>
                 </w:trPr>
                 <w:tc>
@@ -10679,10 +11835,60 @@
                   </w:p>
                 </w:tc>
               </w:tr>
+              <w:tr>
+                <w:trPr>
+                  <w:divId w:val="243610339"/>
+                  <w:tblCellSpacing w:w="15" w:type="dxa"/>
+                </w:trPr>
+                <w:tc>
+                  <w:tcPr>
+                    <w:tcW w:w="50" w:type="pct"/>
+                    <w:hideMark/>
+                  </w:tcPr>
+                  <w:p>
+                    <w:pPr>
+                      <w:pStyle w:val="Bibliography"/>
+                      <w:rPr>
+                        <w:noProof/>
+                        <w:lang w:val="en-GB"/>
+                      </w:rPr>
+                    </w:pPr>
+                    <w:r>
+                      <w:rPr>
+                        <w:noProof/>
+                        <w:lang w:val="en-GB"/>
+                      </w:rPr>
+                      <w:t xml:space="preserve">[17] </w:t>
+                    </w:r>
+                  </w:p>
+                </w:tc>
+                <w:tc>
+                  <w:tcPr>
+                    <w:tcW w:w="0" w:type="auto"/>
+                    <w:hideMark/>
+                  </w:tcPr>
+                  <w:p>
+                    <w:pPr>
+                      <w:pStyle w:val="Bibliography"/>
+                      <w:rPr>
+                        <w:noProof/>
+                        <w:lang w:val="en-GB"/>
+                      </w:rPr>
+                    </w:pPr>
+                    <w:r>
+                      <w:rPr>
+                        <w:noProof/>
+                        <w:lang w:val="en-GB"/>
+                      </w:rPr>
+                      <w:t>https://refactoring.guru/, “State,” [Online]. Available: https://refactoring.guru/design-patterns/state.</w:t>
+                    </w:r>
+                  </w:p>
+                </w:tc>
+              </w:tr>
             </w:tbl>
             <w:p>
               <w:pPr>
-                <w:divId w:val="524707059"/>
+                <w:divId w:val="243610339"/>
                 <w:rPr>
                   <w:noProof/>
                 </w:rPr>
@@ -14679,11 +15885,24 @@
     <b:URL>https://www.baeldung.com/scala/creating-singletons</b:URL>
     <b:RefOrder>16</b:RefOrder>
   </b:Source>
+  <b:Source>
+    <b:Tag>htt4</b:Tag>
+    <b:SourceType>InternetSite</b:SourceType>
+    <b:Guid>{179FB680-6C28-41BD-8D09-18C78170DD61}</b:Guid>
+    <b:Author>
+      <b:Author>
+        <b:Corporate>https://refactoring.guru/</b:Corporate>
+      </b:Author>
+    </b:Author>
+    <b:URL>https://refactoring.guru/design-patterns/state</b:URL>
+    <b:Title>State</b:Title>
+    <b:RefOrder>17</b:RefOrder>
+  </b:Source>
 </b:Sources>
 </file>
 
 <file path=customXml/itemProps1.xml><?xml version="1.0" encoding="utf-8"?>
-<ds:datastoreItem xmlns:ds="http://schemas.openxmlformats.org/officeDocument/2006/customXml" ds:itemID="{EFD19556-5386-4623-9245-565EEAD13D85}">
+<ds:datastoreItem xmlns:ds="http://schemas.openxmlformats.org/officeDocument/2006/customXml" ds:itemID="{342EA2A3-9F46-483C-850D-2F565BF62454}">
   <ds:schemaRefs>
     <ds:schemaRef ds:uri="http://schemas.openxmlformats.org/officeDocument/2006/bibliography"/>
   </ds:schemaRefs>

</xml_diff>

<commit_message>
Visitor Pattern: Update journal
</commit_message>
<xml_diff>
--- a/22200673_ Journal.docx
+++ b/22200673_ Journal.docx
@@ -294,7 +294,7 @@
           <w:numId w:val="0"/>
         </w:numPr>
       </w:pPr>
-      <w:bookmarkStart w:id="4" w:name="_Toc119700053"/>
+      <w:bookmarkStart w:id="4" w:name="_Toc120485402"/>
       <w:r>
         <w:lastRenderedPageBreak/>
         <w:t>Table of Contents</w:t>
@@ -321,7 +321,7 @@
       <w:r>
         <w:fldChar w:fldCharType="separate"/>
       </w:r>
-      <w:hyperlink w:anchor="_Toc119700053" w:history="1">
+      <w:hyperlink w:anchor="_Toc120485402" w:history="1">
         <w:r>
           <w:rPr>
             <w:rStyle w:val="Hyperlink"/>
@@ -348,7 +348,7 @@
             <w:noProof/>
             <w:webHidden/>
           </w:rPr>
-          <w:instrText xml:space="preserve"> PAGEREF _Toc119700053 \h </w:instrText>
+          <w:instrText xml:space="preserve"> PAGEREF _Toc120485402 \h </w:instrText>
         </w:r>
         <w:r>
           <w:rPr>
@@ -390,7 +390,7 @@
           <w:lang w:val="en-IN" w:eastAsia="en-IN"/>
         </w:rPr>
       </w:pPr>
-      <w:hyperlink w:anchor="_Toc119700054" w:history="1">
+      <w:hyperlink w:anchor="_Toc120485403" w:history="1">
         <w:r>
           <w:rPr>
             <w:rStyle w:val="Hyperlink"/>
@@ -417,7 +417,7 @@
             <w:noProof/>
             <w:webHidden/>
           </w:rPr>
-          <w:instrText xml:space="preserve"> PAGEREF _Toc119700054 \h </w:instrText>
+          <w:instrText xml:space="preserve"> PAGEREF _Toc120485403 \h </w:instrText>
         </w:r>
         <w:r>
           <w:rPr>
@@ -458,7 +458,7 @@
           <w:lang w:val="en-IN" w:eastAsia="en-IN"/>
         </w:rPr>
       </w:pPr>
-      <w:hyperlink w:anchor="_Toc119700055" w:history="1">
+      <w:hyperlink w:anchor="_Toc120485404" w:history="1">
         <w:r>
           <w:rPr>
             <w:rStyle w:val="Hyperlink"/>
@@ -501,7 +501,7 @@
             <w:noProof/>
             <w:webHidden/>
           </w:rPr>
-          <w:instrText xml:space="preserve"> PAGEREF _Toc119700055 \h </w:instrText>
+          <w:instrText xml:space="preserve"> PAGEREF _Toc120485404 \h </w:instrText>
         </w:r>
         <w:r>
           <w:rPr>
@@ -542,7 +542,7 @@
           <w:lang w:val="en-IN" w:eastAsia="en-IN"/>
         </w:rPr>
       </w:pPr>
-      <w:hyperlink w:anchor="_Toc119700056" w:history="1">
+      <w:hyperlink w:anchor="_Toc120485405" w:history="1">
         <w:r>
           <w:rPr>
             <w:rStyle w:val="Hyperlink"/>
@@ -585,7 +585,7 @@
             <w:noProof/>
             <w:webHidden/>
           </w:rPr>
-          <w:instrText xml:space="preserve"> PAGEREF _Toc119700056 \h </w:instrText>
+          <w:instrText xml:space="preserve"> PAGEREF _Toc120485405 \h </w:instrText>
         </w:r>
         <w:r>
           <w:rPr>
@@ -627,7 +627,7 @@
           <w:lang w:val="en-IN" w:eastAsia="en-IN"/>
         </w:rPr>
       </w:pPr>
-      <w:hyperlink w:anchor="_Toc119700057" w:history="1">
+      <w:hyperlink w:anchor="_Toc120485406" w:history="1">
         <w:r>
           <w:rPr>
             <w:rStyle w:val="Hyperlink"/>
@@ -654,7 +654,7 @@
             <w:noProof/>
             <w:webHidden/>
           </w:rPr>
-          <w:instrText xml:space="preserve"> PAGEREF _Toc119700057 \h </w:instrText>
+          <w:instrText xml:space="preserve"> PAGEREF _Toc120485406 \h </w:instrText>
         </w:r>
         <w:r>
           <w:rPr>
@@ -695,7 +695,7 @@
           <w:lang w:val="en-IN" w:eastAsia="en-IN"/>
         </w:rPr>
       </w:pPr>
-      <w:hyperlink w:anchor="_Toc119700058" w:history="1">
+      <w:hyperlink w:anchor="_Toc120485407" w:history="1">
         <w:r>
           <w:rPr>
             <w:rStyle w:val="Hyperlink"/>
@@ -738,7 +738,7 @@
             <w:noProof/>
             <w:webHidden/>
           </w:rPr>
-          <w:instrText xml:space="preserve"> PAGEREF _Toc119700058 \h </w:instrText>
+          <w:instrText xml:space="preserve"> PAGEREF _Toc120485407 \h </w:instrText>
         </w:r>
         <w:r>
           <w:rPr>
@@ -779,7 +779,7 @@
           <w:lang w:val="en-IN" w:eastAsia="en-IN"/>
         </w:rPr>
       </w:pPr>
-      <w:hyperlink w:anchor="_Toc119700059" w:history="1">
+      <w:hyperlink w:anchor="_Toc120485408" w:history="1">
         <w:r>
           <w:rPr>
             <w:rStyle w:val="Hyperlink"/>
@@ -822,7 +822,7 @@
             <w:noProof/>
             <w:webHidden/>
           </w:rPr>
-          <w:instrText xml:space="preserve"> PAGEREF _Toc119700059 \h </w:instrText>
+          <w:instrText xml:space="preserve"> PAGEREF _Toc120485408 \h </w:instrText>
         </w:r>
         <w:r>
           <w:rPr>
@@ -864,7 +864,7 @@
           <w:lang w:val="en-IN" w:eastAsia="en-IN"/>
         </w:rPr>
       </w:pPr>
-      <w:hyperlink w:anchor="_Toc119700060" w:history="1">
+      <w:hyperlink w:anchor="_Toc120485409" w:history="1">
         <w:r>
           <w:rPr>
             <w:rStyle w:val="Hyperlink"/>
@@ -891,7 +891,7 @@
             <w:noProof/>
             <w:webHidden/>
           </w:rPr>
-          <w:instrText xml:space="preserve"> PAGEREF _Toc119700060 \h </w:instrText>
+          <w:instrText xml:space="preserve"> PAGEREF _Toc120485409 \h </w:instrText>
         </w:r>
         <w:r>
           <w:rPr>
@@ -932,7 +932,7 @@
           <w:lang w:val="en-IN" w:eastAsia="en-IN"/>
         </w:rPr>
       </w:pPr>
-      <w:hyperlink w:anchor="_Toc119700061" w:history="1">
+      <w:hyperlink w:anchor="_Toc120485410" w:history="1">
         <w:r>
           <w:rPr>
             <w:rStyle w:val="Hyperlink"/>
@@ -975,7 +975,7 @@
             <w:noProof/>
             <w:webHidden/>
           </w:rPr>
-          <w:instrText xml:space="preserve"> PAGEREF _Toc119700061 \h </w:instrText>
+          <w:instrText xml:space="preserve"> PAGEREF _Toc120485410 \h </w:instrText>
         </w:r>
         <w:r>
           <w:rPr>
@@ -1016,7 +1016,7 @@
           <w:lang w:val="en-IN" w:eastAsia="en-IN"/>
         </w:rPr>
       </w:pPr>
-      <w:hyperlink w:anchor="_Toc119700062" w:history="1">
+      <w:hyperlink w:anchor="_Toc120485411" w:history="1">
         <w:r>
           <w:rPr>
             <w:rStyle w:val="Hyperlink"/>
@@ -1059,7 +1059,7 @@
             <w:noProof/>
             <w:webHidden/>
           </w:rPr>
-          <w:instrText xml:space="preserve"> PAGEREF _Toc119700062 \h </w:instrText>
+          <w:instrText xml:space="preserve"> PAGEREF _Toc120485411 \h </w:instrText>
         </w:r>
         <w:r>
           <w:rPr>
@@ -1101,7 +1101,7 @@
           <w:lang w:val="en-IN" w:eastAsia="en-IN"/>
         </w:rPr>
       </w:pPr>
-      <w:hyperlink w:anchor="_Toc119700063" w:history="1">
+      <w:hyperlink w:anchor="_Toc120485412" w:history="1">
         <w:r>
           <w:rPr>
             <w:rStyle w:val="Hyperlink"/>
@@ -1128,7 +1128,7 @@
             <w:noProof/>
             <w:webHidden/>
           </w:rPr>
-          <w:instrText xml:space="preserve"> PAGEREF _Toc119700063 \h </w:instrText>
+          <w:instrText xml:space="preserve"> PAGEREF _Toc120485412 \h </w:instrText>
         </w:r>
         <w:r>
           <w:rPr>
@@ -1169,7 +1169,7 @@
           <w:lang w:val="en-IN" w:eastAsia="en-IN"/>
         </w:rPr>
       </w:pPr>
-      <w:hyperlink w:anchor="_Toc119700064" w:history="1">
+      <w:hyperlink w:anchor="_Toc120485413" w:history="1">
         <w:r>
           <w:rPr>
             <w:rStyle w:val="Hyperlink"/>
@@ -1212,7 +1212,7 @@
             <w:noProof/>
             <w:webHidden/>
           </w:rPr>
-          <w:instrText xml:space="preserve"> PAGEREF _Toc119700064 \h </w:instrText>
+          <w:instrText xml:space="preserve"> PAGEREF _Toc120485413 \h </w:instrText>
         </w:r>
         <w:r>
           <w:rPr>
@@ -1253,7 +1253,7 @@
           <w:lang w:val="en-IN" w:eastAsia="en-IN"/>
         </w:rPr>
       </w:pPr>
-      <w:hyperlink w:anchor="_Toc119700065" w:history="1">
+      <w:hyperlink w:anchor="_Toc120485414" w:history="1">
         <w:r>
           <w:rPr>
             <w:rStyle w:val="Hyperlink"/>
@@ -1296,7 +1296,7 @@
             <w:noProof/>
             <w:webHidden/>
           </w:rPr>
-          <w:instrText xml:space="preserve"> PAGEREF _Toc119700065 \h </w:instrText>
+          <w:instrText xml:space="preserve"> PAGEREF _Toc120485414 \h </w:instrText>
         </w:r>
         <w:r>
           <w:rPr>
@@ -1338,7 +1338,7 @@
           <w:lang w:val="en-IN" w:eastAsia="en-IN"/>
         </w:rPr>
       </w:pPr>
-      <w:hyperlink w:anchor="_Toc119700066" w:history="1">
+      <w:hyperlink w:anchor="_Toc120485415" w:history="1">
         <w:r>
           <w:rPr>
             <w:rStyle w:val="Hyperlink"/>
@@ -1365,7 +1365,7 @@
             <w:noProof/>
             <w:webHidden/>
           </w:rPr>
-          <w:instrText xml:space="preserve"> PAGEREF _Toc119700066 \h </w:instrText>
+          <w:instrText xml:space="preserve"> PAGEREF _Toc120485415 \h </w:instrText>
         </w:r>
         <w:r>
           <w:rPr>
@@ -1406,7 +1406,7 @@
           <w:lang w:val="en-IN" w:eastAsia="en-IN"/>
         </w:rPr>
       </w:pPr>
-      <w:hyperlink w:anchor="_Toc119700067" w:history="1">
+      <w:hyperlink w:anchor="_Toc120485416" w:history="1">
         <w:r>
           <w:rPr>
             <w:rStyle w:val="Hyperlink"/>
@@ -1449,7 +1449,7 @@
             <w:noProof/>
             <w:webHidden/>
           </w:rPr>
-          <w:instrText xml:space="preserve"> PAGEREF _Toc119700067 \h </w:instrText>
+          <w:instrText xml:space="preserve"> PAGEREF _Toc120485416 \h </w:instrText>
         </w:r>
         <w:r>
           <w:rPr>
@@ -1490,7 +1490,7 @@
           <w:lang w:val="en-IN" w:eastAsia="en-IN"/>
         </w:rPr>
       </w:pPr>
-      <w:hyperlink w:anchor="_Toc119700068" w:history="1">
+      <w:hyperlink w:anchor="_Toc120485417" w:history="1">
         <w:r>
           <w:rPr>
             <w:rStyle w:val="Hyperlink"/>
@@ -1533,7 +1533,7 @@
             <w:noProof/>
             <w:webHidden/>
           </w:rPr>
-          <w:instrText xml:space="preserve"> PAGEREF _Toc119700068 \h </w:instrText>
+          <w:instrText xml:space="preserve"> PAGEREF _Toc120485417 \h </w:instrText>
         </w:r>
         <w:r>
           <w:rPr>
@@ -1575,7 +1575,7 @@
           <w:lang w:val="en-IN" w:eastAsia="en-IN"/>
         </w:rPr>
       </w:pPr>
-      <w:hyperlink w:anchor="_Toc119700069" w:history="1">
+      <w:hyperlink w:anchor="_Toc120485418" w:history="1">
         <w:r>
           <w:rPr>
             <w:rStyle w:val="Hyperlink"/>
@@ -1602,7 +1602,7 @@
             <w:noProof/>
             <w:webHidden/>
           </w:rPr>
-          <w:instrText xml:space="preserve"> PAGEREF _Toc119700069 \h </w:instrText>
+          <w:instrText xml:space="preserve"> PAGEREF _Toc120485418 \h </w:instrText>
         </w:r>
         <w:r>
           <w:rPr>
@@ -1643,7 +1643,7 @@
           <w:lang w:val="en-IN" w:eastAsia="en-IN"/>
         </w:rPr>
       </w:pPr>
-      <w:hyperlink w:anchor="_Toc119700070" w:history="1">
+      <w:hyperlink w:anchor="_Toc120485419" w:history="1">
         <w:r>
           <w:rPr>
             <w:rStyle w:val="Hyperlink"/>
@@ -1686,7 +1686,7 @@
             <w:noProof/>
             <w:webHidden/>
           </w:rPr>
-          <w:instrText xml:space="preserve"> PAGEREF _Toc119700070 \h </w:instrText>
+          <w:instrText xml:space="preserve"> PAGEREF _Toc120485419 \h </w:instrText>
         </w:r>
         <w:r>
           <w:rPr>
@@ -1727,7 +1727,7 @@
           <w:lang w:val="en-IN" w:eastAsia="en-IN"/>
         </w:rPr>
       </w:pPr>
-      <w:hyperlink w:anchor="_Toc119700071" w:history="1">
+      <w:hyperlink w:anchor="_Toc120485420" w:history="1">
         <w:r>
           <w:rPr>
             <w:rStyle w:val="Hyperlink"/>
@@ -1770,7 +1770,7 @@
             <w:noProof/>
             <w:webHidden/>
           </w:rPr>
-          <w:instrText xml:space="preserve"> PAGEREF _Toc119700071 \h </w:instrText>
+          <w:instrText xml:space="preserve"> PAGEREF _Toc120485420 \h </w:instrText>
         </w:r>
         <w:r>
           <w:rPr>
@@ -1791,6 +1791,243 @@
             <w:webHidden/>
           </w:rPr>
           <w:t>30</w:t>
+        </w:r>
+        <w:r>
+          <w:rPr>
+            <w:noProof/>
+            <w:webHidden/>
+          </w:rPr>
+          <w:fldChar w:fldCharType="end"/>
+        </w:r>
+      </w:hyperlink>
+    </w:p>
+    <w:p>
+      <w:pPr>
+        <w:pStyle w:val="TOC1"/>
+        <w:rPr>
+          <w:rFonts w:asciiTheme="minorHAnsi" w:eastAsiaTheme="minorEastAsia" w:hAnsiTheme="minorHAnsi" w:cstheme="minorBidi"/>
+          <w:bCs w:val="0"/>
+          <w:noProof/>
+          <w:szCs w:val="22"/>
+          <w:lang w:val="en-IN" w:eastAsia="en-IN"/>
+        </w:rPr>
+      </w:pPr>
+      <w:hyperlink w:anchor="_Toc120485421" w:history="1">
+        <w:r>
+          <w:rPr>
+            <w:rStyle w:val="Hyperlink"/>
+            <w:noProof/>
+          </w:rPr>
+          <w:t>Practical 7: The Visitor Pattern</w:t>
+        </w:r>
+        <w:r>
+          <w:rPr>
+            <w:noProof/>
+            <w:webHidden/>
+          </w:rPr>
+          <w:tab/>
+        </w:r>
+        <w:r>
+          <w:rPr>
+            <w:noProof/>
+            <w:webHidden/>
+          </w:rPr>
+          <w:fldChar w:fldCharType="begin"/>
+        </w:r>
+        <w:r>
+          <w:rPr>
+            <w:noProof/>
+            <w:webHidden/>
+          </w:rPr>
+          <w:instrText xml:space="preserve"> PAGEREF _Toc120485421 \h </w:instrText>
+        </w:r>
+        <w:r>
+          <w:rPr>
+            <w:noProof/>
+            <w:webHidden/>
+          </w:rPr>
+        </w:r>
+        <w:r>
+          <w:rPr>
+            <w:noProof/>
+            <w:webHidden/>
+          </w:rPr>
+          <w:fldChar w:fldCharType="separate"/>
+        </w:r>
+        <w:r>
+          <w:rPr>
+            <w:noProof/>
+            <w:webHidden/>
+          </w:rPr>
+          <w:t>31</w:t>
+        </w:r>
+        <w:r>
+          <w:rPr>
+            <w:noProof/>
+            <w:webHidden/>
+          </w:rPr>
+          <w:fldChar w:fldCharType="end"/>
+        </w:r>
+      </w:hyperlink>
+    </w:p>
+    <w:p>
+      <w:pPr>
+        <w:pStyle w:val="TOC2"/>
+        <w:rPr>
+          <w:rFonts w:asciiTheme="minorHAnsi" w:eastAsiaTheme="minorEastAsia" w:hAnsiTheme="minorHAnsi" w:cstheme="minorBidi"/>
+          <w:noProof/>
+          <w:szCs w:val="22"/>
+          <w:lang w:val="en-IN" w:eastAsia="en-IN"/>
+        </w:rPr>
+      </w:pPr>
+      <w:hyperlink w:anchor="_Toc120485422" w:history="1">
+        <w:r>
+          <w:rPr>
+            <w:rStyle w:val="Hyperlink"/>
+            <w:noProof/>
+          </w:rPr>
+          <w:t>7.1</w:t>
+        </w:r>
+        <w:r>
+          <w:rPr>
+            <w:rFonts w:asciiTheme="minorHAnsi" w:eastAsiaTheme="minorEastAsia" w:hAnsiTheme="minorHAnsi" w:cstheme="minorBidi"/>
+            <w:noProof/>
+            <w:szCs w:val="22"/>
+            <w:lang w:val="en-IN" w:eastAsia="en-IN"/>
+          </w:rPr>
+          <w:tab/>
+        </w:r>
+        <w:r>
+          <w:rPr>
+            <w:rStyle w:val="Hyperlink"/>
+            <w:noProof/>
+          </w:rPr>
+          <w:t>Work Done</w:t>
+        </w:r>
+        <w:r>
+          <w:rPr>
+            <w:noProof/>
+            <w:webHidden/>
+          </w:rPr>
+          <w:tab/>
+        </w:r>
+        <w:r>
+          <w:rPr>
+            <w:noProof/>
+            <w:webHidden/>
+          </w:rPr>
+          <w:fldChar w:fldCharType="begin"/>
+        </w:r>
+        <w:r>
+          <w:rPr>
+            <w:noProof/>
+            <w:webHidden/>
+          </w:rPr>
+          <w:instrText xml:space="preserve"> PAGEREF _Toc120485422 \h </w:instrText>
+        </w:r>
+        <w:r>
+          <w:rPr>
+            <w:noProof/>
+            <w:webHidden/>
+          </w:rPr>
+        </w:r>
+        <w:r>
+          <w:rPr>
+            <w:noProof/>
+            <w:webHidden/>
+          </w:rPr>
+          <w:fldChar w:fldCharType="separate"/>
+        </w:r>
+        <w:r>
+          <w:rPr>
+            <w:noProof/>
+            <w:webHidden/>
+          </w:rPr>
+          <w:t>31</w:t>
+        </w:r>
+        <w:r>
+          <w:rPr>
+            <w:noProof/>
+            <w:webHidden/>
+          </w:rPr>
+          <w:fldChar w:fldCharType="end"/>
+        </w:r>
+      </w:hyperlink>
+    </w:p>
+    <w:p>
+      <w:pPr>
+        <w:pStyle w:val="TOC2"/>
+        <w:rPr>
+          <w:rFonts w:asciiTheme="minorHAnsi" w:eastAsiaTheme="minorEastAsia" w:hAnsiTheme="minorHAnsi" w:cstheme="minorBidi"/>
+          <w:noProof/>
+          <w:szCs w:val="22"/>
+          <w:lang w:val="en-IN" w:eastAsia="en-IN"/>
+        </w:rPr>
+      </w:pPr>
+      <w:hyperlink w:anchor="_Toc120485423" w:history="1">
+        <w:r>
+          <w:rPr>
+            <w:rStyle w:val="Hyperlink"/>
+            <w:noProof/>
+          </w:rPr>
+          <w:t>7.2</w:t>
+        </w:r>
+        <w:r>
+          <w:rPr>
+            <w:rFonts w:asciiTheme="minorHAnsi" w:eastAsiaTheme="minorEastAsia" w:hAnsiTheme="minorHAnsi" w:cstheme="minorBidi"/>
+            <w:noProof/>
+            <w:szCs w:val="22"/>
+            <w:lang w:val="en-IN" w:eastAsia="en-IN"/>
+          </w:rPr>
+          <w:tab/>
+        </w:r>
+        <w:r>
+          <w:rPr>
+            <w:rStyle w:val="Hyperlink"/>
+            <w:noProof/>
+          </w:rPr>
+          <w:t>Reflections</w:t>
+        </w:r>
+        <w:r>
+          <w:rPr>
+            <w:noProof/>
+            <w:webHidden/>
+          </w:rPr>
+          <w:tab/>
+        </w:r>
+        <w:r>
+          <w:rPr>
+            <w:noProof/>
+            <w:webHidden/>
+          </w:rPr>
+          <w:fldChar w:fldCharType="begin"/>
+        </w:r>
+        <w:r>
+          <w:rPr>
+            <w:noProof/>
+            <w:webHidden/>
+          </w:rPr>
+          <w:instrText xml:space="preserve"> PAGEREF _Toc120485423 \h </w:instrText>
+        </w:r>
+        <w:r>
+          <w:rPr>
+            <w:noProof/>
+            <w:webHidden/>
+          </w:rPr>
+        </w:r>
+        <w:r>
+          <w:rPr>
+            <w:noProof/>
+            <w:webHidden/>
+          </w:rPr>
+          <w:fldChar w:fldCharType="separate"/>
+        </w:r>
+        <w:r>
+          <w:rPr>
+            <w:noProof/>
+            <w:webHidden/>
+          </w:rPr>
+          <w:t>36</w:t>
         </w:r>
         <w:r>
           <w:rPr>
@@ -1824,7 +2061,7 @@
         </w:numPr>
       </w:pPr>
       <w:bookmarkStart w:id="5" w:name="_Practical_1:_Solid"/>
-      <w:bookmarkStart w:id="6" w:name="_Toc119700054"/>
+      <w:bookmarkStart w:id="6" w:name="_Toc120485403"/>
       <w:bookmarkEnd w:id="5"/>
       <w:r>
         <w:lastRenderedPageBreak/>
@@ -2234,7 +2471,7 @@
       <w:pPr>
         <w:pStyle w:val="Heading2"/>
       </w:pPr>
-      <w:bookmarkStart w:id="17" w:name="_Toc119700055"/>
+      <w:bookmarkStart w:id="17" w:name="_Toc120485404"/>
       <w:r>
         <w:t>Work Done</w:t>
       </w:r>
@@ -2303,7 +2540,7 @@
       <w:pPr>
         <w:pStyle w:val="Heading2"/>
       </w:pPr>
-      <w:bookmarkStart w:id="18" w:name="_Toc119700056"/>
+      <w:bookmarkStart w:id="18" w:name="_Toc120485405"/>
       <w:r>
         <w:t>Reflections</w:t>
       </w:r>
@@ -2960,7 +3197,7 @@
           <w:numId w:val="0"/>
         </w:numPr>
       </w:pPr>
-      <w:bookmarkStart w:id="19" w:name="_Toc119700057"/>
+      <w:bookmarkStart w:id="19" w:name="_Toc120485406"/>
       <w:r>
         <w:lastRenderedPageBreak/>
         <w:t>Practical 2: Solid Principle-Part 2</w:t>
@@ -3049,7 +3286,7 @@
       <w:pPr>
         <w:pStyle w:val="Heading2"/>
       </w:pPr>
-      <w:bookmarkStart w:id="20" w:name="_Toc119700058"/>
+      <w:bookmarkStart w:id="20" w:name="_Toc120485407"/>
       <w:r>
         <w:t>Work Done</w:t>
       </w:r>
@@ -3289,7 +3526,7 @@
       <w:pPr>
         <w:pStyle w:val="Heading2"/>
       </w:pPr>
-      <w:bookmarkStart w:id="21" w:name="_Toc119700059"/>
+      <w:bookmarkStart w:id="21" w:name="_Toc120485408"/>
       <w:r>
         <w:t>Reflections</w:t>
       </w:r>
@@ -3868,7 +4105,7 @@
           <w:numId w:val="0"/>
         </w:numPr>
       </w:pPr>
-      <w:bookmarkStart w:id="22" w:name="_Toc119700060"/>
+      <w:bookmarkStart w:id="22" w:name="_Toc120485409"/>
       <w:r>
         <w:lastRenderedPageBreak/>
         <w:t>Practical 3: Template method and Strategy</w:t>
@@ -4551,7 +4788,7 @@
       <w:pPr>
         <w:pStyle w:val="Heading2"/>
       </w:pPr>
-      <w:bookmarkStart w:id="23" w:name="_Toc119700061"/>
+      <w:bookmarkStart w:id="23" w:name="_Toc120485410"/>
       <w:r>
         <w:t>Work Done</w:t>
       </w:r>
@@ -5649,7 +5886,7 @@
       <w:pPr>
         <w:pStyle w:val="Heading2"/>
       </w:pPr>
-      <w:bookmarkStart w:id="24" w:name="_Toc119700062"/>
+      <w:bookmarkStart w:id="24" w:name="_Toc120485411"/>
       <w:r>
         <w:t>Reflections</w:t>
       </w:r>
@@ -5903,7 +6140,7 @@
           <w:numId w:val="0"/>
         </w:numPr>
       </w:pPr>
-      <w:bookmarkStart w:id="25" w:name="_Toc119700063"/>
+      <w:bookmarkStart w:id="25" w:name="_Toc120485412"/>
       <w:r>
         <w:lastRenderedPageBreak/>
         <w:t>Practical 4: Observer Pattern</w:t>
@@ -6378,7 +6615,7 @@
           <w:numId w:val="22"/>
         </w:numPr>
       </w:pPr>
-      <w:bookmarkStart w:id="26" w:name="_Toc119700064"/>
+      <w:bookmarkStart w:id="26" w:name="_Toc120485413"/>
       <w:r>
         <w:t>Work Done</w:t>
       </w:r>
@@ -7095,7 +7332,7 @@
           <v:shape id="_x0000_i1025" type="#_x0000_t75" style="width:451.2pt;height:169.8pt" o:ole="">
             <v:imagedata r:id="rId17" o:title=""/>
           </v:shape>
-          <o:OLEObject Type="Embed" ProgID="Word.OpenDocumentText.12" ShapeID="_x0000_i1025" DrawAspect="Content" ObjectID="_1730312882" r:id="rId18"/>
+          <o:OLEObject Type="Embed" ProgID="Word.OpenDocumentText.12" ShapeID="_x0000_i1025" DrawAspect="Content" ObjectID="_1731098296" r:id="rId18"/>
         </w:object>
       </w:r>
     </w:p>
@@ -7365,7 +7602,7 @@
       <w:pPr>
         <w:pStyle w:val="Heading2"/>
       </w:pPr>
-      <w:bookmarkStart w:id="28" w:name="_Toc119700065"/>
+      <w:bookmarkStart w:id="28" w:name="_Toc120485414"/>
       <w:r>
         <w:lastRenderedPageBreak/>
         <w:t>Reflection</w:t>
@@ -7701,7 +7938,7 @@
           <w:numId w:val="0"/>
         </w:numPr>
       </w:pPr>
-      <w:bookmarkStart w:id="29" w:name="_Toc119700066"/>
+      <w:bookmarkStart w:id="29" w:name="_Toc120485415"/>
       <w:r>
         <w:lastRenderedPageBreak/>
         <w:t>Practical 5: Factory Patterns and Singleton</w:t>
@@ -7800,7 +8037,7 @@
           <v:shape id="_x0000_i1026" type="#_x0000_t75" style="width:451.2pt;height:90.6pt" o:ole="">
             <v:imagedata r:id="rId22" o:title=""/>
           </v:shape>
-          <o:OLEObject Type="Embed" ProgID="Word.Document.12" ShapeID="_x0000_i1026" DrawAspect="Content" ObjectID="_1730312883" r:id="rId23">
+          <o:OLEObject Type="Embed" ProgID="Word.Document.12" ShapeID="_x0000_i1026" DrawAspect="Content" ObjectID="_1731098297" r:id="rId23">
             <o:FieldCodes>\s</o:FieldCodes>
           </o:OLEObject>
         </w:object>
@@ -8182,7 +8419,7 @@
           <v:shape id="_x0000_i1027" type="#_x0000_t75" style="width:451.2pt;height:520.8pt" o:ole="">
             <v:imagedata r:id="rId24" o:title=""/>
           </v:shape>
-          <o:OLEObject Type="Embed" ProgID="Word.Document.12" ShapeID="_x0000_i1027" DrawAspect="Content" ObjectID="_1730312884" r:id="rId25">
+          <o:OLEObject Type="Embed" ProgID="Word.Document.12" ShapeID="_x0000_i1027" DrawAspect="Content" ObjectID="_1731098298" r:id="rId25">
             <o:FieldCodes>\s</o:FieldCodes>
           </o:OLEObject>
         </w:object>
@@ -8441,7 +8678,7 @@
           <v:shape id="_x0000_i1028" type="#_x0000_t75" style="width:451.2pt;height:407.4pt" o:ole="">
             <v:imagedata r:id="rId26" o:title=""/>
           </v:shape>
-          <o:OLEObject Type="Embed" ProgID="Word.Document.12" ShapeID="_x0000_i1028" DrawAspect="Content" ObjectID="_1730312885" r:id="rId27">
+          <o:OLEObject Type="Embed" ProgID="Word.Document.12" ShapeID="_x0000_i1028" DrawAspect="Content" ObjectID="_1731098299" r:id="rId27">
             <o:FieldCodes>\s</o:FieldCodes>
           </o:OLEObject>
         </w:object>
@@ -8485,7 +8722,7 @@
           <v:shape id="_x0000_i1029" type="#_x0000_t75" style="width:451.2pt;height:237.6pt" o:ole="">
             <v:imagedata r:id="rId28" o:title=""/>
           </v:shape>
-          <o:OLEObject Type="Embed" ProgID="Word.Document.12" ShapeID="_x0000_i1029" DrawAspect="Content" ObjectID="_1730312886" r:id="rId29">
+          <o:OLEObject Type="Embed" ProgID="Word.Document.12" ShapeID="_x0000_i1029" DrawAspect="Content" ObjectID="_1731098300" r:id="rId29">
             <o:FieldCodes>\s</o:FieldCodes>
           </o:OLEObject>
         </w:object>
@@ -8697,7 +8934,7 @@
           <v:shape id="_x0000_i1030" type="#_x0000_t75" style="width:451.2pt;height:204pt" o:ole="">
             <v:imagedata r:id="rId30" o:title=""/>
           </v:shape>
-          <o:OLEObject Type="Embed" ProgID="Word.Document.12" ShapeID="_x0000_i1030" DrawAspect="Content" ObjectID="_1730312887" r:id="rId31">
+          <o:OLEObject Type="Embed" ProgID="Word.Document.12" ShapeID="_x0000_i1030" DrawAspect="Content" ObjectID="_1731098301" r:id="rId31">
             <o:FieldCodes>\s</o:FieldCodes>
           </o:OLEObject>
         </w:object>
@@ -8760,7 +8997,7 @@
       <w:r>
         <w:t xml:space="preserve"> </w:t>
       </w:r>
-      <w:bookmarkStart w:id="35" w:name="_Toc119700067"/>
+      <w:bookmarkStart w:id="35" w:name="_Toc120485416"/>
       <w:r>
         <w:t>Work Done</w:t>
       </w:r>
@@ -8993,7 +9230,7 @@
           <v:shape id="_x0000_i1031" type="#_x0000_t75" style="width:451.2pt;height:385.2pt" o:ole="">
             <v:imagedata r:id="rId33" o:title=""/>
           </v:shape>
-          <o:OLEObject Type="Embed" ProgID="Word.Document.12" ShapeID="_x0000_i1031" DrawAspect="Content" ObjectID="_1730312888" r:id="rId34">
+          <o:OLEObject Type="Embed" ProgID="Word.Document.12" ShapeID="_x0000_i1031" DrawAspect="Content" ObjectID="_1731098302" r:id="rId34">
             <o:FieldCodes>\s</o:FieldCodes>
           </o:OLEObject>
         </w:object>
@@ -9819,7 +10056,7 @@
           <v:shape id="_x0000_i1032" type="#_x0000_t75" style="width:451.2pt;height:259.8pt" o:ole="">
             <v:imagedata r:id="rId41" o:title=""/>
           </v:shape>
-          <o:OLEObject Type="Embed" ProgID="Word.Document.12" ShapeID="_x0000_i1032" DrawAspect="Content" ObjectID="_1730312889" r:id="rId42">
+          <o:OLEObject Type="Embed" ProgID="Word.Document.12" ShapeID="_x0000_i1032" DrawAspect="Content" ObjectID="_1731098303" r:id="rId42">
             <o:FieldCodes>\s</o:FieldCodes>
           </o:OLEObject>
         </w:object>
@@ -9881,7 +10118,7 @@
           <v:shape id="_x0000_i1033" type="#_x0000_t75" style="width:451.2pt;height:566.4pt" o:ole="">
             <v:imagedata r:id="rId43" o:title=""/>
           </v:shape>
-          <o:OLEObject Type="Embed" ProgID="Word.Document.12" ShapeID="_x0000_i1033" DrawAspect="Content" ObjectID="_1730312890" r:id="rId44">
+          <o:OLEObject Type="Embed" ProgID="Word.Document.12" ShapeID="_x0000_i1033" DrawAspect="Content" ObjectID="_1731098304" r:id="rId44">
             <o:FieldCodes>\s</o:FieldCodes>
           </o:OLEObject>
         </w:object>
@@ -9891,7 +10128,7 @@
       <w:pPr>
         <w:pStyle w:val="Heading2"/>
       </w:pPr>
-      <w:bookmarkStart w:id="39" w:name="_Toc119700068"/>
+      <w:bookmarkStart w:id="39" w:name="_Toc120485417"/>
       <w:r>
         <w:t>Reflections</w:t>
       </w:r>
@@ -9973,19 +10210,10 @@
           <w:numId w:val="0"/>
         </w:numPr>
       </w:pPr>
-      <w:bookmarkStart w:id="40" w:name="_Toc119700069"/>
+      <w:bookmarkStart w:id="40" w:name="_Toc120485418"/>
       <w:r>
         <w:lastRenderedPageBreak/>
-        <w:t xml:space="preserve">Practical </w:t>
-      </w:r>
-      <w:r>
-        <w:t>6</w:t>
-      </w:r>
-      <w:r>
-        <w:t xml:space="preserve">: </w:t>
-      </w:r>
-      <w:r>
-        <w:t>The State Pattern</w:t>
+        <w:t>Practical 6: The State Pattern</w:t>
       </w:r>
       <w:bookmarkEnd w:id="40"/>
     </w:p>
@@ -10156,7 +10384,7 @@
       <w:pPr>
         <w:pStyle w:val="Heading2"/>
       </w:pPr>
-      <w:bookmarkStart w:id="41" w:name="_Toc119700070"/>
+      <w:bookmarkStart w:id="41" w:name="_Toc120485419"/>
       <w:r>
         <w:t>Work Done</w:t>
       </w:r>
@@ -10556,10 +10784,10 @@
           <w:lang w:val="en-GB"/>
         </w:rPr>
         <w:object w:dxaOrig="9026" w:dyaOrig="4072" w14:anchorId="2AF5B303">
-          <v:shape id="_x0000_i1052" type="#_x0000_t75" style="width:451.2pt;height:203.4pt" o:ole="">
+          <v:shape id="_x0000_i1034" type="#_x0000_t75" style="width:451.2pt;height:203.4pt" o:ole="">
             <v:imagedata r:id="rId47" o:title=""/>
           </v:shape>
-          <o:OLEObject Type="Embed" ProgID="Word.OpenDocumentText.12" ShapeID="_x0000_i1052" DrawAspect="Content" ObjectID="_1730312891" r:id="rId48"/>
+          <o:OLEObject Type="Embed" ProgID="Word.OpenDocumentText.12" ShapeID="_x0000_i1034" DrawAspect="Content" ObjectID="_1731098305" r:id="rId48"/>
         </w:object>
       </w:r>
     </w:p>
@@ -10712,13 +10940,7 @@
         <w:rPr>
           <w:lang w:val="en-GB"/>
         </w:rPr>
-        <w:t xml:space="preserve">When </w:t>
-      </w:r>
-      <w:r>
-        <w:rPr>
-          <w:lang w:val="en-GB"/>
-        </w:rPr>
-        <w:t>transformation has to happen on its own, without the interference of the client, or without client actually knowing the current state then we can use this strategy. If we look in this exercise itself. Person as client is only aware that it was born as child and now it can’t control when it becomes a teenager, adult or pensioner, it happens naturally in the background.</w:t>
+        <w:t>When transformation has to happen on its own, without the interference of the client, or without client actually knowing the current state then we can use this strategy. If we look in this exercise itself. Person as client is only aware that it was born as child and now it can’t control when it becomes a teenager, adult or pensioner, it happens naturally in the background.</w:t>
       </w:r>
     </w:p>
     <w:p>
@@ -10873,7 +11095,7 @@
       <w:pPr>
         <w:pStyle w:val="Heading2"/>
       </w:pPr>
-      <w:bookmarkStart w:id="43" w:name="_Toc119700071"/>
+      <w:bookmarkStart w:id="43" w:name="_Toc120485420"/>
       <w:r>
         <w:t>Reflections</w:t>
       </w:r>
@@ -10913,6 +11135,1367 @@
         <w:t>can be easily misused if we are only using for fewer condition and there is no change in class behaviour depending on current value.</w:t>
       </w:r>
     </w:p>
+    <w:p>
+      <w:pPr>
+        <w:spacing w:before="0" w:after="160" w:line="259" w:lineRule="auto"/>
+        <w:jc w:val="left"/>
+      </w:pPr>
+      <w:r>
+        <w:br w:type="page"/>
+      </w:r>
+    </w:p>
+    <w:p>
+      <w:pPr>
+        <w:pStyle w:val="Heading1"/>
+        <w:numPr>
+          <w:ilvl w:val="0"/>
+          <w:numId w:val="0"/>
+        </w:numPr>
+      </w:pPr>
+      <w:bookmarkStart w:id="44" w:name="_Toc120485421"/>
+      <w:r>
+        <w:lastRenderedPageBreak/>
+        <w:t xml:space="preserve">Practical </w:t>
+      </w:r>
+      <w:r>
+        <w:t>7</w:t>
+      </w:r>
+      <w:r>
+        <w:t xml:space="preserve">: The </w:t>
+      </w:r>
+      <w:r>
+        <w:t>Visitor</w:t>
+      </w:r>
+      <w:r>
+        <w:t xml:space="preserve"> Pattern</w:t>
+      </w:r>
+      <w:bookmarkEnd w:id="44"/>
+    </w:p>
+    <w:p>
+      <w:pPr>
+        <w:rPr>
+          <w:lang w:val="en-GB"/>
+        </w:rPr>
+      </w:pPr>
+      <w:r>
+        <w:rPr>
+          <w:lang w:val="en-GB"/>
+        </w:rPr>
+        <w:t xml:space="preserve">Visitor pattern is </w:t>
+      </w:r>
+      <w:r>
+        <w:rPr>
+          <w:lang w:val="en-GB"/>
+        </w:rPr>
+        <w:t xml:space="preserve">behavioural design pattern that lets you separate algorithms from the object on which they operate. Let’s see </w:t>
+      </w:r>
+      <w:r>
+        <w:rPr>
+          <w:lang w:val="en-GB"/>
+        </w:rPr>
+        <w:t>when and how we can use this pattern.</w:t>
+      </w:r>
+    </w:p>
+    <w:p>
+      <w:pPr>
+        <w:rPr>
+          <w:lang w:val="en-GB"/>
+        </w:rPr>
+      </w:pPr>
+      <w:r>
+        <w:rPr>
+          <w:lang w:val="en-GB"/>
+        </w:rPr>
+        <w:t>Assuming a use cases, where we have well structured legacy program, where a class is a writer which writes some business data to .xml file</w:t>
+      </w:r>
+      <w:r>
+        <w:rPr>
+          <w:lang w:val="en-GB"/>
+        </w:rPr>
+        <w:t xml:space="preserve"> after fetching form so</w:t>
+      </w:r>
+      <w:r>
+        <w:rPr>
+          <w:lang w:val="en-GB"/>
+        </w:rPr>
+        <w:t>urce and cleaning the data</w:t>
+      </w:r>
+      <w:r>
+        <w:rPr>
+          <w:lang w:val="en-GB"/>
+        </w:rPr>
+        <w:t xml:space="preserve">. Now, we have a requirement to write a code to convert the </w:t>
+      </w:r>
+      <w:r>
+        <w:rPr>
+          <w:lang w:val="en-GB"/>
+        </w:rPr>
+        <w:t xml:space="preserve">.xml </w:t>
+      </w:r>
+      <w:r>
+        <w:rPr>
+          <w:lang w:val="en-GB"/>
+        </w:rPr>
+        <w:t xml:space="preserve">file </w:t>
+      </w:r>
+      <w:proofErr w:type="gramStart"/>
+      <w:r>
+        <w:rPr>
+          <w:lang w:val="en-GB"/>
+        </w:rPr>
+        <w:t>in</w:t>
+      </w:r>
+      <w:r>
+        <w:rPr>
+          <w:lang w:val="en-GB"/>
+        </w:rPr>
+        <w:t xml:space="preserve">to </w:t>
+      </w:r>
+      <w:r>
+        <w:rPr>
+          <w:lang w:val="en-GB"/>
+        </w:rPr>
+        <w:t>.</w:t>
+      </w:r>
+      <w:proofErr w:type="spellStart"/>
+      <w:r>
+        <w:rPr>
+          <w:lang w:val="en-GB"/>
+        </w:rPr>
+        <w:t>json</w:t>
+      </w:r>
+      <w:proofErr w:type="spellEnd"/>
+      <w:proofErr w:type="gramEnd"/>
+      <w:r>
+        <w:rPr>
+          <w:lang w:val="en-GB"/>
+        </w:rPr>
+        <w:t xml:space="preserve"> form</w:t>
+      </w:r>
+      <w:r>
+        <w:rPr>
+          <w:lang w:val="en-GB"/>
+        </w:rPr>
+        <w:t>at for some different</w:t>
+      </w:r>
+      <w:r>
+        <w:rPr>
+          <w:lang w:val="en-GB"/>
+        </w:rPr>
+        <w:t xml:space="preserve"> </w:t>
+      </w:r>
+      <w:r>
+        <w:rPr>
+          <w:lang w:val="en-GB"/>
+        </w:rPr>
+        <w:t>business client. To solve this, we can either write the converter logic inside the writer class by adding a method, or implement another writer class which generate the .</w:t>
+      </w:r>
+      <w:proofErr w:type="spellStart"/>
+      <w:r>
+        <w:rPr>
+          <w:lang w:val="en-GB"/>
+        </w:rPr>
+        <w:t>json</w:t>
+      </w:r>
+      <w:proofErr w:type="spellEnd"/>
+      <w:r>
+        <w:rPr>
+          <w:lang w:val="en-GB"/>
+        </w:rPr>
+        <w:t xml:space="preserve"> file by again fetching the data from the source</w:t>
+      </w:r>
+      <w:r>
+        <w:rPr>
+          <w:lang w:val="en-GB"/>
+        </w:rPr>
+        <w:t xml:space="preserve">. But problem with these two approaches is if we add a logic inside our writer class then we risk of introducing bug to our fully functional code and if we apply second approach then we end up maintaining larger code base which was required only as one time activity. </w:t>
+      </w:r>
+    </w:p>
+    <w:p>
+      <w:pPr>
+        <w:rPr>
+          <w:lang w:val="en-GB"/>
+        </w:rPr>
+      </w:pPr>
+      <w:r>
+        <w:rPr>
+          <w:lang w:val="en-GB"/>
+        </w:rPr>
+        <w:t xml:space="preserve">Visitor pattern suggests that you place the new behavior into a sperate class called </w:t>
+      </w:r>
+      <w:r>
+        <w:rPr>
+          <w:lang w:val="en-GB"/>
+        </w:rPr>
+        <w:t>visitor</w:t>
+      </w:r>
+      <w:r>
+        <w:rPr>
+          <w:lang w:val="en-GB"/>
+        </w:rPr>
+        <w:t xml:space="preserve">, instead of trying to integrate it into </w:t>
+      </w:r>
+      <w:r>
+        <w:rPr>
+          <w:lang w:val="en-GB"/>
+        </w:rPr>
+        <w:t>existing classes. The original object that had to perform the behavior is now passed to one of the visitor’s methods as an argument, providing the method access to all necessary data contained within the object.</w:t>
+      </w:r>
+      <w:sdt>
+        <w:sdtPr>
+          <w:rPr>
+            <w:lang w:val="en-GB"/>
+          </w:rPr>
+          <w:id w:val="695271098"/>
+          <w:citation/>
+        </w:sdtPr>
+        <w:sdtContent>
+          <w:r>
+            <w:rPr>
+              <w:lang w:val="en-GB"/>
+            </w:rPr>
+            <w:fldChar w:fldCharType="begin"/>
+          </w:r>
+          <w:r>
+            <w:rPr>
+              <w:lang w:val="en-IN"/>
+            </w:rPr>
+            <w:instrText xml:space="preserve"> CITATION htt5 \l 16393 </w:instrText>
+          </w:r>
+          <w:r>
+            <w:rPr>
+              <w:lang w:val="en-GB"/>
+            </w:rPr>
+            <w:fldChar w:fldCharType="separate"/>
+          </w:r>
+          <w:r>
+            <w:rPr>
+              <w:noProof/>
+              <w:lang w:val="en-IN"/>
+            </w:rPr>
+            <w:t xml:space="preserve"> </w:t>
+          </w:r>
+          <w:r>
+            <w:rPr>
+              <w:noProof/>
+              <w:lang w:val="en-IN"/>
+            </w:rPr>
+            <w:t>[18]</w:t>
+          </w:r>
+          <w:r>
+            <w:rPr>
+              <w:lang w:val="en-GB"/>
+            </w:rPr>
+            <w:fldChar w:fldCharType="end"/>
+          </w:r>
+        </w:sdtContent>
+      </w:sdt>
+    </w:p>
+    <w:p>
+      <w:pPr>
+        <w:rPr>
+          <w:lang w:val="en-GB"/>
+        </w:rPr>
+      </w:pPr>
+      <w:r>
+        <w:rPr>
+          <w:lang w:val="en-GB"/>
+        </w:rPr>
+        <w:t>V</w:t>
+      </w:r>
+      <w:r>
+        <w:rPr>
+          <w:lang w:val="en-GB"/>
+        </w:rPr>
+        <w:t xml:space="preserve">isitor’s method </w:t>
+      </w:r>
+      <w:r>
+        <w:rPr>
+          <w:lang w:val="en-GB"/>
+        </w:rPr>
+        <w:t>uses</w:t>
+      </w:r>
+      <w:r>
+        <w:rPr>
+          <w:lang w:val="en-GB"/>
+        </w:rPr>
+        <w:t xml:space="preserve"> </w:t>
+      </w:r>
+      <w:r>
+        <w:rPr>
+          <w:b/>
+          <w:bCs/>
+          <w:lang w:val="en-GB"/>
+        </w:rPr>
+        <w:t>Double Dispatch</w:t>
+      </w:r>
+      <w:r>
+        <w:rPr>
+          <w:b/>
+          <w:bCs/>
+          <w:lang w:val="en-GB"/>
+        </w:rPr>
+        <w:t xml:space="preserve"> </w:t>
+      </w:r>
+      <w:r>
+        <w:rPr>
+          <w:lang w:val="en-GB"/>
+        </w:rPr>
+        <w:t>technique</w:t>
+      </w:r>
+      <w:r>
+        <w:rPr>
+          <w:lang w:val="en-GB"/>
+        </w:rPr>
+        <w:t>.</w:t>
+      </w:r>
+      <w:r>
+        <w:rPr>
+          <w:b/>
+          <w:bCs/>
+          <w:lang w:val="en-GB"/>
+        </w:rPr>
+        <w:t xml:space="preserve"> </w:t>
+      </w:r>
+      <w:r>
+        <w:rPr>
+          <w:lang w:val="en-GB"/>
+        </w:rPr>
+        <w:t>In this, instead of letting the client select a proper version of the method to call</w:t>
+      </w:r>
+      <w:r>
+        <w:rPr>
+          <w:lang w:val="en-GB"/>
+        </w:rPr>
+        <w:t xml:space="preserve"> from visitor class</w:t>
+      </w:r>
+      <w:r>
+        <w:rPr>
+          <w:lang w:val="en-GB"/>
+        </w:rPr>
+        <w:t>, we delegate this choice to object we ‘re passing to visitor as argument. This object “</w:t>
+      </w:r>
+      <w:proofErr w:type="gramStart"/>
+      <w:r>
+        <w:rPr>
+          <w:lang w:val="en-GB"/>
+        </w:rPr>
+        <w:t>accept</w:t>
+      </w:r>
+      <w:proofErr w:type="gramEnd"/>
+      <w:r>
+        <w:rPr>
+          <w:lang w:val="en-GB"/>
+        </w:rPr>
+        <w:t>” a visitor and tell it what visiting method should be executed.</w:t>
+      </w:r>
+    </w:p>
+    <w:p>
+      <w:pPr>
+        <w:pStyle w:val="ListParagraph"/>
+        <w:keepNext/>
+        <w:numPr>
+          <w:ilvl w:val="0"/>
+          <w:numId w:val="1"/>
+        </w:numPr>
+        <w:spacing w:before="600"/>
+        <w:ind w:left="431" w:hanging="431"/>
+        <w:contextualSpacing w:val="0"/>
+        <w:outlineLvl w:val="0"/>
+        <w:rPr>
+          <w:b/>
+          <w:bCs/>
+          <w:vanish/>
+          <w:kern w:val="32"/>
+          <w:sz w:val="36"/>
+          <w:szCs w:val="32"/>
+          <w:lang w:val="en-GB"/>
+        </w:rPr>
+      </w:pPr>
+    </w:p>
+    <w:p>
+      <w:pPr>
+        <w:pStyle w:val="Heading2"/>
+      </w:pPr>
+      <w:bookmarkStart w:id="45" w:name="_Toc120485422"/>
+      <w:r>
+        <w:t>Work Done</w:t>
+      </w:r>
+      <w:bookmarkEnd w:id="45"/>
+    </w:p>
+    <w:p>
+      <w:pPr>
+        <w:rPr>
+          <w:lang w:val="en-GB"/>
+        </w:rPr>
+      </w:pPr>
+      <w:r>
+        <w:rPr>
+          <w:lang w:val="en-GB"/>
+        </w:rPr>
+        <w:t>The problem statement: Implement visitor pattern to traverse a binary tree.</w:t>
+      </w:r>
+    </w:p>
+    <w:p>
+      <w:pPr>
+        <w:rPr>
+          <w:i/>
+          <w:iCs/>
+          <w:lang w:val="en-GB"/>
+        </w:rPr>
+      </w:pPr>
+      <w:r>
+        <w:rPr>
+          <w:lang w:val="en-GB"/>
+        </w:rPr>
+        <w:t>Exercise 1</w:t>
+      </w:r>
+      <w:r>
+        <w:rPr>
+          <w:lang w:val="en-GB"/>
+        </w:rPr>
+        <w:t xml:space="preserve"> to 4</w:t>
+      </w:r>
+      <w:r>
+        <w:rPr>
+          <w:lang w:val="en-GB"/>
+        </w:rPr>
+        <w:t xml:space="preserve">: We are provided with a binary tree which has </w:t>
+      </w:r>
+      <w:r>
+        <w:rPr>
+          <w:i/>
+          <w:iCs/>
+          <w:lang w:val="en-GB"/>
+        </w:rPr>
+        <w:t>Addition</w:t>
+      </w:r>
+      <w:r>
+        <w:rPr>
+          <w:lang w:val="en-GB"/>
+        </w:rPr>
+        <w:t xml:space="preserve"> node and </w:t>
+      </w:r>
+      <w:r>
+        <w:rPr>
+          <w:i/>
+          <w:iCs/>
+          <w:lang w:val="en-GB"/>
+        </w:rPr>
+        <w:t>M</w:t>
+      </w:r>
+      <w:r>
+        <w:rPr>
+          <w:i/>
+          <w:iCs/>
+          <w:lang w:val="en-GB"/>
+        </w:rPr>
+        <w:t>ultiplication</w:t>
+      </w:r>
+      <w:r>
+        <w:rPr>
+          <w:lang w:val="en-GB"/>
+        </w:rPr>
+        <w:t xml:space="preserve"> node, now to perform infix</w:t>
+      </w:r>
+      <w:r>
+        <w:rPr>
+          <w:lang w:val="en-GB"/>
+        </w:rPr>
+        <w:t xml:space="preserve"> or postfix</w:t>
+      </w:r>
+      <w:r>
+        <w:rPr>
+          <w:lang w:val="en-GB"/>
+        </w:rPr>
+        <w:t xml:space="preserve"> travers</w:t>
+      </w:r>
+      <w:r>
+        <w:rPr>
+          <w:lang w:val="en-GB"/>
+        </w:rPr>
+        <w:t>al</w:t>
+      </w:r>
+      <w:r>
+        <w:rPr>
+          <w:lang w:val="en-GB"/>
+        </w:rPr>
+        <w:t xml:space="preserve"> via visitor pattern, we must first decide what will be part of visitor, will it be the label in this node</w:t>
+      </w:r>
+      <w:r>
+        <w:rPr>
+          <w:lang w:val="en-GB"/>
+        </w:rPr>
+        <w:t>, so that visitor method can return whether label is ‘+’ or ‘*’,</w:t>
+      </w:r>
+      <w:r>
+        <w:rPr>
+          <w:lang w:val="en-GB"/>
+        </w:rPr>
+        <w:t xml:space="preserve"> </w:t>
+      </w:r>
+      <w:r>
+        <w:rPr>
+          <w:lang w:val="en-GB"/>
+        </w:rPr>
+        <w:t xml:space="preserve">or will it be the traversing infix or postfix. To solve this issue, I decided to segregate what is concrete part of class and what part fluctuates. As we can tell that traversing is not fixed as we can perform different type of traversal logic, I decided to put my traversal logic in visitor method. Hence, after implementing visitor pattern my code snippet look like </w:t>
+      </w:r>
+      <w:r>
+        <w:rPr>
+          <w:i/>
+          <w:iCs/>
+          <w:lang w:val="en-GB"/>
+        </w:rPr>
+        <w:t>Figure</w:t>
+      </w:r>
+      <w:r>
+        <w:rPr>
+          <w:i/>
+          <w:iCs/>
+          <w:lang w:val="en-GB"/>
+        </w:rPr>
+        <w:t xml:space="preserve"> </w:t>
+      </w:r>
+      <w:r>
+        <w:rPr>
+          <w:i/>
+          <w:iCs/>
+          <w:lang w:val="en-GB"/>
+        </w:rPr>
+        <w:t>15</w:t>
+      </w:r>
+      <w:r>
+        <w:rPr>
+          <w:i/>
+          <w:iCs/>
+          <w:lang w:val="en-GB"/>
+        </w:rPr>
+        <w:t>.</w:t>
+      </w:r>
+    </w:p>
+    <w:p>
+      <w:pPr>
+        <w:rPr>
+          <w:lang w:val="en-GB"/>
+        </w:rPr>
+      </w:pPr>
+      <w:r>
+        <w:rPr>
+          <w:lang w:val="en-GB"/>
+        </w:rPr>
+        <w:t xml:space="preserve">Code-walkthrough: </w:t>
+      </w:r>
+      <w:r>
+        <w:rPr>
+          <w:lang w:val="en-GB"/>
+        </w:rPr>
+        <w:t>To implement visitor, I first create</w:t>
+      </w:r>
+      <w:r>
+        <w:rPr>
+          <w:lang w:val="en-GB"/>
+        </w:rPr>
+        <w:t>d</w:t>
+      </w:r>
+      <w:r>
+        <w:rPr>
+          <w:lang w:val="en-GB"/>
+        </w:rPr>
+        <w:t xml:space="preserve"> </w:t>
+      </w:r>
+      <w:r>
+        <w:rPr>
+          <w:lang w:val="en-GB"/>
+        </w:rPr>
+        <w:t>an</w:t>
+      </w:r>
+      <w:r>
+        <w:rPr>
+          <w:lang w:val="en-GB"/>
+        </w:rPr>
+        <w:t xml:space="preserve"> interface </w:t>
+      </w:r>
+      <w:r>
+        <w:rPr>
+          <w:i/>
+          <w:iCs/>
+          <w:lang w:val="en-GB"/>
+        </w:rPr>
+        <w:t>Visitor</w:t>
+      </w:r>
+      <w:r>
+        <w:rPr>
+          <w:lang w:val="en-GB"/>
+        </w:rPr>
+        <w:t xml:space="preserve">, which provides two </w:t>
+      </w:r>
+      <w:r>
+        <w:rPr>
+          <w:lang w:val="en-GB"/>
+        </w:rPr>
+        <w:t>methods</w:t>
+      </w:r>
+      <w:r>
+        <w:rPr>
+          <w:lang w:val="en-GB"/>
+        </w:rPr>
+        <w:t xml:space="preserve">, one to traverse and other for accessing leaf. Each traversal (infix or postfix) then implements its own concrete class by extending this interface. Then Node act as abstract element which has accept method. This </w:t>
+      </w:r>
+      <w:proofErr w:type="gramStart"/>
+      <w:r>
+        <w:rPr>
+          <w:lang w:val="en-GB"/>
+        </w:rPr>
+        <w:t>accept</w:t>
+      </w:r>
+      <w:proofErr w:type="gramEnd"/>
+      <w:r>
+        <w:rPr>
+          <w:lang w:val="en-GB"/>
+        </w:rPr>
+        <w:t xml:space="preserve"> method takes visitor as argument. Now each subclass overrides this accept method by passing themselves to specific visitor method. Client(main) decides at runtime which Concrete Visitor (which traversal) it needs to pass to child nodes, and then each child calls their accept method. This process is repeated in recursion, to evaluate the entire tree.</w:t>
+      </w:r>
+    </w:p>
+    <w:p>
+      <w:pPr>
+        <w:rPr>
+          <w:lang w:val="en-IN"/>
+        </w:rPr>
+      </w:pPr>
+      <w:r>
+        <w:rPr>
+          <w:lang w:val="en-GB"/>
+        </w:rPr>
+        <w:t xml:space="preserve">The code structure looks like </w:t>
+      </w:r>
+      <w:r>
+        <w:rPr>
+          <w:i/>
+          <w:iCs/>
+          <w:lang w:val="en-GB"/>
+        </w:rPr>
+        <w:t>Figure</w:t>
+      </w:r>
+      <w:r>
+        <w:rPr>
+          <w:i/>
+          <w:iCs/>
+          <w:lang w:val="en-GB"/>
+        </w:rPr>
+        <w:t xml:space="preserve"> </w:t>
+      </w:r>
+      <w:r>
+        <w:rPr>
+          <w:i/>
+          <w:iCs/>
+          <w:lang w:val="en-GB"/>
+        </w:rPr>
+        <w:t>16</w:t>
+      </w:r>
+    </w:p>
+    <w:bookmarkStart w:id="46" w:name="_MON_1731083261"/>
+    <w:bookmarkEnd w:id="46"/>
+    <w:p>
+      <w:pPr>
+        <w:keepNext/>
+      </w:pPr>
+      <w:r>
+        <w:rPr>
+          <w:lang w:val="en-GB"/>
+        </w:rPr>
+        <w:object w:dxaOrig="9026" w:dyaOrig="5888" w14:anchorId="1670C977">
+          <v:shape id="_x0000_i1050" type="#_x0000_t75" style="width:451.2pt;height:274.8pt" o:ole="">
+            <v:imagedata r:id="rId51" o:title=""/>
+          </v:shape>
+          <o:OLEObject Type="Embed" ProgID="Word.OpenDocumentText.12" ShapeID="_x0000_i1050" DrawAspect="Content" ObjectID="_1731098306" r:id="rId52"/>
+        </w:object>
+      </w:r>
+    </w:p>
+    <w:p>
+      <w:pPr>
+        <w:pStyle w:val="Caption"/>
+        <w:jc w:val="center"/>
+      </w:pPr>
+      <w:r>
+        <w:t xml:space="preserve">Figure </w:t>
+      </w:r>
+      <w:r>
+        <w:fldChar w:fldCharType="begin"/>
+      </w:r>
+      <w:r>
+        <w:instrText xml:space="preserve"> SEQ Figure \* ARABIC </w:instrText>
+      </w:r>
+      <w:r>
+        <w:fldChar w:fldCharType="separate"/>
+      </w:r>
+      <w:r>
+        <w:rPr>
+          <w:noProof/>
+        </w:rPr>
+        <w:t>15</w:t>
+      </w:r>
+      <w:r>
+        <w:fldChar w:fldCharType="end"/>
+      </w:r>
+    </w:p>
+    <w:p>
+      <w:r>
+        <w:t>Code Structure for Exercise 4:</w:t>
+      </w:r>
+    </w:p>
+    <w:p>
+      <w:pPr>
+        <w:keepNext/>
+      </w:pPr>
+      <w:r>
+        <w:rPr>
+          <w:noProof/>
+        </w:rPr>
+        <w:drawing>
+          <wp:inline distT="0" distB="0" distL="0" distR="0" wp14:anchorId="00FBA1F0" wp14:editId="21ABF015">
+            <wp:extent cx="5731510" cy="4312920"/>
+            <wp:effectExtent l="0" t="0" r="2540" b="0"/>
+            <wp:docPr id="12" name="Picture 12"/>
+            <wp:cNvGraphicFramePr>
+              <a:graphicFrameLocks xmlns:a="http://schemas.openxmlformats.org/drawingml/2006/main" noChangeAspect="1"/>
+            </wp:cNvGraphicFramePr>
+            <a:graphic xmlns:a="http://schemas.openxmlformats.org/drawingml/2006/main">
+              <a:graphicData uri="http://schemas.openxmlformats.org/drawingml/2006/picture">
+                <pic:pic xmlns:pic="http://schemas.openxmlformats.org/drawingml/2006/picture">
+                  <pic:nvPicPr>
+                    <pic:cNvPr id="0" name="Picture 28"/>
+                    <pic:cNvPicPr>
+                      <a:picLocks noChangeAspect="1" noChangeArrowheads="1"/>
+                    </pic:cNvPicPr>
+                  </pic:nvPicPr>
+                  <pic:blipFill>
+                    <a:blip r:embed="rId53">
+                      <a:extLst>
+                        <a:ext uri="{28A0092B-C50C-407E-A947-70E740481C1C}">
+                          <a14:useLocalDpi xmlns:a14="http://schemas.microsoft.com/office/drawing/2010/main" val="0"/>
+                        </a:ext>
+                      </a:extLst>
+                    </a:blip>
+                    <a:srcRect/>
+                    <a:stretch>
+                      <a:fillRect/>
+                    </a:stretch>
+                  </pic:blipFill>
+                  <pic:spPr bwMode="auto">
+                    <a:xfrm>
+                      <a:off x="0" y="0"/>
+                      <a:ext cx="5731510" cy="4312920"/>
+                    </a:xfrm>
+                    <a:prstGeom prst="rect">
+                      <a:avLst/>
+                    </a:prstGeom>
+                    <a:noFill/>
+                    <a:ln>
+                      <a:noFill/>
+                    </a:ln>
+                  </pic:spPr>
+                </pic:pic>
+              </a:graphicData>
+            </a:graphic>
+          </wp:inline>
+        </w:drawing>
+      </w:r>
+    </w:p>
+    <w:p>
+      <w:pPr>
+        <w:pStyle w:val="Caption"/>
+        <w:jc w:val="center"/>
+      </w:pPr>
+      <w:r>
+        <w:t xml:space="preserve">Figure </w:t>
+      </w:r>
+      <w:r>
+        <w:fldChar w:fldCharType="begin"/>
+      </w:r>
+      <w:r>
+        <w:instrText xml:space="preserve"> SEQ Figure \* ARABIC </w:instrText>
+      </w:r>
+      <w:r>
+        <w:fldChar w:fldCharType="separate"/>
+      </w:r>
+      <w:r>
+        <w:rPr>
+          <w:noProof/>
+        </w:rPr>
+        <w:t>16</w:t>
+      </w:r>
+      <w:r>
+        <w:fldChar w:fldCharType="end"/>
+      </w:r>
+    </w:p>
+    <w:p>
+      <w:r>
+        <w:lastRenderedPageBreak/>
+        <w:t xml:space="preserve">Output </w:t>
+      </w:r>
+      <w:r>
+        <w:t>of</w:t>
+      </w:r>
+      <w:r>
+        <w:t xml:space="preserve"> Exercise 4</w:t>
+      </w:r>
+    </w:p>
+    <w:p>
+      <w:r>
+        <w:drawing>
+          <wp:inline distT="0" distB="0" distL="0" distR="0" wp14:anchorId="31B14259" wp14:editId="784B29B8">
+            <wp:extent cx="5288738" cy="2758679"/>
+            <wp:effectExtent l="0" t="0" r="7620" b="3810"/>
+            <wp:docPr id="23" name="Picture 23"/>
+            <wp:cNvGraphicFramePr>
+              <a:graphicFrameLocks xmlns:a="http://schemas.openxmlformats.org/drawingml/2006/main" noChangeAspect="1"/>
+            </wp:cNvGraphicFramePr>
+            <a:graphic xmlns:a="http://schemas.openxmlformats.org/drawingml/2006/main">
+              <a:graphicData uri="http://schemas.openxmlformats.org/drawingml/2006/picture">
+                <pic:pic xmlns:pic="http://schemas.openxmlformats.org/drawingml/2006/picture">
+                  <pic:nvPicPr>
+                    <pic:cNvPr id="1" name=""/>
+                    <pic:cNvPicPr/>
+                  </pic:nvPicPr>
+                  <pic:blipFill>
+                    <a:blip r:embed="rId54"/>
+                    <a:stretch>
+                      <a:fillRect/>
+                    </a:stretch>
+                  </pic:blipFill>
+                  <pic:spPr>
+                    <a:xfrm>
+                      <a:off x="0" y="0"/>
+                      <a:ext cx="5288738" cy="2758679"/>
+                    </a:xfrm>
+                    <a:prstGeom prst="rect">
+                      <a:avLst/>
+                    </a:prstGeom>
+                  </pic:spPr>
+                </pic:pic>
+              </a:graphicData>
+            </a:graphic>
+          </wp:inline>
+        </w:drawing>
+      </w:r>
+    </w:p>
+    <w:p>
+      <w:r>
+        <w:t>Exercise 5: The traversal logic was brought back to node class and to exploit the benefits of pattern class we implemented a visitor which counts the number of addit</w:t>
+      </w:r>
+      <w:r>
+        <w:t xml:space="preserve">ion nodes in tree. Code snippet for such implementation is mentioned in Figure 17. This visitor is </w:t>
+      </w:r>
+      <w:proofErr w:type="gramStart"/>
+      <w:r>
+        <w:t>accept</w:t>
+      </w:r>
+      <w:proofErr w:type="gramEnd"/>
+      <w:r>
+        <w:t xml:space="preserve"> by all Node class.</w:t>
+      </w:r>
+    </w:p>
+    <w:bookmarkStart w:id="47" w:name="_MON_1731092084"/>
+    <w:bookmarkEnd w:id="47"/>
+    <w:p>
+      <w:pPr>
+        <w:keepNext/>
+      </w:pPr>
+      <w:r>
+        <w:object w:dxaOrig="9026" w:dyaOrig="2262" w14:anchorId="35BE9025">
+          <v:shape id="_x0000_i1060" type="#_x0000_t75" style="width:451.2pt;height:113.4pt" o:ole="">
+            <v:imagedata r:id="rId55" o:title=""/>
+          </v:shape>
+          <o:OLEObject Type="Embed" ProgID="Word.OpenDocumentText.12" ShapeID="_x0000_i1060" DrawAspect="Content" ObjectID="_1731098307" r:id="rId56"/>
+        </w:object>
+      </w:r>
+    </w:p>
+    <w:p>
+      <w:pPr>
+        <w:pStyle w:val="Caption"/>
+        <w:jc w:val="center"/>
+      </w:pPr>
+      <w:r>
+        <w:t xml:space="preserve">Figure </w:t>
+      </w:r>
+      <w:r>
+        <w:fldChar w:fldCharType="begin"/>
+      </w:r>
+      <w:r>
+        <w:instrText xml:space="preserve"> SEQ Figure \* ARABIC </w:instrText>
+      </w:r>
+      <w:r>
+        <w:fldChar w:fldCharType="separate"/>
+      </w:r>
+      <w:r>
+        <w:rPr>
+          <w:noProof/>
+        </w:rPr>
+        <w:t>17</w:t>
+      </w:r>
+      <w:r>
+        <w:fldChar w:fldCharType="end"/>
+      </w:r>
+    </w:p>
+    <w:p>
+      <w:r>
+        <w:t>Output of Exercise 5:</w:t>
+      </w:r>
+    </w:p>
+    <w:p>
+      <w:r>
+        <w:drawing>
+          <wp:inline distT="0" distB="0" distL="0" distR="0" wp14:anchorId="367F1347" wp14:editId="44136DD9">
+            <wp:extent cx="4092295" cy="944962"/>
+            <wp:effectExtent l="0" t="0" r="3810" b="7620"/>
+            <wp:docPr id="25" name="Picture 25"/>
+            <wp:cNvGraphicFramePr>
+              <a:graphicFrameLocks xmlns:a="http://schemas.openxmlformats.org/drawingml/2006/main" noChangeAspect="1"/>
+            </wp:cNvGraphicFramePr>
+            <a:graphic xmlns:a="http://schemas.openxmlformats.org/drawingml/2006/main">
+              <a:graphicData uri="http://schemas.openxmlformats.org/drawingml/2006/picture">
+                <pic:pic xmlns:pic="http://schemas.openxmlformats.org/drawingml/2006/picture">
+                  <pic:nvPicPr>
+                    <pic:cNvPr id="1" name=""/>
+                    <pic:cNvPicPr/>
+                  </pic:nvPicPr>
+                  <pic:blipFill>
+                    <a:blip r:embed="rId57"/>
+                    <a:stretch>
+                      <a:fillRect/>
+                    </a:stretch>
+                  </pic:blipFill>
+                  <pic:spPr>
+                    <a:xfrm>
+                      <a:off x="0" y="0"/>
+                      <a:ext cx="4092295" cy="944962"/>
+                    </a:xfrm>
+                    <a:prstGeom prst="rect">
+                      <a:avLst/>
+                    </a:prstGeom>
+                  </pic:spPr>
+                </pic:pic>
+              </a:graphicData>
+            </a:graphic>
+          </wp:inline>
+        </w:drawing>
+      </w:r>
+    </w:p>
+    <w:p>
+      <w:r>
+        <w:t xml:space="preserve">Exercise 6: Implementing Iterator logic externally of Concrete Visitor class. To do this we create an interface </w:t>
+      </w:r>
+      <w:proofErr w:type="spellStart"/>
+      <w:r>
+        <w:rPr>
+          <w:i/>
+          <w:iCs/>
+        </w:rPr>
+        <w:t>treeIterator</w:t>
+      </w:r>
+      <w:proofErr w:type="spellEnd"/>
+      <w:r>
+        <w:rPr>
+          <w:i/>
+          <w:iCs/>
+        </w:rPr>
+        <w:t xml:space="preserve"> </w:t>
+      </w:r>
+      <w:r>
+        <w:t xml:space="preserve">which is implemented by concrete infix and postfix iterator. Visitor method calls this iterator to travers through the tree. </w:t>
+      </w:r>
+      <w:r>
+        <w:t>The code snippet and structure are in Figure 18 and Figure 19.</w:t>
+      </w:r>
+    </w:p>
+    <w:bookmarkStart w:id="48" w:name="_MON_1731093558"/>
+    <w:bookmarkEnd w:id="48"/>
+    <w:p>
+      <w:pPr>
+        <w:keepNext/>
+      </w:pPr>
+      <w:r>
+        <w:object w:dxaOrig="9026" w:dyaOrig="7435" w14:anchorId="2634D3FF">
+          <v:shape id="_x0000_i1125" type="#_x0000_t75" style="width:451.2pt;height:334.8pt" o:ole="">
+            <v:imagedata r:id="rId58" o:title=""/>
+          </v:shape>
+          <o:OLEObject Type="Embed" ProgID="Word.OpenDocumentText.12" ShapeID="_x0000_i1125" DrawAspect="Content" ObjectID="_1731098308" r:id="rId59"/>
+        </w:object>
+      </w:r>
+    </w:p>
+    <w:p>
+      <w:pPr>
+        <w:pStyle w:val="Caption"/>
+        <w:jc w:val="center"/>
+      </w:pPr>
+      <w:r>
+        <w:t xml:space="preserve">Figure </w:t>
+      </w:r>
+      <w:r>
+        <w:fldChar w:fldCharType="begin"/>
+      </w:r>
+      <w:r>
+        <w:instrText xml:space="preserve"> SEQ Figure \* ARABIC </w:instrText>
+      </w:r>
+      <w:r>
+        <w:fldChar w:fldCharType="separate"/>
+      </w:r>
+      <w:r>
+        <w:rPr>
+          <w:noProof/>
+        </w:rPr>
+        <w:t>18</w:t>
+      </w:r>
+      <w:r>
+        <w:fldChar w:fldCharType="end"/>
+      </w:r>
+    </w:p>
+    <w:p>
+      <w:pPr>
+        <w:keepNext/>
+      </w:pPr>
+      <w:r>
+        <w:rPr>
+          <w:noProof/>
+        </w:rPr>
+        <w:drawing>
+          <wp:inline distT="0" distB="0" distL="0" distR="0" wp14:anchorId="74DF1168" wp14:editId="05834349">
+            <wp:extent cx="5731510" cy="2736850"/>
+            <wp:effectExtent l="0" t="0" r="2540" b="6350"/>
+            <wp:docPr id="24" name="Picture 24"/>
+            <wp:cNvGraphicFramePr>
+              <a:graphicFrameLocks xmlns:a="http://schemas.openxmlformats.org/drawingml/2006/main" noChangeAspect="1"/>
+            </wp:cNvGraphicFramePr>
+            <a:graphic xmlns:a="http://schemas.openxmlformats.org/drawingml/2006/main">
+              <a:graphicData uri="http://schemas.openxmlformats.org/drawingml/2006/picture">
+                <pic:pic xmlns:pic="http://schemas.openxmlformats.org/drawingml/2006/picture">
+                  <pic:nvPicPr>
+                    <pic:cNvPr id="0" name="Picture 38"/>
+                    <pic:cNvPicPr>
+                      <a:picLocks noChangeAspect="1" noChangeArrowheads="1"/>
+                    </pic:cNvPicPr>
+                  </pic:nvPicPr>
+                  <pic:blipFill>
+                    <a:blip r:embed="rId60">
+                      <a:extLst>
+                        <a:ext uri="{28A0092B-C50C-407E-A947-70E740481C1C}">
+                          <a14:useLocalDpi xmlns:a14="http://schemas.microsoft.com/office/drawing/2010/main" val="0"/>
+                        </a:ext>
+                      </a:extLst>
+                    </a:blip>
+                    <a:srcRect/>
+                    <a:stretch>
+                      <a:fillRect/>
+                    </a:stretch>
+                  </pic:blipFill>
+                  <pic:spPr bwMode="auto">
+                    <a:xfrm>
+                      <a:off x="0" y="0"/>
+                      <a:ext cx="5731510" cy="2736850"/>
+                    </a:xfrm>
+                    <a:prstGeom prst="rect">
+                      <a:avLst/>
+                    </a:prstGeom>
+                    <a:noFill/>
+                    <a:ln>
+                      <a:noFill/>
+                    </a:ln>
+                  </pic:spPr>
+                </pic:pic>
+              </a:graphicData>
+            </a:graphic>
+          </wp:inline>
+        </w:drawing>
+      </w:r>
+    </w:p>
+    <w:p>
+      <w:pPr>
+        <w:pStyle w:val="Caption"/>
+        <w:jc w:val="center"/>
+      </w:pPr>
+      <w:r>
+        <w:t xml:space="preserve">Figure </w:t>
+      </w:r>
+      <w:r>
+        <w:fldChar w:fldCharType="begin"/>
+      </w:r>
+      <w:r>
+        <w:instrText xml:space="preserve"> SEQ Figure \* ARABIC </w:instrText>
+      </w:r>
+      <w:r>
+        <w:fldChar w:fldCharType="separate"/>
+      </w:r>
+      <w:r>
+        <w:rPr>
+          <w:noProof/>
+        </w:rPr>
+        <w:t>19</w:t>
+      </w:r>
+      <w:r>
+        <w:fldChar w:fldCharType="end"/>
+      </w:r>
+    </w:p>
+    <w:p>
+      <w:r>
+        <w:t xml:space="preserve">Which is better </w:t>
+      </w:r>
+      <w:r>
+        <w:rPr>
+          <w:i/>
+          <w:iCs/>
+        </w:rPr>
+        <w:t>internal</w:t>
+      </w:r>
+      <w:r>
+        <w:t xml:space="preserve"> or</w:t>
+      </w:r>
+      <w:r>
+        <w:rPr>
+          <w:i/>
+          <w:iCs/>
+        </w:rPr>
+        <w:t xml:space="preserve"> external</w:t>
+      </w:r>
+      <w:r>
+        <w:t xml:space="preserve"> iteration?</w:t>
+      </w:r>
+    </w:p>
+    <w:p>
+      <w:r>
+        <w:rPr>
+          <w:lang w:val="en-GB"/>
+        </w:rPr>
+        <w:t xml:space="preserve">In external iteration, we have to introduce another iterator and then call it via visitor. This increases code complexity and can create maintainability issue. The traversal logic itself become complicated as we have to implement method of iterator interface, whereas in internal iteration the traversal logic was part of visitor and could use easy recursion logic. Hence, in this case I can confirm that internal iteration </w:t>
+      </w:r>
+      <w:r>
+        <w:rPr>
+          <w:lang w:val="en-GB"/>
+        </w:rPr>
+        <w:lastRenderedPageBreak/>
+        <w:t>is better than external iteration</w:t>
+      </w:r>
+      <w:r>
+        <w:rPr>
+          <w:lang w:val="en-GB"/>
+        </w:rPr>
+        <w:t xml:space="preserve"> but if traversal logic was more complicated perhaps external iteration would have been more useful.</w:t>
+      </w:r>
+    </w:p>
+    <w:p>
+      <w:pPr>
+        <w:rPr>
+          <w:lang w:val="en-GB"/>
+        </w:rPr>
+      </w:pPr>
+      <w:r>
+        <w:rPr>
+          <w:lang w:val="en-GB"/>
+        </w:rPr>
+        <w:t xml:space="preserve">Exercise 6: Implementing Scala case class to use pattern matching for visitor class. For this I have to refactor the entire code, and convert each concrete class of visitor into case class where each such class has only one implementation. Then we implemented accept method in abstract Node class itself so to avoid duplication is sub-classes and inside this accept we implemented pattern matcher against each concrete visitor case class. This visitor object is created by client and pass to accept method of Node class as argument and once it matches with one of concrete visitor the Node class passes itself to visitor to perform tree traversal. The code snippet of this flow is </w:t>
+      </w:r>
+      <w:r>
+        <w:rPr>
+          <w:lang w:val="en-GB"/>
+        </w:rPr>
+        <w:t>Figure 20</w:t>
+      </w:r>
+      <w:r>
+        <w:rPr>
+          <w:lang w:val="en-GB"/>
+        </w:rPr>
+        <w:t>.</w:t>
+      </w:r>
+    </w:p>
+    <w:bookmarkStart w:id="49" w:name="_MON_1731095292"/>
+    <w:bookmarkEnd w:id="49"/>
+    <w:p>
+      <w:pPr>
+        <w:keepNext/>
+      </w:pPr>
+      <w:r>
+        <w:rPr>
+          <w:lang w:val="en-GB"/>
+        </w:rPr>
+        <w:object w:dxaOrig="9026" w:dyaOrig="12047" w14:anchorId="1824C497">
+          <v:shape id="_x0000_i1175" type="#_x0000_t75" style="width:451.2pt;height:526.8pt" o:ole="">
+            <v:imagedata r:id="rId61" o:title=""/>
+          </v:shape>
+          <o:OLEObject Type="Embed" ProgID="Word.OpenDocumentText.12" ShapeID="_x0000_i1175" DrawAspect="Content" ObjectID="_1731098309" r:id="rId62"/>
+        </w:object>
+      </w:r>
+    </w:p>
+    <w:p>
+      <w:pPr>
+        <w:pStyle w:val="Caption"/>
+        <w:jc w:val="center"/>
+      </w:pPr>
+      <w:r>
+        <w:t xml:space="preserve">Figure </w:t>
+      </w:r>
+      <w:r>
+        <w:fldChar w:fldCharType="begin"/>
+      </w:r>
+      <w:r>
+        <w:instrText xml:space="preserve"> SEQ Figure \* ARABIC </w:instrText>
+      </w:r>
+      <w:r>
+        <w:fldChar w:fldCharType="separate"/>
+      </w:r>
+      <w:r>
+        <w:rPr>
+          <w:noProof/>
+        </w:rPr>
+        <w:t>20</w:t>
+      </w:r>
+      <w:r>
+        <w:fldChar w:fldCharType="end"/>
+      </w:r>
+    </w:p>
+    <w:p>
+      <w:pPr>
+        <w:pStyle w:val="Heading2"/>
+      </w:pPr>
+      <w:bookmarkStart w:id="50" w:name="_Toc120485423"/>
+      <w:r>
+        <w:lastRenderedPageBreak/>
+        <w:t>Reflection</w:t>
+      </w:r>
+      <w:r>
+        <w:t>s</w:t>
+      </w:r>
+      <w:bookmarkEnd w:id="50"/>
+    </w:p>
+    <w:p>
+      <w:pPr>
+        <w:rPr>
+          <w:lang w:val="en-GB"/>
+        </w:rPr>
+      </w:pPr>
+      <w:r>
+        <w:rPr>
+          <w:lang w:val="en-GB"/>
+        </w:rPr>
+        <w:t xml:space="preserve">Visitor pattern is useful in </w:t>
+      </w:r>
+      <w:r>
+        <w:rPr>
+          <w:lang w:val="en-GB"/>
+        </w:rPr>
+        <w:t>scenarios</w:t>
+      </w:r>
+      <w:r>
+        <w:rPr>
+          <w:lang w:val="en-GB"/>
+        </w:rPr>
+        <w:t xml:space="preserve"> where we need to perform an operation on all elements of a complex object structure like in </w:t>
+      </w:r>
+      <w:r>
+        <w:rPr>
+          <w:lang w:val="en-GB"/>
+        </w:rPr>
+        <w:t>our</w:t>
+      </w:r>
+      <w:r>
+        <w:rPr>
+          <w:lang w:val="en-GB"/>
+        </w:rPr>
+        <w:t xml:space="preserve"> </w:t>
+      </w:r>
+      <w:r>
+        <w:rPr>
+          <w:lang w:val="en-GB"/>
+        </w:rPr>
+        <w:t>B-tree</w:t>
+      </w:r>
+      <w:r>
+        <w:rPr>
+          <w:lang w:val="en-GB"/>
+        </w:rPr>
+        <w:t xml:space="preserve"> exercise</w:t>
+      </w:r>
+      <w:r>
+        <w:rPr>
+          <w:lang w:val="en-GB"/>
+        </w:rPr>
+        <w:t>. It is also useful when we want to keep business logic of auxiliary behavior away from primary class thus keeping it clean. Furthermore, if we want to apply operation on only some classes of class hierarchy but not others, we could implement visitor pattern.</w:t>
+      </w:r>
+    </w:p>
+    <w:p>
+      <w:pPr>
+        <w:rPr>
+          <w:lang w:val="en-GB"/>
+        </w:rPr>
+      </w:pPr>
+      <w:r>
+        <w:rPr>
+          <w:lang w:val="en-GB"/>
+        </w:rPr>
+        <w:t xml:space="preserve">To implement visitor </w:t>
+      </w:r>
+      <w:r>
+        <w:rPr>
+          <w:lang w:val="en-GB"/>
+        </w:rPr>
+        <w:t>pattern,</w:t>
+      </w:r>
+      <w:r>
+        <w:rPr>
+          <w:lang w:val="en-GB"/>
+        </w:rPr>
+        <w:t xml:space="preserve"> we use a technique called Double Dispatch which is explained earlier. Visitor pattern helps </w:t>
+      </w:r>
+      <w:r>
+        <w:rPr>
+          <w:lang w:val="en-GB"/>
+        </w:rPr>
+        <w:t>in adhering to Open/Closed Principle by allowing extension of additional behavior without changing their initial behavior thus closed. Visitor along with iterator can benefit in traversing a complex data structure and execute some operation over these elements, even if the elements of such structure are of different class.</w:t>
+      </w:r>
+    </w:p>
+    <w:p>
+      <w:pPr>
+        <w:rPr>
+          <w:lang w:val="en-GB"/>
+        </w:rPr>
+      </w:pPr>
+      <w:r>
+        <w:rPr>
+          <w:lang w:val="en-GB"/>
+        </w:rPr>
+        <w:t>The biggest issue with Visitor pattern is maintainability. We need to update all visitor implementation each time a concrete element class is modified. If the behavior of this class is changed it can make our visitor class complete</w:t>
+      </w:r>
+      <w:r>
+        <w:rPr>
+          <w:lang w:val="en-GB"/>
+        </w:rPr>
+        <w:t>ly</w:t>
+      </w:r>
+      <w:r>
+        <w:rPr>
+          <w:lang w:val="en-GB"/>
+        </w:rPr>
+        <w:t xml:space="preserve"> useless if it is not modified. In addition to this, since visitor cannot access private field of element class it might not be able to perform operation that are dependent on </w:t>
+      </w:r>
+      <w:r>
+        <w:rPr>
+          <w:lang w:val="en-GB"/>
+        </w:rPr>
+        <w:t>such</w:t>
+      </w:r>
+      <w:r>
+        <w:rPr>
+          <w:lang w:val="en-GB"/>
+        </w:rPr>
+        <w:t xml:space="preserve"> private field.</w:t>
+      </w:r>
+    </w:p>
+    <w:p>
+      <w:pPr>
+        <w:rPr>
+          <w:lang w:val="en-GB"/>
+        </w:rPr>
+      </w:pPr>
+    </w:p>
+    <w:p/>
     <w:p>
       <w:pPr>
         <w:spacing w:before="0" w:after="160" w:line="259" w:lineRule="auto"/>
@@ -11035,7 +12618,7 @@
               </w:tblGrid>
               <w:tr>
                 <w:trPr>
-                  <w:divId w:val="243610339"/>
+                  <w:divId w:val="1465656943"/>
                   <w:tblCellSpacing w:w="15" w:type="dxa"/>
                 </w:trPr>
                 <w:tc>
@@ -11086,7 +12669,7 @@
               </w:tr>
               <w:tr>
                 <w:trPr>
-                  <w:divId w:val="243610339"/>
+                  <w:divId w:val="1465656943"/>
                   <w:tblCellSpacing w:w="15" w:type="dxa"/>
                 </w:trPr>
                 <w:tc>
@@ -11136,7 +12719,7 @@
               </w:tr>
               <w:tr>
                 <w:trPr>
-                  <w:divId w:val="243610339"/>
+                  <w:divId w:val="1465656943"/>
                   <w:tblCellSpacing w:w="15" w:type="dxa"/>
                 </w:trPr>
                 <w:tc>
@@ -11186,7 +12769,7 @@
               </w:tr>
               <w:tr>
                 <w:trPr>
-                  <w:divId w:val="243610339"/>
+                  <w:divId w:val="1465656943"/>
                   <w:tblCellSpacing w:w="15" w:type="dxa"/>
                 </w:trPr>
                 <w:tc>
@@ -11236,7 +12819,7 @@
               </w:tr>
               <w:tr>
                 <w:trPr>
-                  <w:divId w:val="243610339"/>
+                  <w:divId w:val="1465656943"/>
                   <w:tblCellSpacing w:w="15" w:type="dxa"/>
                 </w:trPr>
                 <w:tc>
@@ -11286,7 +12869,7 @@
               </w:tr>
               <w:tr>
                 <w:trPr>
-                  <w:divId w:val="243610339"/>
+                  <w:divId w:val="1465656943"/>
                   <w:tblCellSpacing w:w="15" w:type="dxa"/>
                 </w:trPr>
                 <w:tc>
@@ -11336,7 +12919,7 @@
               </w:tr>
               <w:tr>
                 <w:trPr>
-                  <w:divId w:val="243610339"/>
+                  <w:divId w:val="1465656943"/>
                   <w:tblCellSpacing w:w="15" w:type="dxa"/>
                 </w:trPr>
                 <w:tc>
@@ -11386,7 +12969,7 @@
               </w:tr>
               <w:tr>
                 <w:trPr>
-                  <w:divId w:val="243610339"/>
+                  <w:divId w:val="1465656943"/>
                   <w:tblCellSpacing w:w="15" w:type="dxa"/>
                 </w:trPr>
                 <w:tc>
@@ -11436,7 +13019,7 @@
               </w:tr>
               <w:tr>
                 <w:trPr>
-                  <w:divId w:val="243610339"/>
+                  <w:divId w:val="1465656943"/>
                   <w:tblCellSpacing w:w="15" w:type="dxa"/>
                 </w:trPr>
                 <w:tc>
@@ -11486,7 +13069,7 @@
               </w:tr>
               <w:tr>
                 <w:trPr>
-                  <w:divId w:val="243610339"/>
+                  <w:divId w:val="1465656943"/>
                   <w:tblCellSpacing w:w="15" w:type="dxa"/>
                 </w:trPr>
                 <w:tc>
@@ -11536,7 +13119,7 @@
               </w:tr>
               <w:tr>
                 <w:trPr>
-                  <w:divId w:val="243610339"/>
+                  <w:divId w:val="1465656943"/>
                   <w:tblCellSpacing w:w="15" w:type="dxa"/>
                 </w:trPr>
                 <w:tc>
@@ -11586,7 +13169,7 @@
               </w:tr>
               <w:tr>
                 <w:trPr>
-                  <w:divId w:val="243610339"/>
+                  <w:divId w:val="1465656943"/>
                   <w:tblCellSpacing w:w="15" w:type="dxa"/>
                 </w:trPr>
                 <w:tc>
@@ -11636,7 +13219,7 @@
               </w:tr>
               <w:tr>
                 <w:trPr>
-                  <w:divId w:val="243610339"/>
+                  <w:divId w:val="1465656943"/>
                   <w:tblCellSpacing w:w="15" w:type="dxa"/>
                 </w:trPr>
                 <w:tc>
@@ -11687,7 +13270,7 @@
               </w:tr>
               <w:tr>
                 <w:trPr>
-                  <w:divId w:val="243610339"/>
+                  <w:divId w:val="1465656943"/>
                   <w:tblCellSpacing w:w="15" w:type="dxa"/>
                 </w:trPr>
                 <w:tc>
@@ -11737,7 +13320,7 @@
               </w:tr>
               <w:tr>
                 <w:trPr>
-                  <w:divId w:val="243610339"/>
+                  <w:divId w:val="1465656943"/>
                   <w:tblCellSpacing w:w="15" w:type="dxa"/>
                 </w:trPr>
                 <w:tc>
@@ -11787,7 +13370,7 @@
               </w:tr>
               <w:tr>
                 <w:trPr>
-                  <w:divId w:val="243610339"/>
+                  <w:divId w:val="1465656943"/>
                   <w:tblCellSpacing w:w="15" w:type="dxa"/>
                 </w:trPr>
                 <w:tc>
@@ -11837,7 +13420,7 @@
               </w:tr>
               <w:tr>
                 <w:trPr>
-                  <w:divId w:val="243610339"/>
+                  <w:divId w:val="1465656943"/>
                   <w:tblCellSpacing w:w="15" w:type="dxa"/>
                 </w:trPr>
                 <w:tc>
@@ -11885,10 +13468,60 @@
                   </w:p>
                 </w:tc>
               </w:tr>
+              <w:tr>
+                <w:trPr>
+                  <w:divId w:val="1465656943"/>
+                  <w:tblCellSpacing w:w="15" w:type="dxa"/>
+                </w:trPr>
+                <w:tc>
+                  <w:tcPr>
+                    <w:tcW w:w="50" w:type="pct"/>
+                    <w:hideMark/>
+                  </w:tcPr>
+                  <w:p>
+                    <w:pPr>
+                      <w:pStyle w:val="Bibliography"/>
+                      <w:rPr>
+                        <w:noProof/>
+                        <w:lang w:val="en-GB"/>
+                      </w:rPr>
+                    </w:pPr>
+                    <w:r>
+                      <w:rPr>
+                        <w:noProof/>
+                        <w:lang w:val="en-GB"/>
+                      </w:rPr>
+                      <w:t xml:space="preserve">[18] </w:t>
+                    </w:r>
+                  </w:p>
+                </w:tc>
+                <w:tc>
+                  <w:tcPr>
+                    <w:tcW w:w="0" w:type="auto"/>
+                    <w:hideMark/>
+                  </w:tcPr>
+                  <w:p>
+                    <w:pPr>
+                      <w:pStyle w:val="Bibliography"/>
+                      <w:rPr>
+                        <w:noProof/>
+                        <w:lang w:val="en-GB"/>
+                      </w:rPr>
+                    </w:pPr>
+                    <w:r>
+                      <w:rPr>
+                        <w:noProof/>
+                        <w:lang w:val="en-GB"/>
+                      </w:rPr>
+                      <w:t>https://refactoring.guru, “Visitor,” [Online]. Available: https://refactoring.guru/design-patterns/visitor.</w:t>
+                    </w:r>
+                  </w:p>
+                </w:tc>
+              </w:tr>
             </w:tbl>
             <w:p>
               <w:pPr>
-                <w:divId w:val="243610339"/>
+                <w:divId w:val="1465656943"/>
                 <w:rPr>
                   <w:noProof/>
                 </w:rPr>
@@ -15898,11 +17531,24 @@
     <b:Title>State</b:Title>
     <b:RefOrder>17</b:RefOrder>
   </b:Source>
+  <b:Source>
+    <b:Tag>htt5</b:Tag>
+    <b:SourceType>InternetSite</b:SourceType>
+    <b:Guid>{68CE0E7D-8230-4AFC-A840-FEFB45551304}</b:Guid>
+    <b:Author>
+      <b:Author>
+        <b:Corporate>https://refactoring.guru</b:Corporate>
+      </b:Author>
+    </b:Author>
+    <b:Title>Visitor</b:Title>
+    <b:URL>https://refactoring.guru/design-patterns/visitor</b:URL>
+    <b:RefOrder>18</b:RefOrder>
+  </b:Source>
 </b:Sources>
 </file>
 
 <file path=customXml/itemProps1.xml><?xml version="1.0" encoding="utf-8"?>
-<ds:datastoreItem xmlns:ds="http://schemas.openxmlformats.org/officeDocument/2006/customXml" ds:itemID="{342EA2A3-9F46-483C-850D-2F565BF62454}">
+<ds:datastoreItem xmlns:ds="http://schemas.openxmlformats.org/officeDocument/2006/customXml" ds:itemID="{5ED12452-9F04-401D-87FF-3F355F664F0F}">
   <ds:schemaRefs>
     <ds:schemaRef ds:uri="http://schemas.openxmlformats.org/officeDocument/2006/bibliography"/>
   </ds:schemaRefs>

</xml_diff>